<commit_message>
Add matriz de risco, swot e projeto final
</commit_message>
<xml_diff>
--- a/projeto_v01 (1).docx
+++ b/projeto_v01 (1).docx
@@ -1023,15 +1023,6 @@
       </w:r>
       <w:r>
         <w:rPr>
-          <w:rStyle w:val="Refdenotaderodap"/>
-          <w:rFonts w:ascii="Arial" w:hAnsi="Arial" w:cs="Arial"/>
-          <w:sz w:val="24"/>
-          <w:szCs w:val="24"/>
-        </w:rPr>
-        <w:footnoteReference w:id="1"/>
-      </w:r>
-      <w:r>
-        <w:rPr>
           <w:rFonts w:ascii="Arial" w:hAnsi="Arial" w:cs="Arial"/>
           <w:sz w:val="24"/>
           <w:szCs w:val="24"/>
@@ -1056,24 +1047,7 @@
           <w:sz w:val="24"/>
           <w:szCs w:val="24"/>
         </w:rPr>
-        <w:t xml:space="preserve">A pandemia acentuou esse comportamento líquido, com o aumento do home office e dos trabalhos híbridos, levando muitos a procurar lares mais espaçosos e tranquilos, como reportado na matéria "O impacto da pandemia no mercado imobiliário" </w:t>
-      </w:r>
-      <w:r>
-        <w:rPr>
-          <w:rStyle w:val="Refdenotaderodap"/>
-          <w:rFonts w:ascii="Arial" w:hAnsi="Arial" w:cs="Arial"/>
-          <w:sz w:val="24"/>
-          <w:szCs w:val="24"/>
-        </w:rPr>
-        <w:footnoteReference w:id="2"/>
-      </w:r>
-      <w:r>
-        <w:rPr>
-          <w:rFonts w:ascii="Arial" w:hAnsi="Arial" w:cs="Arial"/>
-          <w:sz w:val="24"/>
-          <w:szCs w:val="24"/>
-        </w:rPr>
-        <w:t>(REVISTA DE NEGÓCIOS IMOBILIÁRIOS, 2021). Essa realidade evidenciou a necessidade de ferramentas que ajudem a tomar decisões mais assertivas em menos tempo.</w:t>
+        <w:t>A pandemia acentuou esse comportamento líquido, com o aumento do home office e dos trabalhos híbridos, levando muitos a procurar lares mais espaçosos e tranquilos, como reportado na matéria "O impacto da pandemia no mercado imobiliário" (REVISTA DE NEGÓCIOS IMOBILIÁRIOS, 2021). Essa realidade evidenciou a necessidade de ferramentas que ajudem a tomar decisões mais assertivas em menos tempo.</w:t>
       </w:r>
     </w:p>
     <w:p>
@@ -1111,24 +1085,7 @@
           <w:sz w:val="24"/>
           <w:szCs w:val="24"/>
         </w:rPr>
-        <w:t xml:space="preserve"> </w:t>
-      </w:r>
-      <w:r>
-        <w:rPr>
-          <w:rStyle w:val="Refdenotaderodap"/>
-          <w:rFonts w:ascii="Arial" w:hAnsi="Arial" w:cs="Arial"/>
-          <w:sz w:val="24"/>
-          <w:szCs w:val="24"/>
-        </w:rPr>
-        <w:footnoteReference w:id="3"/>
-      </w:r>
-      <w:r>
-        <w:rPr>
-          <w:rFonts w:ascii="Arial" w:hAnsi="Arial" w:cs="Arial"/>
-          <w:sz w:val="24"/>
-          <w:szCs w:val="24"/>
-        </w:rPr>
-        <w:t>(RUSSELL; NORVIG, 2013), em que sistemas de IA são capazes de resolver problemas complexos de forma autônoma e eficiente, cruzando dados e oferecendo soluções personalizadas.</w:t>
+        <w:t xml:space="preserve"> (RUSSELL; NORVIG, 2013), em que sistemas de IA são capazes de resolver problemas complexos de forma autônoma e eficiente, cruzando dados e oferecendo soluções personalizadas.</w:t>
       </w:r>
     </w:p>
     <w:p>
@@ -1156,7 +1113,6 @@
           <w:b/>
           <w:bCs/>
         </w:rPr>
-        <w:lastRenderedPageBreak/>
         <w:t>VisionLar</w:t>
       </w:r>
       <w:proofErr w:type="spellEnd"/>
@@ -1233,7 +1189,16 @@
           <w:sz w:val="24"/>
           <w:szCs w:val="24"/>
         </w:rPr>
-        <w:t xml:space="preserve"> e negócios. O sistema proposto realiza análises </w:t>
+        <w:t xml:space="preserve"> e </w:t>
+      </w:r>
+      <w:r>
+        <w:rPr>
+          <w:rFonts w:ascii="Arial" w:hAnsi="Arial" w:cs="Arial"/>
+          <w:sz w:val="24"/>
+          <w:szCs w:val="24"/>
+        </w:rPr>
+        <w:lastRenderedPageBreak/>
+        <w:t xml:space="preserve">negócios. O sistema proposto realiza análises </w:t>
       </w:r>
       <w:r>
         <w:rPr>
@@ -1766,7 +1731,16 @@
           <w:sz w:val="24"/>
           <w:szCs w:val="24"/>
         </w:rPr>
-        <w:t>Gabriel,</w:t>
+        <w:t xml:space="preserve">Gabriel, de 19 anos, é apaixonado por computadores e possui um conhecimento avançado em Excel, o que demonstra sua habilidade com tecnologia e análise de dados. </w:t>
+      </w:r>
+      <w:r>
+        <w:rPr>
+          <w:rFonts w:ascii="Arial" w:hAnsi="Arial" w:cs="Arial"/>
+          <w:sz w:val="24"/>
+          <w:szCs w:val="24"/>
+        </w:rPr>
+        <w:lastRenderedPageBreak/>
+        <w:t>Embora tenha afinidade com o mundo digital, sua grande meta de vida é se tornar piloto de avião, unindo sua paixão pela precisão e pelo controle a um sonho de voar e conquistar os céus</w:t>
       </w:r>
     </w:p>
     <w:p>
@@ -1786,26 +1760,51 @@
           <w:sz w:val="24"/>
           <w:szCs w:val="24"/>
         </w:rPr>
-        <w:lastRenderedPageBreak/>
         <w:t xml:space="preserve">Mateus, 19 anos, </w:t>
       </w:r>
-      <w:proofErr w:type="gramStart"/>
-      <w:r>
-        <w:rPr>
-          <w:rFonts w:ascii="Arial" w:hAnsi="Arial" w:cs="Arial"/>
-          <w:sz w:val="24"/>
-          <w:szCs w:val="24"/>
-        </w:rPr>
-        <w:t>recém formado</w:t>
-      </w:r>
-      <w:proofErr w:type="gramEnd"/>
-      <w:r>
-        <w:rPr>
-          <w:rFonts w:ascii="Arial" w:hAnsi="Arial" w:cs="Arial"/>
-          <w:sz w:val="24"/>
-          <w:szCs w:val="24"/>
-        </w:rPr>
-        <w:t xml:space="preserve"> no ensino médio e buscando experiência e aprendizado em sua primeira faculdade, Gosta de jogos online e </w:t>
+      <w:r>
+        <w:rPr>
+          <w:rFonts w:ascii="Arial" w:hAnsi="Arial" w:cs="Arial"/>
+          <w:sz w:val="24"/>
+          <w:szCs w:val="24"/>
+        </w:rPr>
+        <w:t>recém-formado</w:t>
+      </w:r>
+      <w:r>
+        <w:rPr>
+          <w:rFonts w:ascii="Arial" w:hAnsi="Arial" w:cs="Arial"/>
+          <w:sz w:val="24"/>
+          <w:szCs w:val="24"/>
+        </w:rPr>
+        <w:t xml:space="preserve"> no ensino médio e buscando experiência e aprendizado em sua primeira faculdade, Gosta de jogos online e animes</w:t>
+      </w:r>
+      <w:r>
+        <w:rPr>
+          <w:rFonts w:ascii="Arial" w:hAnsi="Arial" w:cs="Arial"/>
+          <w:sz w:val="24"/>
+          <w:szCs w:val="24"/>
+        </w:rPr>
+        <w:t>.</w:t>
+      </w:r>
+    </w:p>
+    <w:p>
+      <w:pPr>
+        <w:spacing w:after="0" w:line="360" w:lineRule="auto"/>
+        <w:ind w:firstLine="709"/>
+        <w:jc w:val="both"/>
+        <w:rPr>
+          <w:rFonts w:ascii="Arial" w:hAnsi="Arial" w:cs="Arial"/>
+          <w:sz w:val="24"/>
+          <w:szCs w:val="24"/>
+        </w:rPr>
+      </w:pPr>
+      <w:r>
+        <w:rPr>
+          <w:rFonts w:ascii="Arial" w:hAnsi="Arial" w:cs="Arial"/>
+          <w:sz w:val="24"/>
+          <w:szCs w:val="24"/>
+        </w:rPr>
+        <w:t xml:space="preserve">Vinicius, 39 anos, formado em Sistemas de Informação pela Academia de Ensino Superior, com especialização em MBA de Business </w:t>
       </w:r>
       <w:proofErr w:type="spellStart"/>
       <w:r>
@@ -1814,15 +1813,7 @@
           <w:sz w:val="24"/>
           <w:szCs w:val="24"/>
         </w:rPr>
-        <w:t>animes</w:t>
-      </w:r>
-      <w:r>
-        <w:rPr>
-          <w:rFonts w:ascii="Arial" w:hAnsi="Arial" w:cs="Arial"/>
-          <w:sz w:val="24"/>
-          <w:szCs w:val="24"/>
-        </w:rPr>
-        <w:t>Vinicius</w:t>
+        <w:t>Intelligence</w:t>
       </w:r>
       <w:proofErr w:type="spellEnd"/>
       <w:r>
@@ -1831,26 +1822,20 @@
           <w:sz w:val="24"/>
           <w:szCs w:val="24"/>
         </w:rPr>
-        <w:t xml:space="preserve">, 39 anos, formado em Sistemas de Informação pela Academia de Ensino Superior, com especialização em MBA de Business </w:t>
-      </w:r>
-      <w:proofErr w:type="spellStart"/>
-      <w:r>
-        <w:rPr>
-          <w:rFonts w:ascii="Arial" w:hAnsi="Arial" w:cs="Arial"/>
-          <w:sz w:val="24"/>
-          <w:szCs w:val="24"/>
-        </w:rPr>
-        <w:t>Intelligence</w:t>
-      </w:r>
-      <w:proofErr w:type="spellEnd"/>
-      <w:r>
-        <w:rPr>
-          <w:rFonts w:ascii="Arial" w:hAnsi="Arial" w:cs="Arial"/>
-          <w:sz w:val="24"/>
-          <w:szCs w:val="24"/>
-        </w:rPr>
         <w:t xml:space="preserve"> e Gestão de Projetos, sempre foi apaixonado pela combinação de tecnologia e inovação.</w:t>
       </w:r>
+    </w:p>
+    <w:p>
+      <w:pPr>
+        <w:spacing w:after="0" w:line="360" w:lineRule="auto"/>
+        <w:ind w:firstLine="709"/>
+        <w:jc w:val="both"/>
+        <w:rPr>
+          <w:rFonts w:ascii="Arial" w:hAnsi="Arial" w:cs="Arial"/>
+          <w:sz w:val="24"/>
+          <w:szCs w:val="24"/>
+        </w:rPr>
+      </w:pPr>
     </w:p>
     <w:p>
       <w:pPr>
@@ -1874,24 +1859,14 @@
     <w:p>
       <w:pPr>
         <w:spacing w:after="0" w:line="360" w:lineRule="auto"/>
-        <w:ind w:firstLine="708"/>
-        <w:jc w:val="both"/>
-        <w:rPr>
-          <w:rFonts w:ascii="Arial" w:hAnsi="Arial" w:cs="Arial"/>
-          <w:color w:val="000000"/>
-          <w:sz w:val="24"/>
-          <w:szCs w:val="24"/>
-        </w:rPr>
-      </w:pPr>
-      <w:r>
-        <w:rPr>
-          <w:rFonts w:ascii="Arial" w:hAnsi="Arial" w:cs="Arial"/>
-          <w:color w:val="000000"/>
-          <w:sz w:val="24"/>
-          <w:szCs w:val="24"/>
-        </w:rPr>
-        <w:t>Missão</w:t>
-      </w:r>
+        <w:jc w:val="both"/>
+        <w:rPr>
+          <w:rFonts w:ascii="Arial" w:hAnsi="Arial" w:cs="Arial"/>
+          <w:color w:val="000000"/>
+          <w:sz w:val="24"/>
+          <w:szCs w:val="24"/>
+        </w:rPr>
+      </w:pPr>
     </w:p>
     <w:p>
       <w:pPr>
@@ -1914,6 +1889,16 @@
           <w:szCs w:val="24"/>
           <w:shd w:val="clear" w:color="auto" w:fill="FFFFFF"/>
         </w:rPr>
+        <w:t xml:space="preserve">Missão: </w:t>
+      </w:r>
+      <w:r>
+        <w:rPr>
+          <w:rFonts w:ascii="Arial" w:hAnsi="Arial" w:cs="Arial"/>
+          <w:color w:val="000000"/>
+          <w:sz w:val="24"/>
+          <w:szCs w:val="24"/>
+          <w:shd w:val="clear" w:color="auto" w:fill="FFFFFF"/>
+        </w:rPr>
         <w:t>Ajudar as pessoas por meio de uma plataforma tecnologicamente amigável, oferecendo informações precisas, confiáveis e personalizadas sobre os melhores locais nas regiões de Sorocaba e Votorantim. A plataforma reconhece as necessidades dos clientes e entrega soluções estruturadas, atendendo suas demandas de forma eficiente.</w:t>
       </w:r>
     </w:p>
@@ -1936,7 +1921,16 @@
           <w:sz w:val="24"/>
           <w:szCs w:val="24"/>
         </w:rPr>
-        <w:t>Visão</w:t>
+        <w:t xml:space="preserve">Visão: </w:t>
+      </w:r>
+      <w:r>
+        <w:rPr>
+          <w:rFonts w:ascii="Arial" w:hAnsi="Arial" w:cs="Arial"/>
+          <w:color w:val="000000"/>
+          <w:sz w:val="24"/>
+          <w:szCs w:val="24"/>
+        </w:rPr>
+        <w:t>Tornar-se referência em ajudar pessoas a encontrar seu lugar com segurança e praticidade, comprometendo-se a cumprir suas promessas e oferecer soluções simples. Acreditamos que a diversidade de ideias gera as melhores soluções, sempre com um compromisso sincero, responsável e tecnologicamente amigável.</w:t>
       </w:r>
     </w:p>
     <w:p>
@@ -1945,158 +1939,222 @@
         <w:ind w:firstLine="709"/>
         <w:jc w:val="both"/>
         <w:rPr>
-          <w:rFonts w:ascii="Arial" w:hAnsi="Arial" w:cs="Arial"/>
-          <w:color w:val="000000"/>
-          <w:sz w:val="24"/>
-          <w:szCs w:val="24"/>
-        </w:rPr>
-      </w:pPr>
-      <w:r>
-        <w:rPr>
-          <w:rFonts w:ascii="Arial" w:hAnsi="Arial" w:cs="Arial"/>
-          <w:color w:val="000000"/>
-          <w:sz w:val="24"/>
-          <w:szCs w:val="24"/>
-        </w:rPr>
-        <w:t>Tornar-se referência em ajudar pessoas a encontrar seu lugar com segurança e praticidade, comprometendo-se a cumprir suas promessas e oferecer soluções simples. Acreditamos que a diversidade de ideias gera as melhores soluções, sempre com um compromisso sincero, responsável e tecnologicamente amigável.</w:t>
-      </w:r>
-    </w:p>
-    <w:p>
-      <w:pPr>
+          <w:rFonts w:ascii="Arial" w:eastAsia="Times New Roman" w:hAnsi="Arial" w:cs="Arial"/>
+          <w:color w:val="000000"/>
+          <w:sz w:val="24"/>
+          <w:szCs w:val="24"/>
+          <w:lang w:eastAsia="pt-BR"/>
+        </w:rPr>
+      </w:pPr>
+      <w:r>
+        <w:rPr>
+          <w:rFonts w:ascii="Arial" w:eastAsia="Times New Roman" w:hAnsi="Arial" w:cs="Arial"/>
+          <w:color w:val="000000"/>
+          <w:sz w:val="24"/>
+          <w:szCs w:val="24"/>
+          <w:lang w:eastAsia="pt-BR"/>
+        </w:rPr>
+        <w:t>Valores:</w:t>
+      </w:r>
+    </w:p>
+    <w:p>
+      <w:pPr>
+        <w:pStyle w:val="PargrafodaLista"/>
+        <w:numPr>
+          <w:ilvl w:val="0"/>
+          <w:numId w:val="3"/>
+        </w:numPr>
         <w:spacing w:after="0" w:line="360" w:lineRule="auto"/>
+        <w:jc w:val="both"/>
+        <w:rPr>
+          <w:rFonts w:ascii="Arial" w:eastAsia="Times New Roman" w:hAnsi="Arial" w:cs="Arial"/>
+          <w:sz w:val="24"/>
+          <w:szCs w:val="24"/>
+          <w:lang w:eastAsia="pt-BR"/>
+        </w:rPr>
+      </w:pPr>
+      <w:r>
+        <w:rPr>
+          <w:rFonts w:ascii="Arial" w:eastAsia="Times New Roman" w:hAnsi="Arial" w:cs="Arial"/>
+          <w:color w:val="000000"/>
+          <w:sz w:val="24"/>
+          <w:szCs w:val="24"/>
+          <w:lang w:eastAsia="pt-BR"/>
+        </w:rPr>
+        <w:t>Transparência: Oferecemos informações claras e baseadas em dados reais para facilitar a tomada de decisões.</w:t>
+      </w:r>
+    </w:p>
+    <w:p>
+      <w:pPr>
+        <w:pStyle w:val="PargrafodaLista"/>
+        <w:numPr>
+          <w:ilvl w:val="0"/>
+          <w:numId w:val="3"/>
+        </w:numPr>
+        <w:spacing w:after="0" w:line="360" w:lineRule="auto"/>
+        <w:jc w:val="both"/>
+        <w:rPr>
+          <w:rFonts w:ascii="Arial" w:eastAsia="Times New Roman" w:hAnsi="Arial" w:cs="Arial"/>
+          <w:sz w:val="24"/>
+          <w:szCs w:val="24"/>
+          <w:lang w:eastAsia="pt-BR"/>
+        </w:rPr>
+      </w:pPr>
+      <w:r>
+        <w:rPr>
+          <w:rFonts w:ascii="Arial" w:eastAsia="Times New Roman" w:hAnsi="Arial" w:cs="Arial"/>
+          <w:color w:val="000000"/>
+          <w:sz w:val="24"/>
+          <w:szCs w:val="24"/>
+          <w:lang w:eastAsia="pt-BR"/>
+        </w:rPr>
+        <w:t>Inovação: Estamos comprometidos em utilizar o que há de mais avançado em tecnologia para desenvolver soluções práticas e eficientes.</w:t>
+      </w:r>
+    </w:p>
+    <w:p>
+      <w:pPr>
+        <w:pStyle w:val="PargrafodaLista"/>
+        <w:numPr>
+          <w:ilvl w:val="0"/>
+          <w:numId w:val="3"/>
+        </w:numPr>
+        <w:spacing w:after="0" w:line="360" w:lineRule="auto"/>
+        <w:jc w:val="both"/>
+        <w:rPr>
+          <w:rFonts w:ascii="Arial" w:eastAsia="Times New Roman" w:hAnsi="Arial" w:cs="Arial"/>
+          <w:sz w:val="24"/>
+          <w:szCs w:val="24"/>
+          <w:lang w:eastAsia="pt-BR"/>
+        </w:rPr>
+      </w:pPr>
+      <w:r>
+        <w:rPr>
+          <w:rFonts w:ascii="Arial" w:eastAsia="Times New Roman" w:hAnsi="Arial" w:cs="Arial"/>
+          <w:color w:val="000000"/>
+          <w:sz w:val="24"/>
+          <w:szCs w:val="24"/>
+          <w:lang w:eastAsia="pt-BR"/>
+        </w:rPr>
+        <w:t>Personalização: Cada cliente é único. Por isso, nos dedicamos a entender e atender suas necessidades individuais com soluções personalizadas.</w:t>
+      </w:r>
+    </w:p>
+    <w:p>
+      <w:pPr>
+        <w:pStyle w:val="PargrafodaLista"/>
+        <w:numPr>
+          <w:ilvl w:val="0"/>
+          <w:numId w:val="3"/>
+        </w:numPr>
+        <w:spacing w:after="0" w:line="360" w:lineRule="auto"/>
+        <w:jc w:val="both"/>
+        <w:rPr>
+          <w:rFonts w:ascii="Arial" w:eastAsia="Times New Roman" w:hAnsi="Arial" w:cs="Arial"/>
+          <w:sz w:val="24"/>
+          <w:szCs w:val="24"/>
+          <w:lang w:eastAsia="pt-BR"/>
+        </w:rPr>
+      </w:pPr>
+      <w:r>
+        <w:rPr>
+          <w:rFonts w:ascii="Arial" w:eastAsia="Times New Roman" w:hAnsi="Arial" w:cs="Arial"/>
+          <w:color w:val="000000"/>
+          <w:sz w:val="24"/>
+          <w:szCs w:val="24"/>
+          <w:lang w:eastAsia="pt-BR"/>
+        </w:rPr>
+        <w:t>Segurança: Nossa plataforma trabalha para proteger os dados e busca constantemente soluções que priorizam o bem-estar de nossos clientes.</w:t>
+      </w:r>
+    </w:p>
+    <w:p>
+      <w:pPr>
+        <w:pStyle w:val="PargrafodaLista"/>
+        <w:numPr>
+          <w:ilvl w:val="0"/>
+          <w:numId w:val="3"/>
+        </w:numPr>
+        <w:spacing w:after="0" w:line="360" w:lineRule="auto"/>
+        <w:jc w:val="both"/>
+        <w:rPr>
+          <w:rFonts w:ascii="Arial" w:eastAsia="Times New Roman" w:hAnsi="Arial" w:cs="Arial"/>
+          <w:sz w:val="24"/>
+          <w:szCs w:val="24"/>
+          <w:lang w:eastAsia="pt-BR"/>
+        </w:rPr>
+      </w:pPr>
+      <w:r>
+        <w:rPr>
+          <w:rFonts w:ascii="Arial" w:eastAsia="Times New Roman" w:hAnsi="Arial" w:cs="Arial"/>
+          <w:color w:val="000000"/>
+          <w:sz w:val="24"/>
+          <w:szCs w:val="24"/>
+          <w:lang w:eastAsia="pt-BR"/>
+        </w:rPr>
+        <w:lastRenderedPageBreak/>
+        <w:t>Eficiência: Focamos na melhoria contínua para assegurar rapidez e precisão nas recomendações, otimizando o tempo e os recursos de nossos clientes.</w:t>
+      </w:r>
+    </w:p>
+    <w:p>
+      <w:pPr>
+        <w:pStyle w:val="NormalWeb"/>
+        <w:numPr>
+          <w:ilvl w:val="0"/>
+          <w:numId w:val="3"/>
+        </w:numPr>
+        <w:spacing w:before="0" w:beforeAutospacing="0" w:after="0" w:afterAutospacing="0" w:line="360" w:lineRule="auto"/>
+        <w:jc w:val="both"/>
+        <w:rPr>
+          <w:rFonts w:ascii="Arial" w:hAnsi="Arial" w:cs="Arial"/>
+          <w:color w:val="000000"/>
+        </w:rPr>
+      </w:pPr>
+      <w:r>
+        <w:rPr>
+          <w:rFonts w:ascii="Arial" w:hAnsi="Arial" w:cs="Arial"/>
+          <w:color w:val="000000"/>
+        </w:rPr>
+        <w:t>Sustentabilidade: Promovemos práticas que incentivam o desenvolvimento urbano sustentável, conectando nossos clientes a locais que agregam valor à comunidade e ao meio ambiente.</w:t>
+      </w:r>
+    </w:p>
+    <w:p>
+      <w:pPr>
+        <w:pStyle w:val="Ttulo"/>
+        <w:spacing w:line="360" w:lineRule="auto"/>
         <w:ind w:firstLine="709"/>
         <w:jc w:val="both"/>
         <w:rPr>
-          <w:rFonts w:ascii="Arial" w:hAnsi="Arial" w:cs="Arial"/>
-          <w:color w:val="000000"/>
-          <w:sz w:val="24"/>
-          <w:szCs w:val="24"/>
-        </w:rPr>
-      </w:pPr>
-      <w:r>
-        <w:rPr>
-          <w:rFonts w:ascii="Arial" w:hAnsi="Arial" w:cs="Arial"/>
-          <w:color w:val="000000"/>
-          <w:sz w:val="24"/>
-          <w:szCs w:val="24"/>
-        </w:rPr>
-        <w:t>Valores</w:t>
-      </w:r>
-    </w:p>
-    <w:p>
-      <w:pPr>
-        <w:spacing w:after="0" w:line="360" w:lineRule="auto"/>
+          <w:b/>
+          <w:bCs/>
+          <w:lang w:val="es-ES"/>
+        </w:rPr>
+      </w:pPr>
+    </w:p>
+    <w:p>
+      <w:pPr>
+        <w:pStyle w:val="Ttulo"/>
+        <w:spacing w:line="360" w:lineRule="auto"/>
         <w:ind w:firstLine="709"/>
         <w:jc w:val="both"/>
         <w:rPr>
-          <w:rFonts w:ascii="Arial" w:eastAsia="Times New Roman" w:hAnsi="Arial" w:cs="Arial"/>
-          <w:sz w:val="24"/>
-          <w:szCs w:val="24"/>
-          <w:lang w:eastAsia="pt-BR"/>
-        </w:rPr>
-      </w:pPr>
-      <w:r>
-        <w:rPr>
-          <w:rFonts w:ascii="Arial" w:eastAsia="Times New Roman" w:hAnsi="Arial" w:cs="Arial"/>
-          <w:color w:val="000000"/>
-          <w:sz w:val="24"/>
-          <w:szCs w:val="24"/>
-          <w:lang w:eastAsia="pt-BR"/>
-        </w:rPr>
-        <w:t>Transparência: Oferecemos informações claras e baseadas em dados reais para facilitar a tomada de decisões.</w:t>
-      </w:r>
-    </w:p>
-    <w:p>
-      <w:pPr>
-        <w:spacing w:after="0" w:line="360" w:lineRule="auto"/>
-        <w:ind w:firstLine="709"/>
-        <w:jc w:val="both"/>
-        <w:rPr>
-          <w:rFonts w:ascii="Arial" w:eastAsia="Times New Roman" w:hAnsi="Arial" w:cs="Arial"/>
-          <w:sz w:val="24"/>
-          <w:szCs w:val="24"/>
-          <w:lang w:eastAsia="pt-BR"/>
-        </w:rPr>
-      </w:pPr>
-      <w:r>
-        <w:rPr>
-          <w:rFonts w:ascii="Arial" w:eastAsia="Times New Roman" w:hAnsi="Arial" w:cs="Arial"/>
-          <w:color w:val="000000"/>
-          <w:sz w:val="24"/>
-          <w:szCs w:val="24"/>
-          <w:lang w:eastAsia="pt-BR"/>
-        </w:rPr>
-        <w:t>Inovação: Estamos comprometidos em utilizar o que há de mais avançado em tecnologia para desenvolver soluções práticas e eficientes.</w:t>
-      </w:r>
-    </w:p>
-    <w:p>
-      <w:pPr>
-        <w:spacing w:after="0" w:line="360" w:lineRule="auto"/>
-        <w:ind w:firstLine="709"/>
-        <w:jc w:val="both"/>
-        <w:rPr>
-          <w:rFonts w:ascii="Arial" w:eastAsia="Times New Roman" w:hAnsi="Arial" w:cs="Arial"/>
-          <w:sz w:val="24"/>
-          <w:szCs w:val="24"/>
-          <w:lang w:eastAsia="pt-BR"/>
-        </w:rPr>
-      </w:pPr>
-      <w:r>
-        <w:rPr>
-          <w:rFonts w:ascii="Arial" w:eastAsia="Times New Roman" w:hAnsi="Arial" w:cs="Arial"/>
-          <w:color w:val="000000"/>
-          <w:sz w:val="24"/>
-          <w:szCs w:val="24"/>
-          <w:lang w:eastAsia="pt-BR"/>
-        </w:rPr>
-        <w:t>Personalização: Cada cliente é único. Por isso, nos dedicamos a entender e atender suas necessidades individuais com soluções personalizadas.</w:t>
-      </w:r>
-    </w:p>
-    <w:p>
-      <w:pPr>
-        <w:spacing w:after="0" w:line="360" w:lineRule="auto"/>
-        <w:ind w:firstLine="709"/>
-        <w:jc w:val="both"/>
-        <w:rPr>
-          <w:rFonts w:ascii="Arial" w:eastAsia="Times New Roman" w:hAnsi="Arial" w:cs="Arial"/>
-          <w:sz w:val="24"/>
-          <w:szCs w:val="24"/>
-          <w:lang w:eastAsia="pt-BR"/>
-        </w:rPr>
-      </w:pPr>
-      <w:r>
-        <w:rPr>
-          <w:rFonts w:ascii="Arial" w:eastAsia="Times New Roman" w:hAnsi="Arial" w:cs="Arial"/>
-          <w:color w:val="000000"/>
-          <w:sz w:val="24"/>
-          <w:szCs w:val="24"/>
-          <w:lang w:eastAsia="pt-BR"/>
-        </w:rPr>
-        <w:t>Segurança: Nossa plataforma trabalha para proteger os dados e busca constantemente soluções que priorizam o bem-estar de nossos clientes.</w:t>
-      </w:r>
-    </w:p>
-    <w:p>
-      <w:pPr>
-        <w:spacing w:after="0" w:line="360" w:lineRule="auto"/>
-        <w:ind w:firstLine="709"/>
-        <w:jc w:val="both"/>
-        <w:rPr>
-          <w:rFonts w:ascii="Arial" w:eastAsia="Times New Roman" w:hAnsi="Arial" w:cs="Arial"/>
-          <w:sz w:val="24"/>
-          <w:szCs w:val="24"/>
-          <w:lang w:eastAsia="pt-BR"/>
-        </w:rPr>
-      </w:pPr>
-      <w:r>
-        <w:rPr>
-          <w:rFonts w:ascii="Arial" w:eastAsia="Times New Roman" w:hAnsi="Arial" w:cs="Arial"/>
-          <w:color w:val="000000"/>
-          <w:sz w:val="24"/>
-          <w:szCs w:val="24"/>
-          <w:lang w:eastAsia="pt-BR"/>
-        </w:rPr>
-        <w:t>Eficiência: Focamos na melhoria contínua para assegurar rapidez e precisão nas recomendações, otimizando o tempo e os recursos de nossos clientes.</w:t>
-      </w:r>
+          <w:b/>
+          <w:bCs/>
+          <w:lang w:val="es-ES"/>
+        </w:rPr>
+      </w:pPr>
+      <w:r>
+        <w:rPr>
+          <w:b/>
+          <w:bCs/>
+          <w:lang w:val="es-ES"/>
+        </w:rPr>
+        <w:t>Manual de Conduta</w:t>
+      </w:r>
+    </w:p>
+    <w:p>
+      <w:pPr>
+        <w:rPr>
+          <w:lang w:val="es-ES"/>
+        </w:rPr>
+      </w:pPr>
     </w:p>
     <w:p>
       <w:pPr>
@@ -2114,8 +2172,182 @@
           <w:rFonts w:ascii="Arial" w:hAnsi="Arial" w:cs="Arial"/>
           <w:color w:val="000000"/>
         </w:rPr>
-        <w:t>Sustentabilidade: Promovemos práticas que incentivam o desenvolvimento urbano sustentável, conectando nossos clientes a locais que agregam valor à comunidade e ao meio ambiente.</w:t>
-      </w:r>
+        <w:t>Respeito e Colaboração: Valorizamos um ambiente de trabalho inclusivo, onde todos os colaboradores são tratados com respeito e dignidade, independentemente de suas diferenças. A cooperação e o trabalho em equipe são essenciais para o sucesso da empresa.</w:t>
+      </w:r>
+    </w:p>
+    <w:p>
+      <w:pPr>
+        <w:pStyle w:val="NormalWeb"/>
+        <w:spacing w:before="0" w:beforeAutospacing="0" w:after="0" w:afterAutospacing="0" w:line="360" w:lineRule="auto"/>
+        <w:ind w:firstLine="709"/>
+        <w:jc w:val="both"/>
+        <w:rPr>
+          <w:rFonts w:ascii="Arial" w:hAnsi="Arial" w:cs="Arial"/>
+          <w:color w:val="000000"/>
+        </w:rPr>
+      </w:pPr>
+      <w:r>
+        <w:rPr>
+          <w:rFonts w:ascii="Arial" w:hAnsi="Arial" w:cs="Arial"/>
+          <w:color w:val="000000"/>
+        </w:rPr>
+        <w:t>Desenvolvimento e Inovação: Incentivamos o aprendizado contínuo e a inovação. Todos os colaboradores são incentivados a propor soluções criativas que contribuam para o aprimoramento da plataforma e da experiência do usuário, sempre alinhadas aos valores éticos da empresa.</w:t>
+      </w:r>
+    </w:p>
+    <w:p>
+      <w:pPr>
+        <w:pStyle w:val="NormalWeb"/>
+        <w:spacing w:before="0" w:beforeAutospacing="0" w:after="0" w:afterAutospacing="0" w:line="360" w:lineRule="auto"/>
+        <w:ind w:firstLine="709"/>
+        <w:jc w:val="both"/>
+        <w:rPr>
+          <w:rFonts w:ascii="Arial" w:hAnsi="Arial" w:cs="Arial"/>
+          <w:color w:val="000000"/>
+        </w:rPr>
+      </w:pPr>
+      <w:r>
+        <w:rPr>
+          <w:rFonts w:ascii="Arial" w:hAnsi="Arial" w:cs="Arial"/>
+          <w:color w:val="000000"/>
+        </w:rPr>
+        <w:t>Conflitos de Interesse: Espera-se que todos os colaboradores evitem situações de conflito de interesse, onde decisões pessoais possam interferir com os interesses da empresa ou dos usuários. Qualquer potencial conflito deve ser imediatamente reportado para avaliação.</w:t>
+      </w:r>
+    </w:p>
+    <w:p>
+      <w:pPr>
+        <w:pStyle w:val="NormalWeb"/>
+        <w:spacing w:before="0" w:beforeAutospacing="0" w:after="0" w:afterAutospacing="0" w:line="360" w:lineRule="auto"/>
+        <w:ind w:firstLine="709"/>
+        <w:jc w:val="both"/>
+        <w:rPr>
+          <w:rFonts w:ascii="Arial" w:hAnsi="Arial" w:cs="Arial"/>
+          <w:color w:val="000000"/>
+        </w:rPr>
+      </w:pPr>
+      <w:r>
+        <w:rPr>
+          <w:rFonts w:ascii="Arial" w:hAnsi="Arial" w:cs="Arial"/>
+          <w:color w:val="000000"/>
+        </w:rPr>
+        <w:t>Cumprimento das Leis e Regulamentos: Atuamos sempre em conformidade com as leis, regulamentos e políticas aplicáveis. Isso inclui não apenas as normas relacionadas à proteção de dados, mas também práticas comerciais justas e cumprimento de contratos e acordos.</w:t>
+      </w:r>
+    </w:p>
+    <w:p>
+      <w:pPr>
+        <w:pStyle w:val="NormalWeb"/>
+        <w:spacing w:before="0" w:beforeAutospacing="0" w:after="0" w:afterAutospacing="0" w:line="360" w:lineRule="auto"/>
+        <w:ind w:firstLine="709"/>
+        <w:jc w:val="both"/>
+        <w:rPr>
+          <w:rFonts w:ascii="Arial" w:hAnsi="Arial" w:cs="Arial"/>
+          <w:color w:val="000000"/>
+        </w:rPr>
+      </w:pPr>
+      <w:r>
+        <w:rPr>
+          <w:rFonts w:ascii="Arial" w:hAnsi="Arial" w:cs="Arial"/>
+          <w:color w:val="000000"/>
+        </w:rPr>
+        <w:t>Ética nos Negócios: Nossos relacionamentos com parceiros e fornecedores são baseados em confiança, respeito mútuo e ética. Exigimos que todos os nossos parceiros ajam em conformidade com altos padrões éticos, respeitando os mesmos princípios que adotamos internamente.</w:t>
+      </w:r>
+    </w:p>
+    <w:p>
+      <w:pPr>
+        <w:pStyle w:val="NormalWeb"/>
+        <w:spacing w:before="0" w:beforeAutospacing="0" w:after="0" w:afterAutospacing="0" w:line="360" w:lineRule="auto"/>
+        <w:ind w:firstLine="709"/>
+        <w:jc w:val="both"/>
+        <w:rPr>
+          <w:rFonts w:ascii="Arial" w:hAnsi="Arial" w:cs="Arial"/>
+          <w:color w:val="000000"/>
+        </w:rPr>
+      </w:pPr>
+      <w:r>
+        <w:rPr>
+          <w:rFonts w:ascii="Arial" w:hAnsi="Arial" w:cs="Arial"/>
+          <w:color w:val="000000"/>
+        </w:rPr>
+        <w:lastRenderedPageBreak/>
+        <w:t>Transparência e Justiça: Em todas as parcerias comerciais, prezamos pela transparência nas negociações e pela justiça em nossas práticas. Não toleramos qualquer tipo de discriminação, corrupção ou favorecimento indevido.</w:t>
+      </w:r>
+    </w:p>
+    <w:p>
+      <w:pPr>
+        <w:pStyle w:val="NormalWeb"/>
+        <w:spacing w:before="0" w:beforeAutospacing="0" w:after="0" w:afterAutospacing="0" w:line="360" w:lineRule="auto"/>
+        <w:ind w:firstLine="709"/>
+        <w:jc w:val="both"/>
+        <w:rPr>
+          <w:rFonts w:ascii="Arial" w:hAnsi="Arial" w:cs="Arial"/>
+          <w:color w:val="000000"/>
+        </w:rPr>
+      </w:pPr>
+      <w:r>
+        <w:rPr>
+          <w:rFonts w:ascii="Arial" w:hAnsi="Arial" w:cs="Arial"/>
+          <w:color w:val="000000"/>
+        </w:rPr>
+        <w:t>Impacto Positivo</w:t>
+      </w:r>
+      <w:r>
+        <w:rPr>
+          <w:rFonts w:ascii="Arial" w:hAnsi="Arial" w:cs="Arial"/>
+          <w:color w:val="000000"/>
+        </w:rPr>
+        <w:t xml:space="preserve">: </w:t>
+      </w:r>
+      <w:r>
+        <w:rPr>
+          <w:rFonts w:ascii="Arial" w:hAnsi="Arial" w:cs="Arial"/>
+          <w:color w:val="000000"/>
+        </w:rPr>
+        <w:t>Atuamos de forma a contribuir para o desenvolvimento da comunidade local, oferecendo serviços que melhorem a qualidade de vida das pessoas e promovam a valorização dos negócios e locais da região de Sorocaba e Votorantim.</w:t>
+      </w:r>
+    </w:p>
+    <w:p>
+      <w:pPr>
+        <w:pStyle w:val="NormalWeb"/>
+        <w:spacing w:before="0" w:beforeAutospacing="0" w:after="0" w:afterAutospacing="0" w:line="360" w:lineRule="auto"/>
+        <w:ind w:firstLine="709"/>
+        <w:jc w:val="both"/>
+        <w:rPr>
+          <w:rFonts w:ascii="Arial" w:hAnsi="Arial" w:cs="Arial"/>
+          <w:color w:val="000000"/>
+        </w:rPr>
+      </w:pPr>
+      <w:r>
+        <w:rPr>
+          <w:rFonts w:ascii="Arial" w:hAnsi="Arial" w:cs="Arial"/>
+          <w:color w:val="000000"/>
+        </w:rPr>
+        <w:t>Sustentabilidade</w:t>
+      </w:r>
+      <w:r>
+        <w:rPr>
+          <w:rFonts w:ascii="Arial" w:hAnsi="Arial" w:cs="Arial"/>
+          <w:color w:val="000000"/>
+        </w:rPr>
+        <w:t xml:space="preserve">: </w:t>
+      </w:r>
+      <w:r>
+        <w:rPr>
+          <w:rFonts w:ascii="Arial" w:hAnsi="Arial" w:cs="Arial"/>
+          <w:color w:val="000000"/>
+        </w:rPr>
+        <w:t>Promovemos práticas que respeitem o meio ambiente e incentivamos soluções sustentáveis que reduzam o impacto ambiental. Acreditamos que o crescimento econômico deve estar alinhado com a responsabilidade ambiental.</w:t>
+      </w:r>
+    </w:p>
+    <w:p>
+      <w:pPr>
+        <w:pStyle w:val="NormalWeb"/>
+        <w:spacing w:before="0" w:beforeAutospacing="0" w:after="0" w:afterAutospacing="0" w:line="360" w:lineRule="auto"/>
+        <w:ind w:firstLine="709"/>
+        <w:jc w:val="both"/>
+        <w:rPr>
+          <w:rFonts w:ascii="Arial" w:hAnsi="Arial" w:cs="Arial"/>
+          <w:color w:val="000000"/>
+        </w:rPr>
+      </w:pPr>
     </w:p>
     <w:p>
       <w:pPr>
@@ -2126,241 +2358,13 @@
         <w:rPr>
           <w:b/>
           <w:bCs/>
-          <w:lang w:val="es-ES"/>
-        </w:rPr>
-      </w:pPr>
-    </w:p>
-    <w:p>
-      <w:pPr>
-        <w:pStyle w:val="Ttulo"/>
-        <w:spacing w:line="360" w:lineRule="auto"/>
-        <w:ind w:firstLine="709"/>
-        <w:jc w:val="both"/>
+        </w:rPr>
+      </w:pPr>
+      <w:r>
         <w:rPr>
           <w:b/>
           <w:bCs/>
-          <w:lang w:val="es-ES"/>
-        </w:rPr>
-      </w:pPr>
-      <w:r>
-        <w:rPr>
-          <w:b/>
-          <w:bCs/>
-          <w:lang w:val="es-ES"/>
-        </w:rPr>
-        <w:lastRenderedPageBreak/>
-        <w:t>Manual de Conduta</w:t>
-      </w:r>
-    </w:p>
-    <w:p>
-      <w:pPr>
-        <w:pStyle w:val="NormalWeb"/>
-        <w:spacing w:before="0" w:beforeAutospacing="0" w:after="0" w:afterAutospacing="0" w:line="360" w:lineRule="auto"/>
-        <w:ind w:firstLine="709"/>
-        <w:jc w:val="both"/>
-        <w:rPr>
-          <w:rFonts w:ascii="Arial" w:hAnsi="Arial" w:cs="Arial"/>
-          <w:color w:val="000000"/>
-        </w:rPr>
-      </w:pPr>
-      <w:r>
-        <w:rPr>
-          <w:rFonts w:ascii="Arial" w:hAnsi="Arial" w:cs="Arial"/>
-          <w:color w:val="000000"/>
-        </w:rPr>
-        <w:t>Respeito e Colaboração: Valorizamos um ambiente de trabalho inclusivo, onde todos os colaboradores são tratados com respeito e dignidade, independentemente de suas diferenças. A cooperação e o trabalho em equipe são essenciais para o sucesso da empresa.</w:t>
-      </w:r>
-    </w:p>
-    <w:p>
-      <w:pPr>
-        <w:pStyle w:val="NormalWeb"/>
-        <w:spacing w:before="0" w:beforeAutospacing="0" w:after="0" w:afterAutospacing="0" w:line="360" w:lineRule="auto"/>
-        <w:ind w:firstLine="709"/>
-        <w:jc w:val="both"/>
-        <w:rPr>
-          <w:rFonts w:ascii="Arial" w:hAnsi="Arial" w:cs="Arial"/>
-          <w:color w:val="000000"/>
-        </w:rPr>
-      </w:pPr>
-      <w:r>
-        <w:rPr>
-          <w:rFonts w:ascii="Arial" w:hAnsi="Arial" w:cs="Arial"/>
-          <w:color w:val="000000"/>
-        </w:rPr>
-        <w:t>Desenvolvimento e Inovação: Incentivamos o aprendizado contínuo e a inovação. Todos os colaboradores são incentivados a propor soluções criativas que contribuam para o aprimoramento da plataforma e da experiência do usuário, sempre alinhadas aos valores éticos da empresa.</w:t>
-      </w:r>
-    </w:p>
-    <w:p>
-      <w:pPr>
-        <w:pStyle w:val="NormalWeb"/>
-        <w:spacing w:before="0" w:beforeAutospacing="0" w:after="0" w:afterAutospacing="0" w:line="360" w:lineRule="auto"/>
-        <w:ind w:firstLine="709"/>
-        <w:jc w:val="both"/>
-        <w:rPr>
-          <w:rFonts w:ascii="Arial" w:hAnsi="Arial" w:cs="Arial"/>
-          <w:color w:val="000000"/>
-        </w:rPr>
-      </w:pPr>
-      <w:r>
-        <w:rPr>
-          <w:rFonts w:ascii="Arial" w:hAnsi="Arial" w:cs="Arial"/>
-          <w:color w:val="000000"/>
-        </w:rPr>
-        <w:t>Conflitos de Interesse: Espera-se que todos os colaboradores evitem situações de conflito de interesse, onde decisões pessoais possam interferir com os interesses da empresa ou dos usuários. Qualquer potencial conflito deve ser imediatamente reportado para avaliação.</w:t>
-      </w:r>
-    </w:p>
-    <w:p>
-      <w:pPr>
-        <w:pStyle w:val="NormalWeb"/>
-        <w:spacing w:before="0" w:beforeAutospacing="0" w:after="0" w:afterAutospacing="0" w:line="360" w:lineRule="auto"/>
-        <w:ind w:firstLine="709"/>
-        <w:jc w:val="both"/>
-        <w:rPr>
-          <w:rFonts w:ascii="Arial" w:hAnsi="Arial" w:cs="Arial"/>
-          <w:color w:val="000000"/>
-        </w:rPr>
-      </w:pPr>
-      <w:r>
-        <w:rPr>
-          <w:rFonts w:ascii="Arial" w:hAnsi="Arial" w:cs="Arial"/>
-          <w:color w:val="000000"/>
-        </w:rPr>
-        <w:t>Cumprimento das Leis e Regulamentos: Atuamos sempre em conformidade com as leis, regulamentos e políticas aplicáveis. Isso inclui não apenas as normas relacionadas à proteção de dados, mas também práticas comerciais justas e cumprimento de contratos e acordos.</w:t>
-      </w:r>
-    </w:p>
-    <w:p>
-      <w:pPr>
-        <w:pStyle w:val="NormalWeb"/>
-        <w:spacing w:before="0" w:beforeAutospacing="0" w:after="0" w:afterAutospacing="0" w:line="360" w:lineRule="auto"/>
-        <w:ind w:firstLine="709"/>
-        <w:jc w:val="both"/>
-        <w:rPr>
-          <w:rFonts w:ascii="Arial" w:hAnsi="Arial" w:cs="Arial"/>
-          <w:color w:val="000000"/>
-        </w:rPr>
-      </w:pPr>
-      <w:r>
-        <w:rPr>
-          <w:rFonts w:ascii="Arial" w:hAnsi="Arial" w:cs="Arial"/>
-          <w:color w:val="000000"/>
-        </w:rPr>
-        <w:t>Ética nos Negócios: Nossos relacionamentos com parceiros e fornecedores são baseados em confiança, respeito mútuo e ética. Exigimos que todos os nossos parceiros ajam em conformidade com altos padrões éticos, respeitando os mesmos princípios que adotamos internamente.</w:t>
-      </w:r>
-    </w:p>
-    <w:p>
-      <w:pPr>
-        <w:pStyle w:val="NormalWeb"/>
-        <w:spacing w:before="0" w:beforeAutospacing="0" w:after="0" w:afterAutospacing="0" w:line="360" w:lineRule="auto"/>
-        <w:ind w:firstLine="709"/>
-        <w:jc w:val="both"/>
-        <w:rPr>
-          <w:rFonts w:ascii="Arial" w:hAnsi="Arial" w:cs="Arial"/>
-          <w:color w:val="000000"/>
-        </w:rPr>
-      </w:pPr>
-      <w:r>
-        <w:rPr>
-          <w:rFonts w:ascii="Arial" w:hAnsi="Arial" w:cs="Arial"/>
-          <w:color w:val="000000"/>
-        </w:rPr>
-        <w:t>Transparência e Justiça: Em todas as parcerias comerciais, prezamos pela transparência nas negociações e pela justiça em nossas práticas. Não toleramos qualquer tipo de discriminação, corrupção ou favorecimento indevido.</w:t>
-      </w:r>
-    </w:p>
-    <w:p>
-      <w:pPr>
-        <w:pStyle w:val="NormalWeb"/>
-        <w:spacing w:before="0" w:beforeAutospacing="0" w:after="0" w:afterAutospacing="0" w:line="360" w:lineRule="auto"/>
-        <w:ind w:firstLine="709"/>
-        <w:jc w:val="both"/>
-        <w:rPr>
-          <w:rFonts w:ascii="Arial" w:hAnsi="Arial" w:cs="Arial"/>
-          <w:color w:val="000000"/>
-        </w:rPr>
-      </w:pPr>
-      <w:r>
-        <w:rPr>
-          <w:rFonts w:ascii="Arial" w:hAnsi="Arial" w:cs="Arial"/>
-          <w:color w:val="000000"/>
-        </w:rPr>
-        <w:t>Impacto Positivo</w:t>
-      </w:r>
-      <w:r>
-        <w:rPr>
-          <w:rFonts w:ascii="Arial" w:hAnsi="Arial" w:cs="Arial"/>
-          <w:color w:val="000000"/>
-        </w:rPr>
-        <w:t xml:space="preserve">: </w:t>
-      </w:r>
-      <w:r>
-        <w:rPr>
-          <w:rFonts w:ascii="Arial" w:hAnsi="Arial" w:cs="Arial"/>
-          <w:color w:val="000000"/>
-        </w:rPr>
-        <w:t>Atuamos de forma a contribuir para o desenvolvimento da comunidade local, oferecendo serviços que melhorem a qualidade de vida das pessoas e promovam a valorização dos negócios e locais da região de Sorocaba e Votorantim.</w:t>
-      </w:r>
-    </w:p>
-    <w:p>
-      <w:pPr>
-        <w:pStyle w:val="NormalWeb"/>
-        <w:spacing w:before="0" w:beforeAutospacing="0" w:after="0" w:afterAutospacing="0" w:line="360" w:lineRule="auto"/>
-        <w:ind w:firstLine="709"/>
-        <w:jc w:val="both"/>
-        <w:rPr>
-          <w:rFonts w:ascii="Arial" w:hAnsi="Arial" w:cs="Arial"/>
-          <w:color w:val="000000"/>
-        </w:rPr>
-      </w:pPr>
-      <w:r>
-        <w:rPr>
-          <w:rFonts w:ascii="Arial" w:hAnsi="Arial" w:cs="Arial"/>
-          <w:color w:val="000000"/>
-        </w:rPr>
-        <w:t>Sustentabilidade</w:t>
-      </w:r>
-      <w:r>
-        <w:rPr>
-          <w:rFonts w:ascii="Arial" w:hAnsi="Arial" w:cs="Arial"/>
-          <w:color w:val="000000"/>
-        </w:rPr>
-        <w:t xml:space="preserve">: </w:t>
-      </w:r>
-      <w:r>
-        <w:rPr>
-          <w:rFonts w:ascii="Arial" w:hAnsi="Arial" w:cs="Arial"/>
-          <w:color w:val="000000"/>
-        </w:rPr>
-        <w:t>Promovemos práticas que respeitem o meio ambiente e incentivamos soluções sustentáveis que reduzam o impacto ambiental. Acreditamos que o crescimento econômico deve estar alinhado com a responsabilidade ambiental.</w:t>
-      </w:r>
-    </w:p>
-    <w:p>
-      <w:pPr>
-        <w:pStyle w:val="Ttulo"/>
-        <w:spacing w:line="360" w:lineRule="auto"/>
-        <w:ind w:firstLine="709"/>
-        <w:jc w:val="both"/>
-        <w:rPr>
-          <w:b/>
-          <w:bCs/>
-        </w:rPr>
-      </w:pPr>
-    </w:p>
-    <w:p>
-      <w:pPr>
-        <w:pStyle w:val="Ttulo"/>
-        <w:spacing w:line="360" w:lineRule="auto"/>
-        <w:ind w:firstLine="709"/>
-        <w:jc w:val="both"/>
-        <w:rPr>
-          <w:b/>
-          <w:bCs/>
-        </w:rPr>
-      </w:pPr>
-      <w:r>
-        <w:rPr>
-          <w:b/>
-          <w:bCs/>
-        </w:rPr>
-        <w:lastRenderedPageBreak/>
+        </w:rPr>
         <w:t>Compliance</w:t>
       </w:r>
     </w:p>
@@ -2580,6 +2584,7 @@
           <w:rFonts w:ascii="Arial" w:hAnsi="Arial" w:cs="Arial"/>
           <w:color w:val="000000"/>
         </w:rPr>
+        <w:lastRenderedPageBreak/>
         <w:t>Ações legais, quando aplicável</w:t>
       </w:r>
     </w:p>
@@ -2623,6 +2628,18 @@
     </w:p>
     <w:p>
       <w:pPr>
+        <w:pStyle w:val="NormalWeb"/>
+        <w:spacing w:before="0" w:beforeAutospacing="0" w:after="0" w:afterAutospacing="0" w:line="360" w:lineRule="auto"/>
+        <w:ind w:firstLine="709"/>
+        <w:jc w:val="both"/>
+        <w:rPr>
+          <w:rFonts w:ascii="Arial" w:hAnsi="Arial" w:cs="Arial"/>
+          <w:color w:val="000000"/>
+        </w:rPr>
+      </w:pPr>
+    </w:p>
+    <w:p>
+      <w:pPr>
         <w:pStyle w:val="Ttulo"/>
         <w:spacing w:line="360" w:lineRule="auto"/>
         <w:ind w:firstLine="709"/>
@@ -2633,6 +2650,77 @@
           <w:lang w:val="es-ES"/>
         </w:rPr>
       </w:pPr>
+      <w:r>
+        <w:rPr>
+          <w:b/>
+          <w:bCs/>
+          <w:lang w:val="es-ES"/>
+        </w:rPr>
+        <w:t>Diferencial Competitivo</w:t>
+      </w:r>
+    </w:p>
+    <w:p>
+      <w:pPr>
+        <w:rPr>
+          <w:lang w:val="es-ES"/>
+        </w:rPr>
+      </w:pPr>
+    </w:p>
+    <w:p>
+      <w:pPr>
+        <w:pStyle w:val="NormalWeb"/>
+        <w:spacing w:before="0" w:beforeAutospacing="0" w:after="0" w:afterAutospacing="0" w:line="360" w:lineRule="auto"/>
+        <w:ind w:firstLine="709"/>
+        <w:jc w:val="both"/>
+        <w:rPr>
+          <w:rFonts w:ascii="Arial" w:hAnsi="Arial" w:cs="Arial"/>
+          <w:color w:val="000000"/>
+        </w:rPr>
+      </w:pPr>
+      <w:r>
+        <w:rPr>
+          <w:rFonts w:ascii="Arial" w:hAnsi="Arial" w:cs="Arial"/>
+          <w:color w:val="000000"/>
+        </w:rPr>
+        <w:t>A</w:t>
+      </w:r>
+      <w:r>
+        <w:rPr>
+          <w:rFonts w:ascii="Arial" w:hAnsi="Arial" w:cs="Arial"/>
+          <w:color w:val="000000"/>
+        </w:rPr>
+        <w:t xml:space="preserve"> plataforma simplifica</w:t>
+      </w:r>
+      <w:r>
+        <w:rPr>
+          <w:rFonts w:ascii="Arial" w:hAnsi="Arial" w:cs="Arial"/>
+          <w:color w:val="000000"/>
+        </w:rPr>
+        <w:t xml:space="preserve"> e</w:t>
+      </w:r>
+      <w:r>
+        <w:rPr>
+          <w:rFonts w:ascii="Arial" w:hAnsi="Arial" w:cs="Arial"/>
+          <w:color w:val="000000"/>
+        </w:rPr>
+        <w:t xml:space="preserve"> otimiza o processo de busca pela localidade ideal, considerando as necessidades específicas e as preferências individuais de cada cliente. Em suma, a </w:t>
+      </w:r>
+      <w:proofErr w:type="spellStart"/>
+      <w:r>
+        <w:rPr>
+          <w:rFonts w:ascii="Arial" w:hAnsi="Arial" w:cs="Arial"/>
+          <w:color w:val="000000"/>
+        </w:rPr>
+        <w:t>VisionLar</w:t>
+      </w:r>
+      <w:proofErr w:type="spellEnd"/>
+      <w:r>
+        <w:rPr>
+          <w:rFonts w:ascii="Arial" w:hAnsi="Arial" w:cs="Arial"/>
+          <w:color w:val="000000"/>
+        </w:rPr>
+        <w:t xml:space="preserve"> contribui para uma evolução significativa na forma como as pessoas selecionam localidades, promovendo decisões mais informadas e potencialmente melhorando a qualidade de vida e a as escolhas dos usuários.</w:t>
+      </w:r>
     </w:p>
     <w:p>
       <w:pPr>
@@ -2643,19 +2731,29 @@
         <w:rPr>
           <w:b/>
           <w:bCs/>
-          <w:lang w:val="es-ES"/>
-        </w:rPr>
-      </w:pPr>
-      <w:r>
+        </w:rPr>
+      </w:pPr>
+    </w:p>
+    <w:p>
+      <w:pPr>
+        <w:pStyle w:val="Ttulo"/>
+        <w:spacing w:line="360" w:lineRule="auto"/>
+        <w:ind w:firstLine="709"/>
+        <w:jc w:val="both"/>
         <w:rPr>
           <w:b/>
           <w:bCs/>
-          <w:lang w:val="es-ES"/>
-        </w:rPr>
-        <w:lastRenderedPageBreak/>
-        <w:t>Diferencial Competitivo</w:t>
-      </w:r>
-    </w:p>
+        </w:rPr>
+      </w:pPr>
+      <w:r>
+        <w:rPr>
+          <w:b/>
+          <w:bCs/>
+        </w:rPr>
+        <w:t>Concorrente e referências de mercado</w:t>
+      </w:r>
+    </w:p>
+    <w:p/>
     <w:p>
       <w:pPr>
         <w:pStyle w:val="NormalWeb"/>
@@ -2672,82 +2770,15 @@
           <w:rFonts w:ascii="Arial" w:hAnsi="Arial" w:cs="Arial"/>
           <w:color w:val="000000"/>
         </w:rPr>
-        <w:t>A</w:t>
-      </w:r>
-      <w:r>
-        <w:rPr>
-          <w:rFonts w:ascii="Arial" w:hAnsi="Arial" w:cs="Arial"/>
-          <w:color w:val="000000"/>
-        </w:rPr>
-        <w:t xml:space="preserve"> plataforma simplifica</w:t>
-      </w:r>
-      <w:r>
-        <w:rPr>
-          <w:rFonts w:ascii="Arial" w:hAnsi="Arial" w:cs="Arial"/>
-          <w:color w:val="000000"/>
-        </w:rPr>
-        <w:t xml:space="preserve"> e</w:t>
-      </w:r>
-      <w:r>
-        <w:rPr>
-          <w:rFonts w:ascii="Arial" w:hAnsi="Arial" w:cs="Arial"/>
-          <w:color w:val="000000"/>
-        </w:rPr>
-        <w:t xml:space="preserve"> otimiza o processo de busca pela localidade ideal, considerando as necessidades específicas e as preferências individuais de cada cliente. Em suma, a </w:t>
-      </w:r>
-      <w:proofErr w:type="spellStart"/>
-      <w:r>
-        <w:rPr>
-          <w:rFonts w:ascii="Arial" w:hAnsi="Arial" w:cs="Arial"/>
-          <w:color w:val="000000"/>
-        </w:rPr>
-        <w:t>VisionLar</w:t>
-      </w:r>
-      <w:proofErr w:type="spellEnd"/>
-      <w:r>
-        <w:rPr>
-          <w:rFonts w:ascii="Arial" w:hAnsi="Arial" w:cs="Arial"/>
-          <w:color w:val="000000"/>
-        </w:rPr>
-        <w:t xml:space="preserve"> contribui para uma evolução significativa na forma como as pessoas selecionam localidades, promovendo decisões mais informadas e potencialmente melhorando a qualidade de vida e a as escolhas dos usuários.</w:t>
-      </w:r>
-    </w:p>
-    <w:p>
-      <w:pPr>
-        <w:pStyle w:val="Ttulo"/>
-        <w:spacing w:line="360" w:lineRule="auto"/>
-        <w:ind w:firstLine="709"/>
-        <w:jc w:val="both"/>
-        <w:rPr>
-          <w:b/>
-          <w:bCs/>
-        </w:rPr>
-      </w:pPr>
-      <w:r>
-        <w:rPr>
-          <w:b/>
-          <w:bCs/>
-        </w:rPr>
-        <w:t>Concorrente e referências de mercado</w:t>
-      </w:r>
-    </w:p>
-    <w:p>
-      <w:pPr>
-        <w:pStyle w:val="NormalWeb"/>
-        <w:spacing w:before="0" w:beforeAutospacing="0" w:after="0" w:afterAutospacing="0" w:line="360" w:lineRule="auto"/>
-        <w:ind w:firstLine="709"/>
-        <w:jc w:val="both"/>
-        <w:rPr>
-          <w:rFonts w:ascii="Arial" w:hAnsi="Arial" w:cs="Arial"/>
-          <w:color w:val="000000"/>
-        </w:rPr>
-      </w:pPr>
-      <w:r>
-        <w:rPr>
-          <w:rFonts w:ascii="Arial" w:hAnsi="Arial" w:cs="Arial"/>
-          <w:color w:val="000000"/>
-        </w:rPr>
-        <w:t xml:space="preserve">Embora não tenham sido identificados concorrentes diretos para uma comparação precisa, o estudo de mercado revelou diversas empresas que servem como referências significativas, atuando em áreas correlatas. Estas organizações, ainda que não ofereçam serviços ou produtos idênticos, compartilham similaridades em aspectos estratégicos e fundamentais, tais como a oferta de serviços gratuitos, o suporte à tomada de decisões e a personalização de soluções. É importante ressaltar que a ausência de concorrentes diretos não implica na inexistência de competição, mas sim na possibilidade de a empresa estar explorando um nicho de mercado ainda não saturado. Esta situação pode representar tanto uma oportunidade quanto um desafio, exigindo uma constante vigilância das mudanças no cenário competitivo e uma contínua busca por inovação e diferenciação. O gráfico abaixo demonstra </w:t>
+        <w:t xml:space="preserve">Embora não tenham sido identificados concorrentes diretos para uma comparação precisa, o estudo de mercado revelou diversas empresas que servem como referências significativas, atuando em áreas correlatas. Estas organizações, ainda que não ofereçam serviços ou produtos idênticos, compartilham similaridades em aspectos estratégicos e fundamentais, tais como a oferta de serviços gratuitos, o suporte à tomada de decisões e a personalização de soluções. É importante ressaltar que a ausência de concorrentes diretos não implica na inexistência de competição, mas sim na possibilidade de a empresa estar explorando um nicho de mercado ainda não saturado. Esta situação pode representar tanto uma oportunidade quanto um desafio, exigindo uma constante vigilância das mudanças no cenário competitivo e uma contínua busca por inovação e </w:t>
+      </w:r>
+      <w:r>
+        <w:rPr>
+          <w:rFonts w:ascii="Arial" w:hAnsi="Arial" w:cs="Arial"/>
+          <w:color w:val="000000"/>
+        </w:rPr>
+        <w:lastRenderedPageBreak/>
+        <w:t xml:space="preserve">diferenciação. O gráfico abaixo demonstra </w:t>
       </w:r>
       <w:r>
         <w:rPr>
@@ -2774,7 +2805,6 @@
           <w:color w:val="000000"/>
           <w:bdr w:val="none" w:sz="0" w:space="0" w:color="auto" w:frame="1"/>
         </w:rPr>
-        <w:lastRenderedPageBreak/>
         <w:drawing>
           <wp:inline distT="0" distB="0" distL="0" distR="0" wp14:anchorId="3811AA77" wp14:editId="78FA2A31">
             <wp:extent cx="5006850" cy="3749040"/>
@@ -2842,7 +2872,23 @@
           <w:sz w:val="20"/>
           <w:szCs w:val="20"/>
         </w:rPr>
-        <w:t>Figura 01: Similaridades competitiva</w:t>
+        <w:t>Figura 0</w:t>
+      </w:r>
+      <w:r>
+        <w:rPr>
+          <w:rFonts w:ascii="Arial" w:hAnsi="Arial" w:cs="Arial"/>
+          <w:sz w:val="20"/>
+          <w:szCs w:val="20"/>
+        </w:rPr>
+        <w:t>2</w:t>
+      </w:r>
+      <w:r>
+        <w:rPr>
+          <w:rFonts w:ascii="Arial" w:hAnsi="Arial" w:cs="Arial"/>
+          <w:sz w:val="20"/>
+          <w:szCs w:val="20"/>
+        </w:rPr>
+        <w:t>: Similaridades competitiva</w:t>
       </w:r>
     </w:p>
     <w:p>
@@ -2876,6 +2922,7 @@
         <w:t>Perfil dos Clientes</w:t>
       </w:r>
     </w:p>
+    <w:p/>
     <w:p>
       <w:pPr>
         <w:spacing w:after="0" w:line="360" w:lineRule="auto"/>
@@ -2883,6 +2930,82 @@
         <w:jc w:val="both"/>
         <w:rPr>
           <w:rFonts w:ascii="Arial" w:hAnsi="Arial" w:cs="Arial"/>
+          <w:color w:val="000000"/>
+          <w:sz w:val="24"/>
+          <w:szCs w:val="24"/>
+        </w:rPr>
+      </w:pPr>
+      <w:r>
+        <w:rPr>
+          <w:rFonts w:ascii="Arial" w:hAnsi="Arial" w:cs="Arial"/>
+          <w:color w:val="000000"/>
+          <w:sz w:val="24"/>
+          <w:szCs w:val="24"/>
+        </w:rPr>
+        <w:t xml:space="preserve">Com os novos desafios e oportunidades que surgem, as pessoas têm se adaptado e demandado soluções que tragam maior praticidade e assertividade para suas decisões. A busca por novas localidades para viver se tornou cada vez mais comum em nossa sociedade. Os aspectos dessa mudança podem ser pessoais, profissionais </w:t>
+      </w:r>
+      <w:r>
+        <w:rPr>
+          <w:rFonts w:ascii="Arial" w:hAnsi="Arial" w:cs="Arial"/>
+          <w:color w:val="000000"/>
+          <w:sz w:val="24"/>
+          <w:szCs w:val="24"/>
+        </w:rPr>
+        <w:t>ou</w:t>
+      </w:r>
+      <w:r>
+        <w:rPr>
+          <w:rFonts w:ascii="Arial" w:hAnsi="Arial" w:cs="Arial"/>
+          <w:color w:val="000000"/>
+          <w:sz w:val="24"/>
+          <w:szCs w:val="24"/>
+        </w:rPr>
+        <w:t xml:space="preserve"> econômicos.</w:t>
+      </w:r>
+      <w:r>
+        <w:rPr>
+          <w:rFonts w:ascii="Arial" w:hAnsi="Arial" w:cs="Arial"/>
+          <w:color w:val="000000"/>
+          <w:sz w:val="24"/>
+          <w:szCs w:val="24"/>
+        </w:rPr>
+        <w:t xml:space="preserve"> A seguir </w:t>
+      </w:r>
+      <w:r>
+        <w:rPr>
+          <w:rFonts w:ascii="Arial" w:hAnsi="Arial" w:cs="Arial"/>
+          <w:color w:val="000000"/>
+          <w:sz w:val="24"/>
+          <w:szCs w:val="24"/>
+        </w:rPr>
+        <w:t xml:space="preserve">algumas das principais </w:t>
+      </w:r>
+      <w:r>
+        <w:rPr>
+          <w:rFonts w:ascii="Arial" w:hAnsi="Arial" w:cs="Arial"/>
+          <w:color w:val="000000"/>
+          <w:sz w:val="24"/>
+          <w:szCs w:val="24"/>
+        </w:rPr>
+        <w:t>motivações para</w:t>
+      </w:r>
+      <w:r>
+        <w:rPr>
+          <w:rFonts w:ascii="Arial" w:hAnsi="Arial" w:cs="Arial"/>
+          <w:color w:val="000000"/>
+          <w:sz w:val="24"/>
+          <w:szCs w:val="24"/>
+        </w:rPr>
+        <w:t xml:space="preserve"> de nossos usuários.</w:t>
+      </w:r>
+    </w:p>
+    <w:p>
+      <w:pPr>
+        <w:spacing w:after="0" w:line="360" w:lineRule="auto"/>
+        <w:ind w:firstLine="709"/>
+        <w:jc w:val="both"/>
+        <w:rPr>
+          <w:rFonts w:ascii="Arial" w:hAnsi="Arial" w:cs="Arial"/>
           <w:b/>
           <w:bCs/>
           <w:color w:val="000000"/>
@@ -2890,68 +3013,24 @@
           <w:szCs w:val="24"/>
         </w:rPr>
       </w:pPr>
-      <w:r>
-        <w:rPr>
-          <w:rFonts w:ascii="Arial" w:hAnsi="Arial" w:cs="Arial"/>
-          <w:color w:val="000000"/>
-          <w:sz w:val="24"/>
-          <w:szCs w:val="24"/>
-        </w:rPr>
-        <w:t xml:space="preserve">Com os novos desafios e oportunidades que surgem, as pessoas têm se adaptado e demandado soluções que tragam maior praticidade e assertividade para suas decisões. A busca por novas localidades para viver se tornou cada vez mais comum em nossa sociedade. Os aspectos dessa mudança podem ser pessoais, profissionais </w:t>
-      </w:r>
-      <w:r>
-        <w:rPr>
-          <w:rFonts w:ascii="Arial" w:hAnsi="Arial" w:cs="Arial"/>
-          <w:color w:val="000000"/>
-          <w:sz w:val="24"/>
-          <w:szCs w:val="24"/>
-        </w:rPr>
-        <w:t>ou</w:t>
-      </w:r>
-      <w:r>
-        <w:rPr>
-          <w:rFonts w:ascii="Arial" w:hAnsi="Arial" w:cs="Arial"/>
-          <w:color w:val="000000"/>
-          <w:sz w:val="24"/>
-          <w:szCs w:val="24"/>
-        </w:rPr>
-        <w:t xml:space="preserve"> econômicos.</w:t>
-      </w:r>
-      <w:r>
-        <w:rPr>
-          <w:rFonts w:ascii="Arial" w:hAnsi="Arial" w:cs="Arial"/>
-          <w:color w:val="000000"/>
-          <w:sz w:val="24"/>
-          <w:szCs w:val="24"/>
-        </w:rPr>
-        <w:t xml:space="preserve"> A seguir </w:t>
-      </w:r>
-      <w:r>
-        <w:rPr>
-          <w:rFonts w:ascii="Arial" w:hAnsi="Arial" w:cs="Arial"/>
-          <w:color w:val="000000"/>
-          <w:sz w:val="24"/>
-          <w:szCs w:val="24"/>
-        </w:rPr>
-        <w:t xml:space="preserve">algumas das principais </w:t>
-      </w:r>
-      <w:r>
-        <w:rPr>
-          <w:rFonts w:ascii="Arial" w:hAnsi="Arial" w:cs="Arial"/>
-          <w:color w:val="000000"/>
-          <w:sz w:val="24"/>
-          <w:szCs w:val="24"/>
-        </w:rPr>
-        <w:t>motivações para</w:t>
-      </w:r>
-      <w:r>
-        <w:rPr>
-          <w:rFonts w:ascii="Arial" w:hAnsi="Arial" w:cs="Arial"/>
-          <w:color w:val="000000"/>
-          <w:sz w:val="24"/>
-          <w:szCs w:val="24"/>
-        </w:rPr>
-        <w:t xml:space="preserve"> de nossos usuários.</w:t>
+    </w:p>
+    <w:p>
+      <w:pPr>
+        <w:rPr>
+          <w:rFonts w:ascii="Arial" w:eastAsia="Times New Roman" w:hAnsi="Arial" w:cstheme="majorBidi"/>
+          <w:spacing w:val="-10"/>
+          <w:kern w:val="28"/>
+          <w:sz w:val="24"/>
+          <w:szCs w:val="56"/>
+          <w:lang w:eastAsia="pt-BR"/>
+        </w:rPr>
+      </w:pPr>
+      <w:r>
+        <w:rPr>
+          <w:rFonts w:eastAsia="Times New Roman"/>
+          <w:lang w:eastAsia="pt-BR"/>
+        </w:rPr>
+        <w:br w:type="page"/>
       </w:r>
     </w:p>
     <w:p>
@@ -2970,6 +3049,7 @@
           <w:rFonts w:eastAsia="Times New Roman"/>
           <w:lang w:eastAsia="pt-BR"/>
         </w:rPr>
+        <w:lastRenderedPageBreak/>
         <w:t xml:space="preserve">Fatores </w:t>
       </w:r>
       <w:r>
@@ -2979,6 +3059,231 @@
         </w:rPr>
         <w:t>Pessoais</w:t>
       </w:r>
+    </w:p>
+    <w:p>
+      <w:pPr>
+        <w:rPr>
+          <w:lang w:eastAsia="pt-BR"/>
+        </w:rPr>
+      </w:pPr>
+    </w:p>
+    <w:p>
+      <w:pPr>
+        <w:pStyle w:val="Ttulo"/>
+        <w:numPr>
+          <w:ilvl w:val="0"/>
+          <w:numId w:val="4"/>
+        </w:numPr>
+        <w:spacing w:line="360" w:lineRule="auto"/>
+        <w:jc w:val="both"/>
+        <w:rPr>
+          <w:rFonts w:eastAsia="Times New Roman"/>
+          <w:lang w:eastAsia="pt-BR"/>
+        </w:rPr>
+      </w:pPr>
+      <w:r>
+        <w:rPr>
+          <w:rFonts w:cs="Arial"/>
+          <w:szCs w:val="24"/>
+        </w:rPr>
+        <w:t>Crescimento Familiar</w:t>
+      </w:r>
+      <w:r>
+        <w:rPr>
+          <w:rFonts w:cs="Arial"/>
+          <w:szCs w:val="24"/>
+        </w:rPr>
+        <w:t>: A</w:t>
+      </w:r>
+      <w:r>
+        <w:rPr>
+          <w:rFonts w:cs="Arial"/>
+          <w:szCs w:val="24"/>
+        </w:rPr>
+        <w:t xml:space="preserve"> necessidade de mais quartos, áreas de lazer e um ambiente seguro para crianças e idosos torna-se crucial. Bolzan (2020) ressalta em sua pesquisa que a escolha de uma casa com áreas externas ou próximas a parques pode ser uma vantagem para o bem-estar da família, pois o ambiente influencia diretamente na qualidade de vida.</w:t>
+      </w:r>
+    </w:p>
+    <w:p>
+      <w:pPr>
+        <w:pStyle w:val="PargrafodaLista"/>
+        <w:numPr>
+          <w:ilvl w:val="0"/>
+          <w:numId w:val="4"/>
+        </w:numPr>
+        <w:spacing w:after="0" w:line="360" w:lineRule="auto"/>
+        <w:jc w:val="both"/>
+        <w:rPr>
+          <w:rFonts w:ascii="Arial" w:hAnsi="Arial" w:cs="Arial"/>
+          <w:sz w:val="24"/>
+          <w:szCs w:val="24"/>
+        </w:rPr>
+      </w:pPr>
+      <w:r>
+        <w:rPr>
+          <w:rFonts w:ascii="Arial" w:hAnsi="Arial" w:cs="Arial"/>
+          <w:sz w:val="24"/>
+          <w:szCs w:val="24"/>
+        </w:rPr>
+        <w:t>Comodidade e Serviços: Ainda em sua pesquisa, Bolzan</w:t>
+      </w:r>
+      <w:r>
+        <w:rPr>
+          <w:rFonts w:ascii="Arial" w:hAnsi="Arial" w:cs="Arial"/>
+          <w:sz w:val="24"/>
+          <w:szCs w:val="24"/>
+        </w:rPr>
+        <w:t xml:space="preserve"> </w:t>
+      </w:r>
+      <w:r>
+        <w:rPr>
+          <w:rFonts w:ascii="Arial" w:hAnsi="Arial" w:cs="Arial"/>
+          <w:sz w:val="24"/>
+          <w:szCs w:val="24"/>
+        </w:rPr>
+        <w:t>(2020) reforça a importância de morar perto de centros comerciais, supermercados, farmácias, academias e áreas de lazer. A conveniência de ter acesso fácil a esses serviços reduz o estresse do dia a dia.</w:t>
+      </w:r>
+    </w:p>
+    <w:p>
+      <w:pPr>
+        <w:spacing w:after="0" w:line="360" w:lineRule="auto"/>
+        <w:jc w:val="both"/>
+        <w:rPr>
+          <w:rFonts w:ascii="Arial" w:hAnsi="Arial" w:cs="Arial"/>
+          <w:sz w:val="24"/>
+          <w:szCs w:val="24"/>
+        </w:rPr>
+      </w:pPr>
+    </w:p>
+    <w:p>
+      <w:pPr>
+        <w:spacing w:after="0" w:line="360" w:lineRule="auto"/>
+        <w:ind w:firstLine="709"/>
+        <w:jc w:val="both"/>
+        <w:rPr>
+          <w:rFonts w:ascii="Arial" w:hAnsi="Arial" w:cs="Arial"/>
+          <w:sz w:val="24"/>
+          <w:szCs w:val="24"/>
+        </w:rPr>
+      </w:pPr>
+      <w:r>
+        <w:rPr>
+          <w:rFonts w:ascii="Arial" w:hAnsi="Arial" w:cs="Arial"/>
+          <w:sz w:val="24"/>
+          <w:szCs w:val="24"/>
+        </w:rPr>
+        <w:t>Cuidados com a Saúde</w:t>
+      </w:r>
+      <w:r>
+        <w:rPr>
+          <w:rFonts w:ascii="Arial" w:hAnsi="Arial" w:cs="Arial"/>
+          <w:sz w:val="24"/>
+          <w:szCs w:val="24"/>
+        </w:rPr>
+        <w:t>:</w:t>
+      </w:r>
+      <w:r>
+        <w:rPr>
+          <w:rFonts w:ascii="Arial" w:hAnsi="Arial" w:cs="Arial"/>
+          <w:sz w:val="24"/>
+          <w:szCs w:val="24"/>
+        </w:rPr>
+        <w:t xml:space="preserve"> </w:t>
+      </w:r>
+    </w:p>
+    <w:p>
+      <w:pPr>
+        <w:spacing w:after="0" w:line="360" w:lineRule="auto"/>
+        <w:ind w:firstLine="709"/>
+        <w:jc w:val="both"/>
+        <w:rPr>
+          <w:rFonts w:ascii="Arial" w:hAnsi="Arial" w:cs="Arial"/>
+          <w:sz w:val="24"/>
+          <w:szCs w:val="24"/>
+        </w:rPr>
+      </w:pPr>
+    </w:p>
+    <w:p>
+      <w:pPr>
+        <w:pStyle w:val="PargrafodaLista"/>
+        <w:numPr>
+          <w:ilvl w:val="0"/>
+          <w:numId w:val="5"/>
+        </w:numPr>
+        <w:spacing w:after="0" w:line="360" w:lineRule="auto"/>
+        <w:jc w:val="both"/>
+        <w:rPr>
+          <w:rFonts w:ascii="Arial" w:hAnsi="Arial" w:cs="Arial"/>
+          <w:sz w:val="24"/>
+          <w:szCs w:val="24"/>
+        </w:rPr>
+      </w:pPr>
+      <w:r>
+        <w:rPr>
+          <w:rFonts w:ascii="Arial" w:hAnsi="Arial" w:cs="Arial"/>
+          <w:sz w:val="24"/>
+          <w:szCs w:val="24"/>
+        </w:rPr>
+        <w:t>De acordo com Gonçalves (2021), a escolha de áreas com menor poluição, tranquilidade e boas condições de saneamento reflete uma preocupação crescente com o bem-estar físico e mental.</w:t>
+      </w:r>
+    </w:p>
+    <w:p>
+      <w:pPr>
+        <w:pStyle w:val="PargrafodaLista"/>
+        <w:numPr>
+          <w:ilvl w:val="0"/>
+          <w:numId w:val="5"/>
+        </w:numPr>
+        <w:spacing w:after="0" w:line="360" w:lineRule="auto"/>
+        <w:jc w:val="both"/>
+        <w:rPr>
+          <w:rFonts w:ascii="Arial" w:hAnsi="Arial" w:cs="Arial"/>
+          <w:sz w:val="24"/>
+          <w:szCs w:val="24"/>
+        </w:rPr>
+      </w:pPr>
+      <w:r>
+        <w:rPr>
+          <w:rFonts w:ascii="Arial" w:hAnsi="Arial" w:cs="Arial"/>
+          <w:sz w:val="24"/>
+          <w:szCs w:val="24"/>
+        </w:rPr>
+        <w:t>Ambiente e Segurança: A segurança é um dos principais fatores que influenciam a escolha de um novo lar. Silva (2022) destaca em seu estudo que morar em áreas com baixos índices de criminalidade, vigilância ativa e boa iluminação pública traz mais tranquilidade para a família.</w:t>
+      </w:r>
+    </w:p>
+    <w:p>
+      <w:pPr>
+        <w:pStyle w:val="PargrafodaLista"/>
+        <w:numPr>
+          <w:ilvl w:val="0"/>
+          <w:numId w:val="5"/>
+        </w:numPr>
+        <w:spacing w:after="0" w:line="360" w:lineRule="auto"/>
+        <w:jc w:val="both"/>
+        <w:rPr>
+          <w:rFonts w:ascii="Arial" w:hAnsi="Arial" w:cs="Arial"/>
+          <w:sz w:val="24"/>
+          <w:szCs w:val="24"/>
+        </w:rPr>
+      </w:pPr>
+      <w:r>
+        <w:rPr>
+          <w:rFonts w:ascii="Arial" w:hAnsi="Arial" w:cs="Arial"/>
+          <w:sz w:val="24"/>
+          <w:szCs w:val="24"/>
+        </w:rPr>
+        <w:t>Sustentabilidade: A busca por locais sustentáveis e mais próximos da natureza tem crescido. Morar em áreas que incentivam práticas ecológicas é um dos pilares da evolução da moradia contemporânea.</w:t>
+      </w:r>
+    </w:p>
+    <w:p>
+      <w:pPr>
+        <w:spacing w:after="0" w:line="360" w:lineRule="auto"/>
+        <w:jc w:val="both"/>
+        <w:rPr>
+          <w:rFonts w:ascii="Arial" w:hAnsi="Arial" w:cs="Arial"/>
+          <w:sz w:val="24"/>
+          <w:szCs w:val="24"/>
+        </w:rPr>
+      </w:pPr>
     </w:p>
     <w:p>
       <w:pPr>
@@ -2986,59 +3291,38 @@
         <w:spacing w:line="360" w:lineRule="auto"/>
         <w:ind w:firstLine="709"/>
         <w:jc w:val="both"/>
-        <w:rPr>
-          <w:rFonts w:eastAsia="Times New Roman"/>
-          <w:lang w:eastAsia="pt-BR"/>
-        </w:rPr>
-      </w:pPr>
-      <w:r>
-        <w:rPr>
-          <w:rFonts w:cs="Arial"/>
-          <w:szCs w:val="24"/>
-        </w:rPr>
-        <w:t>Crescimento Familiar</w:t>
-      </w:r>
-      <w:r>
-        <w:rPr>
-          <w:rFonts w:cs="Arial"/>
-          <w:szCs w:val="24"/>
-        </w:rPr>
-        <w:t>: A</w:t>
-      </w:r>
-      <w:r>
-        <w:rPr>
-          <w:rFonts w:cs="Arial"/>
-          <w:szCs w:val="24"/>
-        </w:rPr>
-        <w:t xml:space="preserve"> necessidade de mais quartos, áreas de lazer e um ambiente seguro para crianças e idosos torna-se crucial. Bolzan </w:t>
-      </w:r>
-      <w:r>
-        <w:rPr>
-          <w:rStyle w:val="Refdenotaderodap"/>
-          <w:rFonts w:cs="Arial"/>
-          <w:szCs w:val="24"/>
-        </w:rPr>
-        <w:footnoteReference w:id="4"/>
-      </w:r>
-      <w:r>
-        <w:rPr>
-          <w:rFonts w:cs="Arial"/>
-          <w:szCs w:val="24"/>
-        </w:rPr>
-        <w:t>(2020) ressalta em sua pesquisa que a escolha de uma casa com áreas externas ou próximas a parques pode ser uma vantagem para o bem-estar da família, pois o ambiente influencia diretamente na qualidade de vida.</w:t>
-      </w:r>
-    </w:p>
-    <w:p>
-      <w:pPr>
+      </w:pPr>
+      <w:r>
+        <w:t>Fatores Profissionais</w:t>
+      </w:r>
+      <w:r>
+        <w:t>:</w:t>
+      </w:r>
+    </w:p>
+    <w:p/>
+    <w:p>
+      <w:pPr>
+        <w:pStyle w:val="PargrafodaLista"/>
+        <w:numPr>
+          <w:ilvl w:val="0"/>
+          <w:numId w:val="6"/>
+        </w:numPr>
         <w:spacing w:after="0" w:line="360" w:lineRule="auto"/>
-        <w:ind w:firstLine="709"/>
-        <w:jc w:val="both"/>
-        <w:rPr>
-          <w:rFonts w:ascii="Arial" w:hAnsi="Arial" w:cs="Arial"/>
-          <w:sz w:val="24"/>
-          <w:szCs w:val="24"/>
-        </w:rPr>
-      </w:pPr>
+        <w:jc w:val="both"/>
+        <w:rPr>
+          <w:rFonts w:ascii="Arial" w:hAnsi="Arial" w:cs="Arial"/>
+          <w:sz w:val="24"/>
+          <w:szCs w:val="24"/>
+        </w:rPr>
+      </w:pPr>
+      <w:r>
+        <w:rPr>
+          <w:rFonts w:ascii="Arial" w:hAnsi="Arial" w:cs="Arial"/>
+          <w:sz w:val="24"/>
+          <w:szCs w:val="24"/>
+        </w:rPr>
+        <w:t xml:space="preserve">Oportunidade de Carreira: Muitas pessoas se mudam em busca de melhores oportunidades de carreira. Regiões metropolitanas ou cidades com um mercado de trabalho mais dinâmico atraem profissionais qualificados que buscam ascensão profissional, salários mais competitivos </w:t>
+      </w:r>
       <w:r>
         <w:rPr>
           <w:rFonts w:ascii="Arial" w:hAnsi="Arial" w:cs="Arial"/>
@@ -3046,199 +3330,132 @@
           <w:szCs w:val="24"/>
         </w:rPr>
         <w:lastRenderedPageBreak/>
-        <w:t>Comodidade e Serviços</w:t>
-      </w:r>
-      <w:r>
-        <w:rPr>
-          <w:rFonts w:ascii="Arial" w:hAnsi="Arial" w:cs="Arial"/>
-          <w:sz w:val="24"/>
-          <w:szCs w:val="24"/>
-        </w:rPr>
-        <w:t>:</w:t>
-      </w:r>
-      <w:r>
-        <w:rPr>
-          <w:rFonts w:ascii="Arial" w:hAnsi="Arial" w:cs="Arial"/>
-          <w:sz w:val="24"/>
-          <w:szCs w:val="24"/>
-        </w:rPr>
-        <w:t xml:space="preserve"> Ainda em sua pesquisa, Bolzan </w:t>
-      </w:r>
-      <w:r>
-        <w:rPr>
-          <w:rFonts w:ascii="Arial" w:hAnsi="Arial" w:cs="Arial"/>
-          <w:sz w:val="24"/>
-          <w:szCs w:val="24"/>
-          <w:vertAlign w:val="superscript"/>
-        </w:rPr>
-        <w:t>4</w:t>
-      </w:r>
-      <w:r>
-        <w:rPr>
-          <w:rFonts w:ascii="Arial" w:hAnsi="Arial" w:cs="Arial"/>
-          <w:sz w:val="24"/>
-          <w:szCs w:val="24"/>
-        </w:rPr>
-        <w:t>(2020) reforça a importância de morar perto de centros comerciais, supermercados, farmácias, academias e áreas de lazer. A conveniência de ter acesso fácil a esses serviços reduz o estresse do dia a dia.</w:t>
-      </w:r>
-    </w:p>
-    <w:p>
-      <w:pPr>
+        <w:t>e empresas de renome, a mobilidade geográfica por motivos profissionais tem se intensificado nas últimas décadas, especialmente entre jovens profissionais.</w:t>
+      </w:r>
+    </w:p>
+    <w:p>
+      <w:pPr>
+        <w:pStyle w:val="PargrafodaLista"/>
+        <w:numPr>
+          <w:ilvl w:val="0"/>
+          <w:numId w:val="6"/>
+        </w:numPr>
         <w:spacing w:after="0" w:line="360" w:lineRule="auto"/>
-        <w:ind w:firstLine="709"/>
-        <w:jc w:val="both"/>
-        <w:rPr>
-          <w:rFonts w:ascii="Arial" w:hAnsi="Arial" w:cs="Arial"/>
-          <w:sz w:val="24"/>
-          <w:szCs w:val="24"/>
-        </w:rPr>
-      </w:pPr>
-      <w:r>
-        <w:rPr>
-          <w:rFonts w:ascii="Arial" w:hAnsi="Arial" w:cs="Arial"/>
-          <w:sz w:val="24"/>
-          <w:szCs w:val="24"/>
-        </w:rPr>
-        <w:t>Cuidados com a Saúde</w:t>
-      </w:r>
-      <w:r>
-        <w:rPr>
-          <w:rFonts w:ascii="Arial" w:hAnsi="Arial" w:cs="Arial"/>
-          <w:sz w:val="24"/>
-          <w:szCs w:val="24"/>
-        </w:rPr>
-        <w:t>:</w:t>
-      </w:r>
-      <w:r>
-        <w:rPr>
-          <w:rFonts w:ascii="Arial" w:hAnsi="Arial" w:cs="Arial"/>
-          <w:sz w:val="24"/>
-          <w:szCs w:val="24"/>
-        </w:rPr>
-        <w:t xml:space="preserve"> De acordo com Gonçalves </w:t>
-      </w:r>
-      <w:r>
-        <w:rPr>
-          <w:rStyle w:val="Refdenotaderodap"/>
-          <w:rFonts w:ascii="Arial" w:hAnsi="Arial" w:cs="Arial"/>
-          <w:sz w:val="24"/>
-          <w:szCs w:val="24"/>
-        </w:rPr>
-        <w:footnoteReference w:id="5"/>
-      </w:r>
-      <w:r>
-        <w:rPr>
-          <w:rFonts w:ascii="Arial" w:hAnsi="Arial" w:cs="Arial"/>
-          <w:sz w:val="24"/>
-          <w:szCs w:val="24"/>
-        </w:rPr>
-        <w:t>(2021), a escolha de áreas com menor poluição, tranquilidade e boas condições de saneamento reflete uma preocupação crescente com o bem-estar físico e mental.</w:t>
+        <w:jc w:val="both"/>
+        <w:rPr>
+          <w:rFonts w:ascii="Arial" w:hAnsi="Arial" w:cs="Arial"/>
+          <w:sz w:val="24"/>
+          <w:szCs w:val="24"/>
+        </w:rPr>
+      </w:pPr>
+      <w:r>
+        <w:rPr>
+          <w:rFonts w:ascii="Arial" w:hAnsi="Arial" w:cs="Arial"/>
+          <w:sz w:val="24"/>
+          <w:szCs w:val="24"/>
+        </w:rPr>
+        <w:t>Home Office e Flexibilidade: A pandemia de COVID-19 acelerou a mudança para o trabalho remoto e, embora muitos tenham retornado aos escritórios, a demanda por imóveis com espaços adaptados para home office continua alta essa tendência tem influenciado significativamente o mercado imobiliário, com um aumento na procura por residências que ofereçam espaços dedicados ao trabalho em casa.</w:t>
       </w:r>
     </w:p>
     <w:p>
       <w:pPr>
         <w:spacing w:after="0" w:line="360" w:lineRule="auto"/>
-        <w:ind w:firstLine="709"/>
-        <w:jc w:val="both"/>
-        <w:rPr>
-          <w:rFonts w:ascii="Arial" w:hAnsi="Arial" w:cs="Arial"/>
-          <w:sz w:val="24"/>
-          <w:szCs w:val="24"/>
-        </w:rPr>
-      </w:pPr>
-      <w:r>
-        <w:rPr>
-          <w:rFonts w:ascii="Arial" w:hAnsi="Arial" w:cs="Arial"/>
-          <w:sz w:val="24"/>
-          <w:szCs w:val="24"/>
-        </w:rPr>
-        <w:t>Ambiente e Segurança</w:t>
-      </w:r>
-      <w:r>
-        <w:rPr>
-          <w:rFonts w:ascii="Arial" w:hAnsi="Arial" w:cs="Arial"/>
-          <w:sz w:val="24"/>
-          <w:szCs w:val="24"/>
-        </w:rPr>
-        <w:t>:</w:t>
-      </w:r>
-      <w:r>
-        <w:rPr>
-          <w:rFonts w:ascii="Arial" w:hAnsi="Arial" w:cs="Arial"/>
-          <w:sz w:val="24"/>
-          <w:szCs w:val="24"/>
-        </w:rPr>
-        <w:t xml:space="preserve"> A segurança é um dos principais fatores que influenciam a escolha de um novo lar. Silva </w:t>
-      </w:r>
-      <w:r>
-        <w:rPr>
-          <w:rStyle w:val="Refdenotaderodap"/>
-          <w:rFonts w:ascii="Arial" w:hAnsi="Arial" w:cs="Arial"/>
-          <w:sz w:val="24"/>
-          <w:szCs w:val="24"/>
-        </w:rPr>
-        <w:footnoteReference w:id="6"/>
-      </w:r>
-      <w:r>
-        <w:rPr>
-          <w:rFonts w:ascii="Arial" w:hAnsi="Arial" w:cs="Arial"/>
-          <w:sz w:val="24"/>
-          <w:szCs w:val="24"/>
-        </w:rPr>
-        <w:t>(2022) destaca em seu estudo que morar em áreas com baixos índices de criminalidade, vigilância ativa e boa iluminação pública traz mais tranquilidade para a família.</w:t>
-      </w:r>
-    </w:p>
-    <w:p>
-      <w:pPr>
+        <w:jc w:val="both"/>
+        <w:rPr>
+          <w:rFonts w:ascii="Arial" w:hAnsi="Arial" w:cs="Arial"/>
+          <w:sz w:val="24"/>
+          <w:szCs w:val="24"/>
+        </w:rPr>
+      </w:pPr>
+    </w:p>
+    <w:p>
+      <w:pPr>
+        <w:pStyle w:val="Ttulo"/>
+        <w:spacing w:line="360" w:lineRule="auto"/>
+        <w:ind w:firstLine="708"/>
+        <w:jc w:val="both"/>
+      </w:pPr>
+      <w:r>
+        <w:t>Fatores econômicos</w:t>
+      </w:r>
+    </w:p>
+    <w:p/>
+    <w:p>
+      <w:pPr>
+        <w:pStyle w:val="PargrafodaLista"/>
+        <w:numPr>
+          <w:ilvl w:val="0"/>
+          <w:numId w:val="6"/>
+        </w:numPr>
         <w:spacing w:after="0" w:line="360" w:lineRule="auto"/>
-        <w:ind w:firstLine="709"/>
-        <w:jc w:val="both"/>
-        <w:rPr>
-          <w:rFonts w:ascii="Arial" w:hAnsi="Arial" w:cs="Arial"/>
-          <w:sz w:val="24"/>
-          <w:szCs w:val="24"/>
-        </w:rPr>
-      </w:pPr>
-      <w:r>
-        <w:rPr>
-          <w:rFonts w:ascii="Arial" w:hAnsi="Arial" w:cs="Arial"/>
-          <w:sz w:val="24"/>
-          <w:szCs w:val="24"/>
-        </w:rPr>
-        <w:t>Sustentabilidade</w:t>
-      </w:r>
-      <w:r>
-        <w:rPr>
-          <w:rFonts w:ascii="Arial" w:hAnsi="Arial" w:cs="Arial"/>
-          <w:sz w:val="24"/>
-          <w:szCs w:val="24"/>
-        </w:rPr>
-        <w:t>:</w:t>
-      </w:r>
-      <w:r>
-        <w:rPr>
-          <w:rFonts w:ascii="Arial" w:hAnsi="Arial" w:cs="Arial"/>
-          <w:sz w:val="24"/>
-          <w:szCs w:val="24"/>
-        </w:rPr>
-        <w:t xml:space="preserve"> A busca por locais sustentáveis e mais próximos da natureza tem crescido. </w:t>
-      </w:r>
-      <w:r>
-        <w:rPr>
-          <w:rFonts w:ascii="Arial" w:hAnsi="Arial" w:cs="Arial"/>
-          <w:sz w:val="24"/>
-          <w:szCs w:val="24"/>
-        </w:rPr>
-        <w:t>Morar</w:t>
-      </w:r>
-      <w:r>
-        <w:rPr>
-          <w:rFonts w:ascii="Arial" w:hAnsi="Arial" w:cs="Arial"/>
-          <w:sz w:val="24"/>
-          <w:szCs w:val="24"/>
-        </w:rPr>
-        <w:t xml:space="preserve"> em áreas que incentivam práticas ecológicas é um dos pilares da evolução da moradia contemporânea.</w:t>
-      </w:r>
+        <w:jc w:val="both"/>
+        <w:rPr>
+          <w:rFonts w:ascii="Arial" w:hAnsi="Arial" w:cs="Arial"/>
+          <w:sz w:val="24"/>
+          <w:szCs w:val="24"/>
+        </w:rPr>
+      </w:pPr>
+      <w:r>
+        <w:rPr>
+          <w:rFonts w:ascii="Arial" w:hAnsi="Arial" w:cs="Arial"/>
+          <w:sz w:val="24"/>
+          <w:szCs w:val="24"/>
+        </w:rPr>
+        <w:t>Custo de vida: A escolha da localidade de residência exerce influência significativa sobre o custo de vida dos indivíduos. Fatores como proximidade a centros urbanos, disponibilidade de serviços e infraestrutura impactam diretamente nas despesas cotidianas, incluindo moradia, transporte e consumo de bens e serviços.</w:t>
+      </w:r>
+    </w:p>
+    <w:p>
+      <w:pPr>
+        <w:pStyle w:val="PargrafodaLista"/>
+        <w:numPr>
+          <w:ilvl w:val="0"/>
+          <w:numId w:val="6"/>
+        </w:numPr>
+        <w:spacing w:after="0" w:line="360" w:lineRule="auto"/>
+        <w:jc w:val="both"/>
+        <w:rPr>
+          <w:rFonts w:ascii="Arial" w:hAnsi="Arial" w:cs="Arial"/>
+          <w:sz w:val="24"/>
+          <w:szCs w:val="24"/>
+        </w:rPr>
+      </w:pPr>
+      <w:r>
+        <w:rPr>
+          <w:rFonts w:ascii="Arial" w:hAnsi="Arial" w:cs="Arial"/>
+          <w:sz w:val="24"/>
+          <w:szCs w:val="24"/>
+        </w:rPr>
+        <w:t xml:space="preserve">Preços dos aluguéis: O mercado de locação tem apresentado um aquecimento significativo, especialmente em grandes centros urbanos. Este fenômeno é atribuído, em parte, ao aumento das taxas de juros, que tem dissuadido potenciais compradores de imóveis. Consequentemente, observa-se uma maior procura por aluguéis, exercendo pressão ascendente sobre os preços no mercado de locação. De acordo com o índice </w:t>
+      </w:r>
+      <w:proofErr w:type="spellStart"/>
+      <w:r>
+        <w:rPr>
+          <w:rFonts w:ascii="Arial" w:hAnsi="Arial" w:cs="Arial"/>
+          <w:sz w:val="24"/>
+          <w:szCs w:val="24"/>
+        </w:rPr>
+        <w:t>FipeZap</w:t>
+      </w:r>
+      <w:proofErr w:type="spellEnd"/>
+      <w:r>
+        <w:rPr>
+          <w:rFonts w:ascii="Arial" w:hAnsi="Arial" w:cs="Arial"/>
+          <w:sz w:val="24"/>
+          <w:szCs w:val="24"/>
+        </w:rPr>
+        <w:t>, o preço do aluguel residencial subiu 16% em 2023, um aumento três vezes superior à inflação do período (G1, 2024).</w:t>
+      </w:r>
+    </w:p>
+    <w:p>
+      <w:pPr>
+        <w:spacing w:after="0" w:line="360" w:lineRule="auto"/>
+        <w:jc w:val="both"/>
+        <w:rPr>
+          <w:rFonts w:ascii="Arial" w:hAnsi="Arial" w:cs="Arial"/>
+          <w:sz w:val="24"/>
+          <w:szCs w:val="24"/>
+        </w:rPr>
+      </w:pPr>
     </w:p>
     <w:p>
       <w:pPr>
@@ -3246,11 +3463,20 @@
         <w:spacing w:line="360" w:lineRule="auto"/>
         <w:ind w:firstLine="709"/>
         <w:jc w:val="both"/>
-      </w:pPr>
-      <w:r>
-        <w:t>Fatores Profissionais</w:t>
-      </w:r>
-    </w:p>
+        <w:rPr>
+          <w:b/>
+          <w:bCs/>
+        </w:rPr>
+      </w:pPr>
+      <w:r>
+        <w:rPr>
+          <w:b/>
+          <w:bCs/>
+        </w:rPr>
+        <w:t>Matriz SWOT</w:t>
+      </w:r>
+    </w:p>
+    <w:p/>
     <w:p>
       <w:pPr>
         <w:spacing w:after="0" w:line="360" w:lineRule="auto"/>
@@ -3268,24 +3494,18 @@
           <w:sz w:val="24"/>
           <w:szCs w:val="24"/>
         </w:rPr>
-        <w:t>Oportunidade de Carreira</w:t>
-      </w:r>
-      <w:r>
-        <w:rPr>
-          <w:rFonts w:ascii="Arial" w:hAnsi="Arial" w:cs="Arial"/>
-          <w:sz w:val="24"/>
-          <w:szCs w:val="24"/>
-        </w:rPr>
-        <w:t>:</w:t>
-      </w:r>
-      <w:r>
-        <w:rPr>
-          <w:rFonts w:ascii="Arial" w:hAnsi="Arial" w:cs="Arial"/>
-          <w:sz w:val="24"/>
-          <w:szCs w:val="24"/>
-        </w:rPr>
-        <w:t xml:space="preserve"> Muitas pessoas se mudam em busca de melhores oportunidades de carreira. Regiões metropolitanas ou cidades com um mercado de trabalho mais dinâmico atraem profissionais qualificados que buscam ascensão profissional, salários mais competitivos e empresas de renome</w:t>
-      </w:r>
+        <w:t>A matriz SWOT (</w:t>
+      </w:r>
+      <w:proofErr w:type="spellStart"/>
+      <w:r>
+        <w:rPr>
+          <w:rFonts w:ascii="Arial" w:hAnsi="Arial" w:cs="Arial"/>
+          <w:sz w:val="24"/>
+          <w:szCs w:val="24"/>
+        </w:rPr>
+        <w:t>Strengths</w:t>
+      </w:r>
+      <w:proofErr w:type="spellEnd"/>
       <w:r>
         <w:rPr>
           <w:rFonts w:ascii="Arial" w:hAnsi="Arial" w:cs="Arial"/>
@@ -3294,89 +3514,60 @@
         </w:rPr>
         <w:t xml:space="preserve">, </w:t>
       </w:r>
-      <w:r>
-        <w:rPr>
-          <w:rFonts w:ascii="Arial" w:hAnsi="Arial" w:cs="Arial"/>
-          <w:sz w:val="24"/>
-          <w:szCs w:val="24"/>
-        </w:rPr>
-        <w:t>a mobilidade geográfica por motivos profissionais tem se intensificado nas últimas décadas, especialmente entre jovens profissionais.</w:t>
-      </w:r>
-    </w:p>
-    <w:p>
-      <w:pPr>
-        <w:spacing w:after="0" w:line="360" w:lineRule="auto"/>
-        <w:ind w:firstLine="709"/>
-        <w:jc w:val="both"/>
-        <w:rPr>
-          <w:rFonts w:ascii="Arial" w:hAnsi="Arial" w:cs="Arial"/>
-          <w:sz w:val="24"/>
-          <w:szCs w:val="24"/>
-        </w:rPr>
-      </w:pPr>
-      <w:r>
-        <w:rPr>
-          <w:rFonts w:ascii="Arial" w:hAnsi="Arial" w:cs="Arial"/>
-          <w:sz w:val="24"/>
-          <w:szCs w:val="24"/>
-        </w:rPr>
-        <w:t>Home Office e Flexibilidade</w:t>
-      </w:r>
-      <w:r>
-        <w:rPr>
-          <w:rFonts w:ascii="Arial" w:hAnsi="Arial" w:cs="Arial"/>
-          <w:sz w:val="24"/>
-          <w:szCs w:val="24"/>
-        </w:rPr>
-        <w:t>:</w:t>
-      </w:r>
-      <w:r>
-        <w:rPr>
-          <w:rFonts w:ascii="Arial" w:hAnsi="Arial" w:cs="Arial"/>
-          <w:sz w:val="24"/>
-          <w:szCs w:val="24"/>
-        </w:rPr>
-        <w:t xml:space="preserve"> A pandemia de COVID-19 acelerou a mudança para o trabalho remoto e, embora muitos tenham retornado aos escritórios, a demanda por imóveis com espaços adaptados para home office continua alta</w:t>
-      </w:r>
-      <w:r>
-        <w:rPr>
-          <w:rFonts w:ascii="Arial" w:hAnsi="Arial" w:cs="Arial"/>
-          <w:sz w:val="24"/>
-          <w:szCs w:val="24"/>
-        </w:rPr>
-        <w:t xml:space="preserve"> </w:t>
-      </w:r>
-      <w:r>
-        <w:rPr>
-          <w:rFonts w:ascii="Arial" w:hAnsi="Arial" w:cs="Arial"/>
-          <w:sz w:val="24"/>
-          <w:szCs w:val="24"/>
-        </w:rPr>
-        <w:t>essa tendência tem influenciado significativamente o mercado imobiliário, com um aumento na procura por residências que ofereçam espaços dedicados ao trabalho em casa.</w:t>
-      </w:r>
-    </w:p>
-    <w:p>
-      <w:pPr>
-        <w:pStyle w:val="Ttulo"/>
-        <w:spacing w:line="360" w:lineRule="auto"/>
-        <w:ind w:firstLine="709"/>
-        <w:jc w:val="both"/>
-      </w:pPr>
-      <w:r>
-        <w:t>Fatores econômicos</w:t>
-      </w:r>
-    </w:p>
-    <w:p>
-      <w:pPr>
-        <w:spacing w:after="0" w:line="360" w:lineRule="auto"/>
-        <w:ind w:firstLine="709"/>
-        <w:jc w:val="both"/>
-        <w:rPr>
-          <w:rFonts w:ascii="Arial" w:hAnsi="Arial" w:cs="Arial"/>
-          <w:sz w:val="24"/>
-          <w:szCs w:val="24"/>
-        </w:rPr>
-      </w:pPr>
+      <w:proofErr w:type="spellStart"/>
+      <w:r>
+        <w:rPr>
+          <w:rFonts w:ascii="Arial" w:hAnsi="Arial" w:cs="Arial"/>
+          <w:sz w:val="24"/>
+          <w:szCs w:val="24"/>
+        </w:rPr>
+        <w:t>Weaknesses</w:t>
+      </w:r>
+      <w:proofErr w:type="spellEnd"/>
+      <w:r>
+        <w:rPr>
+          <w:rFonts w:ascii="Arial" w:hAnsi="Arial" w:cs="Arial"/>
+          <w:sz w:val="24"/>
+          <w:szCs w:val="24"/>
+        </w:rPr>
+        <w:t xml:space="preserve">, </w:t>
+      </w:r>
+      <w:proofErr w:type="spellStart"/>
+      <w:r>
+        <w:rPr>
+          <w:rFonts w:ascii="Arial" w:hAnsi="Arial" w:cs="Arial"/>
+          <w:sz w:val="24"/>
+          <w:szCs w:val="24"/>
+        </w:rPr>
+        <w:t>Opportunities</w:t>
+      </w:r>
+      <w:proofErr w:type="spellEnd"/>
+      <w:r>
+        <w:rPr>
+          <w:rFonts w:ascii="Arial" w:hAnsi="Arial" w:cs="Arial"/>
+          <w:sz w:val="24"/>
+          <w:szCs w:val="24"/>
+        </w:rPr>
+        <w:t xml:space="preserve">, </w:t>
+      </w:r>
+      <w:proofErr w:type="spellStart"/>
+      <w:r>
+        <w:rPr>
+          <w:rFonts w:ascii="Arial" w:hAnsi="Arial" w:cs="Arial"/>
+          <w:sz w:val="24"/>
+          <w:szCs w:val="24"/>
+        </w:rPr>
+        <w:t>Threats</w:t>
+      </w:r>
+      <w:proofErr w:type="spellEnd"/>
+      <w:r>
+        <w:rPr>
+          <w:rFonts w:ascii="Arial" w:hAnsi="Arial" w:cs="Arial"/>
+          <w:sz w:val="24"/>
+          <w:szCs w:val="24"/>
+        </w:rPr>
+        <w:t xml:space="preserve">) é uma ferramenta analítica fundamental no planejamento estratégico organizacional. Sua utilização permite uma avaliação abrangente dos fatores internos (forças e fraquezas) e </w:t>
+      </w:r>
       <w:r>
         <w:rPr>
           <w:rFonts w:ascii="Arial" w:hAnsi="Arial" w:cs="Arial"/>
@@ -3384,204 +3575,7 @@
           <w:szCs w:val="24"/>
         </w:rPr>
         <w:lastRenderedPageBreak/>
-        <w:t xml:space="preserve">Custo de vida: A escolha da localidade de residência exerce influência significativa </w:t>
-      </w:r>
-      <w:r>
-        <w:rPr>
-          <w:rFonts w:ascii="Arial" w:hAnsi="Arial" w:cs="Arial"/>
-          <w:sz w:val="24"/>
-          <w:szCs w:val="24"/>
-        </w:rPr>
-        <w:t>sobre o custo de vida dos indivíduos. Fatores como proximidade a centros urbanos, disponibilidade de serviços e infraestrutura impactam diretamente nas despesas cotidianas, incluindo moradia, transporte e consumo de bens e serviços.</w:t>
-      </w:r>
-    </w:p>
-    <w:p>
-      <w:pPr>
-        <w:spacing w:after="0" w:line="360" w:lineRule="auto"/>
-        <w:ind w:firstLine="709"/>
-        <w:jc w:val="both"/>
-        <w:rPr>
-          <w:rFonts w:ascii="Arial" w:hAnsi="Arial" w:cs="Arial"/>
-          <w:sz w:val="24"/>
-          <w:szCs w:val="24"/>
-        </w:rPr>
-      </w:pPr>
-      <w:r>
-        <w:rPr>
-          <w:rFonts w:ascii="Arial" w:hAnsi="Arial" w:cs="Arial"/>
-          <w:sz w:val="24"/>
-          <w:szCs w:val="24"/>
-        </w:rPr>
-        <w:t xml:space="preserve">Preços dos aluguéis: O mercado de locação tem apresentado um aquecimento significativo, </w:t>
-      </w:r>
-      <w:r>
-        <w:rPr>
-          <w:rFonts w:ascii="Arial" w:hAnsi="Arial" w:cs="Arial"/>
-          <w:sz w:val="24"/>
-          <w:szCs w:val="24"/>
-        </w:rPr>
-        <w:t xml:space="preserve">especialmente em grandes centros urbanos. Este fenômeno é atribuído, em parte, ao aumento das taxas de juros, que tem dissuadido potenciais compradores de imóveis. Consequentemente, observa-se uma maior procura por aluguéis, exercendo pressão ascendente sobre os preços no mercado de locação. De acordo com o índice </w:t>
-      </w:r>
-      <w:proofErr w:type="spellStart"/>
-      <w:r>
-        <w:rPr>
-          <w:rFonts w:ascii="Arial" w:hAnsi="Arial" w:cs="Arial"/>
-          <w:sz w:val="24"/>
-          <w:szCs w:val="24"/>
-        </w:rPr>
-        <w:t>FipeZap</w:t>
-      </w:r>
-      <w:proofErr w:type="spellEnd"/>
-      <w:r>
-        <w:rPr>
-          <w:rFonts w:ascii="Arial" w:hAnsi="Arial" w:cs="Arial"/>
-          <w:sz w:val="24"/>
-          <w:szCs w:val="24"/>
-        </w:rPr>
-        <w:t>, o preço do aluguel residencial subiu 16% em 2023, um aumento três vezes superior à inflação do período (G1, 2024)</w:t>
-      </w:r>
-      <w:r>
-        <w:rPr>
-          <w:rStyle w:val="Refdenotaderodap"/>
-          <w:rFonts w:ascii="Arial" w:hAnsi="Arial" w:cs="Arial"/>
-          <w:sz w:val="24"/>
-          <w:szCs w:val="24"/>
-        </w:rPr>
-        <w:footnoteReference w:id="7"/>
-      </w:r>
-      <w:r>
-        <w:rPr>
-          <w:rFonts w:ascii="Arial" w:hAnsi="Arial" w:cs="Arial"/>
-          <w:sz w:val="24"/>
-          <w:szCs w:val="24"/>
-        </w:rPr>
-        <w:t>.</w:t>
-      </w:r>
-    </w:p>
-    <w:p>
-      <w:pPr>
-        <w:rPr>
-          <w:rFonts w:ascii="Arial" w:eastAsiaTheme="majorEastAsia" w:hAnsi="Arial" w:cstheme="majorBidi"/>
-          <w:spacing w:val="-10"/>
-          <w:kern w:val="28"/>
-          <w:sz w:val="24"/>
-          <w:szCs w:val="56"/>
-        </w:rPr>
-      </w:pPr>
-      <w:r>
-        <w:br w:type="page"/>
-      </w:r>
-    </w:p>
-    <w:p>
-      <w:pPr>
-        <w:pStyle w:val="Ttulo"/>
-        <w:spacing w:line="360" w:lineRule="auto"/>
-        <w:ind w:firstLine="709"/>
-        <w:jc w:val="both"/>
-        <w:rPr>
-          <w:b/>
-          <w:bCs/>
-        </w:rPr>
-      </w:pPr>
-      <w:r>
-        <w:rPr>
-          <w:b/>
-          <w:bCs/>
-        </w:rPr>
-        <w:lastRenderedPageBreak/>
-        <w:t>Matriz SWOT</w:t>
-      </w:r>
-    </w:p>
-    <w:p>
-      <w:pPr>
-        <w:spacing w:after="0" w:line="360" w:lineRule="auto"/>
-        <w:ind w:firstLine="709"/>
-        <w:jc w:val="both"/>
-        <w:rPr>
-          <w:rFonts w:ascii="Arial" w:hAnsi="Arial" w:cs="Arial"/>
-          <w:sz w:val="24"/>
-          <w:szCs w:val="24"/>
-        </w:rPr>
-      </w:pPr>
-      <w:r>
-        <w:rPr>
-          <w:rFonts w:ascii="Arial" w:hAnsi="Arial" w:cs="Arial"/>
-          <w:sz w:val="24"/>
-          <w:szCs w:val="24"/>
-        </w:rPr>
-        <w:t>A matriz SWOT (</w:t>
-      </w:r>
-      <w:proofErr w:type="spellStart"/>
-      <w:r>
-        <w:rPr>
-          <w:rFonts w:ascii="Arial" w:hAnsi="Arial" w:cs="Arial"/>
-          <w:sz w:val="24"/>
-          <w:szCs w:val="24"/>
-        </w:rPr>
-        <w:t>Strengths</w:t>
-      </w:r>
-      <w:proofErr w:type="spellEnd"/>
-      <w:r>
-        <w:rPr>
-          <w:rFonts w:ascii="Arial" w:hAnsi="Arial" w:cs="Arial"/>
-          <w:sz w:val="24"/>
-          <w:szCs w:val="24"/>
-        </w:rPr>
-        <w:t xml:space="preserve">, </w:t>
-      </w:r>
-      <w:proofErr w:type="spellStart"/>
-      <w:r>
-        <w:rPr>
-          <w:rFonts w:ascii="Arial" w:hAnsi="Arial" w:cs="Arial"/>
-          <w:sz w:val="24"/>
-          <w:szCs w:val="24"/>
-        </w:rPr>
-        <w:t>Weaknesses</w:t>
-      </w:r>
-      <w:proofErr w:type="spellEnd"/>
-      <w:r>
-        <w:rPr>
-          <w:rFonts w:ascii="Arial" w:hAnsi="Arial" w:cs="Arial"/>
-          <w:sz w:val="24"/>
-          <w:szCs w:val="24"/>
-        </w:rPr>
-        <w:t xml:space="preserve">, </w:t>
-      </w:r>
-      <w:proofErr w:type="spellStart"/>
-      <w:r>
-        <w:rPr>
-          <w:rFonts w:ascii="Arial" w:hAnsi="Arial" w:cs="Arial"/>
-          <w:sz w:val="24"/>
-          <w:szCs w:val="24"/>
-        </w:rPr>
-        <w:t>Opportunities</w:t>
-      </w:r>
-      <w:proofErr w:type="spellEnd"/>
-      <w:r>
-        <w:rPr>
-          <w:rFonts w:ascii="Arial" w:hAnsi="Arial" w:cs="Arial"/>
-          <w:sz w:val="24"/>
-          <w:szCs w:val="24"/>
-        </w:rPr>
-        <w:t xml:space="preserve">, </w:t>
-      </w:r>
-      <w:proofErr w:type="spellStart"/>
-      <w:r>
-        <w:rPr>
-          <w:rFonts w:ascii="Arial" w:hAnsi="Arial" w:cs="Arial"/>
-          <w:sz w:val="24"/>
-          <w:szCs w:val="24"/>
-        </w:rPr>
-        <w:t>Threats</w:t>
-      </w:r>
-      <w:proofErr w:type="spellEnd"/>
-      <w:r>
-        <w:rPr>
-          <w:rFonts w:ascii="Arial" w:hAnsi="Arial" w:cs="Arial"/>
-          <w:sz w:val="24"/>
-          <w:szCs w:val="24"/>
-        </w:rPr>
-        <w:t>) é uma ferramenta analítica fundamental no planejamento estratégico organizacional. Sua utilização permite uma avaliação abrangente dos fatores internos (forças e fraquezas) e externos (oportunidades e ameaças) que influenciam o desempenho de uma empresa. Esta análise facilita a identificação de vantagens competitivas, áreas de melhoria, potenciais de crescimento e riscos do mercado, fornecendo uma base sólida para a tomada de decisões estratégicas e o desenvolvimento de planos de ação eficazes.</w:t>
+        <w:t>externos (oportunidades e ameaças) que influenciam o desempenho de uma empresa. Esta análise facilita a identificação de vantagens competitivas, áreas de melhoria, potenciais de crescimento e riscos do mercado, fornecendo uma base sólida para a tomada de decisões estratégicas e o desenvolvimento de planos de ação eficazes.</w:t>
       </w:r>
       <w:r>
         <w:rPr>
@@ -3602,42 +3596,9 @@
     </w:p>
     <w:p>
       <w:pPr>
-        <w:rPr>
-          <w:rFonts w:ascii="Arial" w:hAnsi="Arial" w:cs="Arial"/>
-          <w:b/>
-          <w:bCs/>
-          <w:sz w:val="24"/>
-          <w:szCs w:val="24"/>
-        </w:rPr>
-      </w:pPr>
-    </w:p>
-    <w:p>
-      <w:pPr>
-        <w:spacing w:after="0" w:line="360" w:lineRule="auto"/>
-        <w:ind w:firstLine="709"/>
-        <w:jc w:val="both"/>
-        <w:rPr>
-          <w:rFonts w:ascii="Arial" w:hAnsi="Arial" w:cs="Arial"/>
-          <w:sz w:val="24"/>
-          <w:szCs w:val="24"/>
-        </w:rPr>
-      </w:pPr>
-      <w:r>
-        <w:rPr>
-          <w:rFonts w:ascii="Arial" w:hAnsi="Arial" w:cs="Arial"/>
-          <w:sz w:val="24"/>
-          <w:szCs w:val="24"/>
-        </w:rPr>
-        <w:t>Estratégia de Crescimento</w:t>
-      </w:r>
-    </w:p>
-    <w:p>
-      <w:pPr>
-        <w:jc w:val="both"/>
-        <w:rPr>
-          <w:rFonts w:ascii="Arial" w:hAnsi="Arial" w:cs="Arial"/>
-          <w:b/>
-          <w:bCs/>
+        <w:ind w:firstLine="708"/>
+        <w:rPr>
+          <w:rFonts w:ascii="Arial" w:hAnsi="Arial" w:cs="Arial"/>
           <w:sz w:val="24"/>
           <w:szCs w:val="24"/>
         </w:rPr>
@@ -3647,17 +3608,25 @@
           <w:noProof/>
         </w:rPr>
         <w:drawing>
-          <wp:anchor distT="0" distB="0" distL="114300" distR="114300" simplePos="0" relativeHeight="251658240" behindDoc="0" locked="0" layoutInCell="1" allowOverlap="1" wp14:anchorId="48194D66" wp14:editId="721C017A">
+          <wp:anchor distT="0" distB="0" distL="114300" distR="114300" simplePos="0" relativeHeight="251658240" behindDoc="1" locked="0" layoutInCell="1" allowOverlap="1" wp14:anchorId="48194D66" wp14:editId="0E0B1235">
             <wp:simplePos x="0" y="0"/>
             <wp:positionH relativeFrom="margin">
-              <wp:align>center</wp:align>
+              <wp:align>right</wp:align>
             </wp:positionH>
             <wp:positionV relativeFrom="paragraph">
-              <wp:posOffset>5715</wp:posOffset>
+              <wp:posOffset>194945</wp:posOffset>
             </wp:positionV>
-            <wp:extent cx="5417062" cy="3048000"/>
-            <wp:effectExtent l="0" t="0" r="0" b="0"/>
-            <wp:wrapNone/>
+            <wp:extent cx="5974080" cy="2898140"/>
+            <wp:effectExtent l="0" t="0" r="7620" b="0"/>
+            <wp:wrapTight wrapText="bothSides">
+              <wp:wrapPolygon edited="0">
+                <wp:start x="0" y="0"/>
+                <wp:lineTo x="0" y="21439"/>
+                <wp:lineTo x="21559" y="21439"/>
+                <wp:lineTo x="21559" y="0"/>
+                <wp:lineTo x="0" y="0"/>
+              </wp:wrapPolygon>
+            </wp:wrapTight>
             <wp:docPr id="3" name="Imagem 2" descr="Uma imagem contendo Texto&#10;&#10;Descrição gerada automaticamente"/>
             <wp:cNvGraphicFramePr>
               <a:graphicFrameLocks xmlns:a="http://schemas.openxmlformats.org/drawingml/2006/main" noChangeAspect="1"/>
@@ -3687,7 +3656,7 @@
                   <pic:spPr bwMode="auto">
                     <a:xfrm>
                       <a:off x="0" y="0"/>
-                      <a:ext cx="5417062" cy="3048000"/>
+                      <a:ext cx="5974080" cy="2898140"/>
                     </a:xfrm>
                     <a:prstGeom prst="rect">
                       <a:avLst/>
@@ -3709,38 +3678,18 @@
           </wp:anchor>
         </w:drawing>
       </w:r>
-    </w:p>
-    <w:p>
-      <w:pPr>
-        <w:jc w:val="both"/>
-        <w:rPr>
-          <w:rFonts w:ascii="Arial" w:hAnsi="Arial" w:cs="Arial"/>
-          <w:b/>
-          <w:bCs/>
-          <w:sz w:val="24"/>
-          <w:szCs w:val="24"/>
-        </w:rPr>
-      </w:pPr>
-    </w:p>
-    <w:p>
-      <w:pPr>
-        <w:pStyle w:val="NormalWeb"/>
-      </w:pPr>
-    </w:p>
-    <w:p>
-      <w:pPr>
-        <w:jc w:val="center"/>
-        <w:rPr>
-          <w:rFonts w:ascii="Arial" w:hAnsi="Arial" w:cs="Arial"/>
-          <w:sz w:val="24"/>
-          <w:szCs w:val="24"/>
-        </w:rPr>
-      </w:pPr>
-    </w:p>
-    <w:p>
-      <w:pPr>
-        <w:pStyle w:val="NormalWeb"/>
-        <w:spacing w:before="240" w:beforeAutospacing="0" w:after="240" w:afterAutospacing="0"/>
+      <w:r>
+        <w:rPr>
+          <w:rFonts w:ascii="Arial" w:hAnsi="Arial" w:cs="Arial"/>
+          <w:sz w:val="24"/>
+          <w:szCs w:val="24"/>
+        </w:rPr>
+        <w:t>Estratégia de Crescimento</w:t>
+      </w:r>
+    </w:p>
+    <w:p>
+      <w:pPr>
+        <w:ind w:firstLine="708"/>
         <w:jc w:val="center"/>
         <w:rPr>
           <w:rFonts w:ascii="Arial" w:hAnsi="Arial" w:cs="Arial"/>
@@ -3748,156 +3697,44 @@
           <w:szCs w:val="20"/>
         </w:rPr>
       </w:pPr>
-    </w:p>
-    <w:p>
-      <w:pPr>
-        <w:pStyle w:val="NormalWeb"/>
-        <w:spacing w:before="240" w:beforeAutospacing="0" w:after="240" w:afterAutospacing="0"/>
-        <w:jc w:val="center"/>
+      <w:r>
         <w:rPr>
           <w:rFonts w:ascii="Arial" w:hAnsi="Arial" w:cs="Arial"/>
           <w:sz w:val="20"/>
           <w:szCs w:val="20"/>
         </w:rPr>
-      </w:pPr>
-    </w:p>
-    <w:p>
-      <w:pPr>
-        <w:pStyle w:val="NormalWeb"/>
-        <w:spacing w:before="240" w:beforeAutospacing="0" w:after="240" w:afterAutospacing="0"/>
-        <w:jc w:val="center"/>
+        <w:t>Figura 0</w:t>
+      </w:r>
+      <w:r>
         <w:rPr>
           <w:rFonts w:ascii="Arial" w:hAnsi="Arial" w:cs="Arial"/>
           <w:sz w:val="20"/>
           <w:szCs w:val="20"/>
         </w:rPr>
-      </w:pPr>
-    </w:p>
-    <w:p>
-      <w:pPr>
-        <w:pStyle w:val="NormalWeb"/>
-        <w:spacing w:before="240" w:beforeAutospacing="0" w:after="240" w:afterAutospacing="0"/>
-        <w:jc w:val="center"/>
+        <w:t>3</w:t>
+      </w:r>
+      <w:r>
         <w:rPr>
           <w:rFonts w:ascii="Arial" w:hAnsi="Arial" w:cs="Arial"/>
           <w:sz w:val="20"/>
           <w:szCs w:val="20"/>
         </w:rPr>
-      </w:pPr>
-    </w:p>
-    <w:p>
-      <w:pPr>
-        <w:pStyle w:val="NormalWeb"/>
-        <w:spacing w:before="240" w:beforeAutospacing="0" w:after="240" w:afterAutospacing="0"/>
-        <w:jc w:val="center"/>
+        <w:t xml:space="preserve">: </w:t>
+      </w:r>
+      <w:r>
         <w:rPr>
           <w:rFonts w:ascii="Arial" w:hAnsi="Arial" w:cs="Arial"/>
           <w:sz w:val="20"/>
           <w:szCs w:val="20"/>
         </w:rPr>
-      </w:pPr>
-    </w:p>
-    <w:p>
-      <w:pPr>
-        <w:pStyle w:val="NormalWeb"/>
-        <w:spacing w:before="240" w:beforeAutospacing="0" w:after="240" w:afterAutospacing="0"/>
-        <w:jc w:val="center"/>
-        <w:rPr>
-          <w:rFonts w:ascii="Arial" w:hAnsi="Arial" w:cs="Arial"/>
-          <w:sz w:val="20"/>
-          <w:szCs w:val="20"/>
-        </w:rPr>
-      </w:pPr>
-    </w:p>
-    <w:p>
-      <w:pPr>
-        <w:pStyle w:val="NormalWeb"/>
-        <w:spacing w:before="240" w:beforeAutospacing="0" w:after="240" w:afterAutospacing="0"/>
-        <w:jc w:val="center"/>
-        <w:rPr>
-          <w:rFonts w:ascii="Arial" w:hAnsi="Arial" w:cs="Arial"/>
-          <w:sz w:val="20"/>
-          <w:szCs w:val="20"/>
-        </w:rPr>
-      </w:pPr>
-      <w:r>
-        <w:rPr>
-          <w:rFonts w:ascii="Arial" w:hAnsi="Arial" w:cs="Arial"/>
-          <w:sz w:val="20"/>
-          <w:szCs w:val="20"/>
-        </w:rPr>
-        <w:t>Figura 0</w:t>
-      </w:r>
-      <w:r>
-        <w:rPr>
-          <w:rFonts w:ascii="Arial" w:hAnsi="Arial" w:cs="Arial"/>
-          <w:sz w:val="20"/>
-          <w:szCs w:val="20"/>
-        </w:rPr>
-        <w:t>2</w:t>
-      </w:r>
-      <w:r>
-        <w:rPr>
-          <w:rFonts w:ascii="Arial" w:hAnsi="Arial" w:cs="Arial"/>
-          <w:sz w:val="20"/>
-          <w:szCs w:val="20"/>
-        </w:rPr>
-        <w:t xml:space="preserve">: </w:t>
-      </w:r>
-      <w:r>
-        <w:rPr>
-          <w:rFonts w:ascii="Arial" w:hAnsi="Arial" w:cs="Arial"/>
-          <w:sz w:val="20"/>
-          <w:szCs w:val="20"/>
-        </w:rPr>
         <w:t>Estratégia de crescimento</w:t>
       </w:r>
     </w:p>
     <w:p>
       <w:pPr>
-        <w:rPr>
-          <w:rFonts w:ascii="Arial" w:hAnsi="Arial" w:cs="Arial"/>
-          <w:sz w:val="24"/>
-          <w:szCs w:val="24"/>
-        </w:rPr>
-      </w:pPr>
-      <w:r>
-        <w:rPr>
-          <w:rFonts w:ascii="Arial" w:hAnsi="Arial" w:cs="Arial"/>
-          <w:sz w:val="24"/>
-          <w:szCs w:val="24"/>
-        </w:rPr>
-        <w:br w:type="page"/>
-      </w:r>
-    </w:p>
-    <w:p>
-      <w:pPr>
-        <w:spacing w:after="0" w:line="360" w:lineRule="auto"/>
-        <w:ind w:firstLine="709"/>
-        <w:jc w:val="both"/>
-        <w:rPr>
-          <w:rFonts w:ascii="Arial" w:hAnsi="Arial" w:cs="Arial"/>
-          <w:sz w:val="24"/>
-          <w:szCs w:val="24"/>
-        </w:rPr>
-      </w:pPr>
-      <w:r>
-        <w:rPr>
-          <w:rFonts w:ascii="Arial" w:hAnsi="Arial" w:cs="Arial"/>
-          <w:sz w:val="24"/>
-          <w:szCs w:val="24"/>
-        </w:rPr>
-        <w:lastRenderedPageBreak/>
-        <w:t>Estratégia de enfrentamento</w:t>
-      </w:r>
-    </w:p>
-    <w:p>
-      <w:pPr>
-        <w:jc w:val="center"/>
-        <w:rPr>
-          <w:rFonts w:ascii="Arial" w:hAnsi="Arial" w:cs="Arial"/>
-          <w:b/>
-          <w:bCs/>
+        <w:ind w:firstLine="708"/>
+        <w:rPr>
+          <w:rFonts w:ascii="Arial" w:hAnsi="Arial" w:cs="Arial"/>
           <w:sz w:val="24"/>
           <w:szCs w:val="24"/>
         </w:rPr>
@@ -3912,9 +3749,25 @@
           <w:szCs w:val="24"/>
         </w:rPr>
         <w:drawing>
-          <wp:inline distT="0" distB="0" distL="0" distR="0" wp14:anchorId="362FBF86" wp14:editId="507E0D81">
-            <wp:extent cx="5943600" cy="3343275"/>
-            <wp:effectExtent l="0" t="0" r="3810" b="1270"/>
+          <wp:anchor distT="0" distB="0" distL="114300" distR="114300" simplePos="0" relativeHeight="251660288" behindDoc="1" locked="0" layoutInCell="1" allowOverlap="1" wp14:anchorId="0CA17AC4" wp14:editId="4EEBBC3C">
+            <wp:simplePos x="0" y="0"/>
+            <wp:positionH relativeFrom="margin">
+              <wp:posOffset>-8890</wp:posOffset>
+            </wp:positionH>
+            <wp:positionV relativeFrom="paragraph">
+              <wp:posOffset>264795</wp:posOffset>
+            </wp:positionV>
+            <wp:extent cx="5974080" cy="2937510"/>
+            <wp:effectExtent l="0" t="0" r="7620" b="0"/>
+            <wp:wrapTight wrapText="bothSides">
+              <wp:wrapPolygon edited="0">
+                <wp:start x="0" y="0"/>
+                <wp:lineTo x="0" y="21432"/>
+                <wp:lineTo x="21559" y="21432"/>
+                <wp:lineTo x="21559" y="0"/>
+                <wp:lineTo x="0" y="0"/>
+              </wp:wrapPolygon>
+            </wp:wrapTight>
             <wp:docPr id="2009548078" name="Imagem 2" descr="Tabela&#10;&#10;Descrição gerada automaticamente"/>
             <wp:cNvGraphicFramePr>
               <a:graphicFrameLocks xmlns:a="http://schemas.openxmlformats.org/drawingml/2006/main" noChangeAspect="1"/>
@@ -3944,7 +3797,7 @@
                   <pic:spPr bwMode="auto">
                     <a:xfrm>
                       <a:off x="0" y="0"/>
-                      <a:ext cx="5943600" cy="3343275"/>
+                      <a:ext cx="5974080" cy="2937510"/>
                     </a:xfrm>
                     <a:prstGeom prst="rect">
                       <a:avLst/>
@@ -3957,9 +3810,35 @@
                 </pic:pic>
               </a:graphicData>
             </a:graphic>
-          </wp:inline>
+            <wp14:sizeRelH relativeFrom="page">
+              <wp14:pctWidth>0</wp14:pctWidth>
+            </wp14:sizeRelH>
+            <wp14:sizeRelV relativeFrom="page">
+              <wp14:pctHeight>0</wp14:pctHeight>
+            </wp14:sizeRelV>
+          </wp:anchor>
         </w:drawing>
       </w:r>
+      <w:r>
+        <w:rPr>
+          <w:rFonts w:ascii="Arial" w:hAnsi="Arial" w:cs="Arial"/>
+          <w:sz w:val="24"/>
+          <w:szCs w:val="24"/>
+        </w:rPr>
+        <w:t>Estratégia de enfrentamento</w:t>
+      </w:r>
+    </w:p>
+    <w:p>
+      <w:pPr>
+        <w:jc w:val="center"/>
+        <w:rPr>
+          <w:rFonts w:ascii="Arial" w:hAnsi="Arial" w:cs="Arial"/>
+          <w:b/>
+          <w:bCs/>
+          <w:sz w:val="24"/>
+          <w:szCs w:val="24"/>
+        </w:rPr>
+      </w:pPr>
       <w:r>
         <w:rPr>
           <w:rFonts w:ascii="Arial" w:hAnsi="Arial" w:cs="Arial"/>
@@ -3974,7 +3853,7 @@
           <w:sz w:val="20"/>
           <w:szCs w:val="20"/>
         </w:rPr>
-        <w:t>3</w:t>
+        <w:t>4</w:t>
       </w:r>
       <w:r>
         <w:rPr>
@@ -3995,21 +3874,28 @@
     </w:p>
     <w:p>
       <w:pPr>
-        <w:spacing w:after="0" w:line="360" w:lineRule="auto"/>
-        <w:ind w:firstLine="709"/>
-        <w:jc w:val="both"/>
-        <w:rPr>
-          <w:rFonts w:ascii="Arial" w:hAnsi="Arial" w:cs="Arial"/>
-          <w:sz w:val="24"/>
-          <w:szCs w:val="24"/>
-        </w:rPr>
-      </w:pPr>
-      <w:r>
-        <w:rPr>
-          <w:rFonts w:ascii="Arial" w:hAnsi="Arial" w:cs="Arial"/>
-          <w:sz w:val="24"/>
-          <w:szCs w:val="24"/>
-        </w:rPr>
+        <w:ind w:firstLine="708"/>
+        <w:rPr>
+          <w:rFonts w:ascii="Arial" w:hAnsi="Arial" w:cs="Arial"/>
+          <w:sz w:val="24"/>
+          <w:szCs w:val="24"/>
+        </w:rPr>
+      </w:pPr>
+      <w:r>
+        <w:rPr>
+          <w:rFonts w:ascii="Arial" w:hAnsi="Arial" w:cs="Arial"/>
+          <w:sz w:val="24"/>
+          <w:szCs w:val="24"/>
+        </w:rPr>
+        <w:br w:type="page"/>
+      </w:r>
+      <w:r>
+        <w:rPr>
+          <w:rFonts w:ascii="Arial" w:hAnsi="Arial" w:cs="Arial"/>
+          <w:sz w:val="24"/>
+          <w:szCs w:val="24"/>
+        </w:rPr>
+        <w:lastRenderedPageBreak/>
         <w:t>Estratégia de melhoria</w:t>
       </w:r>
     </w:p>
@@ -4032,7 +3918,7 @@
           <w:szCs w:val="20"/>
         </w:rPr>
         <w:drawing>
-          <wp:inline distT="0" distB="0" distL="0" distR="0" wp14:anchorId="7CF426BD" wp14:editId="7EA9BB29">
+          <wp:inline distT="0" distB="0" distL="0" distR="0" wp14:anchorId="7CF426BD" wp14:editId="1363D5C5">
             <wp:extent cx="5943600" cy="3343275"/>
             <wp:effectExtent l="0" t="0" r="0" b="9525"/>
             <wp:docPr id="879264128" name="Imagem 3" descr="Uma imagem contendo Tabela&#10;&#10;Descrição gerada automaticamente"/>
@@ -4094,7 +3980,7 @@
           <w:sz w:val="20"/>
           <w:szCs w:val="20"/>
         </w:rPr>
-        <w:t>4</w:t>
+        <w:t>5</w:t>
       </w:r>
       <w:r>
         <w:rPr>
@@ -4124,25 +4010,12 @@
           <w:szCs w:val="24"/>
         </w:rPr>
       </w:pPr>
-    </w:p>
-    <w:p>
-      <w:pPr>
-        <w:spacing w:after="0" w:line="360" w:lineRule="auto"/>
-        <w:ind w:firstLine="709"/>
-        <w:jc w:val="both"/>
-        <w:rPr>
-          <w:rFonts w:ascii="Arial" w:hAnsi="Arial" w:cs="Arial"/>
-          <w:sz w:val="24"/>
-          <w:szCs w:val="24"/>
-        </w:rPr>
-      </w:pPr>
-      <w:r>
-        <w:rPr>
-          <w:rFonts w:ascii="Arial" w:hAnsi="Arial" w:cs="Arial"/>
-          <w:sz w:val="24"/>
-          <w:szCs w:val="24"/>
-        </w:rPr>
-        <w:lastRenderedPageBreak/>
+      <w:r>
+        <w:rPr>
+          <w:rFonts w:ascii="Arial" w:hAnsi="Arial" w:cs="Arial"/>
+          <w:sz w:val="24"/>
+          <w:szCs w:val="24"/>
+        </w:rPr>
         <w:t>Estratégia de defesa</w:t>
       </w:r>
     </w:p>
@@ -4167,9 +4040,9 @@
           <w:szCs w:val="24"/>
         </w:rPr>
         <w:drawing>
-          <wp:inline distT="0" distB="0" distL="0" distR="0" wp14:anchorId="47D0B35A" wp14:editId="75E21E1A">
-            <wp:extent cx="5943600" cy="3343275"/>
-            <wp:effectExtent l="0" t="0" r="0" b="9525"/>
+          <wp:inline distT="0" distB="0" distL="0" distR="0" wp14:anchorId="47D0B35A" wp14:editId="45734B1D">
+            <wp:extent cx="5827327" cy="3277870"/>
+            <wp:effectExtent l="0" t="0" r="2540" b="0"/>
             <wp:docPr id="922364874" name="Imagem 5" descr="Uma imagem contendo Tabela&#10;&#10;Descrição gerada automaticamente"/>
             <wp:cNvGraphicFramePr>
               <a:graphicFrameLocks xmlns:a="http://schemas.openxmlformats.org/drawingml/2006/main" noChangeAspect="1"/>
@@ -4199,7 +4072,7 @@
                   <pic:spPr bwMode="auto">
                     <a:xfrm>
                       <a:off x="0" y="0"/>
-                      <a:ext cx="5943600" cy="3343275"/>
+                      <a:ext cx="5842819" cy="3286584"/>
                     </a:xfrm>
                     <a:prstGeom prst="rect">
                       <a:avLst/>
@@ -4241,7 +4114,7 @@
           <w:sz w:val="20"/>
           <w:szCs w:val="20"/>
         </w:rPr>
-        <w:t>5</w:t>
+        <w:t>6</w:t>
       </w:r>
       <w:r>
         <w:rPr>
@@ -4262,26 +4135,193 @@
     </w:p>
     <w:p>
       <w:pPr>
+        <w:rPr>
+          <w:rFonts w:ascii="Arial" w:eastAsia="Times New Roman" w:hAnsi="Arial" w:cs="Arial"/>
+          <w:b/>
+          <w:bCs/>
+          <w:sz w:val="24"/>
+          <w:szCs w:val="24"/>
+          <w:lang w:eastAsia="pt-BR"/>
+        </w:rPr>
+      </w:pPr>
+      <w:r>
+        <w:rPr>
+          <w:rFonts w:ascii="Arial" w:hAnsi="Arial" w:cs="Arial"/>
+          <w:b/>
+          <w:bCs/>
+        </w:rPr>
+        <w:br w:type="page"/>
+      </w:r>
+    </w:p>
+    <w:p>
+      <w:pPr>
+        <w:pStyle w:val="NormalWeb"/>
+        <w:spacing w:before="0" w:beforeAutospacing="0" w:after="0" w:afterAutospacing="0" w:line="360" w:lineRule="auto"/>
+        <w:ind w:firstLine="709"/>
+        <w:rPr>
+          <w:rFonts w:ascii="Arial" w:hAnsi="Arial" w:cs="Arial"/>
+          <w:b/>
+          <w:bCs/>
+        </w:rPr>
+      </w:pPr>
+      <w:r>
+        <w:rPr>
+          <w:rFonts w:ascii="Arial" w:hAnsi="Arial" w:cs="Arial"/>
+          <w:b/>
+          <w:bCs/>
+        </w:rPr>
+        <w:lastRenderedPageBreak/>
+        <w:t>Matriz de Risco</w:t>
+      </w:r>
+    </w:p>
+    <w:p>
+      <w:pPr>
+        <w:pStyle w:val="NormalWeb"/>
+        <w:spacing w:before="0" w:beforeAutospacing="0" w:after="0" w:afterAutospacing="0" w:line="360" w:lineRule="auto"/>
+        <w:ind w:firstLine="709"/>
+        <w:rPr>
+          <w:rFonts w:ascii="Arial" w:hAnsi="Arial" w:cs="Arial"/>
+        </w:rPr>
+      </w:pPr>
+      <w:r>
+        <w:rPr>
+          <w:rFonts w:ascii="Arial" w:hAnsi="Arial" w:cs="Arial"/>
+        </w:rPr>
+        <w:t>Uma matriz de risco é uma ferramenta usada para avaliar e priorizar riscos em um projeto, empresa ou qualquer outro contexto que envolva incertezas. Ela serve para ajudar na identificação, categorização e tratamento dos riscos, proporcionando uma visão clara sobre quais riscos merecem mais atenção com base em dois fatores principais</w:t>
+      </w:r>
+      <w:r>
+        <w:rPr>
+          <w:rFonts w:ascii="Arial" w:hAnsi="Arial" w:cs="Arial"/>
+        </w:rPr>
+        <w:t>: impacto e probabilidade.</w:t>
+      </w:r>
+    </w:p>
+    <w:p>
+      <w:pPr>
+        <w:pStyle w:val="NormalWeb"/>
+        <w:spacing w:before="0" w:beforeAutospacing="0" w:after="0" w:afterAutospacing="0" w:line="360" w:lineRule="auto"/>
+        <w:ind w:firstLine="709"/>
+        <w:rPr>
+          <w:rFonts w:ascii="Arial" w:hAnsi="Arial" w:cs="Arial"/>
+        </w:rPr>
+      </w:pPr>
+    </w:p>
+    <w:p>
+      <w:pPr>
         <w:spacing w:after="0" w:line="360" w:lineRule="auto"/>
         <w:ind w:firstLine="709"/>
-        <w:rPr>
-          <w:rFonts w:ascii="Arial" w:eastAsiaTheme="majorEastAsia" w:hAnsi="Arial" w:cs="Arial"/>
-          <w:spacing w:val="-10"/>
-          <w:kern w:val="28"/>
-          <w:sz w:val="24"/>
-          <w:szCs w:val="56"/>
-        </w:rPr>
-      </w:pPr>
-      <w:r>
-        <w:br w:type="page"/>
-      </w:r>
-      <w:r>
-        <w:rPr>
-          <w:rFonts w:ascii="Arial" w:hAnsi="Arial" w:cs="Arial"/>
-          <w:sz w:val="24"/>
-          <w:szCs w:val="24"/>
-        </w:rPr>
-        <w:lastRenderedPageBreak/>
+        <w:jc w:val="both"/>
+      </w:pPr>
+      <w:r>
+        <w:rPr>
+          <w:noProof/>
+        </w:rPr>
+        <w:drawing>
+          <wp:inline distT="0" distB="0" distL="0" distR="0" wp14:anchorId="1E342E86" wp14:editId="148B9729">
+            <wp:extent cx="5215467" cy="2190750"/>
+            <wp:effectExtent l="0" t="0" r="4445" b="0"/>
+            <wp:docPr id="1887409809" name="Imagem 1"/>
+            <wp:cNvGraphicFramePr>
+              <a:graphicFrameLocks xmlns:a="http://schemas.openxmlformats.org/drawingml/2006/main" noChangeAspect="1"/>
+            </wp:cNvGraphicFramePr>
+            <a:graphic xmlns:a="http://schemas.openxmlformats.org/drawingml/2006/main">
+              <a:graphicData uri="http://schemas.openxmlformats.org/drawingml/2006/picture">
+                <pic:pic xmlns:pic="http://schemas.openxmlformats.org/drawingml/2006/picture">
+                  <pic:nvPicPr>
+                    <pic:cNvPr id="0" name="Picture 1"/>
+                    <pic:cNvPicPr>
+                      <a:picLocks noChangeAspect="1" noChangeArrowheads="1"/>
+                    </pic:cNvPicPr>
+                  </pic:nvPicPr>
+                  <pic:blipFill>
+                    <a:blip r:embed="rId15">
+                      <a:extLst>
+                        <a:ext uri="{28A0092B-C50C-407E-A947-70E740481C1C}">
+                          <a14:useLocalDpi xmlns:a14="http://schemas.microsoft.com/office/drawing/2010/main" val="0"/>
+                        </a:ext>
+                      </a:extLst>
+                    </a:blip>
+                    <a:srcRect/>
+                    <a:stretch>
+                      <a:fillRect/>
+                    </a:stretch>
+                  </pic:blipFill>
+                  <pic:spPr bwMode="auto">
+                    <a:xfrm>
+                      <a:off x="0" y="0"/>
+                      <a:ext cx="5245832" cy="2203505"/>
+                    </a:xfrm>
+                    <a:prstGeom prst="rect">
+                      <a:avLst/>
+                    </a:prstGeom>
+                    <a:noFill/>
+                    <a:ln>
+                      <a:noFill/>
+                    </a:ln>
+                  </pic:spPr>
+                </pic:pic>
+              </a:graphicData>
+            </a:graphic>
+          </wp:inline>
+        </w:drawing>
+      </w:r>
+    </w:p>
+    <w:p>
+      <w:pPr>
+        <w:pStyle w:val="NormalWeb"/>
+        <w:spacing w:before="240" w:beforeAutospacing="0" w:after="240" w:afterAutospacing="0"/>
+        <w:jc w:val="center"/>
+      </w:pPr>
+      <w:r>
+        <w:rPr>
+          <w:rFonts w:ascii="Arial" w:hAnsi="Arial" w:cs="Arial"/>
+          <w:sz w:val="20"/>
+          <w:szCs w:val="20"/>
+        </w:rPr>
+        <w:t>Figura 0</w:t>
+      </w:r>
+      <w:r>
+        <w:rPr>
+          <w:rFonts w:ascii="Arial" w:hAnsi="Arial" w:cs="Arial"/>
+          <w:sz w:val="20"/>
+          <w:szCs w:val="20"/>
+        </w:rPr>
+        <w:t>7</w:t>
+      </w:r>
+      <w:r>
+        <w:rPr>
+          <w:rFonts w:ascii="Arial" w:hAnsi="Arial" w:cs="Arial"/>
+          <w:sz w:val="20"/>
+          <w:szCs w:val="20"/>
+        </w:rPr>
+        <w:t xml:space="preserve">: </w:t>
+      </w:r>
+      <w:r>
+        <w:rPr>
+          <w:rFonts w:ascii="Arial" w:hAnsi="Arial" w:cs="Arial"/>
+          <w:sz w:val="20"/>
+          <w:szCs w:val="20"/>
+        </w:rPr>
+        <w:t>Matriz de risco</w:t>
+      </w:r>
+    </w:p>
+    <w:p>
+      <w:pPr>
+        <w:pStyle w:val="NormalWeb"/>
+        <w:spacing w:before="240" w:beforeAutospacing="0" w:after="240" w:afterAutospacing="0"/>
+        <w:ind w:firstLine="708"/>
+        <w:rPr>
+          <w:rFonts w:ascii="Arial" w:hAnsi="Arial" w:cs="Arial"/>
+          <w:sz w:val="20"/>
+          <w:szCs w:val="20"/>
+        </w:rPr>
+      </w:pPr>
+      <w:r>
+        <w:rPr>
+          <w:rFonts w:ascii="Arial" w:hAnsi="Arial" w:cs="Arial"/>
+          <w:b/>
+          <w:bCs/>
+        </w:rPr>
         <w:t>Estrutura da empresa</w:t>
       </w:r>
     </w:p>
@@ -4383,6 +4423,7 @@
           <w:rFonts w:ascii="Arial" w:eastAsiaTheme="minorHAnsi" w:hAnsi="Arial" w:cs="Arial"/>
           <w:lang w:eastAsia="en-US"/>
         </w:rPr>
+        <w:lastRenderedPageBreak/>
         <w:t>O departamento Financeiro e Contábil tem a responsabilidade de gerir as finanças da empresa, controlando o fluxo de caixa, monitorando os custos e cuidando de toda a contabilidade, assegurando conformidade com as normas fiscais e contábeis.</w:t>
       </w:r>
     </w:p>
@@ -4405,37 +4446,40 @@
         <w:t>Por fim, o departamento de Administração coordena as operações internas da empresa, garantindo o suporte necessário para que os demais setores possam desempenhar suas funções de maneira eficiente. Isso inclui a gestão de recursos humanos, organização de processos e suporte geral às atividades operacionais.</w:t>
       </w:r>
     </w:p>
-    <w:p>
-      <w:pPr>
-        <w:rPr>
-          <w:rFonts w:ascii="Arial" w:hAnsi="Arial" w:cstheme="majorBidi"/>
+    <w:p/>
+    <w:p>
+      <w:pPr>
+        <w:ind w:firstLine="708"/>
+        <w:rPr>
+          <w:rFonts w:ascii="Arial" w:hAnsi="Arial" w:cs="Arial"/>
+          <w:b/>
+          <w:bCs/>
+          <w:sz w:val="24"/>
+          <w:szCs w:val="24"/>
+        </w:rPr>
+      </w:pPr>
+      <w:r>
+        <w:rPr>
+          <w:rFonts w:ascii="Arial" w:hAnsi="Arial" w:cs="Arial"/>
+          <w:b/>
+          <w:bCs/>
+          <w:sz w:val="24"/>
+          <w:szCs w:val="24"/>
+        </w:rPr>
+        <w:t>Organograma</w:t>
+      </w:r>
+    </w:p>
+    <w:p>
+      <w:pPr>
+        <w:ind w:firstLine="708"/>
+        <w:rPr>
+          <w:rFonts w:ascii="Arial" w:hAnsi="Arial" w:cs="Arial"/>
           <w:spacing w:val="-10"/>
           <w:kern w:val="28"/>
-          <w:sz w:val="24"/>
-          <w:szCs w:val="56"/>
-        </w:rPr>
-      </w:pPr>
-      <w:r>
-        <w:br w:type="page"/>
-      </w:r>
-    </w:p>
-    <w:p>
-      <w:pPr>
-        <w:pStyle w:val="Ttulo"/>
-        <w:spacing w:line="360" w:lineRule="auto"/>
-        <w:ind w:firstLine="709"/>
-        <w:jc w:val="both"/>
-        <w:rPr>
-          <w:rFonts w:eastAsiaTheme="minorHAnsi"/>
-        </w:rPr>
-      </w:pPr>
-      <w:r>
-        <w:rPr>
-          <w:rFonts w:eastAsiaTheme="minorHAnsi"/>
-        </w:rPr>
-        <w:lastRenderedPageBreak/>
-        <w:t>Organograma</w:t>
-      </w:r>
+          <w:sz w:val="28"/>
+          <w:szCs w:val="72"/>
+        </w:rPr>
+      </w:pPr>
     </w:p>
     <w:p>
       <w:pPr>
@@ -4464,7 +4508,7 @@
                     </pic:cNvPicPr>
                   </pic:nvPicPr>
                   <pic:blipFill>
-                    <a:blip r:embed="rId15">
+                    <a:blip r:embed="rId16">
                       <a:extLst>
                         <a:ext uri="{28A0092B-C50C-407E-A947-70E740481C1C}">
                           <a14:useLocalDpi xmlns:a14="http://schemas.microsoft.com/office/drawing/2010/main" val="0"/>
@@ -4522,7 +4566,7 @@
           <w:sz w:val="20"/>
           <w:szCs w:val="20"/>
         </w:rPr>
-        <w:t>6</w:t>
+        <w:t>8</w:t>
       </w:r>
       <w:r>
         <w:rPr>
@@ -4576,6 +4620,7 @@
         <w:t>Fluxograma processo criação de contas</w:t>
       </w:r>
     </w:p>
+    <w:p/>
     <w:p>
       <w:pPr>
         <w:pStyle w:val="Ttulo"/>
@@ -4623,22 +4668,22 @@
           <w:noProof/>
         </w:rPr>
         <w:drawing>
-          <wp:anchor distT="0" distB="0" distL="114300" distR="114300" simplePos="0" relativeHeight="251659264" behindDoc="1" locked="0" layoutInCell="1" allowOverlap="1" wp14:anchorId="2418FC5B" wp14:editId="29C637C7">
+          <wp:anchor distT="0" distB="0" distL="114300" distR="114300" simplePos="0" relativeHeight="251659264" behindDoc="1" locked="0" layoutInCell="1" allowOverlap="1" wp14:anchorId="2418FC5B" wp14:editId="041DD018">
             <wp:simplePos x="0" y="0"/>
             <wp:positionH relativeFrom="page">
               <wp:posOffset>1508760</wp:posOffset>
             </wp:positionH>
             <wp:positionV relativeFrom="paragraph">
-              <wp:posOffset>67945</wp:posOffset>
+              <wp:posOffset>71120</wp:posOffset>
             </wp:positionV>
-            <wp:extent cx="4846320" cy="4579620"/>
+            <wp:extent cx="4119880" cy="3893820"/>
             <wp:effectExtent l="0" t="0" r="0" b="0"/>
             <wp:wrapTight wrapText="bothSides">
               <wp:wrapPolygon edited="0">
                 <wp:start x="0" y="0"/>
-                <wp:lineTo x="0" y="21474"/>
-                <wp:lineTo x="21481" y="21474"/>
-                <wp:lineTo x="21481" y="0"/>
+                <wp:lineTo x="0" y="21452"/>
+                <wp:lineTo x="21473" y="21452"/>
+                <wp:lineTo x="21473" y="0"/>
                 <wp:lineTo x="0" y="0"/>
               </wp:wrapPolygon>
             </wp:wrapTight>
@@ -4656,7 +4701,7 @@
                     </pic:cNvPicPr>
                   </pic:nvPicPr>
                   <pic:blipFill rotWithShape="1">
-                    <a:blip r:embed="rId16">
+                    <a:blip r:embed="rId17">
                       <a:extLst>
                         <a:ext uri="{28A0092B-C50C-407E-A947-70E740481C1C}">
                           <a14:useLocalDpi xmlns:a14="http://schemas.microsoft.com/office/drawing/2010/main" val="0"/>
@@ -4669,7 +4714,7 @@
                   <pic:spPr bwMode="auto">
                     <a:xfrm>
                       <a:off x="0" y="0"/>
-                      <a:ext cx="4846320" cy="4579620"/>
+                      <a:ext cx="4119880" cy="3893820"/>
                     </a:xfrm>
                     <a:prstGeom prst="rect">
                       <a:avLst/>
@@ -4808,9 +4853,51 @@
     <w:p>
       <w:pPr>
         <w:pStyle w:val="NormalWeb"/>
-        <w:spacing w:before="240" w:after="240"/>
-        <w:rPr>
-          <w:rFonts w:ascii="Arial" w:hAnsi="Arial" w:cs="Arial"/>
+        <w:spacing w:before="240" w:beforeAutospacing="0" w:after="240" w:afterAutospacing="0"/>
+        <w:jc w:val="center"/>
+        <w:rPr>
+          <w:rFonts w:ascii="Arial" w:hAnsi="Arial" w:cs="Arial"/>
+          <w:sz w:val="20"/>
+          <w:szCs w:val="20"/>
+        </w:rPr>
+      </w:pPr>
+      <w:r>
+        <w:rPr>
+          <w:rFonts w:ascii="Arial" w:hAnsi="Arial" w:cs="Arial"/>
+          <w:sz w:val="20"/>
+          <w:szCs w:val="20"/>
+        </w:rPr>
+        <w:t>Figura 0</w:t>
+      </w:r>
+      <w:r>
+        <w:rPr>
+          <w:rFonts w:ascii="Arial" w:hAnsi="Arial" w:cs="Arial"/>
+          <w:sz w:val="20"/>
+          <w:szCs w:val="20"/>
+        </w:rPr>
+        <w:t>9</w:t>
+      </w:r>
+      <w:r>
+        <w:rPr>
+          <w:rFonts w:ascii="Arial" w:hAnsi="Arial" w:cs="Arial"/>
+          <w:sz w:val="20"/>
+          <w:szCs w:val="20"/>
+        </w:rPr>
+        <w:t xml:space="preserve">: </w:t>
+      </w:r>
+      <w:r>
+        <w:rPr>
+          <w:rFonts w:ascii="Arial" w:hAnsi="Arial" w:cs="Arial"/>
+          <w:sz w:val="20"/>
+          <w:szCs w:val="20"/>
+        </w:rPr>
+        <w:t>Fluxograma criação de contas</w:t>
+      </w:r>
+    </w:p>
+    <w:p>
+      <w:pPr>
+        <w:pStyle w:val="Ttulo"/>
+        <w:rPr>
           <w:b/>
           <w:bCs/>
         </w:rPr>
@@ -4818,78 +4905,24 @@
     </w:p>
     <w:p>
       <w:pPr>
-        <w:pStyle w:val="NormalWeb"/>
-        <w:spacing w:before="240" w:after="240"/>
         <w:rPr>
           <w:rFonts w:ascii="Arial" w:hAnsi="Arial" w:cs="Arial"/>
           <w:b/>
           <w:bCs/>
-        </w:rPr>
-      </w:pPr>
-    </w:p>
-    <w:p>
-      <w:pPr>
-        <w:pStyle w:val="NormalWeb"/>
-        <w:spacing w:before="240" w:beforeAutospacing="0" w:after="240" w:afterAutospacing="0"/>
+          <w:sz w:val="24"/>
+          <w:szCs w:val="24"/>
+        </w:rPr>
+      </w:pPr>
+      <w:r>
         <w:rPr>
           <w:rFonts w:ascii="Arial" w:hAnsi="Arial" w:cs="Arial"/>
           <w:b/>
           <w:bCs/>
-        </w:rPr>
-      </w:pPr>
-    </w:p>
-    <w:p>
-      <w:pPr>
-        <w:pStyle w:val="NormalWeb"/>
-        <w:spacing w:before="240" w:beforeAutospacing="0" w:after="240" w:afterAutospacing="0"/>
-        <w:jc w:val="center"/>
-        <w:rPr>
-          <w:rFonts w:ascii="Arial" w:hAnsi="Arial" w:cs="Arial"/>
-          <w:sz w:val="20"/>
-          <w:szCs w:val="20"/>
-        </w:rPr>
-      </w:pPr>
-      <w:r>
-        <w:rPr>
-          <w:rFonts w:ascii="Arial" w:hAnsi="Arial" w:cs="Arial"/>
-          <w:sz w:val="20"/>
-          <w:szCs w:val="20"/>
-        </w:rPr>
-        <w:t>Figura 0</w:t>
-      </w:r>
-      <w:r>
-        <w:rPr>
-          <w:rFonts w:ascii="Arial" w:hAnsi="Arial" w:cs="Arial"/>
-          <w:sz w:val="20"/>
-          <w:szCs w:val="20"/>
-        </w:rPr>
-        <w:t>7</w:t>
-      </w:r>
-      <w:r>
-        <w:rPr>
-          <w:rFonts w:ascii="Arial" w:hAnsi="Arial" w:cs="Arial"/>
-          <w:sz w:val="20"/>
-          <w:szCs w:val="20"/>
-        </w:rPr>
-        <w:t xml:space="preserve">: </w:t>
-      </w:r>
-      <w:r>
-        <w:rPr>
-          <w:rFonts w:ascii="Arial" w:hAnsi="Arial" w:cs="Arial"/>
-          <w:sz w:val="20"/>
-          <w:szCs w:val="20"/>
-        </w:rPr>
-        <w:t>Fluxograma criação de contas</w:t>
-      </w:r>
-    </w:p>
-    <w:p>
-      <w:pPr>
-        <w:pStyle w:val="Ttulo"/>
-        <w:rPr>
-          <w:b/>
-          <w:bCs/>
-        </w:rPr>
-      </w:pPr>
+          <w:sz w:val="24"/>
+          <w:szCs w:val="24"/>
+        </w:rPr>
+        <w:br w:type="page"/>
+      </w:r>
     </w:p>
     <w:p>
       <w:pPr>
@@ -4913,6 +4946,7 @@
           <w:sz w:val="24"/>
           <w:szCs w:val="24"/>
         </w:rPr>
+        <w:lastRenderedPageBreak/>
         <w:t>B</w:t>
       </w:r>
       <w:r>
@@ -5117,7 +5151,7 @@
                     </pic:cNvPicPr>
                   </pic:nvPicPr>
                   <pic:blipFill>
-                    <a:blip r:embed="rId17" cstate="print">
+                    <a:blip r:embed="rId18" cstate="print">
                       <a:extLst>
                         <a:ext uri="{28A0092B-C50C-407E-A947-70E740481C1C}">
                           <a14:useLocalDpi xmlns:a14="http://schemas.microsoft.com/office/drawing/2010/main" val="0"/>
@@ -5166,7 +5200,23 @@
           <w:sz w:val="22"/>
           <w:szCs w:val="22"/>
         </w:rPr>
-        <w:t>Figura 06 – Projeto MVP</w:t>
+        <w:t xml:space="preserve">Figura </w:t>
+      </w:r>
+      <w:r>
+        <w:rPr>
+          <w:rFonts w:ascii="Arial" w:hAnsi="Arial" w:cs="Arial"/>
+          <w:sz w:val="22"/>
+          <w:szCs w:val="22"/>
+        </w:rPr>
+        <w:t>10</w:t>
+      </w:r>
+      <w:r>
+        <w:rPr>
+          <w:rFonts w:ascii="Arial" w:hAnsi="Arial" w:cs="Arial"/>
+          <w:sz w:val="22"/>
+          <w:szCs w:val="22"/>
+        </w:rPr>
+        <w:t xml:space="preserve"> – Projeto MVP</w:t>
       </w:r>
     </w:p>
     <w:p>
@@ -5241,6 +5291,12 @@
         <w:pStyle w:val="Ttulo"/>
         <w:jc w:val="center"/>
       </w:pPr>
+    </w:p>
+    <w:p>
+      <w:pPr>
+        <w:pStyle w:val="Ttulo"/>
+        <w:jc w:val="center"/>
+      </w:pPr>
       <w:r>
         <w:lastRenderedPageBreak/>
         <w:t>Referências</w:t>
@@ -5248,37 +5304,48 @@
     </w:p>
     <w:p>
       <w:pPr>
-        <w:rPr>
-          <w:rFonts w:ascii="Arial" w:hAnsi="Arial" w:cs="Arial"/>
-          <w:sz w:val="24"/>
-          <w:szCs w:val="24"/>
-        </w:rPr>
-      </w:pPr>
-    </w:p>
-    <w:p>
-      <w:pPr>
-        <w:rPr>
-          <w:rFonts w:ascii="Arial" w:hAnsi="Arial" w:cs="Arial"/>
-          <w:sz w:val="24"/>
-          <w:szCs w:val="24"/>
-        </w:rPr>
-      </w:pPr>
-      <w:r>
-        <w:rPr>
-          <w:rFonts w:ascii="Arial" w:hAnsi="Arial" w:cs="Arial"/>
-          <w:sz w:val="24"/>
-          <w:szCs w:val="24"/>
-          <w:vertAlign w:val="superscript"/>
-        </w:rPr>
-        <w:t xml:space="preserve">1 </w:t>
-      </w:r>
-      <w:r>
-        <w:rPr>
-          <w:rFonts w:ascii="Arial" w:hAnsi="Arial" w:cs="Arial"/>
-          <w:sz w:val="24"/>
-          <w:szCs w:val="24"/>
-        </w:rPr>
-        <w:t xml:space="preserve">BAUMAN, Z. Modernidade líquida. Tradução: Plínio </w:t>
+        <w:jc w:val="both"/>
+        <w:rPr>
+          <w:rFonts w:ascii="Arial" w:hAnsi="Arial" w:cs="Arial"/>
+          <w:sz w:val="24"/>
+          <w:szCs w:val="24"/>
+        </w:rPr>
+      </w:pPr>
+    </w:p>
+    <w:p>
+      <w:pPr>
+        <w:jc w:val="both"/>
+        <w:rPr>
+          <w:rFonts w:ascii="Arial" w:hAnsi="Arial" w:cs="Arial"/>
+          <w:sz w:val="24"/>
+          <w:szCs w:val="24"/>
+        </w:rPr>
+      </w:pPr>
+      <w:r>
+        <w:rPr>
+          <w:rFonts w:ascii="Arial" w:hAnsi="Arial" w:cs="Arial"/>
+          <w:sz w:val="24"/>
+          <w:szCs w:val="24"/>
+        </w:rPr>
+        <w:t xml:space="preserve">BOLZAN, M. Espaço e qualidade de vida: a influência do ambiente no bem-estar familiar. *Revista de Geografia*, v. 15, n. 2, p. 45-60, 2020.  </w:t>
+      </w:r>
+    </w:p>
+    <w:p>
+      <w:pPr>
+        <w:jc w:val="both"/>
+        <w:rPr>
+          <w:rFonts w:ascii="Arial" w:hAnsi="Arial" w:cs="Arial"/>
+          <w:sz w:val="24"/>
+          <w:szCs w:val="24"/>
+        </w:rPr>
+      </w:pPr>
+      <w:r>
+        <w:rPr>
+          <w:rFonts w:ascii="Arial" w:hAnsi="Arial" w:cs="Arial"/>
+          <w:sz w:val="24"/>
+          <w:szCs w:val="24"/>
+        </w:rPr>
+        <w:t xml:space="preserve">BAUMAN, Z. *Modernidade líquida*. Tradução: Plínio </w:t>
       </w:r>
       <w:proofErr w:type="spellStart"/>
       <w:r>
@@ -5296,59 +5363,25 @@
           <w:sz w:val="24"/>
           <w:szCs w:val="24"/>
         </w:rPr>
-        <w:t>. Rio de Janeiro: Zahar, 2001.</w:t>
-      </w:r>
-    </w:p>
-    <w:p>
-      <w:pPr>
-        <w:rPr>
-          <w:rFonts w:ascii="Arial" w:hAnsi="Arial" w:cs="Arial"/>
-          <w:sz w:val="24"/>
-          <w:szCs w:val="24"/>
-        </w:rPr>
-      </w:pPr>
-      <w:r>
-        <w:rPr>
-          <w:rFonts w:ascii="Arial" w:hAnsi="Arial" w:cs="Arial"/>
-          <w:sz w:val="24"/>
-          <w:szCs w:val="24"/>
-          <w:vertAlign w:val="superscript"/>
-        </w:rPr>
-        <w:t xml:space="preserve">2 </w:t>
-      </w:r>
-      <w:r>
-        <w:rPr>
-          <w:rFonts w:ascii="Arial" w:hAnsi="Arial" w:cs="Arial"/>
-          <w:sz w:val="24"/>
-          <w:szCs w:val="24"/>
-        </w:rPr>
-        <w:t>O IMPACTO da pandemia no mercado imobiliário. Revista de Negócios Imobiliários, [s. l.], v. 23, n. 4, 2021.</w:t>
-      </w:r>
-    </w:p>
-    <w:p>
-      <w:pPr>
-        <w:rPr>
-          <w:rFonts w:ascii="Arial" w:hAnsi="Arial" w:cs="Arial"/>
-          <w:sz w:val="24"/>
-          <w:szCs w:val="24"/>
-        </w:rPr>
-      </w:pPr>
-      <w:r>
-        <w:rPr>
-          <w:rFonts w:ascii="Arial" w:hAnsi="Arial" w:cs="Arial"/>
-          <w:sz w:val="24"/>
-          <w:szCs w:val="24"/>
-          <w:vertAlign w:val="superscript"/>
-        </w:rPr>
-        <w:t xml:space="preserve">3 </w:t>
-      </w:r>
-      <w:r>
-        <w:rPr>
-          <w:rFonts w:ascii="Arial" w:hAnsi="Arial" w:cs="Arial"/>
-          <w:sz w:val="24"/>
-          <w:szCs w:val="24"/>
-        </w:rPr>
-        <w:t xml:space="preserve">RUSSELL, S.; NORVIG, P. Inteligência artificial: uma abordagem moderna. Tradução: Regina Célia </w:t>
+        <w:t xml:space="preserve">. Rio de Janeiro: Zahar, 2001.  </w:t>
+      </w:r>
+    </w:p>
+    <w:p>
+      <w:pPr>
+        <w:jc w:val="both"/>
+        <w:rPr>
+          <w:rFonts w:ascii="Arial" w:hAnsi="Arial" w:cs="Arial"/>
+          <w:sz w:val="24"/>
+          <w:szCs w:val="24"/>
+        </w:rPr>
+      </w:pPr>
+      <w:r>
+        <w:rPr>
+          <w:rFonts w:ascii="Arial" w:hAnsi="Arial" w:cs="Arial"/>
+          <w:sz w:val="24"/>
+          <w:szCs w:val="24"/>
+        </w:rPr>
+        <w:t xml:space="preserve">G1. Preço do aluguel residencial sobe 16% em 2023, três vezes mais que a inflação, mostra </w:t>
       </w:r>
       <w:proofErr w:type="spellStart"/>
       <w:r>
@@ -5357,6 +5390,78 @@
           <w:sz w:val="24"/>
           <w:szCs w:val="24"/>
         </w:rPr>
+        <w:t>FipeZap</w:t>
+      </w:r>
+      <w:proofErr w:type="spellEnd"/>
+      <w:r>
+        <w:rPr>
+          <w:rFonts w:ascii="Arial" w:hAnsi="Arial" w:cs="Arial"/>
+          <w:sz w:val="24"/>
+          <w:szCs w:val="24"/>
+        </w:rPr>
+        <w:t xml:space="preserve">. *G1 Economia*, 16 jan. 2024. Disponível em: &lt;https://g1.globo.com/economia/noticia/2024/01/16/preco-do-aluguel-residencial-sobe-16percent-em-2023-tres-vezes-mais-que-a-inflacao-mostra-fipezap.ghtml&gt;. Acesso em: 04/10/2024.  </w:t>
+      </w:r>
+    </w:p>
+    <w:p>
+      <w:pPr>
+        <w:jc w:val="both"/>
+        <w:rPr>
+          <w:rFonts w:ascii="Arial" w:hAnsi="Arial" w:cs="Arial"/>
+          <w:sz w:val="24"/>
+          <w:szCs w:val="24"/>
+        </w:rPr>
+      </w:pPr>
+      <w:r>
+        <w:rPr>
+          <w:rFonts w:ascii="Arial" w:hAnsi="Arial" w:cs="Arial"/>
+          <w:sz w:val="24"/>
+          <w:szCs w:val="24"/>
+        </w:rPr>
+        <w:t xml:space="preserve">GONÇALVES, M. A saúde mental em ambientes urbanos: desafios e soluções. *Jornal de Saúde Pública*, v. 8, n. 3, p. 112-125, 2021.  </w:t>
+      </w:r>
+    </w:p>
+    <w:p>
+      <w:pPr>
+        <w:jc w:val="both"/>
+        <w:rPr>
+          <w:rFonts w:ascii="Arial" w:hAnsi="Arial" w:cs="Arial"/>
+          <w:sz w:val="24"/>
+          <w:szCs w:val="24"/>
+        </w:rPr>
+      </w:pPr>
+      <w:r>
+        <w:rPr>
+          <w:rFonts w:ascii="Arial" w:hAnsi="Arial" w:cs="Arial"/>
+          <w:sz w:val="24"/>
+          <w:szCs w:val="24"/>
+        </w:rPr>
+        <w:t xml:space="preserve">O IMPACTO da pandemia no mercado imobiliário. *Revista de Negócios Imobiliários*, [s. l.], v. 23, n. 4, 2021.  </w:t>
+      </w:r>
+    </w:p>
+    <w:p>
+      <w:pPr>
+        <w:jc w:val="both"/>
+        <w:rPr>
+          <w:rFonts w:ascii="Arial" w:hAnsi="Arial" w:cs="Arial"/>
+          <w:sz w:val="24"/>
+          <w:szCs w:val="24"/>
+        </w:rPr>
+      </w:pPr>
+      <w:r>
+        <w:rPr>
+          <w:rFonts w:ascii="Arial" w:hAnsi="Arial" w:cs="Arial"/>
+          <w:sz w:val="24"/>
+          <w:szCs w:val="24"/>
+        </w:rPr>
+        <w:t xml:space="preserve">RUSSELL, S.; NORVIG, P. *Inteligência artificial: uma abordagem moderna*. Tradução: Regina Célia </w:t>
+      </w:r>
+      <w:proofErr w:type="spellStart"/>
+      <w:r>
+        <w:rPr>
+          <w:rFonts w:ascii="Arial" w:hAnsi="Arial" w:cs="Arial"/>
+          <w:sz w:val="24"/>
+          <w:szCs w:val="24"/>
+        </w:rPr>
         <w:t>Simille</w:t>
       </w:r>
       <w:proofErr w:type="spellEnd"/>
@@ -5366,151 +5471,25 @@
           <w:sz w:val="24"/>
           <w:szCs w:val="24"/>
         </w:rPr>
-        <w:t>. 3. ed. Rio de Janeiro: Elsevier, 2013.</w:t>
-      </w:r>
-    </w:p>
-    <w:p>
-      <w:pPr>
-        <w:rPr>
-          <w:rFonts w:ascii="Arial" w:hAnsi="Arial" w:cs="Arial"/>
-          <w:sz w:val="24"/>
-          <w:szCs w:val="24"/>
-        </w:rPr>
-      </w:pPr>
-      <w:r>
-        <w:rPr>
-          <w:rFonts w:ascii="Arial" w:hAnsi="Arial" w:cs="Arial"/>
-          <w:sz w:val="24"/>
-          <w:szCs w:val="24"/>
-          <w:vertAlign w:val="superscript"/>
-        </w:rPr>
-        <w:t xml:space="preserve">4 </w:t>
-      </w:r>
-      <w:r>
-        <w:rPr>
-          <w:rFonts w:ascii="Arial" w:hAnsi="Arial" w:cs="Arial"/>
-          <w:sz w:val="24"/>
-          <w:szCs w:val="24"/>
-        </w:rPr>
-        <w:t>BOLZAN, M. Espaço e qualidade de vida: a influência do ambiente no bem-estar familiar. Revista de Geografia, v. 15, n. 2, p. 45-60, 2020.</w:t>
-      </w:r>
-    </w:p>
-    <w:p>
-      <w:pPr>
-        <w:rPr>
-          <w:rFonts w:ascii="Arial" w:hAnsi="Arial" w:cs="Arial"/>
-          <w:sz w:val="24"/>
-          <w:szCs w:val="24"/>
-        </w:rPr>
-      </w:pPr>
-      <w:r>
-        <w:rPr>
-          <w:rFonts w:ascii="Arial" w:hAnsi="Arial" w:cs="Arial"/>
-          <w:sz w:val="24"/>
-          <w:szCs w:val="24"/>
-          <w:vertAlign w:val="superscript"/>
-        </w:rPr>
-        <w:t>5</w:t>
-      </w:r>
-      <w:r>
-        <w:rPr>
-          <w:rFonts w:ascii="Arial" w:hAnsi="Arial" w:cs="Arial"/>
-          <w:sz w:val="24"/>
-          <w:szCs w:val="24"/>
-        </w:rPr>
-        <w:t xml:space="preserve"> GONÇALVES, M. A saúde mental em ambientes urbanos: desafios e soluções. Jornal de Saúde Pública, v. 8, n. 3, p. 112-125, 2021.</w:t>
-      </w:r>
-    </w:p>
-    <w:p>
-      <w:pPr>
-        <w:rPr>
-          <w:rFonts w:ascii="Arial" w:hAnsi="Arial" w:cs="Arial"/>
-          <w:sz w:val="24"/>
-          <w:szCs w:val="24"/>
-        </w:rPr>
-      </w:pPr>
-      <w:r>
-        <w:rPr>
-          <w:rFonts w:ascii="Arial" w:hAnsi="Arial" w:cs="Arial"/>
-          <w:sz w:val="24"/>
-          <w:szCs w:val="24"/>
-          <w:vertAlign w:val="superscript"/>
-        </w:rPr>
-        <w:t>6</w:t>
-      </w:r>
-      <w:r>
-        <w:rPr>
-          <w:rFonts w:ascii="Arial" w:hAnsi="Arial" w:cs="Arial"/>
-          <w:sz w:val="24"/>
-          <w:szCs w:val="24"/>
-        </w:rPr>
-        <w:t xml:space="preserve"> SILVA, J. Segurança pública e escolha de residências: um estudo de caso. Revista Brasileira de Sociologia, v. 10, n. 1, p. 78-95, 2022</w:t>
-      </w:r>
-    </w:p>
-    <w:p>
-      <w:pPr>
-        <w:jc w:val="both"/>
-        <w:rPr>
-          <w:rFonts w:ascii="Arial" w:hAnsi="Arial" w:cs="Arial"/>
-          <w:sz w:val="24"/>
-          <w:szCs w:val="24"/>
-        </w:rPr>
-      </w:pPr>
-      <w:r>
-        <w:rPr>
-          <w:rFonts w:ascii="Arial" w:hAnsi="Arial" w:cs="Arial"/>
-          <w:sz w:val="24"/>
-          <w:szCs w:val="24"/>
-          <w:vertAlign w:val="superscript"/>
-        </w:rPr>
-        <w:t>7</w:t>
-      </w:r>
-      <w:r>
-        <w:rPr>
-          <w:rFonts w:ascii="Arial" w:hAnsi="Arial" w:cs="Arial"/>
-          <w:sz w:val="24"/>
-          <w:szCs w:val="24"/>
-        </w:rPr>
-        <w:t xml:space="preserve"> G1. Preço do aluguel residencial sobe 16% em 2023, três vezes mais que a inflação, mostra </w:t>
-      </w:r>
-      <w:proofErr w:type="spellStart"/>
-      <w:r>
-        <w:rPr>
-          <w:rFonts w:ascii="Arial" w:hAnsi="Arial" w:cs="Arial"/>
-          <w:sz w:val="24"/>
-          <w:szCs w:val="24"/>
-        </w:rPr>
-        <w:t>FipeZap</w:t>
-      </w:r>
-      <w:proofErr w:type="spellEnd"/>
-      <w:r>
-        <w:rPr>
-          <w:rFonts w:ascii="Arial" w:hAnsi="Arial" w:cs="Arial"/>
-          <w:sz w:val="24"/>
-          <w:szCs w:val="24"/>
-        </w:rPr>
-        <w:t xml:space="preserve">. G1 Economia, 16 jan. 2024. Disponível em: </w:t>
-      </w:r>
-      <w:hyperlink r:id="rId18" w:history="1">
-        <w:r>
-          <w:rPr>
-            <w:rStyle w:val="Hyperlink"/>
-            <w:rFonts w:ascii="Arial" w:hAnsi="Arial" w:cs="Arial"/>
-            <w:color w:val="auto"/>
-            <w:sz w:val="24"/>
-            <w:szCs w:val="24"/>
-            <w:u w:val="none"/>
-          </w:rPr>
-          <w:t>https://g1.globo.com/economia/noticia/2024/01/16/preco-do-aluguel-residencial-sobe-16percent-em-2023-tres-vezes-mais-que-a-inflacao-mostra-fipezap.ghtml</w:t>
-        </w:r>
-      </w:hyperlink>
-      <w:r>
-        <w:rPr>
-          <w:rFonts w:ascii="Arial" w:hAnsi="Arial" w:cs="Arial"/>
-          <w:sz w:val="24"/>
-          <w:szCs w:val="24"/>
-        </w:rPr>
-        <w:t>. Acesso em: 04/10/2024.</w:t>
+        <w:t xml:space="preserve">. 3. ed. Rio de Janeiro: Elsevier, 2013.  </w:t>
+      </w:r>
+    </w:p>
+    <w:p>
+      <w:pPr>
+        <w:jc w:val="both"/>
+        <w:rPr>
+          <w:rFonts w:ascii="Arial" w:hAnsi="Arial" w:cs="Arial"/>
+          <w:sz w:val="24"/>
+          <w:szCs w:val="24"/>
+        </w:rPr>
+      </w:pPr>
+      <w:r>
+        <w:rPr>
+          <w:rFonts w:ascii="Arial" w:hAnsi="Arial" w:cs="Arial"/>
+          <w:sz w:val="24"/>
+          <w:szCs w:val="24"/>
+        </w:rPr>
+        <w:t>SILVA, J. Segurança pública e escolha de residências: um estudo de caso. *Revista Brasileira de Sociologia*, v. 10, n. 1, p. 78-95, 2022.</w:t>
       </w:r>
     </w:p>
     <w:p>
@@ -5609,7 +5588,6 @@
         <w:docPartUnique/>
       </w:docPartObj>
     </w:sdtPr>
-    <w:sdtEndPr/>
     <w:sdtContent>
       <w:p>
         <w:pPr>
@@ -5661,219 +5639,6 @@
       </w:pPr>
       <w:r>
         <w:continuationSeparator/>
-      </w:r>
-    </w:p>
-  </w:footnote>
-  <w:footnote w:id="1">
-    <w:p>
-      <w:pPr>
-        <w:pStyle w:val="Textodenotaderodap"/>
-        <w:rPr>
-          <w:rFonts w:ascii="Arial" w:hAnsi="Arial" w:cs="Arial"/>
-        </w:rPr>
-      </w:pPr>
-      <w:r>
-        <w:rPr>
-          <w:rFonts w:ascii="Arial" w:hAnsi="Arial" w:cs="Arial"/>
-        </w:rPr>
-        <w:footnoteRef/>
-      </w:r>
-      <w:r>
-        <w:rPr>
-          <w:rFonts w:ascii="Arial" w:hAnsi="Arial" w:cs="Arial"/>
-        </w:rPr>
-        <w:t xml:space="preserve"> BAUMAN, Z. Modernidade líquida. Tradução: Plínio </w:t>
-      </w:r>
-      <w:proofErr w:type="spellStart"/>
-      <w:r>
-        <w:rPr>
-          <w:rFonts w:ascii="Arial" w:hAnsi="Arial" w:cs="Arial"/>
-        </w:rPr>
-        <w:t>Dentzien</w:t>
-      </w:r>
-      <w:proofErr w:type="spellEnd"/>
-      <w:r>
-        <w:rPr>
-          <w:rFonts w:ascii="Arial" w:hAnsi="Arial" w:cs="Arial"/>
-        </w:rPr>
-        <w:t>. Rio de Janeiro: Zahar, 2001.</w:t>
-      </w:r>
-    </w:p>
-  </w:footnote>
-  <w:footnote w:id="2">
-    <w:p>
-      <w:pPr>
-        <w:pStyle w:val="Textodenotaderodap"/>
-        <w:rPr>
-          <w:rFonts w:ascii="Arial" w:hAnsi="Arial" w:cs="Arial"/>
-        </w:rPr>
-      </w:pPr>
-      <w:r>
-        <w:rPr>
-          <w:rFonts w:ascii="Arial" w:hAnsi="Arial" w:cs="Arial"/>
-        </w:rPr>
-        <w:footnoteRef/>
-      </w:r>
-      <w:r>
-        <w:rPr>
-          <w:rFonts w:ascii="Arial" w:hAnsi="Arial" w:cs="Arial"/>
-        </w:rPr>
-        <w:t xml:space="preserve"> O IMPACTO da pandemia no mercado imobiliário. Revista de Negócios Imobiliários, [s. l.], v. 23, n. 4, 2021.</w:t>
-      </w:r>
-    </w:p>
-  </w:footnote>
-  <w:footnote w:id="3">
-    <w:p>
-      <w:pPr>
-        <w:pStyle w:val="Textodenotaderodap"/>
-      </w:pPr>
-      <w:r>
-        <w:rPr>
-          <w:rFonts w:ascii="Arial" w:hAnsi="Arial" w:cs="Arial"/>
-        </w:rPr>
-        <w:footnoteRef/>
-      </w:r>
-      <w:r>
-        <w:rPr>
-          <w:rFonts w:ascii="Arial" w:hAnsi="Arial" w:cs="Arial"/>
-        </w:rPr>
-        <w:t xml:space="preserve"> RUSSELL, S.; NORVIG, P. Inteligência artificial: uma abordagem moderna. Tradução: Regina Célia </w:t>
-      </w:r>
-      <w:proofErr w:type="spellStart"/>
-      <w:r>
-        <w:rPr>
-          <w:rFonts w:ascii="Arial" w:hAnsi="Arial" w:cs="Arial"/>
-        </w:rPr>
-        <w:t>Simille</w:t>
-      </w:r>
-      <w:proofErr w:type="spellEnd"/>
-      <w:r>
-        <w:rPr>
-          <w:rFonts w:ascii="Arial" w:hAnsi="Arial" w:cs="Arial"/>
-        </w:rPr>
-        <w:t>. 3. ed. Rio de Janeiro: Elsevier, 2013.</w:t>
-      </w:r>
-    </w:p>
-  </w:footnote>
-  <w:footnote w:id="4">
-    <w:p>
-      <w:pPr>
-        <w:pStyle w:val="Textodenotaderodap"/>
-        <w:rPr>
-          <w:rFonts w:ascii="Arial" w:hAnsi="Arial" w:cs="Arial"/>
-        </w:rPr>
-      </w:pPr>
-      <w:r>
-        <w:rPr>
-          <w:rStyle w:val="Refdenotaderodap"/>
-          <w:rFonts w:ascii="Arial" w:hAnsi="Arial" w:cs="Arial"/>
-        </w:rPr>
-        <w:footnoteRef/>
-      </w:r>
-      <w:r>
-        <w:rPr>
-          <w:rFonts w:ascii="Arial" w:hAnsi="Arial" w:cs="Arial"/>
-        </w:rPr>
-        <w:t xml:space="preserve"> BOLZAN, M. Espaço e qualidade de vida: a influência do ambiente no bem-estar familiar. Revista de Geografia, v. 15, n. 2, p. 45-60, 2020.</w:t>
-      </w:r>
-    </w:p>
-  </w:footnote>
-  <w:footnote w:id="5">
-    <w:p>
-      <w:pPr>
-        <w:pStyle w:val="Textodenotaderodap"/>
-        <w:rPr>
-          <w:rFonts w:ascii="Arial" w:hAnsi="Arial" w:cs="Arial"/>
-        </w:rPr>
-      </w:pPr>
-      <w:r>
-        <w:rPr>
-          <w:rStyle w:val="Refdenotaderodap"/>
-          <w:rFonts w:ascii="Arial" w:hAnsi="Arial" w:cs="Arial"/>
-        </w:rPr>
-        <w:footnoteRef/>
-      </w:r>
-      <w:r>
-        <w:rPr>
-          <w:rFonts w:ascii="Arial" w:hAnsi="Arial" w:cs="Arial"/>
-        </w:rPr>
-        <w:t xml:space="preserve"> GONÇALVES, M. A saúde mental em ambientes urbanos: desafios e soluções. Jornal de Saúde Pública, v. 8, n. 3, p. 112-125, 2021.</w:t>
-      </w:r>
-    </w:p>
-  </w:footnote>
-  <w:footnote w:id="6">
-    <w:p>
-      <w:pPr>
-        <w:pStyle w:val="Textodenotaderodap"/>
-      </w:pPr>
-      <w:r>
-        <w:rPr>
-          <w:rStyle w:val="Refdenotaderodap"/>
-          <w:rFonts w:ascii="Arial" w:hAnsi="Arial" w:cs="Arial"/>
-        </w:rPr>
-        <w:footnoteRef/>
-      </w:r>
-      <w:r>
-        <w:rPr>
-          <w:rFonts w:ascii="Arial" w:hAnsi="Arial" w:cs="Arial"/>
-        </w:rPr>
-        <w:t xml:space="preserve"> SILVA, J. Segurança pública e escolha de residências: um estudo de caso. Revista Brasileira de Sociologia, v. 10, n. 1, p. 78-95, 2022</w:t>
-      </w:r>
-    </w:p>
-  </w:footnote>
-  <w:footnote w:id="7">
-    <w:p>
-      <w:pPr>
-        <w:pStyle w:val="Textodenotaderodap"/>
-        <w:rPr>
-          <w:rFonts w:ascii="Arial" w:hAnsi="Arial" w:cs="Arial"/>
-          <w:sz w:val="24"/>
-          <w:szCs w:val="24"/>
-        </w:rPr>
-      </w:pPr>
-      <w:r>
-        <w:rPr>
-          <w:rStyle w:val="Refdenotaderodap"/>
-          <w:rFonts w:ascii="Arial" w:hAnsi="Arial" w:cs="Arial"/>
-        </w:rPr>
-        <w:footnoteRef/>
-      </w:r>
-      <w:r>
-        <w:rPr>
-          <w:rFonts w:ascii="Arial" w:hAnsi="Arial" w:cs="Arial"/>
-        </w:rPr>
-        <w:t xml:space="preserve"> G1. Preço do aluguel residencial sobe 16% em 2023, três vezes mais que a inflação, mostra </w:t>
-      </w:r>
-      <w:proofErr w:type="spellStart"/>
-      <w:r>
-        <w:rPr>
-          <w:rFonts w:ascii="Arial" w:hAnsi="Arial" w:cs="Arial"/>
-        </w:rPr>
-        <w:t>FipeZap</w:t>
-      </w:r>
-      <w:proofErr w:type="spellEnd"/>
-      <w:r>
-        <w:rPr>
-          <w:rFonts w:ascii="Arial" w:hAnsi="Arial" w:cs="Arial"/>
-        </w:rPr>
-        <w:t xml:space="preserve">. G1 Economia, 16 jan. 2024. Disponível em: </w:t>
-      </w:r>
-      <w:hyperlink r:id="rId1" w:history="1">
-        <w:r>
-          <w:rPr>
-            <w:rStyle w:val="Hyperlink"/>
-            <w:rFonts w:ascii="Arial" w:hAnsi="Arial" w:cs="Arial"/>
-            <w:color w:val="auto"/>
-            <w:u w:val="none"/>
-          </w:rPr>
-          <w:t>https://g1.globo.com/economia/noticia/2024/01/16/preco-do-aluguel-residencial-sobe-16percent-em-2023-tres-vezes-mais-que-a-inflacao-mostra-fipezap.ghtml</w:t>
-        </w:r>
-      </w:hyperlink>
-      <w:r>
-        <w:rPr>
-          <w:rFonts w:ascii="Arial" w:hAnsi="Arial" w:cs="Arial"/>
-        </w:rPr>
-        <w:t>. Acesso em: 04/10/2024.</w:t>
       </w:r>
     </w:p>
   </w:footnote>
@@ -6011,6 +5776,119 @@
 <file path=word/numbering.xml><?xml version="1.0" encoding="utf-8"?>
 <w:numbering xmlns:wpc="http://schemas.microsoft.com/office/word/2010/wordprocessingCanvas" xmlns:cx="http://schemas.microsoft.com/office/drawing/2014/chartex" xmlns:cx1="http://schemas.microsoft.com/office/drawing/2015/9/8/chartex" xmlns:cx2="http://schemas.microsoft.com/office/drawing/2015/10/21/chartex" xmlns:cx3="http://schemas.microsoft.com/office/drawing/2016/5/9/chartex" xmlns:cx4="http://schemas.microsoft.com/office/drawing/2016/5/10/chartex" xmlns:cx5="http://schemas.microsoft.com/office/drawing/2016/5/11/chartex" xmlns:cx6="http://schemas.microsoft.com/office/drawing/2016/5/12/chartex" xmlns:cx7="http://schemas.microsoft.com/office/drawing/2016/5/13/chartex" xmlns:cx8="http://schemas.microsoft.com/office/drawing/2016/5/14/chartex" xmlns:mc="http://schemas.openxmlformats.org/markup-compatibility/2006" xmlns:aink="http://schemas.microsoft.com/office/drawing/2016/ink" xmlns:am3d="http://schemas.microsoft.com/office/drawing/2017/model3d" xmlns:o="urn:schemas-microsoft-com:office:office" xmlns:oel="http://schemas.microsoft.com/office/2019/extlst" xmlns:r="http://schemas.openxmlformats.org/officeDocument/2006/relationships" xmlns:m="http://schemas.openxmlformats.org/officeDocument/2006/math" xmlns:v="urn:schemas-microsoft-com:vml" xmlns:wp14="http://schemas.microsoft.com/office/word/2010/wordprocessingDrawing" xmlns:wp="http://schemas.openxmlformats.org/drawingml/2006/wordprocessingDrawing" xmlns:w10="urn:schemas-microsoft-com:office:word" xmlns:w="http://schemas.openxmlformats.org/wordprocessingml/2006/main" xmlns:w14="http://schemas.microsoft.com/office/word/2010/wordml" xmlns:w15="http://schemas.microsoft.com/office/word/2012/wordml" xmlns:w16cex="http://schemas.microsoft.com/office/word/2018/wordml/cex" xmlns:w16cid="http://schemas.microsoft.com/office/word/2016/wordml/cid" xmlns:w16="http://schemas.microsoft.com/office/word/2018/wordml" xmlns:w16du="http://schemas.microsoft.com/office/word/2023/wordml/word16du" xmlns:w16sdtdh="http://schemas.microsoft.com/office/word/2020/wordml/sdtdatahash" xmlns:w16se="http://schemas.microsoft.com/office/word/2015/wordml/symex" xmlns:wpg="http://schemas.microsoft.com/office/word/2010/wordprocessingGroup" xmlns:wpi="http://schemas.microsoft.com/office/word/2010/wordprocessingInk" xmlns:wne="http://schemas.microsoft.com/office/word/2006/wordml" xmlns:wps="http://schemas.microsoft.com/office/word/2010/wordprocessingShape" mc:Ignorable="w14 w15 w16se w16cid w16 w16cex w16sdtdh w16du wp14">
   <w:abstractNum w:abstractNumId="0" w15:restartNumberingAfterBreak="0">
+    <w:nsid w:val="02FC1FF4"/>
+    <w:multiLevelType w:val="hybridMultilevel"/>
+    <w:tmpl w:val="0E3A2A6C"/>
+    <w:lvl w:ilvl="0" w:tplc="04160001">
+      <w:start w:val="1"/>
+      <w:numFmt w:val="bullet"/>
+      <w:lvlText w:val=""/>
+      <w:lvlJc w:val="left"/>
+      <w:pPr>
+        <w:ind w:left="1429" w:hanging="360"/>
+      </w:pPr>
+      <w:rPr>
+        <w:rFonts w:ascii="Symbol" w:hAnsi="Symbol" w:hint="default"/>
+      </w:rPr>
+    </w:lvl>
+    <w:lvl w:ilvl="1" w:tplc="04160003" w:tentative="1">
+      <w:start w:val="1"/>
+      <w:numFmt w:val="bullet"/>
+      <w:lvlText w:val="o"/>
+      <w:lvlJc w:val="left"/>
+      <w:pPr>
+        <w:ind w:left="2149" w:hanging="360"/>
+      </w:pPr>
+      <w:rPr>
+        <w:rFonts w:ascii="Courier New" w:hAnsi="Courier New" w:cs="Courier New" w:hint="default"/>
+      </w:rPr>
+    </w:lvl>
+    <w:lvl w:ilvl="2" w:tplc="04160005" w:tentative="1">
+      <w:start w:val="1"/>
+      <w:numFmt w:val="bullet"/>
+      <w:lvlText w:val=""/>
+      <w:lvlJc w:val="left"/>
+      <w:pPr>
+        <w:ind w:left="2869" w:hanging="360"/>
+      </w:pPr>
+      <w:rPr>
+        <w:rFonts w:ascii="Wingdings" w:hAnsi="Wingdings" w:hint="default"/>
+      </w:rPr>
+    </w:lvl>
+    <w:lvl w:ilvl="3" w:tplc="04160001" w:tentative="1">
+      <w:start w:val="1"/>
+      <w:numFmt w:val="bullet"/>
+      <w:lvlText w:val=""/>
+      <w:lvlJc w:val="left"/>
+      <w:pPr>
+        <w:ind w:left="3589" w:hanging="360"/>
+      </w:pPr>
+      <w:rPr>
+        <w:rFonts w:ascii="Symbol" w:hAnsi="Symbol" w:hint="default"/>
+      </w:rPr>
+    </w:lvl>
+    <w:lvl w:ilvl="4" w:tplc="04160003" w:tentative="1">
+      <w:start w:val="1"/>
+      <w:numFmt w:val="bullet"/>
+      <w:lvlText w:val="o"/>
+      <w:lvlJc w:val="left"/>
+      <w:pPr>
+        <w:ind w:left="4309" w:hanging="360"/>
+      </w:pPr>
+      <w:rPr>
+        <w:rFonts w:ascii="Courier New" w:hAnsi="Courier New" w:cs="Courier New" w:hint="default"/>
+      </w:rPr>
+    </w:lvl>
+    <w:lvl w:ilvl="5" w:tplc="04160005" w:tentative="1">
+      <w:start w:val="1"/>
+      <w:numFmt w:val="bullet"/>
+      <w:lvlText w:val=""/>
+      <w:lvlJc w:val="left"/>
+      <w:pPr>
+        <w:ind w:left="5029" w:hanging="360"/>
+      </w:pPr>
+      <w:rPr>
+        <w:rFonts w:ascii="Wingdings" w:hAnsi="Wingdings" w:hint="default"/>
+      </w:rPr>
+    </w:lvl>
+    <w:lvl w:ilvl="6" w:tplc="04160001" w:tentative="1">
+      <w:start w:val="1"/>
+      <w:numFmt w:val="bullet"/>
+      <w:lvlText w:val=""/>
+      <w:lvlJc w:val="left"/>
+      <w:pPr>
+        <w:ind w:left="5749" w:hanging="360"/>
+      </w:pPr>
+      <w:rPr>
+        <w:rFonts w:ascii="Symbol" w:hAnsi="Symbol" w:hint="default"/>
+      </w:rPr>
+    </w:lvl>
+    <w:lvl w:ilvl="7" w:tplc="04160003" w:tentative="1">
+      <w:start w:val="1"/>
+      <w:numFmt w:val="bullet"/>
+      <w:lvlText w:val="o"/>
+      <w:lvlJc w:val="left"/>
+      <w:pPr>
+        <w:ind w:left="6469" w:hanging="360"/>
+      </w:pPr>
+      <w:rPr>
+        <w:rFonts w:ascii="Courier New" w:hAnsi="Courier New" w:cs="Courier New" w:hint="default"/>
+      </w:rPr>
+    </w:lvl>
+    <w:lvl w:ilvl="8" w:tplc="04160005" w:tentative="1">
+      <w:start w:val="1"/>
+      <w:numFmt w:val="bullet"/>
+      <w:lvlText w:val=""/>
+      <w:lvlJc w:val="left"/>
+      <w:pPr>
+        <w:ind w:left="7189" w:hanging="360"/>
+      </w:pPr>
+      <w:rPr>
+        <w:rFonts w:ascii="Wingdings" w:hAnsi="Wingdings" w:hint="default"/>
+      </w:rPr>
+    </w:lvl>
+  </w:abstractNum>
+  <w:abstractNum w:abstractNumId="1" w15:restartNumberingAfterBreak="0">
     <w:nsid w:val="20DB16AB"/>
     <w:multiLevelType w:val="multilevel"/>
     <w:tmpl w:val="C6AE7C90"/>
@@ -6123,7 +6001,346 @@
       </w:pPr>
     </w:lvl>
   </w:abstractNum>
-  <w:abstractNum w:abstractNumId="1" w15:restartNumberingAfterBreak="0">
+  <w:abstractNum w:abstractNumId="2" w15:restartNumberingAfterBreak="0">
+    <w:nsid w:val="24160724"/>
+    <w:multiLevelType w:val="hybridMultilevel"/>
+    <w:tmpl w:val="57A83050"/>
+    <w:lvl w:ilvl="0" w:tplc="04160001">
+      <w:start w:val="1"/>
+      <w:numFmt w:val="bullet"/>
+      <w:lvlText w:val=""/>
+      <w:lvlJc w:val="left"/>
+      <w:pPr>
+        <w:ind w:left="1429" w:hanging="360"/>
+      </w:pPr>
+      <w:rPr>
+        <w:rFonts w:ascii="Symbol" w:hAnsi="Symbol" w:hint="default"/>
+      </w:rPr>
+    </w:lvl>
+    <w:lvl w:ilvl="1" w:tplc="04160003" w:tentative="1">
+      <w:start w:val="1"/>
+      <w:numFmt w:val="bullet"/>
+      <w:lvlText w:val="o"/>
+      <w:lvlJc w:val="left"/>
+      <w:pPr>
+        <w:ind w:left="2149" w:hanging="360"/>
+      </w:pPr>
+      <w:rPr>
+        <w:rFonts w:ascii="Courier New" w:hAnsi="Courier New" w:cs="Courier New" w:hint="default"/>
+      </w:rPr>
+    </w:lvl>
+    <w:lvl w:ilvl="2" w:tplc="04160005" w:tentative="1">
+      <w:start w:val="1"/>
+      <w:numFmt w:val="bullet"/>
+      <w:lvlText w:val=""/>
+      <w:lvlJc w:val="left"/>
+      <w:pPr>
+        <w:ind w:left="2869" w:hanging="360"/>
+      </w:pPr>
+      <w:rPr>
+        <w:rFonts w:ascii="Wingdings" w:hAnsi="Wingdings" w:hint="default"/>
+      </w:rPr>
+    </w:lvl>
+    <w:lvl w:ilvl="3" w:tplc="04160001" w:tentative="1">
+      <w:start w:val="1"/>
+      <w:numFmt w:val="bullet"/>
+      <w:lvlText w:val=""/>
+      <w:lvlJc w:val="left"/>
+      <w:pPr>
+        <w:ind w:left="3589" w:hanging="360"/>
+      </w:pPr>
+      <w:rPr>
+        <w:rFonts w:ascii="Symbol" w:hAnsi="Symbol" w:hint="default"/>
+      </w:rPr>
+    </w:lvl>
+    <w:lvl w:ilvl="4" w:tplc="04160003" w:tentative="1">
+      <w:start w:val="1"/>
+      <w:numFmt w:val="bullet"/>
+      <w:lvlText w:val="o"/>
+      <w:lvlJc w:val="left"/>
+      <w:pPr>
+        <w:ind w:left="4309" w:hanging="360"/>
+      </w:pPr>
+      <w:rPr>
+        <w:rFonts w:ascii="Courier New" w:hAnsi="Courier New" w:cs="Courier New" w:hint="default"/>
+      </w:rPr>
+    </w:lvl>
+    <w:lvl w:ilvl="5" w:tplc="04160005" w:tentative="1">
+      <w:start w:val="1"/>
+      <w:numFmt w:val="bullet"/>
+      <w:lvlText w:val=""/>
+      <w:lvlJc w:val="left"/>
+      <w:pPr>
+        <w:ind w:left="5029" w:hanging="360"/>
+      </w:pPr>
+      <w:rPr>
+        <w:rFonts w:ascii="Wingdings" w:hAnsi="Wingdings" w:hint="default"/>
+      </w:rPr>
+    </w:lvl>
+    <w:lvl w:ilvl="6" w:tplc="04160001" w:tentative="1">
+      <w:start w:val="1"/>
+      <w:numFmt w:val="bullet"/>
+      <w:lvlText w:val=""/>
+      <w:lvlJc w:val="left"/>
+      <w:pPr>
+        <w:ind w:left="5749" w:hanging="360"/>
+      </w:pPr>
+      <w:rPr>
+        <w:rFonts w:ascii="Symbol" w:hAnsi="Symbol" w:hint="default"/>
+      </w:rPr>
+    </w:lvl>
+    <w:lvl w:ilvl="7" w:tplc="04160003" w:tentative="1">
+      <w:start w:val="1"/>
+      <w:numFmt w:val="bullet"/>
+      <w:lvlText w:val="o"/>
+      <w:lvlJc w:val="left"/>
+      <w:pPr>
+        <w:ind w:left="6469" w:hanging="360"/>
+      </w:pPr>
+      <w:rPr>
+        <w:rFonts w:ascii="Courier New" w:hAnsi="Courier New" w:cs="Courier New" w:hint="default"/>
+      </w:rPr>
+    </w:lvl>
+    <w:lvl w:ilvl="8" w:tplc="04160005" w:tentative="1">
+      <w:start w:val="1"/>
+      <w:numFmt w:val="bullet"/>
+      <w:lvlText w:val=""/>
+      <w:lvlJc w:val="left"/>
+      <w:pPr>
+        <w:ind w:left="7189" w:hanging="360"/>
+      </w:pPr>
+      <w:rPr>
+        <w:rFonts w:ascii="Wingdings" w:hAnsi="Wingdings" w:hint="default"/>
+      </w:rPr>
+    </w:lvl>
+  </w:abstractNum>
+  <w:abstractNum w:abstractNumId="3" w15:restartNumberingAfterBreak="0">
+    <w:nsid w:val="266D61D3"/>
+    <w:multiLevelType w:val="hybridMultilevel"/>
+    <w:tmpl w:val="4566CD2E"/>
+    <w:lvl w:ilvl="0" w:tplc="04160001">
+      <w:start w:val="1"/>
+      <w:numFmt w:val="bullet"/>
+      <w:lvlText w:val=""/>
+      <w:lvlJc w:val="left"/>
+      <w:pPr>
+        <w:ind w:left="1429" w:hanging="360"/>
+      </w:pPr>
+      <w:rPr>
+        <w:rFonts w:ascii="Symbol" w:hAnsi="Symbol" w:hint="default"/>
+      </w:rPr>
+    </w:lvl>
+    <w:lvl w:ilvl="1" w:tplc="04160003" w:tentative="1">
+      <w:start w:val="1"/>
+      <w:numFmt w:val="bullet"/>
+      <w:lvlText w:val="o"/>
+      <w:lvlJc w:val="left"/>
+      <w:pPr>
+        <w:ind w:left="2149" w:hanging="360"/>
+      </w:pPr>
+      <w:rPr>
+        <w:rFonts w:ascii="Courier New" w:hAnsi="Courier New" w:cs="Courier New" w:hint="default"/>
+      </w:rPr>
+    </w:lvl>
+    <w:lvl w:ilvl="2" w:tplc="04160005" w:tentative="1">
+      <w:start w:val="1"/>
+      <w:numFmt w:val="bullet"/>
+      <w:lvlText w:val=""/>
+      <w:lvlJc w:val="left"/>
+      <w:pPr>
+        <w:ind w:left="2869" w:hanging="360"/>
+      </w:pPr>
+      <w:rPr>
+        <w:rFonts w:ascii="Wingdings" w:hAnsi="Wingdings" w:hint="default"/>
+      </w:rPr>
+    </w:lvl>
+    <w:lvl w:ilvl="3" w:tplc="04160001" w:tentative="1">
+      <w:start w:val="1"/>
+      <w:numFmt w:val="bullet"/>
+      <w:lvlText w:val=""/>
+      <w:lvlJc w:val="left"/>
+      <w:pPr>
+        <w:ind w:left="3589" w:hanging="360"/>
+      </w:pPr>
+      <w:rPr>
+        <w:rFonts w:ascii="Symbol" w:hAnsi="Symbol" w:hint="default"/>
+      </w:rPr>
+    </w:lvl>
+    <w:lvl w:ilvl="4" w:tplc="04160003" w:tentative="1">
+      <w:start w:val="1"/>
+      <w:numFmt w:val="bullet"/>
+      <w:lvlText w:val="o"/>
+      <w:lvlJc w:val="left"/>
+      <w:pPr>
+        <w:ind w:left="4309" w:hanging="360"/>
+      </w:pPr>
+      <w:rPr>
+        <w:rFonts w:ascii="Courier New" w:hAnsi="Courier New" w:cs="Courier New" w:hint="default"/>
+      </w:rPr>
+    </w:lvl>
+    <w:lvl w:ilvl="5" w:tplc="04160005" w:tentative="1">
+      <w:start w:val="1"/>
+      <w:numFmt w:val="bullet"/>
+      <w:lvlText w:val=""/>
+      <w:lvlJc w:val="left"/>
+      <w:pPr>
+        <w:ind w:left="5029" w:hanging="360"/>
+      </w:pPr>
+      <w:rPr>
+        <w:rFonts w:ascii="Wingdings" w:hAnsi="Wingdings" w:hint="default"/>
+      </w:rPr>
+    </w:lvl>
+    <w:lvl w:ilvl="6" w:tplc="04160001" w:tentative="1">
+      <w:start w:val="1"/>
+      <w:numFmt w:val="bullet"/>
+      <w:lvlText w:val=""/>
+      <w:lvlJc w:val="left"/>
+      <w:pPr>
+        <w:ind w:left="5749" w:hanging="360"/>
+      </w:pPr>
+      <w:rPr>
+        <w:rFonts w:ascii="Symbol" w:hAnsi="Symbol" w:hint="default"/>
+      </w:rPr>
+    </w:lvl>
+    <w:lvl w:ilvl="7" w:tplc="04160003" w:tentative="1">
+      <w:start w:val="1"/>
+      <w:numFmt w:val="bullet"/>
+      <w:lvlText w:val="o"/>
+      <w:lvlJc w:val="left"/>
+      <w:pPr>
+        <w:ind w:left="6469" w:hanging="360"/>
+      </w:pPr>
+      <w:rPr>
+        <w:rFonts w:ascii="Courier New" w:hAnsi="Courier New" w:cs="Courier New" w:hint="default"/>
+      </w:rPr>
+    </w:lvl>
+    <w:lvl w:ilvl="8" w:tplc="04160005" w:tentative="1">
+      <w:start w:val="1"/>
+      <w:numFmt w:val="bullet"/>
+      <w:lvlText w:val=""/>
+      <w:lvlJc w:val="left"/>
+      <w:pPr>
+        <w:ind w:left="7189" w:hanging="360"/>
+      </w:pPr>
+      <w:rPr>
+        <w:rFonts w:ascii="Wingdings" w:hAnsi="Wingdings" w:hint="default"/>
+      </w:rPr>
+    </w:lvl>
+  </w:abstractNum>
+  <w:abstractNum w:abstractNumId="4" w15:restartNumberingAfterBreak="0">
+    <w:nsid w:val="28E8749D"/>
+    <w:multiLevelType w:val="hybridMultilevel"/>
+    <w:tmpl w:val="DD10476C"/>
+    <w:lvl w:ilvl="0" w:tplc="04160001">
+      <w:start w:val="1"/>
+      <w:numFmt w:val="bullet"/>
+      <w:lvlText w:val=""/>
+      <w:lvlJc w:val="left"/>
+      <w:pPr>
+        <w:ind w:left="1429" w:hanging="360"/>
+      </w:pPr>
+      <w:rPr>
+        <w:rFonts w:ascii="Symbol" w:hAnsi="Symbol" w:hint="default"/>
+      </w:rPr>
+    </w:lvl>
+    <w:lvl w:ilvl="1" w:tplc="04160003" w:tentative="1">
+      <w:start w:val="1"/>
+      <w:numFmt w:val="bullet"/>
+      <w:lvlText w:val="o"/>
+      <w:lvlJc w:val="left"/>
+      <w:pPr>
+        <w:ind w:left="2149" w:hanging="360"/>
+      </w:pPr>
+      <w:rPr>
+        <w:rFonts w:ascii="Courier New" w:hAnsi="Courier New" w:cs="Courier New" w:hint="default"/>
+      </w:rPr>
+    </w:lvl>
+    <w:lvl w:ilvl="2" w:tplc="04160005" w:tentative="1">
+      <w:start w:val="1"/>
+      <w:numFmt w:val="bullet"/>
+      <w:lvlText w:val=""/>
+      <w:lvlJc w:val="left"/>
+      <w:pPr>
+        <w:ind w:left="2869" w:hanging="360"/>
+      </w:pPr>
+      <w:rPr>
+        <w:rFonts w:ascii="Wingdings" w:hAnsi="Wingdings" w:hint="default"/>
+      </w:rPr>
+    </w:lvl>
+    <w:lvl w:ilvl="3" w:tplc="04160001" w:tentative="1">
+      <w:start w:val="1"/>
+      <w:numFmt w:val="bullet"/>
+      <w:lvlText w:val=""/>
+      <w:lvlJc w:val="left"/>
+      <w:pPr>
+        <w:ind w:left="3589" w:hanging="360"/>
+      </w:pPr>
+      <w:rPr>
+        <w:rFonts w:ascii="Symbol" w:hAnsi="Symbol" w:hint="default"/>
+      </w:rPr>
+    </w:lvl>
+    <w:lvl w:ilvl="4" w:tplc="04160003" w:tentative="1">
+      <w:start w:val="1"/>
+      <w:numFmt w:val="bullet"/>
+      <w:lvlText w:val="o"/>
+      <w:lvlJc w:val="left"/>
+      <w:pPr>
+        <w:ind w:left="4309" w:hanging="360"/>
+      </w:pPr>
+      <w:rPr>
+        <w:rFonts w:ascii="Courier New" w:hAnsi="Courier New" w:cs="Courier New" w:hint="default"/>
+      </w:rPr>
+    </w:lvl>
+    <w:lvl w:ilvl="5" w:tplc="04160005" w:tentative="1">
+      <w:start w:val="1"/>
+      <w:numFmt w:val="bullet"/>
+      <w:lvlText w:val=""/>
+      <w:lvlJc w:val="left"/>
+      <w:pPr>
+        <w:ind w:left="5029" w:hanging="360"/>
+      </w:pPr>
+      <w:rPr>
+        <w:rFonts w:ascii="Wingdings" w:hAnsi="Wingdings" w:hint="default"/>
+      </w:rPr>
+    </w:lvl>
+    <w:lvl w:ilvl="6" w:tplc="04160001" w:tentative="1">
+      <w:start w:val="1"/>
+      <w:numFmt w:val="bullet"/>
+      <w:lvlText w:val=""/>
+      <w:lvlJc w:val="left"/>
+      <w:pPr>
+        <w:ind w:left="5749" w:hanging="360"/>
+      </w:pPr>
+      <w:rPr>
+        <w:rFonts w:ascii="Symbol" w:hAnsi="Symbol" w:hint="default"/>
+      </w:rPr>
+    </w:lvl>
+    <w:lvl w:ilvl="7" w:tplc="04160003" w:tentative="1">
+      <w:start w:val="1"/>
+      <w:numFmt w:val="bullet"/>
+      <w:lvlText w:val="o"/>
+      <w:lvlJc w:val="left"/>
+      <w:pPr>
+        <w:ind w:left="6469" w:hanging="360"/>
+      </w:pPr>
+      <w:rPr>
+        <w:rFonts w:ascii="Courier New" w:hAnsi="Courier New" w:cs="Courier New" w:hint="default"/>
+      </w:rPr>
+    </w:lvl>
+    <w:lvl w:ilvl="8" w:tplc="04160005" w:tentative="1">
+      <w:start w:val="1"/>
+      <w:numFmt w:val="bullet"/>
+      <w:lvlText w:val=""/>
+      <w:lvlJc w:val="left"/>
+      <w:pPr>
+        <w:ind w:left="7189" w:hanging="360"/>
+      </w:pPr>
+      <w:rPr>
+        <w:rFonts w:ascii="Wingdings" w:hAnsi="Wingdings" w:hint="default"/>
+      </w:rPr>
+    </w:lvl>
+  </w:abstractNum>
+  <w:abstractNum w:abstractNumId="5" w15:restartNumberingAfterBreak="0">
     <w:nsid w:val="5E814D7E"/>
     <w:multiLevelType w:val="multilevel"/>
     <w:tmpl w:val="66240118"/>
@@ -6273,10 +6490,22 @@
     </w:lvl>
   </w:abstractNum>
   <w:num w:numId="1" w16cid:durableId="320626057">
+    <w:abstractNumId w:val="5"/>
+  </w:num>
+  <w:num w:numId="2" w16cid:durableId="290598873">
     <w:abstractNumId w:val="1"/>
   </w:num>
-  <w:num w:numId="2" w16cid:durableId="290598873">
+  <w:num w:numId="3" w16cid:durableId="1226840261">
     <w:abstractNumId w:val="0"/>
+  </w:num>
+  <w:num w:numId="4" w16cid:durableId="2026438803">
+    <w:abstractNumId w:val="2"/>
+  </w:num>
+  <w:num w:numId="5" w16cid:durableId="752776100">
+    <w:abstractNumId w:val="3"/>
+  </w:num>
+  <w:num w:numId="6" w16cid:durableId="1976372485">
+    <w:abstractNumId w:val="4"/>
   </w:num>
 </w:numbering>
 </file>

</xml_diff>

<commit_message>
Alterado a forma de formatação do documento
</commit_message>
<xml_diff>
--- a/projeto_v01 (1).docx
+++ b/projeto_v01 (1).docx
@@ -1,6 +1,6 @@
 
 <file path=word/document.xml><?xml version="1.0" encoding="utf-8"?>
-<w:document xmlns:wpc="http://schemas.microsoft.com/office/word/2010/wordprocessingCanvas" xmlns:cx="http://schemas.microsoft.com/office/drawing/2014/chartex" xmlns:cx1="http://schemas.microsoft.com/office/drawing/2015/9/8/chartex" xmlns:cx2="http://schemas.microsoft.com/office/drawing/2015/10/21/chartex" xmlns:cx3="http://schemas.microsoft.com/office/drawing/2016/5/9/chartex" xmlns:cx4="http://schemas.microsoft.com/office/drawing/2016/5/10/chartex" xmlns:cx5="http://schemas.microsoft.com/office/drawing/2016/5/11/chartex" xmlns:cx6="http://schemas.microsoft.com/office/drawing/2016/5/12/chartex" xmlns:cx7="http://schemas.microsoft.com/office/drawing/2016/5/13/chartex" xmlns:cx8="http://schemas.microsoft.com/office/drawing/2016/5/14/chartex" xmlns:mc="http://schemas.openxmlformats.org/markup-compatibility/2006" xmlns:aink="http://schemas.microsoft.com/office/drawing/2016/ink" xmlns:am3d="http://schemas.microsoft.com/office/drawing/2017/model3d" xmlns:o="urn:schemas-microsoft-com:office:office" xmlns:oel="http://schemas.microsoft.com/office/2019/extlst" xmlns:r="http://schemas.openxmlformats.org/officeDocument/2006/relationships" xmlns:m="http://schemas.openxmlformats.org/officeDocument/2006/math" xmlns:v="urn:schemas-microsoft-com:vml" xmlns:wp14="http://schemas.microsoft.com/office/word/2010/wordprocessingDrawing" xmlns:wp="http://schemas.openxmlformats.org/drawingml/2006/wordprocessingDrawing" xmlns:w10="urn:schemas-microsoft-com:office:word" xmlns:w="http://schemas.openxmlformats.org/wordprocessingml/2006/main" xmlns:w14="http://schemas.microsoft.com/office/word/2010/wordml" xmlns:w15="http://schemas.microsoft.com/office/word/2012/wordml" xmlns:w16cex="http://schemas.microsoft.com/office/word/2018/wordml/cex" xmlns:w16cid="http://schemas.microsoft.com/office/word/2016/wordml/cid" xmlns:w16="http://schemas.microsoft.com/office/word/2018/wordml" xmlns:w16du="http://schemas.microsoft.com/office/word/2023/wordml/word16du" xmlns:w16sdtdh="http://schemas.microsoft.com/office/word/2020/wordml/sdtdatahash" xmlns:w16se="http://schemas.microsoft.com/office/word/2015/wordml/symex" xmlns:wpg="http://schemas.microsoft.com/office/word/2010/wordprocessingGroup" xmlns:wpi="http://schemas.microsoft.com/office/word/2010/wordprocessingInk" xmlns:wne="http://schemas.microsoft.com/office/word/2006/wordml" xmlns:wps="http://schemas.microsoft.com/office/word/2010/wordprocessingShape" mc:Ignorable="w14 w15 w16se w16cid w16 w16cex w16sdtdh w16du wp14">
+<w:document xmlns:wpc="http://schemas.microsoft.com/office/word/2010/wordprocessingCanvas" xmlns:cx="http://schemas.microsoft.com/office/drawing/2014/chartex" xmlns:cx1="http://schemas.microsoft.com/office/drawing/2015/9/8/chartex" xmlns:cx2="http://schemas.microsoft.com/office/drawing/2015/10/21/chartex" xmlns:cx3="http://schemas.microsoft.com/office/drawing/2016/5/9/chartex" xmlns:cx4="http://schemas.microsoft.com/office/drawing/2016/5/10/chartex" xmlns:cx5="http://schemas.microsoft.com/office/drawing/2016/5/11/chartex" xmlns:cx6="http://schemas.microsoft.com/office/drawing/2016/5/12/chartex" xmlns:cx7="http://schemas.microsoft.com/office/drawing/2016/5/13/chartex" xmlns:cx8="http://schemas.microsoft.com/office/drawing/2016/5/14/chartex" xmlns:mc="http://schemas.openxmlformats.org/markup-compatibility/2006" xmlns:aink="http://schemas.microsoft.com/office/drawing/2016/ink" xmlns:am3d="http://schemas.microsoft.com/office/drawing/2017/model3d" xmlns:o="urn:schemas-microsoft-com:office:office" xmlns:r="http://schemas.openxmlformats.org/officeDocument/2006/relationships" xmlns:m="http://schemas.openxmlformats.org/officeDocument/2006/math" xmlns:v="urn:schemas-microsoft-com:vml" xmlns:wp14="http://schemas.microsoft.com/office/word/2010/wordprocessingDrawing" xmlns:wp="http://schemas.openxmlformats.org/drawingml/2006/wordprocessingDrawing" xmlns:w10="urn:schemas-microsoft-com:office:word" xmlns:w="http://schemas.openxmlformats.org/wordprocessingml/2006/main" xmlns:w14="http://schemas.microsoft.com/office/word/2010/wordml" xmlns:w15="http://schemas.microsoft.com/office/word/2012/wordml" xmlns:w16cex="http://schemas.microsoft.com/office/word/2018/wordml/cex" xmlns:w16cid="http://schemas.microsoft.com/office/word/2016/wordml/cid" xmlns:w16="http://schemas.microsoft.com/office/word/2018/wordml" xmlns:w16sdtdh="http://schemas.microsoft.com/office/word/2020/wordml/sdtdatahash" xmlns:w16se="http://schemas.microsoft.com/office/word/2015/wordml/symex" xmlns:wpg="http://schemas.microsoft.com/office/word/2010/wordprocessingGroup" xmlns:wpi="http://schemas.microsoft.com/office/word/2010/wordprocessingInk" xmlns:wne="http://schemas.microsoft.com/office/word/2006/wordml" xmlns:wps="http://schemas.microsoft.com/office/word/2010/wordprocessingShape" mc:Ignorable="w14 w15 w16se w16cid w16 w16cex w16sdtdh wp14">
   <w:body>
     <w:p>
       <w:pPr>
@@ -177,8 +177,18 @@
           <w:sz w:val="24"/>
           <w:szCs w:val="24"/>
         </w:rPr>
-        <w:t>Caio Cesar Tascano</w:t>
-      </w:r>
+        <w:t xml:space="preserve">Caio Cesar </w:t>
+      </w:r>
+      <w:proofErr w:type="spellStart"/>
+      <w:r>
+        <w:rPr>
+          <w:rFonts w:ascii="Arial" w:hAnsi="Arial" w:cs="Arial"/>
+          <w:sz w:val="24"/>
+          <w:szCs w:val="24"/>
+        </w:rPr>
+        <w:t>Tascano</w:t>
+      </w:r>
+      <w:proofErr w:type="spellEnd"/>
     </w:p>
     <w:p>
       <w:pPr>
@@ -267,18 +277,8 @@
           <w:sz w:val="24"/>
           <w:szCs w:val="24"/>
         </w:rPr>
-        <w:t xml:space="preserve"> </w:t>
-      </w:r>
-      <w:proofErr w:type="spellStart"/>
-      <w:r>
-        <w:rPr>
-          <w:rFonts w:ascii="Arial" w:hAnsi="Arial" w:cs="Arial"/>
-          <w:sz w:val="24"/>
-          <w:szCs w:val="24"/>
-        </w:rPr>
-        <w:t>Pierote</w:t>
-      </w:r>
-      <w:proofErr w:type="spellEnd"/>
+        <w:t xml:space="preserve"> Pierote</w:t>
+      </w:r>
     </w:p>
     <w:p>
       <w:pPr>
@@ -391,531 +391,2276 @@
         </w:rPr>
       </w:pPr>
     </w:p>
-    <w:p>
-      <w:pPr>
-        <w:pStyle w:val="Sumrio3"/>
-      </w:pPr>
-      <w:r>
-        <w:lastRenderedPageBreak/>
-        <w:t>SUMÁRIO</w:t>
-      </w:r>
-    </w:p>
-    <w:p>
-      <w:pPr>
-        <w:pStyle w:val="Sumrio3"/>
-        <w:ind w:left="446"/>
-      </w:pPr>
-    </w:p>
-    <w:p>
-      <w:pPr>
-        <w:pStyle w:val="Sumrio3"/>
-        <w:ind w:left="446"/>
-      </w:pPr>
-      <w:r>
-        <w:t>1. Definição da Empresa ..............................................................................</w:t>
-      </w:r>
-      <w:r>
-        <w:t>......................................</w:t>
-      </w:r>
-      <w:r>
-        <w:t xml:space="preserve"> </w:t>
-      </w:r>
-      <w:r>
-        <w:t>2</w:t>
-      </w:r>
-      <w:r>
-        <w:t xml:space="preserve">  </w:t>
-      </w:r>
-    </w:p>
-    <w:p>
-      <w:pPr>
-        <w:pStyle w:val="Sumrio3"/>
-        <w:ind w:left="446"/>
-      </w:pPr>
-      <w:r>
-        <w:t xml:space="preserve">2. </w:t>
-      </w:r>
-      <w:proofErr w:type="spellStart"/>
-      <w:r>
-        <w:t>VisionLar</w:t>
-      </w:r>
-      <w:proofErr w:type="spellEnd"/>
-      <w:r>
-        <w:t xml:space="preserve"> ...................................................................................................</w:t>
-      </w:r>
-      <w:r>
-        <w:t>....................................</w:t>
-      </w:r>
-      <w:r>
-        <w:t xml:space="preserve">. </w:t>
-      </w:r>
-      <w:r>
-        <w:t>3</w:t>
-      </w:r>
-      <w:r>
-        <w:t xml:space="preserve">  </w:t>
-      </w:r>
-    </w:p>
-    <w:p>
-      <w:pPr>
-        <w:pStyle w:val="Sumrio3"/>
-        <w:ind w:left="446"/>
-      </w:pPr>
-      <w:r>
-        <w:t>3. Fundadores .................................................................................................</w:t>
-      </w:r>
-      <w:r>
-        <w:t>..................................</w:t>
-      </w:r>
-      <w:r>
-        <w:t xml:space="preserve"> </w:t>
-      </w:r>
-      <w:r>
-        <w:t>4</w:t>
-      </w:r>
-      <w:r>
-        <w:t xml:space="preserve">  </w:t>
-      </w:r>
-    </w:p>
-    <w:p>
-      <w:pPr>
-        <w:pStyle w:val="Sumrio3"/>
-        <w:ind w:left="446"/>
-      </w:pPr>
-      <w:r>
-        <w:t>4. Missão, Visão e Valores ...........................................................................</w:t>
-      </w:r>
-      <w:r>
-        <w:t>......................................</w:t>
-      </w:r>
-      <w:r>
-        <w:t xml:space="preserve"> </w:t>
-      </w:r>
-      <w:r>
-        <w:t>5</w:t>
-      </w:r>
-      <w:r>
-        <w:t xml:space="preserve">  </w:t>
-      </w:r>
-    </w:p>
-    <w:p>
-      <w:pPr>
-        <w:pStyle w:val="Sumrio3"/>
-        <w:ind w:left="446"/>
-      </w:pPr>
-      <w:r>
-        <w:t>5. Manual de Conduta .................................................................................</w:t>
-      </w:r>
-      <w:r>
-        <w:t>.....................................</w:t>
-      </w:r>
-      <w:r>
-        <w:t xml:space="preserve">. </w:t>
-      </w:r>
-      <w:r>
-        <w:t>5</w:t>
-      </w:r>
-      <w:r>
-        <w:t xml:space="preserve">  </w:t>
-      </w:r>
-    </w:p>
-    <w:p>
-      <w:pPr>
-        <w:pStyle w:val="Sumrio3"/>
-        <w:ind w:left="446"/>
-      </w:pPr>
-      <w:r>
-        <w:t>6. Compliance ..............................................................................................</w:t>
-      </w:r>
-      <w:r>
-        <w:t>....................................</w:t>
-      </w:r>
-      <w:r>
-        <w:t>.</w:t>
-      </w:r>
-      <w:r>
-        <w:t xml:space="preserve">. </w:t>
-      </w:r>
-      <w:r>
-        <w:t>6</w:t>
-      </w:r>
-      <w:r>
-        <w:t xml:space="preserve"> </w:t>
-      </w:r>
-    </w:p>
-    <w:p>
-      <w:pPr>
-        <w:pStyle w:val="Sumrio3"/>
-        <w:ind w:left="446"/>
-      </w:pPr>
-      <w:r>
-        <w:t>7. Diferencial Competitivo ..........................................................................</w:t>
-      </w:r>
-      <w:r>
-        <w:t>....................................</w:t>
-      </w:r>
-      <w:r>
-        <w:t xml:space="preserve">... </w:t>
-      </w:r>
-      <w:r>
-        <w:t>7</w:t>
-      </w:r>
-      <w:r>
-        <w:t xml:space="preserve">  </w:t>
-      </w:r>
-    </w:p>
-    <w:p>
-      <w:pPr>
-        <w:pStyle w:val="Sumrio3"/>
-        <w:ind w:left="446"/>
-      </w:pPr>
-      <w:r>
-        <w:t xml:space="preserve">8. Concorrente e Referências de Mercado ................................................ </w:t>
-      </w:r>
-      <w:r>
-        <w:t>........................................8</w:t>
-      </w:r>
-      <w:r>
-        <w:t xml:space="preserve">  </w:t>
-      </w:r>
-    </w:p>
-    <w:p>
-      <w:pPr>
-        <w:pStyle w:val="Sumrio3"/>
-        <w:ind w:left="446"/>
-      </w:pPr>
-      <w:r>
-        <w:t>9. Perfil dos Clientes ................................................................................</w:t>
-      </w:r>
-      <w:r>
-        <w:t>......................................</w:t>
-      </w:r>
-      <w:r>
-        <w:t xml:space="preserve">.... </w:t>
-      </w:r>
-      <w:r>
-        <w:t>9</w:t>
-      </w:r>
-      <w:r>
-        <w:t xml:space="preserve">  </w:t>
-      </w:r>
-    </w:p>
-    <w:p>
-      <w:pPr>
-        <w:pStyle w:val="Sumrio3"/>
-        <w:ind w:left="446"/>
-      </w:pPr>
-      <w:r>
-        <w:t xml:space="preserve">    9.1. Fatores Pessoais .......................................................................................</w:t>
-      </w:r>
-      <w:r>
-        <w:t>...............................</w:t>
-      </w:r>
-      <w:r>
-        <w:t xml:space="preserve"> </w:t>
-      </w:r>
-      <w:r>
-        <w:t>9</w:t>
-      </w:r>
-      <w:r>
-        <w:t xml:space="preserve">  </w:t>
-      </w:r>
-    </w:p>
-    <w:p>
-      <w:pPr>
-        <w:pStyle w:val="Sumrio3"/>
-        <w:ind w:left="446"/>
-      </w:pPr>
-      <w:r>
-        <w:t xml:space="preserve">    9.2. Fatores Profissionais ...........................................................................</w:t>
-      </w:r>
-      <w:r>
-        <w:t>...............................</w:t>
-      </w:r>
-      <w:r>
-        <w:t xml:space="preserve">..... </w:t>
-      </w:r>
-      <w:r>
-        <w:t>9</w:t>
-      </w:r>
-      <w:r>
-        <w:t xml:space="preserve">  </w:t>
-      </w:r>
-    </w:p>
-    <w:p>
-      <w:pPr>
-        <w:pStyle w:val="Sumrio3"/>
-        <w:ind w:left="446"/>
-      </w:pPr>
-      <w:r>
-        <w:t xml:space="preserve">    9.3. Fatores Econômicos ...........................................................................</w:t>
-      </w:r>
-      <w:r>
-        <w:t>................................</w:t>
-      </w:r>
-      <w:r>
-        <w:t xml:space="preserve">..... </w:t>
-      </w:r>
-      <w:r>
-        <w:t>9</w:t>
-      </w:r>
-      <w:r>
-        <w:t xml:space="preserve">  </w:t>
-      </w:r>
-    </w:p>
-    <w:p>
-      <w:pPr>
-        <w:pStyle w:val="Sumrio3"/>
-        <w:ind w:left="446"/>
-      </w:pPr>
-      <w:r>
-        <w:t>10. Matriz SWOT ..........................................................</w:t>
-      </w:r>
-      <w:r>
-        <w:t>...................................</w:t>
-      </w:r>
-      <w:r>
-        <w:t>.................................. 1</w:t>
-      </w:r>
-      <w:r>
-        <w:t>0</w:t>
-      </w:r>
-      <w:r>
-        <w:t xml:space="preserve">  </w:t>
-      </w:r>
-    </w:p>
-    <w:p>
-      <w:pPr>
-        <w:pStyle w:val="Sumrio3"/>
-        <w:ind w:left="446" w:firstLine="262"/>
-      </w:pPr>
-      <w:r>
-        <w:t>1</w:t>
-      </w:r>
-      <w:r>
-        <w:t>0.</w:t>
-      </w:r>
-      <w:r>
-        <w:t>1. Estratégia de Crescimento .......................................................................</w:t>
-      </w:r>
-      <w:r>
-        <w:t>...........................</w:t>
-      </w:r>
-      <w:r>
-        <w:t xml:space="preserve"> 1</w:t>
-      </w:r>
-      <w:r>
-        <w:t>1</w:t>
-      </w:r>
-      <w:r>
-        <w:t xml:space="preserve">  </w:t>
-      </w:r>
-    </w:p>
-    <w:p>
-      <w:pPr>
-        <w:pStyle w:val="Sumrio3"/>
-        <w:ind w:left="446" w:firstLine="262"/>
-      </w:pPr>
-      <w:r>
-        <w:t>10.</w:t>
-      </w:r>
-      <w:r>
-        <w:t>2</w:t>
-      </w:r>
-      <w:r>
-        <w:t xml:space="preserve"> Estratégia de Enfrentamento ...........................................................................................</w:t>
-      </w:r>
-      <w:r>
-        <w:t>.</w:t>
-      </w:r>
-      <w:r>
-        <w:t>... 1</w:t>
-      </w:r>
-      <w:r>
-        <w:t>2</w:t>
-      </w:r>
-      <w:r>
-        <w:t xml:space="preserve"> </w:t>
-      </w:r>
-    </w:p>
-    <w:p>
-      <w:pPr>
-        <w:pStyle w:val="Sumrio3"/>
-        <w:ind w:left="446" w:firstLine="262"/>
-      </w:pPr>
-      <w:r>
-        <w:t>10.</w:t>
-      </w:r>
-      <w:r>
-        <w:t>3</w:t>
-      </w:r>
-      <w:r>
-        <w:t xml:space="preserve">. Estratégia de </w:t>
-      </w:r>
-      <w:r>
-        <w:t>Melhoria</w:t>
-      </w:r>
-      <w:r>
-        <w:t xml:space="preserve"> ..................</w:t>
-      </w:r>
-      <w:r>
-        <w:t>......</w:t>
-      </w:r>
-      <w:r>
-        <w:t>................................................................................ 1</w:t>
-      </w:r>
-      <w:r>
-        <w:t>2</w:t>
-      </w:r>
-    </w:p>
-    <w:p>
-      <w:pPr>
-        <w:pStyle w:val="Sumrio3"/>
-        <w:ind w:left="446" w:firstLine="262"/>
-      </w:pPr>
-      <w:r>
-        <w:t>10.</w:t>
-      </w:r>
-      <w:r>
-        <w:t>4</w:t>
-      </w:r>
-      <w:r>
-        <w:t xml:space="preserve">. Estratégia de </w:t>
-      </w:r>
-      <w:r>
-        <w:t>Defesa</w:t>
-      </w:r>
-      <w:r>
-        <w:t xml:space="preserve"> .............</w:t>
-      </w:r>
-      <w:r>
-        <w:t>.........</w:t>
-      </w:r>
-      <w:r>
-        <w:t>..................................................................................... 1</w:t>
-      </w:r>
-      <w:r>
-        <w:t>3</w:t>
-      </w:r>
-      <w:r>
-        <w:t xml:space="preserve">  </w:t>
-      </w:r>
-    </w:p>
-    <w:p>
-      <w:pPr>
-        <w:pStyle w:val="Sumrio3"/>
-      </w:pPr>
-      <w:r>
-        <w:t>1</w:t>
-      </w:r>
-      <w:r>
-        <w:t>1.</w:t>
-      </w:r>
-      <w:r>
-        <w:t>Estrutura da Empresa .............................................</w:t>
-      </w:r>
-      <w:r>
-        <w:t>....................................</w:t>
-      </w:r>
-      <w:r>
-        <w:t>................................. 1</w:t>
-      </w:r>
-      <w:r>
-        <w:t>4</w:t>
-      </w:r>
-      <w:r>
-        <w:t xml:space="preserve">  </w:t>
-      </w:r>
-    </w:p>
-    <w:p>
-      <w:pPr>
-        <w:pStyle w:val="Sumrio3"/>
-        <w:ind w:left="446" w:firstLine="262"/>
-      </w:pPr>
-      <w:r>
-        <w:t>1</w:t>
-      </w:r>
-      <w:r>
-        <w:t>1.1</w:t>
-      </w:r>
-      <w:r>
-        <w:t xml:space="preserve"> Organograma .................................................................................</w:t>
-      </w:r>
-      <w:r>
-        <w:t>.............................</w:t>
-      </w:r>
-      <w:r>
-        <w:t>......... 1</w:t>
-      </w:r>
-      <w:r>
-        <w:t>5</w:t>
-      </w:r>
-      <w:r>
-        <w:t xml:space="preserve">  </w:t>
-      </w:r>
-    </w:p>
-    <w:p>
-      <w:pPr>
-        <w:pStyle w:val="Sumrio3"/>
-        <w:ind w:left="446"/>
-      </w:pPr>
-      <w:r>
-        <w:t>14. Fluxograma: Processo de Criação de Contas .....................</w:t>
-      </w:r>
-      <w:r>
-        <w:t>........................................</w:t>
-      </w:r>
-      <w:r>
-        <w:t xml:space="preserve">................. </w:t>
-      </w:r>
-      <w:r>
-        <w:t>16</w:t>
-      </w:r>
-      <w:r>
-        <w:t xml:space="preserve">  </w:t>
-      </w:r>
-    </w:p>
-    <w:p>
-      <w:pPr>
-        <w:pStyle w:val="Sumrio3"/>
-        <w:ind w:left="446"/>
-      </w:pPr>
-      <w:r>
-        <w:t>15. Business Model Canvas ........................................................................</w:t>
-      </w:r>
-      <w:r>
-        <w:t>....................................</w:t>
-      </w:r>
-      <w:r>
-        <w:t xml:space="preserve">.. </w:t>
-      </w:r>
-      <w:r>
-        <w:t>17</w:t>
-      </w:r>
-      <w:r>
-        <w:t xml:space="preserve">  </w:t>
-      </w:r>
-    </w:p>
-    <w:p>
-      <w:pPr>
-        <w:pStyle w:val="Sumrio3"/>
-        <w:ind w:left="446"/>
-      </w:pPr>
-      <w:r>
-        <w:t>16. Referências ....................................................................................</w:t>
-      </w:r>
-      <w:r>
-        <w:t>...................................</w:t>
-      </w:r>
-      <w:r>
-        <w:t xml:space="preserve">.......... </w:t>
-      </w:r>
-      <w:r>
-        <w:t>18</w:t>
-      </w:r>
-      <w:r>
-        <w:t xml:space="preserve">  </w:t>
-      </w:r>
+    <w:sdt>
+      <w:sdtPr>
+        <w:rPr>
+          <w:rFonts w:asciiTheme="minorHAnsi" w:eastAsiaTheme="minorHAnsi" w:hAnsiTheme="minorHAnsi" w:cstheme="minorBidi"/>
+          <w:b w:val="0"/>
+          <w:color w:val="auto"/>
+          <w:sz w:val="22"/>
+          <w:szCs w:val="22"/>
+          <w:lang w:eastAsia="en-US"/>
+        </w:rPr>
+        <w:id w:val="1917670932"/>
+        <w:docPartObj>
+          <w:docPartGallery w:val="Table of Contents"/>
+          <w:docPartUnique/>
+        </w:docPartObj>
+      </w:sdtPr>
+      <w:sdtEndPr>
+        <w:rPr>
+          <w:bCs/>
+        </w:rPr>
+      </w:sdtEndPr>
+      <w:sdtContent>
+        <w:p>
+          <w:pPr>
+            <w:pStyle w:val="CabealhodoSumrio"/>
+            <w:rPr>
+              <w:rFonts w:cs="Arial"/>
+              <w:szCs w:val="24"/>
+            </w:rPr>
+          </w:pPr>
+          <w:r>
+            <w:rPr>
+              <w:rFonts w:cs="Arial"/>
+              <w:szCs w:val="24"/>
+            </w:rPr>
+            <w:t>Sumário</w:t>
+          </w:r>
+        </w:p>
+        <w:p>
+          <w:pPr>
+            <w:pStyle w:val="Sumrio1"/>
+            <w:tabs>
+              <w:tab w:val="right" w:leader="dot" w:pos="9395"/>
+            </w:tabs>
+            <w:rPr>
+              <w:rFonts w:ascii="Arial" w:hAnsi="Arial" w:cs="Arial"/>
+              <w:noProof/>
+              <w:sz w:val="24"/>
+              <w:szCs w:val="24"/>
+            </w:rPr>
+          </w:pPr>
+          <w:r>
+            <w:rPr>
+              <w:rFonts w:ascii="Arial" w:hAnsi="Arial" w:cs="Arial"/>
+              <w:sz w:val="24"/>
+              <w:szCs w:val="24"/>
+            </w:rPr>
+            <w:fldChar w:fldCharType="begin"/>
+          </w:r>
+          <w:r>
+            <w:rPr>
+              <w:rFonts w:ascii="Arial" w:hAnsi="Arial" w:cs="Arial"/>
+              <w:sz w:val="24"/>
+              <w:szCs w:val="24"/>
+            </w:rPr>
+            <w:instrText xml:space="preserve"> TOC \o "1-3" \h \z \u </w:instrText>
+          </w:r>
+          <w:r>
+            <w:rPr>
+              <w:rFonts w:ascii="Arial" w:hAnsi="Arial" w:cs="Arial"/>
+              <w:sz w:val="24"/>
+              <w:szCs w:val="24"/>
+            </w:rPr>
+            <w:fldChar w:fldCharType="separate"/>
+          </w:r>
+          <w:hyperlink w:anchor="_Toc180094554" w:history="1">
+            <w:r>
+              <w:rPr>
+                <w:rStyle w:val="Hyperlink"/>
+                <w:rFonts w:ascii="Arial" w:hAnsi="Arial" w:cs="Arial"/>
+                <w:noProof/>
+                <w:sz w:val="24"/>
+                <w:szCs w:val="24"/>
+              </w:rPr>
+              <w:t>Definição da Emprsssssesa</w:t>
+            </w:r>
+            <w:r>
+              <w:rPr>
+                <w:rFonts w:ascii="Arial" w:hAnsi="Arial" w:cs="Arial"/>
+                <w:noProof/>
+                <w:webHidden/>
+                <w:sz w:val="24"/>
+                <w:szCs w:val="24"/>
+              </w:rPr>
+              <w:tab/>
+            </w:r>
+            <w:r>
+              <w:rPr>
+                <w:rFonts w:ascii="Arial" w:hAnsi="Arial" w:cs="Arial"/>
+                <w:noProof/>
+                <w:webHidden/>
+                <w:sz w:val="24"/>
+                <w:szCs w:val="24"/>
+              </w:rPr>
+              <w:fldChar w:fldCharType="begin"/>
+            </w:r>
+            <w:r>
+              <w:rPr>
+                <w:rFonts w:ascii="Arial" w:hAnsi="Arial" w:cs="Arial"/>
+                <w:noProof/>
+                <w:webHidden/>
+                <w:sz w:val="24"/>
+                <w:szCs w:val="24"/>
+              </w:rPr>
+              <w:instrText xml:space="preserve"> PAGEREF _Toc180094554 \h </w:instrText>
+            </w:r>
+            <w:r>
+              <w:rPr>
+                <w:rFonts w:ascii="Arial" w:hAnsi="Arial" w:cs="Arial"/>
+                <w:noProof/>
+                <w:webHidden/>
+                <w:sz w:val="24"/>
+                <w:szCs w:val="24"/>
+              </w:rPr>
+            </w:r>
+            <w:r>
+              <w:rPr>
+                <w:rFonts w:ascii="Arial" w:hAnsi="Arial" w:cs="Arial"/>
+                <w:noProof/>
+                <w:webHidden/>
+                <w:sz w:val="24"/>
+                <w:szCs w:val="24"/>
+              </w:rPr>
+              <w:fldChar w:fldCharType="separate"/>
+            </w:r>
+            <w:r>
+              <w:rPr>
+                <w:rFonts w:ascii="Arial" w:hAnsi="Arial" w:cs="Arial"/>
+                <w:noProof/>
+                <w:webHidden/>
+                <w:sz w:val="24"/>
+                <w:szCs w:val="24"/>
+              </w:rPr>
+              <w:t>2</w:t>
+            </w:r>
+            <w:r>
+              <w:rPr>
+                <w:rFonts w:ascii="Arial" w:hAnsi="Arial" w:cs="Arial"/>
+                <w:noProof/>
+                <w:webHidden/>
+                <w:sz w:val="24"/>
+                <w:szCs w:val="24"/>
+              </w:rPr>
+              <w:fldChar w:fldCharType="end"/>
+            </w:r>
+          </w:hyperlink>
+        </w:p>
+        <w:p>
+          <w:pPr>
+            <w:pStyle w:val="Sumrio1"/>
+            <w:tabs>
+              <w:tab w:val="right" w:leader="dot" w:pos="9395"/>
+            </w:tabs>
+            <w:rPr>
+              <w:rFonts w:ascii="Arial" w:hAnsi="Arial" w:cs="Arial"/>
+              <w:noProof/>
+              <w:sz w:val="24"/>
+              <w:szCs w:val="24"/>
+            </w:rPr>
+          </w:pPr>
+          <w:hyperlink w:anchor="_Toc180094555" w:history="1">
+            <w:r>
+              <w:rPr>
+                <w:rStyle w:val="Hyperlink"/>
+                <w:rFonts w:ascii="Arial" w:hAnsi="Arial" w:cs="Arial"/>
+                <w:noProof/>
+                <w:sz w:val="24"/>
+                <w:szCs w:val="24"/>
+              </w:rPr>
+              <w:t>VisionLar</w:t>
+            </w:r>
+            <w:r>
+              <w:rPr>
+                <w:rFonts w:ascii="Arial" w:hAnsi="Arial" w:cs="Arial"/>
+                <w:noProof/>
+                <w:webHidden/>
+                <w:sz w:val="24"/>
+                <w:szCs w:val="24"/>
+              </w:rPr>
+              <w:tab/>
+            </w:r>
+            <w:r>
+              <w:rPr>
+                <w:rFonts w:ascii="Arial" w:hAnsi="Arial" w:cs="Arial"/>
+                <w:noProof/>
+                <w:webHidden/>
+                <w:sz w:val="24"/>
+                <w:szCs w:val="24"/>
+              </w:rPr>
+              <w:fldChar w:fldCharType="begin"/>
+            </w:r>
+            <w:r>
+              <w:rPr>
+                <w:rFonts w:ascii="Arial" w:hAnsi="Arial" w:cs="Arial"/>
+                <w:noProof/>
+                <w:webHidden/>
+                <w:sz w:val="24"/>
+                <w:szCs w:val="24"/>
+              </w:rPr>
+              <w:instrText xml:space="preserve"> PAGEREF _Toc180094555 \h </w:instrText>
+            </w:r>
+            <w:r>
+              <w:rPr>
+                <w:rFonts w:ascii="Arial" w:hAnsi="Arial" w:cs="Arial"/>
+                <w:noProof/>
+                <w:webHidden/>
+                <w:sz w:val="24"/>
+                <w:szCs w:val="24"/>
+              </w:rPr>
+            </w:r>
+            <w:r>
+              <w:rPr>
+                <w:rFonts w:ascii="Arial" w:hAnsi="Arial" w:cs="Arial"/>
+                <w:noProof/>
+                <w:webHidden/>
+                <w:sz w:val="24"/>
+                <w:szCs w:val="24"/>
+              </w:rPr>
+              <w:fldChar w:fldCharType="separate"/>
+            </w:r>
+            <w:r>
+              <w:rPr>
+                <w:rFonts w:ascii="Arial" w:hAnsi="Arial" w:cs="Arial"/>
+                <w:noProof/>
+                <w:webHidden/>
+                <w:sz w:val="24"/>
+                <w:szCs w:val="24"/>
+              </w:rPr>
+              <w:t>2</w:t>
+            </w:r>
+            <w:r>
+              <w:rPr>
+                <w:rFonts w:ascii="Arial" w:hAnsi="Arial" w:cs="Arial"/>
+                <w:noProof/>
+                <w:webHidden/>
+                <w:sz w:val="24"/>
+                <w:szCs w:val="24"/>
+              </w:rPr>
+              <w:fldChar w:fldCharType="end"/>
+            </w:r>
+          </w:hyperlink>
+        </w:p>
+        <w:p>
+          <w:pPr>
+            <w:pStyle w:val="Sumrio1"/>
+            <w:tabs>
+              <w:tab w:val="right" w:leader="dot" w:pos="9395"/>
+            </w:tabs>
+            <w:rPr>
+              <w:rFonts w:ascii="Arial" w:hAnsi="Arial" w:cs="Arial"/>
+              <w:noProof/>
+              <w:sz w:val="24"/>
+              <w:szCs w:val="24"/>
+            </w:rPr>
+          </w:pPr>
+          <w:hyperlink w:anchor="_Toc180094556" w:history="1">
+            <w:r>
+              <w:rPr>
+                <w:rStyle w:val="Hyperlink"/>
+                <w:rFonts w:ascii="Arial" w:hAnsi="Arial" w:cs="Arial"/>
+                <w:noProof/>
+                <w:sz w:val="24"/>
+                <w:szCs w:val="24"/>
+              </w:rPr>
+              <w:t>Fundadores</w:t>
+            </w:r>
+            <w:r>
+              <w:rPr>
+                <w:rFonts w:ascii="Arial" w:hAnsi="Arial" w:cs="Arial"/>
+                <w:noProof/>
+                <w:webHidden/>
+                <w:sz w:val="24"/>
+                <w:szCs w:val="24"/>
+              </w:rPr>
+              <w:tab/>
+            </w:r>
+            <w:r>
+              <w:rPr>
+                <w:rFonts w:ascii="Arial" w:hAnsi="Arial" w:cs="Arial"/>
+                <w:noProof/>
+                <w:webHidden/>
+                <w:sz w:val="24"/>
+                <w:szCs w:val="24"/>
+              </w:rPr>
+              <w:fldChar w:fldCharType="begin"/>
+            </w:r>
+            <w:r>
+              <w:rPr>
+                <w:rFonts w:ascii="Arial" w:hAnsi="Arial" w:cs="Arial"/>
+                <w:noProof/>
+                <w:webHidden/>
+                <w:sz w:val="24"/>
+                <w:szCs w:val="24"/>
+              </w:rPr>
+              <w:instrText xml:space="preserve"> PAGEREF _Toc180094556 \h </w:instrText>
+            </w:r>
+            <w:r>
+              <w:rPr>
+                <w:rFonts w:ascii="Arial" w:hAnsi="Arial" w:cs="Arial"/>
+                <w:noProof/>
+                <w:webHidden/>
+                <w:sz w:val="24"/>
+                <w:szCs w:val="24"/>
+              </w:rPr>
+            </w:r>
+            <w:r>
+              <w:rPr>
+                <w:rFonts w:ascii="Arial" w:hAnsi="Arial" w:cs="Arial"/>
+                <w:noProof/>
+                <w:webHidden/>
+                <w:sz w:val="24"/>
+                <w:szCs w:val="24"/>
+              </w:rPr>
+              <w:fldChar w:fldCharType="separate"/>
+            </w:r>
+            <w:r>
+              <w:rPr>
+                <w:rFonts w:ascii="Arial" w:hAnsi="Arial" w:cs="Arial"/>
+                <w:noProof/>
+                <w:webHidden/>
+                <w:sz w:val="24"/>
+                <w:szCs w:val="24"/>
+              </w:rPr>
+              <w:t>4</w:t>
+            </w:r>
+            <w:r>
+              <w:rPr>
+                <w:rFonts w:ascii="Arial" w:hAnsi="Arial" w:cs="Arial"/>
+                <w:noProof/>
+                <w:webHidden/>
+                <w:sz w:val="24"/>
+                <w:szCs w:val="24"/>
+              </w:rPr>
+              <w:fldChar w:fldCharType="end"/>
+            </w:r>
+          </w:hyperlink>
+        </w:p>
+        <w:p>
+          <w:pPr>
+            <w:pStyle w:val="Sumrio1"/>
+            <w:tabs>
+              <w:tab w:val="right" w:leader="dot" w:pos="9395"/>
+            </w:tabs>
+            <w:rPr>
+              <w:rFonts w:ascii="Arial" w:hAnsi="Arial" w:cs="Arial"/>
+              <w:noProof/>
+              <w:sz w:val="24"/>
+              <w:szCs w:val="24"/>
+            </w:rPr>
+          </w:pPr>
+          <w:hyperlink w:anchor="_Toc180094557" w:history="1">
+            <w:r>
+              <w:rPr>
+                <w:rStyle w:val="Hyperlink"/>
+                <w:rFonts w:ascii="Arial" w:hAnsi="Arial" w:cs="Arial"/>
+                <w:noProof/>
+                <w:sz w:val="24"/>
+                <w:szCs w:val="24"/>
+              </w:rPr>
+              <w:t>Missão, Visão e Valores</w:t>
+            </w:r>
+            <w:r>
+              <w:rPr>
+                <w:rFonts w:ascii="Arial" w:hAnsi="Arial" w:cs="Arial"/>
+                <w:noProof/>
+                <w:webHidden/>
+                <w:sz w:val="24"/>
+                <w:szCs w:val="24"/>
+              </w:rPr>
+              <w:tab/>
+            </w:r>
+            <w:r>
+              <w:rPr>
+                <w:rFonts w:ascii="Arial" w:hAnsi="Arial" w:cs="Arial"/>
+                <w:noProof/>
+                <w:webHidden/>
+                <w:sz w:val="24"/>
+                <w:szCs w:val="24"/>
+              </w:rPr>
+              <w:fldChar w:fldCharType="begin"/>
+            </w:r>
+            <w:r>
+              <w:rPr>
+                <w:rFonts w:ascii="Arial" w:hAnsi="Arial" w:cs="Arial"/>
+                <w:noProof/>
+                <w:webHidden/>
+                <w:sz w:val="24"/>
+                <w:szCs w:val="24"/>
+              </w:rPr>
+              <w:instrText xml:space="preserve"> PAGEREF _Toc180094557 \h </w:instrText>
+            </w:r>
+            <w:r>
+              <w:rPr>
+                <w:rFonts w:ascii="Arial" w:hAnsi="Arial" w:cs="Arial"/>
+                <w:noProof/>
+                <w:webHidden/>
+                <w:sz w:val="24"/>
+                <w:szCs w:val="24"/>
+              </w:rPr>
+            </w:r>
+            <w:r>
+              <w:rPr>
+                <w:rFonts w:ascii="Arial" w:hAnsi="Arial" w:cs="Arial"/>
+                <w:noProof/>
+                <w:webHidden/>
+                <w:sz w:val="24"/>
+                <w:szCs w:val="24"/>
+              </w:rPr>
+              <w:fldChar w:fldCharType="separate"/>
+            </w:r>
+            <w:r>
+              <w:rPr>
+                <w:rFonts w:ascii="Arial" w:hAnsi="Arial" w:cs="Arial"/>
+                <w:noProof/>
+                <w:webHidden/>
+                <w:sz w:val="24"/>
+                <w:szCs w:val="24"/>
+              </w:rPr>
+              <w:t>5</w:t>
+            </w:r>
+            <w:r>
+              <w:rPr>
+                <w:rFonts w:ascii="Arial" w:hAnsi="Arial" w:cs="Arial"/>
+                <w:noProof/>
+                <w:webHidden/>
+                <w:sz w:val="24"/>
+                <w:szCs w:val="24"/>
+              </w:rPr>
+              <w:fldChar w:fldCharType="end"/>
+            </w:r>
+          </w:hyperlink>
+        </w:p>
+        <w:p>
+          <w:pPr>
+            <w:pStyle w:val="Sumrio1"/>
+            <w:tabs>
+              <w:tab w:val="right" w:leader="dot" w:pos="9395"/>
+            </w:tabs>
+            <w:rPr>
+              <w:rFonts w:ascii="Arial" w:hAnsi="Arial" w:cs="Arial"/>
+              <w:noProof/>
+              <w:sz w:val="24"/>
+              <w:szCs w:val="24"/>
+            </w:rPr>
+          </w:pPr>
+          <w:hyperlink w:anchor="_Toc180094558" w:history="1">
+            <w:r>
+              <w:rPr>
+                <w:rStyle w:val="Hyperlink"/>
+                <w:rFonts w:ascii="Arial" w:hAnsi="Arial" w:cs="Arial"/>
+                <w:noProof/>
+                <w:sz w:val="24"/>
+                <w:szCs w:val="24"/>
+                <w:lang w:val="es-ES"/>
+              </w:rPr>
+              <w:t>Manual de Conduta</w:t>
+            </w:r>
+            <w:r>
+              <w:rPr>
+                <w:rFonts w:ascii="Arial" w:hAnsi="Arial" w:cs="Arial"/>
+                <w:noProof/>
+                <w:webHidden/>
+                <w:sz w:val="24"/>
+                <w:szCs w:val="24"/>
+              </w:rPr>
+              <w:tab/>
+            </w:r>
+            <w:r>
+              <w:rPr>
+                <w:rFonts w:ascii="Arial" w:hAnsi="Arial" w:cs="Arial"/>
+                <w:noProof/>
+                <w:webHidden/>
+                <w:sz w:val="24"/>
+                <w:szCs w:val="24"/>
+              </w:rPr>
+              <w:fldChar w:fldCharType="begin"/>
+            </w:r>
+            <w:r>
+              <w:rPr>
+                <w:rFonts w:ascii="Arial" w:hAnsi="Arial" w:cs="Arial"/>
+                <w:noProof/>
+                <w:webHidden/>
+                <w:sz w:val="24"/>
+                <w:szCs w:val="24"/>
+              </w:rPr>
+              <w:instrText xml:space="preserve"> PAGEREF _Toc180094558 \h </w:instrText>
+            </w:r>
+            <w:r>
+              <w:rPr>
+                <w:rFonts w:ascii="Arial" w:hAnsi="Arial" w:cs="Arial"/>
+                <w:noProof/>
+                <w:webHidden/>
+                <w:sz w:val="24"/>
+                <w:szCs w:val="24"/>
+              </w:rPr>
+            </w:r>
+            <w:r>
+              <w:rPr>
+                <w:rFonts w:ascii="Arial" w:hAnsi="Arial" w:cs="Arial"/>
+                <w:noProof/>
+                <w:webHidden/>
+                <w:sz w:val="24"/>
+                <w:szCs w:val="24"/>
+              </w:rPr>
+              <w:fldChar w:fldCharType="separate"/>
+            </w:r>
+            <w:r>
+              <w:rPr>
+                <w:rFonts w:ascii="Arial" w:hAnsi="Arial" w:cs="Arial"/>
+                <w:noProof/>
+                <w:webHidden/>
+                <w:sz w:val="24"/>
+                <w:szCs w:val="24"/>
+              </w:rPr>
+              <w:t>6</w:t>
+            </w:r>
+            <w:r>
+              <w:rPr>
+                <w:rFonts w:ascii="Arial" w:hAnsi="Arial" w:cs="Arial"/>
+                <w:noProof/>
+                <w:webHidden/>
+                <w:sz w:val="24"/>
+                <w:szCs w:val="24"/>
+              </w:rPr>
+              <w:fldChar w:fldCharType="end"/>
+            </w:r>
+          </w:hyperlink>
+        </w:p>
+        <w:p>
+          <w:pPr>
+            <w:pStyle w:val="Sumrio1"/>
+            <w:tabs>
+              <w:tab w:val="right" w:leader="dot" w:pos="9395"/>
+            </w:tabs>
+            <w:rPr>
+              <w:rFonts w:ascii="Arial" w:hAnsi="Arial" w:cs="Arial"/>
+              <w:noProof/>
+              <w:sz w:val="24"/>
+              <w:szCs w:val="24"/>
+            </w:rPr>
+          </w:pPr>
+          <w:hyperlink w:anchor="_Toc180094559" w:history="1">
+            <w:r>
+              <w:rPr>
+                <w:rStyle w:val="Hyperlink"/>
+                <w:rFonts w:ascii="Arial" w:hAnsi="Arial" w:cs="Arial"/>
+                <w:noProof/>
+                <w:sz w:val="24"/>
+                <w:szCs w:val="24"/>
+              </w:rPr>
+              <w:t>Compliance</w:t>
+            </w:r>
+            <w:r>
+              <w:rPr>
+                <w:rFonts w:ascii="Arial" w:hAnsi="Arial" w:cs="Arial"/>
+                <w:noProof/>
+                <w:webHidden/>
+                <w:sz w:val="24"/>
+                <w:szCs w:val="24"/>
+              </w:rPr>
+              <w:tab/>
+            </w:r>
+            <w:r>
+              <w:rPr>
+                <w:rFonts w:ascii="Arial" w:hAnsi="Arial" w:cs="Arial"/>
+                <w:noProof/>
+                <w:webHidden/>
+                <w:sz w:val="24"/>
+                <w:szCs w:val="24"/>
+              </w:rPr>
+              <w:fldChar w:fldCharType="begin"/>
+            </w:r>
+            <w:r>
+              <w:rPr>
+                <w:rFonts w:ascii="Arial" w:hAnsi="Arial" w:cs="Arial"/>
+                <w:noProof/>
+                <w:webHidden/>
+                <w:sz w:val="24"/>
+                <w:szCs w:val="24"/>
+              </w:rPr>
+              <w:instrText xml:space="preserve"> PAGEREF _Toc180094559 \h </w:instrText>
+            </w:r>
+            <w:r>
+              <w:rPr>
+                <w:rFonts w:ascii="Arial" w:hAnsi="Arial" w:cs="Arial"/>
+                <w:noProof/>
+                <w:webHidden/>
+                <w:sz w:val="24"/>
+                <w:szCs w:val="24"/>
+              </w:rPr>
+            </w:r>
+            <w:r>
+              <w:rPr>
+                <w:rFonts w:ascii="Arial" w:hAnsi="Arial" w:cs="Arial"/>
+                <w:noProof/>
+                <w:webHidden/>
+                <w:sz w:val="24"/>
+                <w:szCs w:val="24"/>
+              </w:rPr>
+              <w:fldChar w:fldCharType="separate"/>
+            </w:r>
+            <w:r>
+              <w:rPr>
+                <w:rFonts w:ascii="Arial" w:hAnsi="Arial" w:cs="Arial"/>
+                <w:noProof/>
+                <w:webHidden/>
+                <w:sz w:val="24"/>
+                <w:szCs w:val="24"/>
+              </w:rPr>
+              <w:t>7</w:t>
+            </w:r>
+            <w:r>
+              <w:rPr>
+                <w:rFonts w:ascii="Arial" w:hAnsi="Arial" w:cs="Arial"/>
+                <w:noProof/>
+                <w:webHidden/>
+                <w:sz w:val="24"/>
+                <w:szCs w:val="24"/>
+              </w:rPr>
+              <w:fldChar w:fldCharType="end"/>
+            </w:r>
+          </w:hyperlink>
+        </w:p>
+        <w:p>
+          <w:pPr>
+            <w:pStyle w:val="Sumrio1"/>
+            <w:tabs>
+              <w:tab w:val="right" w:leader="dot" w:pos="9395"/>
+            </w:tabs>
+            <w:rPr>
+              <w:rFonts w:ascii="Arial" w:hAnsi="Arial" w:cs="Arial"/>
+              <w:noProof/>
+              <w:sz w:val="24"/>
+              <w:szCs w:val="24"/>
+            </w:rPr>
+          </w:pPr>
+          <w:hyperlink w:anchor="_Toc180094560" w:history="1">
+            <w:r>
+              <w:rPr>
+                <w:rStyle w:val="Hyperlink"/>
+                <w:rFonts w:ascii="Arial" w:hAnsi="Arial" w:cs="Arial"/>
+                <w:noProof/>
+                <w:sz w:val="24"/>
+                <w:szCs w:val="24"/>
+                <w:lang w:val="es-ES"/>
+              </w:rPr>
+              <w:t>Diferencial Competitivo</w:t>
+            </w:r>
+            <w:r>
+              <w:rPr>
+                <w:rFonts w:ascii="Arial" w:hAnsi="Arial" w:cs="Arial"/>
+                <w:noProof/>
+                <w:webHidden/>
+                <w:sz w:val="24"/>
+                <w:szCs w:val="24"/>
+              </w:rPr>
+              <w:tab/>
+            </w:r>
+            <w:r>
+              <w:rPr>
+                <w:rFonts w:ascii="Arial" w:hAnsi="Arial" w:cs="Arial"/>
+                <w:noProof/>
+                <w:webHidden/>
+                <w:sz w:val="24"/>
+                <w:szCs w:val="24"/>
+              </w:rPr>
+              <w:fldChar w:fldCharType="begin"/>
+            </w:r>
+            <w:r>
+              <w:rPr>
+                <w:rFonts w:ascii="Arial" w:hAnsi="Arial" w:cs="Arial"/>
+                <w:noProof/>
+                <w:webHidden/>
+                <w:sz w:val="24"/>
+                <w:szCs w:val="24"/>
+              </w:rPr>
+              <w:instrText xml:space="preserve"> PAGEREF _Toc180094560 \h </w:instrText>
+            </w:r>
+            <w:r>
+              <w:rPr>
+                <w:rFonts w:ascii="Arial" w:hAnsi="Arial" w:cs="Arial"/>
+                <w:noProof/>
+                <w:webHidden/>
+                <w:sz w:val="24"/>
+                <w:szCs w:val="24"/>
+              </w:rPr>
+            </w:r>
+            <w:r>
+              <w:rPr>
+                <w:rFonts w:ascii="Arial" w:hAnsi="Arial" w:cs="Arial"/>
+                <w:noProof/>
+                <w:webHidden/>
+                <w:sz w:val="24"/>
+                <w:szCs w:val="24"/>
+              </w:rPr>
+              <w:fldChar w:fldCharType="separate"/>
+            </w:r>
+            <w:r>
+              <w:rPr>
+                <w:rFonts w:ascii="Arial" w:hAnsi="Arial" w:cs="Arial"/>
+                <w:noProof/>
+                <w:webHidden/>
+                <w:sz w:val="24"/>
+                <w:szCs w:val="24"/>
+              </w:rPr>
+              <w:t>8</w:t>
+            </w:r>
+            <w:r>
+              <w:rPr>
+                <w:rFonts w:ascii="Arial" w:hAnsi="Arial" w:cs="Arial"/>
+                <w:noProof/>
+                <w:webHidden/>
+                <w:sz w:val="24"/>
+                <w:szCs w:val="24"/>
+              </w:rPr>
+              <w:fldChar w:fldCharType="end"/>
+            </w:r>
+          </w:hyperlink>
+        </w:p>
+        <w:p>
+          <w:pPr>
+            <w:pStyle w:val="Sumrio1"/>
+            <w:tabs>
+              <w:tab w:val="right" w:leader="dot" w:pos="9395"/>
+            </w:tabs>
+            <w:rPr>
+              <w:rFonts w:ascii="Arial" w:hAnsi="Arial" w:cs="Arial"/>
+              <w:noProof/>
+              <w:sz w:val="24"/>
+              <w:szCs w:val="24"/>
+            </w:rPr>
+          </w:pPr>
+          <w:hyperlink w:anchor="_Toc180094561" w:history="1">
+            <w:r>
+              <w:rPr>
+                <w:rStyle w:val="Hyperlink"/>
+                <w:rFonts w:ascii="Arial" w:hAnsi="Arial" w:cs="Arial"/>
+                <w:noProof/>
+                <w:sz w:val="24"/>
+                <w:szCs w:val="24"/>
+              </w:rPr>
+              <w:t>Concorrente e referências de mercado</w:t>
+            </w:r>
+            <w:r>
+              <w:rPr>
+                <w:rFonts w:ascii="Arial" w:hAnsi="Arial" w:cs="Arial"/>
+                <w:noProof/>
+                <w:webHidden/>
+                <w:sz w:val="24"/>
+                <w:szCs w:val="24"/>
+              </w:rPr>
+              <w:tab/>
+            </w:r>
+            <w:r>
+              <w:rPr>
+                <w:rFonts w:ascii="Arial" w:hAnsi="Arial" w:cs="Arial"/>
+                <w:noProof/>
+                <w:webHidden/>
+                <w:sz w:val="24"/>
+                <w:szCs w:val="24"/>
+              </w:rPr>
+              <w:fldChar w:fldCharType="begin"/>
+            </w:r>
+            <w:r>
+              <w:rPr>
+                <w:rFonts w:ascii="Arial" w:hAnsi="Arial" w:cs="Arial"/>
+                <w:noProof/>
+                <w:webHidden/>
+                <w:sz w:val="24"/>
+                <w:szCs w:val="24"/>
+              </w:rPr>
+              <w:instrText xml:space="preserve"> PAGEREF _Toc180094561 \h </w:instrText>
+            </w:r>
+            <w:r>
+              <w:rPr>
+                <w:rFonts w:ascii="Arial" w:hAnsi="Arial" w:cs="Arial"/>
+                <w:noProof/>
+                <w:webHidden/>
+                <w:sz w:val="24"/>
+                <w:szCs w:val="24"/>
+              </w:rPr>
+            </w:r>
+            <w:r>
+              <w:rPr>
+                <w:rFonts w:ascii="Arial" w:hAnsi="Arial" w:cs="Arial"/>
+                <w:noProof/>
+                <w:webHidden/>
+                <w:sz w:val="24"/>
+                <w:szCs w:val="24"/>
+              </w:rPr>
+              <w:fldChar w:fldCharType="separate"/>
+            </w:r>
+            <w:r>
+              <w:rPr>
+                <w:rFonts w:ascii="Arial" w:hAnsi="Arial" w:cs="Arial"/>
+                <w:noProof/>
+                <w:webHidden/>
+                <w:sz w:val="24"/>
+                <w:szCs w:val="24"/>
+              </w:rPr>
+              <w:t>8</w:t>
+            </w:r>
+            <w:r>
+              <w:rPr>
+                <w:rFonts w:ascii="Arial" w:hAnsi="Arial" w:cs="Arial"/>
+                <w:noProof/>
+                <w:webHidden/>
+                <w:sz w:val="24"/>
+                <w:szCs w:val="24"/>
+              </w:rPr>
+              <w:fldChar w:fldCharType="end"/>
+            </w:r>
+          </w:hyperlink>
+        </w:p>
+        <w:p>
+          <w:pPr>
+            <w:pStyle w:val="Sumrio1"/>
+            <w:tabs>
+              <w:tab w:val="right" w:leader="dot" w:pos="9395"/>
+            </w:tabs>
+            <w:rPr>
+              <w:rFonts w:ascii="Arial" w:hAnsi="Arial" w:cs="Arial"/>
+              <w:noProof/>
+              <w:sz w:val="24"/>
+              <w:szCs w:val="24"/>
+            </w:rPr>
+          </w:pPr>
+          <w:hyperlink w:anchor="_Toc180094562" w:history="1">
+            <w:r>
+              <w:rPr>
+                <w:rStyle w:val="Hyperlink"/>
+                <w:rFonts w:ascii="Arial" w:hAnsi="Arial" w:cs="Arial"/>
+                <w:noProof/>
+                <w:sz w:val="24"/>
+                <w:szCs w:val="24"/>
+              </w:rPr>
+              <w:t>Perfil dos Clientes</w:t>
+            </w:r>
+            <w:r>
+              <w:rPr>
+                <w:rFonts w:ascii="Arial" w:hAnsi="Arial" w:cs="Arial"/>
+                <w:noProof/>
+                <w:webHidden/>
+                <w:sz w:val="24"/>
+                <w:szCs w:val="24"/>
+              </w:rPr>
+              <w:tab/>
+            </w:r>
+            <w:r>
+              <w:rPr>
+                <w:rFonts w:ascii="Arial" w:hAnsi="Arial" w:cs="Arial"/>
+                <w:noProof/>
+                <w:webHidden/>
+                <w:sz w:val="24"/>
+                <w:szCs w:val="24"/>
+              </w:rPr>
+              <w:fldChar w:fldCharType="begin"/>
+            </w:r>
+            <w:r>
+              <w:rPr>
+                <w:rFonts w:ascii="Arial" w:hAnsi="Arial" w:cs="Arial"/>
+                <w:noProof/>
+                <w:webHidden/>
+                <w:sz w:val="24"/>
+                <w:szCs w:val="24"/>
+              </w:rPr>
+              <w:instrText xml:space="preserve"> PAGEREF _Toc180094562 \h </w:instrText>
+            </w:r>
+            <w:r>
+              <w:rPr>
+                <w:rFonts w:ascii="Arial" w:hAnsi="Arial" w:cs="Arial"/>
+                <w:noProof/>
+                <w:webHidden/>
+                <w:sz w:val="24"/>
+                <w:szCs w:val="24"/>
+              </w:rPr>
+            </w:r>
+            <w:r>
+              <w:rPr>
+                <w:rFonts w:ascii="Arial" w:hAnsi="Arial" w:cs="Arial"/>
+                <w:noProof/>
+                <w:webHidden/>
+                <w:sz w:val="24"/>
+                <w:szCs w:val="24"/>
+              </w:rPr>
+              <w:fldChar w:fldCharType="separate"/>
+            </w:r>
+            <w:r>
+              <w:rPr>
+                <w:rFonts w:ascii="Arial" w:hAnsi="Arial" w:cs="Arial"/>
+                <w:noProof/>
+                <w:webHidden/>
+                <w:sz w:val="24"/>
+                <w:szCs w:val="24"/>
+              </w:rPr>
+              <w:t>9</w:t>
+            </w:r>
+            <w:r>
+              <w:rPr>
+                <w:rFonts w:ascii="Arial" w:hAnsi="Arial" w:cs="Arial"/>
+                <w:noProof/>
+                <w:webHidden/>
+                <w:sz w:val="24"/>
+                <w:szCs w:val="24"/>
+              </w:rPr>
+              <w:fldChar w:fldCharType="end"/>
+            </w:r>
+          </w:hyperlink>
+        </w:p>
+        <w:p>
+          <w:pPr>
+            <w:pStyle w:val="Sumrio2"/>
+            <w:tabs>
+              <w:tab w:val="right" w:leader="dot" w:pos="9395"/>
+            </w:tabs>
+            <w:rPr>
+              <w:rFonts w:ascii="Arial" w:hAnsi="Arial" w:cs="Arial"/>
+              <w:noProof/>
+              <w:sz w:val="24"/>
+              <w:szCs w:val="24"/>
+            </w:rPr>
+          </w:pPr>
+          <w:hyperlink w:anchor="_Toc180094563" w:history="1">
+            <w:r>
+              <w:rPr>
+                <w:rStyle w:val="Hyperlink"/>
+                <w:rFonts w:ascii="Arial" w:eastAsia="Times New Roman" w:hAnsi="Arial" w:cs="Arial"/>
+                <w:noProof/>
+                <w:sz w:val="24"/>
+                <w:szCs w:val="24"/>
+              </w:rPr>
+              <w:t>Fatores Pessoais</w:t>
+            </w:r>
+            <w:r>
+              <w:rPr>
+                <w:rFonts w:ascii="Arial" w:hAnsi="Arial" w:cs="Arial"/>
+                <w:noProof/>
+                <w:webHidden/>
+                <w:sz w:val="24"/>
+                <w:szCs w:val="24"/>
+              </w:rPr>
+              <w:tab/>
+            </w:r>
+            <w:r>
+              <w:rPr>
+                <w:rFonts w:ascii="Arial" w:hAnsi="Arial" w:cs="Arial"/>
+                <w:noProof/>
+                <w:webHidden/>
+                <w:sz w:val="24"/>
+                <w:szCs w:val="24"/>
+              </w:rPr>
+              <w:fldChar w:fldCharType="begin"/>
+            </w:r>
+            <w:r>
+              <w:rPr>
+                <w:rFonts w:ascii="Arial" w:hAnsi="Arial" w:cs="Arial"/>
+                <w:noProof/>
+                <w:webHidden/>
+                <w:sz w:val="24"/>
+                <w:szCs w:val="24"/>
+              </w:rPr>
+              <w:instrText xml:space="preserve"> PAGEREF _Toc180094563 \h </w:instrText>
+            </w:r>
+            <w:r>
+              <w:rPr>
+                <w:rFonts w:ascii="Arial" w:hAnsi="Arial" w:cs="Arial"/>
+                <w:noProof/>
+                <w:webHidden/>
+                <w:sz w:val="24"/>
+                <w:szCs w:val="24"/>
+              </w:rPr>
+            </w:r>
+            <w:r>
+              <w:rPr>
+                <w:rFonts w:ascii="Arial" w:hAnsi="Arial" w:cs="Arial"/>
+                <w:noProof/>
+                <w:webHidden/>
+                <w:sz w:val="24"/>
+                <w:szCs w:val="24"/>
+              </w:rPr>
+              <w:fldChar w:fldCharType="separate"/>
+            </w:r>
+            <w:r>
+              <w:rPr>
+                <w:rFonts w:ascii="Arial" w:hAnsi="Arial" w:cs="Arial"/>
+                <w:noProof/>
+                <w:webHidden/>
+                <w:sz w:val="24"/>
+                <w:szCs w:val="24"/>
+              </w:rPr>
+              <w:t>10</w:t>
+            </w:r>
+            <w:r>
+              <w:rPr>
+                <w:rFonts w:ascii="Arial" w:hAnsi="Arial" w:cs="Arial"/>
+                <w:noProof/>
+                <w:webHidden/>
+                <w:sz w:val="24"/>
+                <w:szCs w:val="24"/>
+              </w:rPr>
+              <w:fldChar w:fldCharType="end"/>
+            </w:r>
+          </w:hyperlink>
+        </w:p>
+        <w:p>
+          <w:pPr>
+            <w:pStyle w:val="Sumrio2"/>
+            <w:tabs>
+              <w:tab w:val="right" w:leader="dot" w:pos="9395"/>
+            </w:tabs>
+            <w:rPr>
+              <w:rFonts w:ascii="Arial" w:hAnsi="Arial" w:cs="Arial"/>
+              <w:noProof/>
+              <w:sz w:val="24"/>
+              <w:szCs w:val="24"/>
+            </w:rPr>
+          </w:pPr>
+          <w:hyperlink w:anchor="_Toc180094564" w:history="1">
+            <w:r>
+              <w:rPr>
+                <w:rStyle w:val="Hyperlink"/>
+                <w:rFonts w:ascii="Arial" w:hAnsi="Arial" w:cs="Arial"/>
+                <w:noProof/>
+                <w:sz w:val="24"/>
+                <w:szCs w:val="24"/>
+              </w:rPr>
+              <w:t>Cuidados com a Saúde:</w:t>
+            </w:r>
+            <w:r>
+              <w:rPr>
+                <w:rFonts w:ascii="Arial" w:hAnsi="Arial" w:cs="Arial"/>
+                <w:noProof/>
+                <w:webHidden/>
+                <w:sz w:val="24"/>
+                <w:szCs w:val="24"/>
+              </w:rPr>
+              <w:tab/>
+            </w:r>
+            <w:r>
+              <w:rPr>
+                <w:rFonts w:ascii="Arial" w:hAnsi="Arial" w:cs="Arial"/>
+                <w:noProof/>
+                <w:webHidden/>
+                <w:sz w:val="24"/>
+                <w:szCs w:val="24"/>
+              </w:rPr>
+              <w:fldChar w:fldCharType="begin"/>
+            </w:r>
+            <w:r>
+              <w:rPr>
+                <w:rFonts w:ascii="Arial" w:hAnsi="Arial" w:cs="Arial"/>
+                <w:noProof/>
+                <w:webHidden/>
+                <w:sz w:val="24"/>
+                <w:szCs w:val="24"/>
+              </w:rPr>
+              <w:instrText xml:space="preserve"> PAGEREF _Toc180094564 \h </w:instrText>
+            </w:r>
+            <w:r>
+              <w:rPr>
+                <w:rFonts w:ascii="Arial" w:hAnsi="Arial" w:cs="Arial"/>
+                <w:noProof/>
+                <w:webHidden/>
+                <w:sz w:val="24"/>
+                <w:szCs w:val="24"/>
+              </w:rPr>
+            </w:r>
+            <w:r>
+              <w:rPr>
+                <w:rFonts w:ascii="Arial" w:hAnsi="Arial" w:cs="Arial"/>
+                <w:noProof/>
+                <w:webHidden/>
+                <w:sz w:val="24"/>
+                <w:szCs w:val="24"/>
+              </w:rPr>
+              <w:fldChar w:fldCharType="separate"/>
+            </w:r>
+            <w:r>
+              <w:rPr>
+                <w:rFonts w:ascii="Arial" w:hAnsi="Arial" w:cs="Arial"/>
+                <w:noProof/>
+                <w:webHidden/>
+                <w:sz w:val="24"/>
+                <w:szCs w:val="24"/>
+              </w:rPr>
+              <w:t>10</w:t>
+            </w:r>
+            <w:r>
+              <w:rPr>
+                <w:rFonts w:ascii="Arial" w:hAnsi="Arial" w:cs="Arial"/>
+                <w:noProof/>
+                <w:webHidden/>
+                <w:sz w:val="24"/>
+                <w:szCs w:val="24"/>
+              </w:rPr>
+              <w:fldChar w:fldCharType="end"/>
+            </w:r>
+          </w:hyperlink>
+        </w:p>
+        <w:p>
+          <w:pPr>
+            <w:pStyle w:val="Sumrio2"/>
+            <w:tabs>
+              <w:tab w:val="right" w:leader="dot" w:pos="9395"/>
+            </w:tabs>
+            <w:rPr>
+              <w:rFonts w:ascii="Arial" w:hAnsi="Arial" w:cs="Arial"/>
+              <w:noProof/>
+              <w:sz w:val="24"/>
+              <w:szCs w:val="24"/>
+            </w:rPr>
+          </w:pPr>
+          <w:hyperlink w:anchor="_Toc180094565" w:history="1">
+            <w:r>
+              <w:rPr>
+                <w:rStyle w:val="Hyperlink"/>
+                <w:rFonts w:ascii="Arial" w:hAnsi="Arial" w:cs="Arial"/>
+                <w:noProof/>
+                <w:sz w:val="24"/>
+                <w:szCs w:val="24"/>
+              </w:rPr>
+              <w:t>Fatores Profissionais:</w:t>
+            </w:r>
+            <w:r>
+              <w:rPr>
+                <w:rFonts w:ascii="Arial" w:hAnsi="Arial" w:cs="Arial"/>
+                <w:noProof/>
+                <w:webHidden/>
+                <w:sz w:val="24"/>
+                <w:szCs w:val="24"/>
+              </w:rPr>
+              <w:tab/>
+            </w:r>
+            <w:r>
+              <w:rPr>
+                <w:rFonts w:ascii="Arial" w:hAnsi="Arial" w:cs="Arial"/>
+                <w:noProof/>
+                <w:webHidden/>
+                <w:sz w:val="24"/>
+                <w:szCs w:val="24"/>
+              </w:rPr>
+              <w:fldChar w:fldCharType="begin"/>
+            </w:r>
+            <w:r>
+              <w:rPr>
+                <w:rFonts w:ascii="Arial" w:hAnsi="Arial" w:cs="Arial"/>
+                <w:noProof/>
+                <w:webHidden/>
+                <w:sz w:val="24"/>
+                <w:szCs w:val="24"/>
+              </w:rPr>
+              <w:instrText xml:space="preserve"> PAGEREF _Toc180094565 \h </w:instrText>
+            </w:r>
+            <w:r>
+              <w:rPr>
+                <w:rFonts w:ascii="Arial" w:hAnsi="Arial" w:cs="Arial"/>
+                <w:noProof/>
+                <w:webHidden/>
+                <w:sz w:val="24"/>
+                <w:szCs w:val="24"/>
+              </w:rPr>
+            </w:r>
+            <w:r>
+              <w:rPr>
+                <w:rFonts w:ascii="Arial" w:hAnsi="Arial" w:cs="Arial"/>
+                <w:noProof/>
+                <w:webHidden/>
+                <w:sz w:val="24"/>
+                <w:szCs w:val="24"/>
+              </w:rPr>
+              <w:fldChar w:fldCharType="separate"/>
+            </w:r>
+            <w:r>
+              <w:rPr>
+                <w:rFonts w:ascii="Arial" w:hAnsi="Arial" w:cs="Arial"/>
+                <w:noProof/>
+                <w:webHidden/>
+                <w:sz w:val="24"/>
+                <w:szCs w:val="24"/>
+              </w:rPr>
+              <w:t>10</w:t>
+            </w:r>
+            <w:r>
+              <w:rPr>
+                <w:rFonts w:ascii="Arial" w:hAnsi="Arial" w:cs="Arial"/>
+                <w:noProof/>
+                <w:webHidden/>
+                <w:sz w:val="24"/>
+                <w:szCs w:val="24"/>
+              </w:rPr>
+              <w:fldChar w:fldCharType="end"/>
+            </w:r>
+          </w:hyperlink>
+        </w:p>
+        <w:p>
+          <w:pPr>
+            <w:pStyle w:val="Sumrio2"/>
+            <w:tabs>
+              <w:tab w:val="right" w:leader="dot" w:pos="9395"/>
+            </w:tabs>
+            <w:rPr>
+              <w:rFonts w:ascii="Arial" w:hAnsi="Arial" w:cs="Arial"/>
+              <w:noProof/>
+              <w:sz w:val="24"/>
+              <w:szCs w:val="24"/>
+            </w:rPr>
+          </w:pPr>
+          <w:hyperlink w:anchor="_Toc180094566" w:history="1">
+            <w:r>
+              <w:rPr>
+                <w:rStyle w:val="Hyperlink"/>
+                <w:rFonts w:ascii="Arial" w:hAnsi="Arial" w:cs="Arial"/>
+                <w:noProof/>
+                <w:sz w:val="24"/>
+                <w:szCs w:val="24"/>
+              </w:rPr>
+              <w:t>Fatores econômicos</w:t>
+            </w:r>
+            <w:r>
+              <w:rPr>
+                <w:rFonts w:ascii="Arial" w:hAnsi="Arial" w:cs="Arial"/>
+                <w:noProof/>
+                <w:webHidden/>
+                <w:sz w:val="24"/>
+                <w:szCs w:val="24"/>
+              </w:rPr>
+              <w:tab/>
+            </w:r>
+            <w:r>
+              <w:rPr>
+                <w:rFonts w:ascii="Arial" w:hAnsi="Arial" w:cs="Arial"/>
+                <w:noProof/>
+                <w:webHidden/>
+                <w:sz w:val="24"/>
+                <w:szCs w:val="24"/>
+              </w:rPr>
+              <w:fldChar w:fldCharType="begin"/>
+            </w:r>
+            <w:r>
+              <w:rPr>
+                <w:rFonts w:ascii="Arial" w:hAnsi="Arial" w:cs="Arial"/>
+                <w:noProof/>
+                <w:webHidden/>
+                <w:sz w:val="24"/>
+                <w:szCs w:val="24"/>
+              </w:rPr>
+              <w:instrText xml:space="preserve"> PAGEREF _Toc180094566 \h </w:instrText>
+            </w:r>
+            <w:r>
+              <w:rPr>
+                <w:rFonts w:ascii="Arial" w:hAnsi="Arial" w:cs="Arial"/>
+                <w:noProof/>
+                <w:webHidden/>
+                <w:sz w:val="24"/>
+                <w:szCs w:val="24"/>
+              </w:rPr>
+            </w:r>
+            <w:r>
+              <w:rPr>
+                <w:rFonts w:ascii="Arial" w:hAnsi="Arial" w:cs="Arial"/>
+                <w:noProof/>
+                <w:webHidden/>
+                <w:sz w:val="24"/>
+                <w:szCs w:val="24"/>
+              </w:rPr>
+              <w:fldChar w:fldCharType="separate"/>
+            </w:r>
+            <w:r>
+              <w:rPr>
+                <w:rFonts w:ascii="Arial" w:hAnsi="Arial" w:cs="Arial"/>
+                <w:noProof/>
+                <w:webHidden/>
+                <w:sz w:val="24"/>
+                <w:szCs w:val="24"/>
+              </w:rPr>
+              <w:t>11</w:t>
+            </w:r>
+            <w:r>
+              <w:rPr>
+                <w:rFonts w:ascii="Arial" w:hAnsi="Arial" w:cs="Arial"/>
+                <w:noProof/>
+                <w:webHidden/>
+                <w:sz w:val="24"/>
+                <w:szCs w:val="24"/>
+              </w:rPr>
+              <w:fldChar w:fldCharType="end"/>
+            </w:r>
+          </w:hyperlink>
+        </w:p>
+        <w:p>
+          <w:pPr>
+            <w:pStyle w:val="Sumrio1"/>
+            <w:tabs>
+              <w:tab w:val="right" w:leader="dot" w:pos="9395"/>
+            </w:tabs>
+            <w:rPr>
+              <w:rFonts w:ascii="Arial" w:hAnsi="Arial" w:cs="Arial"/>
+              <w:noProof/>
+              <w:sz w:val="24"/>
+              <w:szCs w:val="24"/>
+            </w:rPr>
+          </w:pPr>
+          <w:hyperlink w:anchor="_Toc180094567" w:history="1">
+            <w:r>
+              <w:rPr>
+                <w:rStyle w:val="Hyperlink"/>
+                <w:rFonts w:ascii="Arial" w:hAnsi="Arial" w:cs="Arial"/>
+                <w:noProof/>
+                <w:sz w:val="24"/>
+                <w:szCs w:val="24"/>
+              </w:rPr>
+              <w:t>Matriz SWOT</w:t>
+            </w:r>
+            <w:r>
+              <w:rPr>
+                <w:rFonts w:ascii="Arial" w:hAnsi="Arial" w:cs="Arial"/>
+                <w:noProof/>
+                <w:webHidden/>
+                <w:sz w:val="24"/>
+                <w:szCs w:val="24"/>
+              </w:rPr>
+              <w:tab/>
+            </w:r>
+            <w:r>
+              <w:rPr>
+                <w:rFonts w:ascii="Arial" w:hAnsi="Arial" w:cs="Arial"/>
+                <w:noProof/>
+                <w:webHidden/>
+                <w:sz w:val="24"/>
+                <w:szCs w:val="24"/>
+              </w:rPr>
+              <w:fldChar w:fldCharType="begin"/>
+            </w:r>
+            <w:r>
+              <w:rPr>
+                <w:rFonts w:ascii="Arial" w:hAnsi="Arial" w:cs="Arial"/>
+                <w:noProof/>
+                <w:webHidden/>
+                <w:sz w:val="24"/>
+                <w:szCs w:val="24"/>
+              </w:rPr>
+              <w:instrText xml:space="preserve"> PAGEREF _Toc180094567 \h </w:instrText>
+            </w:r>
+            <w:r>
+              <w:rPr>
+                <w:rFonts w:ascii="Arial" w:hAnsi="Arial" w:cs="Arial"/>
+                <w:noProof/>
+                <w:webHidden/>
+                <w:sz w:val="24"/>
+                <w:szCs w:val="24"/>
+              </w:rPr>
+            </w:r>
+            <w:r>
+              <w:rPr>
+                <w:rFonts w:ascii="Arial" w:hAnsi="Arial" w:cs="Arial"/>
+                <w:noProof/>
+                <w:webHidden/>
+                <w:sz w:val="24"/>
+                <w:szCs w:val="24"/>
+              </w:rPr>
+              <w:fldChar w:fldCharType="separate"/>
+            </w:r>
+            <w:r>
+              <w:rPr>
+                <w:rFonts w:ascii="Arial" w:hAnsi="Arial" w:cs="Arial"/>
+                <w:noProof/>
+                <w:webHidden/>
+                <w:sz w:val="24"/>
+                <w:szCs w:val="24"/>
+              </w:rPr>
+              <w:t>11</w:t>
+            </w:r>
+            <w:r>
+              <w:rPr>
+                <w:rFonts w:ascii="Arial" w:hAnsi="Arial" w:cs="Arial"/>
+                <w:noProof/>
+                <w:webHidden/>
+                <w:sz w:val="24"/>
+                <w:szCs w:val="24"/>
+              </w:rPr>
+              <w:fldChar w:fldCharType="end"/>
+            </w:r>
+          </w:hyperlink>
+        </w:p>
+        <w:p>
+          <w:pPr>
+            <w:pStyle w:val="Sumrio1"/>
+            <w:tabs>
+              <w:tab w:val="right" w:leader="dot" w:pos="9395"/>
+            </w:tabs>
+            <w:rPr>
+              <w:rFonts w:ascii="Arial" w:hAnsi="Arial" w:cs="Arial"/>
+              <w:noProof/>
+              <w:sz w:val="24"/>
+              <w:szCs w:val="24"/>
+            </w:rPr>
+          </w:pPr>
+          <w:hyperlink w:anchor="_Toc180094568" w:history="1">
+            <w:r>
+              <w:rPr>
+                <w:rStyle w:val="Hyperlink"/>
+                <w:rFonts w:ascii="Arial" w:hAnsi="Arial" w:cs="Arial"/>
+                <w:noProof/>
+                <w:sz w:val="24"/>
+                <w:szCs w:val="24"/>
+              </w:rPr>
+              <w:t>Estratégia de enfrentamento</w:t>
+            </w:r>
+            <w:r>
+              <w:rPr>
+                <w:rFonts w:ascii="Arial" w:hAnsi="Arial" w:cs="Arial"/>
+                <w:noProof/>
+                <w:webHidden/>
+                <w:sz w:val="24"/>
+                <w:szCs w:val="24"/>
+              </w:rPr>
+              <w:tab/>
+            </w:r>
+            <w:r>
+              <w:rPr>
+                <w:rFonts w:ascii="Arial" w:hAnsi="Arial" w:cs="Arial"/>
+                <w:noProof/>
+                <w:webHidden/>
+                <w:sz w:val="24"/>
+                <w:szCs w:val="24"/>
+              </w:rPr>
+              <w:fldChar w:fldCharType="begin"/>
+            </w:r>
+            <w:r>
+              <w:rPr>
+                <w:rFonts w:ascii="Arial" w:hAnsi="Arial" w:cs="Arial"/>
+                <w:noProof/>
+                <w:webHidden/>
+                <w:sz w:val="24"/>
+                <w:szCs w:val="24"/>
+              </w:rPr>
+              <w:instrText xml:space="preserve"> PAGEREF _Toc180094568 \h </w:instrText>
+            </w:r>
+            <w:r>
+              <w:rPr>
+                <w:rFonts w:ascii="Arial" w:hAnsi="Arial" w:cs="Arial"/>
+                <w:noProof/>
+                <w:webHidden/>
+                <w:sz w:val="24"/>
+                <w:szCs w:val="24"/>
+              </w:rPr>
+            </w:r>
+            <w:r>
+              <w:rPr>
+                <w:rFonts w:ascii="Arial" w:hAnsi="Arial" w:cs="Arial"/>
+                <w:noProof/>
+                <w:webHidden/>
+                <w:sz w:val="24"/>
+                <w:szCs w:val="24"/>
+              </w:rPr>
+              <w:fldChar w:fldCharType="separate"/>
+            </w:r>
+            <w:r>
+              <w:rPr>
+                <w:rFonts w:ascii="Arial" w:hAnsi="Arial" w:cs="Arial"/>
+                <w:noProof/>
+                <w:webHidden/>
+                <w:sz w:val="24"/>
+                <w:szCs w:val="24"/>
+              </w:rPr>
+              <w:t>12</w:t>
+            </w:r>
+            <w:r>
+              <w:rPr>
+                <w:rFonts w:ascii="Arial" w:hAnsi="Arial" w:cs="Arial"/>
+                <w:noProof/>
+                <w:webHidden/>
+                <w:sz w:val="24"/>
+                <w:szCs w:val="24"/>
+              </w:rPr>
+              <w:fldChar w:fldCharType="end"/>
+            </w:r>
+          </w:hyperlink>
+        </w:p>
+        <w:p>
+          <w:pPr>
+            <w:pStyle w:val="Sumrio1"/>
+            <w:tabs>
+              <w:tab w:val="right" w:leader="dot" w:pos="9395"/>
+            </w:tabs>
+            <w:rPr>
+              <w:rFonts w:ascii="Arial" w:hAnsi="Arial" w:cs="Arial"/>
+              <w:noProof/>
+              <w:sz w:val="24"/>
+              <w:szCs w:val="24"/>
+            </w:rPr>
+          </w:pPr>
+          <w:hyperlink w:anchor="_Toc180094569" w:history="1">
+            <w:r>
+              <w:rPr>
+                <w:rStyle w:val="Hyperlink"/>
+                <w:rFonts w:ascii="Arial" w:hAnsi="Arial" w:cs="Arial"/>
+                <w:noProof/>
+                <w:sz w:val="24"/>
+                <w:szCs w:val="24"/>
+              </w:rPr>
+              <w:t>Estratégia de melhoria</w:t>
+            </w:r>
+            <w:r>
+              <w:rPr>
+                <w:rFonts w:ascii="Arial" w:hAnsi="Arial" w:cs="Arial"/>
+                <w:noProof/>
+                <w:webHidden/>
+                <w:sz w:val="24"/>
+                <w:szCs w:val="24"/>
+              </w:rPr>
+              <w:tab/>
+            </w:r>
+            <w:r>
+              <w:rPr>
+                <w:rFonts w:ascii="Arial" w:hAnsi="Arial" w:cs="Arial"/>
+                <w:noProof/>
+                <w:webHidden/>
+                <w:sz w:val="24"/>
+                <w:szCs w:val="24"/>
+              </w:rPr>
+              <w:fldChar w:fldCharType="begin"/>
+            </w:r>
+            <w:r>
+              <w:rPr>
+                <w:rFonts w:ascii="Arial" w:hAnsi="Arial" w:cs="Arial"/>
+                <w:noProof/>
+                <w:webHidden/>
+                <w:sz w:val="24"/>
+                <w:szCs w:val="24"/>
+              </w:rPr>
+              <w:instrText xml:space="preserve"> PAGEREF _Toc180094569 \h </w:instrText>
+            </w:r>
+            <w:r>
+              <w:rPr>
+                <w:rFonts w:ascii="Arial" w:hAnsi="Arial" w:cs="Arial"/>
+                <w:noProof/>
+                <w:webHidden/>
+                <w:sz w:val="24"/>
+                <w:szCs w:val="24"/>
+              </w:rPr>
+            </w:r>
+            <w:r>
+              <w:rPr>
+                <w:rFonts w:ascii="Arial" w:hAnsi="Arial" w:cs="Arial"/>
+                <w:noProof/>
+                <w:webHidden/>
+                <w:sz w:val="24"/>
+                <w:szCs w:val="24"/>
+              </w:rPr>
+              <w:fldChar w:fldCharType="separate"/>
+            </w:r>
+            <w:r>
+              <w:rPr>
+                <w:rFonts w:ascii="Arial" w:hAnsi="Arial" w:cs="Arial"/>
+                <w:noProof/>
+                <w:webHidden/>
+                <w:sz w:val="24"/>
+                <w:szCs w:val="24"/>
+              </w:rPr>
+              <w:t>14</w:t>
+            </w:r>
+            <w:r>
+              <w:rPr>
+                <w:rFonts w:ascii="Arial" w:hAnsi="Arial" w:cs="Arial"/>
+                <w:noProof/>
+                <w:webHidden/>
+                <w:sz w:val="24"/>
+                <w:szCs w:val="24"/>
+              </w:rPr>
+              <w:fldChar w:fldCharType="end"/>
+            </w:r>
+          </w:hyperlink>
+        </w:p>
+        <w:p>
+          <w:pPr>
+            <w:pStyle w:val="Sumrio1"/>
+            <w:tabs>
+              <w:tab w:val="right" w:leader="dot" w:pos="9395"/>
+            </w:tabs>
+            <w:rPr>
+              <w:rFonts w:ascii="Arial" w:hAnsi="Arial" w:cs="Arial"/>
+              <w:noProof/>
+              <w:sz w:val="24"/>
+              <w:szCs w:val="24"/>
+            </w:rPr>
+          </w:pPr>
+          <w:hyperlink w:anchor="_Toc180094570" w:history="1">
+            <w:r>
+              <w:rPr>
+                <w:rStyle w:val="Hyperlink"/>
+                <w:rFonts w:ascii="Arial" w:hAnsi="Arial" w:cs="Arial"/>
+                <w:noProof/>
+                <w:sz w:val="24"/>
+                <w:szCs w:val="24"/>
+              </w:rPr>
+              <w:t>Estratégia de defesa</w:t>
+            </w:r>
+            <w:r>
+              <w:rPr>
+                <w:rFonts w:ascii="Arial" w:hAnsi="Arial" w:cs="Arial"/>
+                <w:noProof/>
+                <w:webHidden/>
+                <w:sz w:val="24"/>
+                <w:szCs w:val="24"/>
+              </w:rPr>
+              <w:tab/>
+            </w:r>
+            <w:r>
+              <w:rPr>
+                <w:rFonts w:ascii="Arial" w:hAnsi="Arial" w:cs="Arial"/>
+                <w:noProof/>
+                <w:webHidden/>
+                <w:sz w:val="24"/>
+                <w:szCs w:val="24"/>
+              </w:rPr>
+              <w:fldChar w:fldCharType="begin"/>
+            </w:r>
+            <w:r>
+              <w:rPr>
+                <w:rFonts w:ascii="Arial" w:hAnsi="Arial" w:cs="Arial"/>
+                <w:noProof/>
+                <w:webHidden/>
+                <w:sz w:val="24"/>
+                <w:szCs w:val="24"/>
+              </w:rPr>
+              <w:instrText xml:space="preserve"> PAGEREF _Toc180094570 \h </w:instrText>
+            </w:r>
+            <w:r>
+              <w:rPr>
+                <w:rFonts w:ascii="Arial" w:hAnsi="Arial" w:cs="Arial"/>
+                <w:noProof/>
+                <w:webHidden/>
+                <w:sz w:val="24"/>
+                <w:szCs w:val="24"/>
+              </w:rPr>
+            </w:r>
+            <w:r>
+              <w:rPr>
+                <w:rFonts w:ascii="Arial" w:hAnsi="Arial" w:cs="Arial"/>
+                <w:noProof/>
+                <w:webHidden/>
+                <w:sz w:val="24"/>
+                <w:szCs w:val="24"/>
+              </w:rPr>
+              <w:fldChar w:fldCharType="separate"/>
+            </w:r>
+            <w:r>
+              <w:rPr>
+                <w:rFonts w:ascii="Arial" w:hAnsi="Arial" w:cs="Arial"/>
+                <w:noProof/>
+                <w:webHidden/>
+                <w:sz w:val="24"/>
+                <w:szCs w:val="24"/>
+              </w:rPr>
+              <w:t>14</w:t>
+            </w:r>
+            <w:r>
+              <w:rPr>
+                <w:rFonts w:ascii="Arial" w:hAnsi="Arial" w:cs="Arial"/>
+                <w:noProof/>
+                <w:webHidden/>
+                <w:sz w:val="24"/>
+                <w:szCs w:val="24"/>
+              </w:rPr>
+              <w:fldChar w:fldCharType="end"/>
+            </w:r>
+          </w:hyperlink>
+        </w:p>
+        <w:p>
+          <w:pPr>
+            <w:pStyle w:val="Sumrio1"/>
+            <w:tabs>
+              <w:tab w:val="right" w:leader="dot" w:pos="9395"/>
+            </w:tabs>
+            <w:rPr>
+              <w:rFonts w:ascii="Arial" w:hAnsi="Arial" w:cs="Arial"/>
+              <w:noProof/>
+              <w:sz w:val="24"/>
+              <w:szCs w:val="24"/>
+            </w:rPr>
+          </w:pPr>
+          <w:hyperlink w:anchor="_Toc180094571" w:history="1">
+            <w:r>
+              <w:rPr>
+                <w:rStyle w:val="Hyperlink"/>
+                <w:rFonts w:ascii="Arial" w:hAnsi="Arial" w:cs="Arial"/>
+                <w:noProof/>
+                <w:sz w:val="24"/>
+                <w:szCs w:val="24"/>
+              </w:rPr>
+              <w:t>Matriz de Risco</w:t>
+            </w:r>
+            <w:r>
+              <w:rPr>
+                <w:rFonts w:ascii="Arial" w:hAnsi="Arial" w:cs="Arial"/>
+                <w:noProof/>
+                <w:webHidden/>
+                <w:sz w:val="24"/>
+                <w:szCs w:val="24"/>
+              </w:rPr>
+              <w:tab/>
+            </w:r>
+            <w:r>
+              <w:rPr>
+                <w:rFonts w:ascii="Arial" w:hAnsi="Arial" w:cs="Arial"/>
+                <w:noProof/>
+                <w:webHidden/>
+                <w:sz w:val="24"/>
+                <w:szCs w:val="24"/>
+              </w:rPr>
+              <w:fldChar w:fldCharType="begin"/>
+            </w:r>
+            <w:r>
+              <w:rPr>
+                <w:rFonts w:ascii="Arial" w:hAnsi="Arial" w:cs="Arial"/>
+                <w:noProof/>
+                <w:webHidden/>
+                <w:sz w:val="24"/>
+                <w:szCs w:val="24"/>
+              </w:rPr>
+              <w:instrText xml:space="preserve"> PAGEREF _Toc180094571 \h </w:instrText>
+            </w:r>
+            <w:r>
+              <w:rPr>
+                <w:rFonts w:ascii="Arial" w:hAnsi="Arial" w:cs="Arial"/>
+                <w:noProof/>
+                <w:webHidden/>
+                <w:sz w:val="24"/>
+                <w:szCs w:val="24"/>
+              </w:rPr>
+            </w:r>
+            <w:r>
+              <w:rPr>
+                <w:rFonts w:ascii="Arial" w:hAnsi="Arial" w:cs="Arial"/>
+                <w:noProof/>
+                <w:webHidden/>
+                <w:sz w:val="24"/>
+                <w:szCs w:val="24"/>
+              </w:rPr>
+              <w:fldChar w:fldCharType="separate"/>
+            </w:r>
+            <w:r>
+              <w:rPr>
+                <w:rFonts w:ascii="Arial" w:hAnsi="Arial" w:cs="Arial"/>
+                <w:noProof/>
+                <w:webHidden/>
+                <w:sz w:val="24"/>
+                <w:szCs w:val="24"/>
+              </w:rPr>
+              <w:t>15</w:t>
+            </w:r>
+            <w:r>
+              <w:rPr>
+                <w:rFonts w:ascii="Arial" w:hAnsi="Arial" w:cs="Arial"/>
+                <w:noProof/>
+                <w:webHidden/>
+                <w:sz w:val="24"/>
+                <w:szCs w:val="24"/>
+              </w:rPr>
+              <w:fldChar w:fldCharType="end"/>
+            </w:r>
+          </w:hyperlink>
+        </w:p>
+        <w:p>
+          <w:pPr>
+            <w:pStyle w:val="Sumrio1"/>
+            <w:tabs>
+              <w:tab w:val="right" w:leader="dot" w:pos="9395"/>
+            </w:tabs>
+            <w:rPr>
+              <w:rFonts w:ascii="Arial" w:hAnsi="Arial" w:cs="Arial"/>
+              <w:noProof/>
+              <w:sz w:val="24"/>
+              <w:szCs w:val="24"/>
+            </w:rPr>
+          </w:pPr>
+          <w:hyperlink w:anchor="_Toc180094572" w:history="1">
+            <w:r>
+              <w:rPr>
+                <w:rStyle w:val="Hyperlink"/>
+                <w:rFonts w:ascii="Arial" w:hAnsi="Arial" w:cs="Arial"/>
+                <w:noProof/>
+                <w:sz w:val="24"/>
+                <w:szCs w:val="24"/>
+              </w:rPr>
+              <w:t>Estrutura da empresa</w:t>
+            </w:r>
+            <w:r>
+              <w:rPr>
+                <w:rFonts w:ascii="Arial" w:hAnsi="Arial" w:cs="Arial"/>
+                <w:noProof/>
+                <w:webHidden/>
+                <w:sz w:val="24"/>
+                <w:szCs w:val="24"/>
+              </w:rPr>
+              <w:tab/>
+            </w:r>
+            <w:r>
+              <w:rPr>
+                <w:rFonts w:ascii="Arial" w:hAnsi="Arial" w:cs="Arial"/>
+                <w:noProof/>
+                <w:webHidden/>
+                <w:sz w:val="24"/>
+                <w:szCs w:val="24"/>
+              </w:rPr>
+              <w:fldChar w:fldCharType="begin"/>
+            </w:r>
+            <w:r>
+              <w:rPr>
+                <w:rFonts w:ascii="Arial" w:hAnsi="Arial" w:cs="Arial"/>
+                <w:noProof/>
+                <w:webHidden/>
+                <w:sz w:val="24"/>
+                <w:szCs w:val="24"/>
+              </w:rPr>
+              <w:instrText xml:space="preserve"> PAGEREF _Toc180094572 \h </w:instrText>
+            </w:r>
+            <w:r>
+              <w:rPr>
+                <w:rFonts w:ascii="Arial" w:hAnsi="Arial" w:cs="Arial"/>
+                <w:noProof/>
+                <w:webHidden/>
+                <w:sz w:val="24"/>
+                <w:szCs w:val="24"/>
+              </w:rPr>
+            </w:r>
+            <w:r>
+              <w:rPr>
+                <w:rFonts w:ascii="Arial" w:hAnsi="Arial" w:cs="Arial"/>
+                <w:noProof/>
+                <w:webHidden/>
+                <w:sz w:val="24"/>
+                <w:szCs w:val="24"/>
+              </w:rPr>
+              <w:fldChar w:fldCharType="separate"/>
+            </w:r>
+            <w:r>
+              <w:rPr>
+                <w:rFonts w:ascii="Arial" w:hAnsi="Arial" w:cs="Arial"/>
+                <w:noProof/>
+                <w:webHidden/>
+                <w:sz w:val="24"/>
+                <w:szCs w:val="24"/>
+              </w:rPr>
+              <w:t>15</w:t>
+            </w:r>
+            <w:r>
+              <w:rPr>
+                <w:rFonts w:ascii="Arial" w:hAnsi="Arial" w:cs="Arial"/>
+                <w:noProof/>
+                <w:webHidden/>
+                <w:sz w:val="24"/>
+                <w:szCs w:val="24"/>
+              </w:rPr>
+              <w:fldChar w:fldCharType="end"/>
+            </w:r>
+          </w:hyperlink>
+        </w:p>
+        <w:p>
+          <w:pPr>
+            <w:pStyle w:val="Sumrio1"/>
+            <w:tabs>
+              <w:tab w:val="right" w:leader="dot" w:pos="9395"/>
+            </w:tabs>
+            <w:rPr>
+              <w:rFonts w:ascii="Arial" w:hAnsi="Arial" w:cs="Arial"/>
+              <w:noProof/>
+              <w:sz w:val="24"/>
+              <w:szCs w:val="24"/>
+            </w:rPr>
+          </w:pPr>
+          <w:hyperlink w:anchor="_Toc180094573" w:history="1">
+            <w:r>
+              <w:rPr>
+                <w:rStyle w:val="Hyperlink"/>
+                <w:rFonts w:ascii="Arial" w:hAnsi="Arial" w:cs="Arial"/>
+                <w:noProof/>
+                <w:sz w:val="24"/>
+                <w:szCs w:val="24"/>
+              </w:rPr>
+              <w:t>Organograma</w:t>
+            </w:r>
+            <w:r>
+              <w:rPr>
+                <w:rFonts w:ascii="Arial" w:hAnsi="Arial" w:cs="Arial"/>
+                <w:noProof/>
+                <w:webHidden/>
+                <w:sz w:val="24"/>
+                <w:szCs w:val="24"/>
+              </w:rPr>
+              <w:tab/>
+            </w:r>
+            <w:r>
+              <w:rPr>
+                <w:rFonts w:ascii="Arial" w:hAnsi="Arial" w:cs="Arial"/>
+                <w:noProof/>
+                <w:webHidden/>
+                <w:sz w:val="24"/>
+                <w:szCs w:val="24"/>
+              </w:rPr>
+              <w:fldChar w:fldCharType="begin"/>
+            </w:r>
+            <w:r>
+              <w:rPr>
+                <w:rFonts w:ascii="Arial" w:hAnsi="Arial" w:cs="Arial"/>
+                <w:noProof/>
+                <w:webHidden/>
+                <w:sz w:val="24"/>
+                <w:szCs w:val="24"/>
+              </w:rPr>
+              <w:instrText xml:space="preserve"> PAGEREF _Toc180094573 \h </w:instrText>
+            </w:r>
+            <w:r>
+              <w:rPr>
+                <w:rFonts w:ascii="Arial" w:hAnsi="Arial" w:cs="Arial"/>
+                <w:noProof/>
+                <w:webHidden/>
+                <w:sz w:val="24"/>
+                <w:szCs w:val="24"/>
+              </w:rPr>
+            </w:r>
+            <w:r>
+              <w:rPr>
+                <w:rFonts w:ascii="Arial" w:hAnsi="Arial" w:cs="Arial"/>
+                <w:noProof/>
+                <w:webHidden/>
+                <w:sz w:val="24"/>
+                <w:szCs w:val="24"/>
+              </w:rPr>
+              <w:fldChar w:fldCharType="separate"/>
+            </w:r>
+            <w:r>
+              <w:rPr>
+                <w:rFonts w:ascii="Arial" w:hAnsi="Arial" w:cs="Arial"/>
+                <w:noProof/>
+                <w:webHidden/>
+                <w:sz w:val="24"/>
+                <w:szCs w:val="24"/>
+              </w:rPr>
+              <w:t>16</w:t>
+            </w:r>
+            <w:r>
+              <w:rPr>
+                <w:rFonts w:ascii="Arial" w:hAnsi="Arial" w:cs="Arial"/>
+                <w:noProof/>
+                <w:webHidden/>
+                <w:sz w:val="24"/>
+                <w:szCs w:val="24"/>
+              </w:rPr>
+              <w:fldChar w:fldCharType="end"/>
+            </w:r>
+          </w:hyperlink>
+        </w:p>
+        <w:p>
+          <w:pPr>
+            <w:pStyle w:val="Sumrio1"/>
+            <w:tabs>
+              <w:tab w:val="right" w:leader="dot" w:pos="9395"/>
+            </w:tabs>
+            <w:rPr>
+              <w:rFonts w:ascii="Arial" w:hAnsi="Arial" w:cs="Arial"/>
+              <w:noProof/>
+              <w:sz w:val="24"/>
+              <w:szCs w:val="24"/>
+            </w:rPr>
+          </w:pPr>
+          <w:hyperlink w:anchor="_Toc180094574" w:history="1">
+            <w:r>
+              <w:rPr>
+                <w:rStyle w:val="Hyperlink"/>
+                <w:rFonts w:ascii="Arial" w:hAnsi="Arial" w:cs="Arial"/>
+                <w:noProof/>
+                <w:sz w:val="24"/>
+                <w:szCs w:val="24"/>
+              </w:rPr>
+              <w:t>Fluxograma processo criação de contas</w:t>
+            </w:r>
+            <w:r>
+              <w:rPr>
+                <w:rFonts w:ascii="Arial" w:hAnsi="Arial" w:cs="Arial"/>
+                <w:noProof/>
+                <w:webHidden/>
+                <w:sz w:val="24"/>
+                <w:szCs w:val="24"/>
+              </w:rPr>
+              <w:tab/>
+            </w:r>
+            <w:r>
+              <w:rPr>
+                <w:rFonts w:ascii="Arial" w:hAnsi="Arial" w:cs="Arial"/>
+                <w:noProof/>
+                <w:webHidden/>
+                <w:sz w:val="24"/>
+                <w:szCs w:val="24"/>
+              </w:rPr>
+              <w:fldChar w:fldCharType="begin"/>
+            </w:r>
+            <w:r>
+              <w:rPr>
+                <w:rFonts w:ascii="Arial" w:hAnsi="Arial" w:cs="Arial"/>
+                <w:noProof/>
+                <w:webHidden/>
+                <w:sz w:val="24"/>
+                <w:szCs w:val="24"/>
+              </w:rPr>
+              <w:instrText xml:space="preserve"> PAGEREF _Toc180094574 \h </w:instrText>
+            </w:r>
+            <w:r>
+              <w:rPr>
+                <w:rFonts w:ascii="Arial" w:hAnsi="Arial" w:cs="Arial"/>
+                <w:noProof/>
+                <w:webHidden/>
+                <w:sz w:val="24"/>
+                <w:szCs w:val="24"/>
+              </w:rPr>
+            </w:r>
+            <w:r>
+              <w:rPr>
+                <w:rFonts w:ascii="Arial" w:hAnsi="Arial" w:cs="Arial"/>
+                <w:noProof/>
+                <w:webHidden/>
+                <w:sz w:val="24"/>
+                <w:szCs w:val="24"/>
+              </w:rPr>
+              <w:fldChar w:fldCharType="separate"/>
+            </w:r>
+            <w:r>
+              <w:rPr>
+                <w:rFonts w:ascii="Arial" w:hAnsi="Arial" w:cs="Arial"/>
+                <w:noProof/>
+                <w:webHidden/>
+                <w:sz w:val="24"/>
+                <w:szCs w:val="24"/>
+              </w:rPr>
+              <w:t>17</w:t>
+            </w:r>
+            <w:r>
+              <w:rPr>
+                <w:rFonts w:ascii="Arial" w:hAnsi="Arial" w:cs="Arial"/>
+                <w:noProof/>
+                <w:webHidden/>
+                <w:sz w:val="24"/>
+                <w:szCs w:val="24"/>
+              </w:rPr>
+              <w:fldChar w:fldCharType="end"/>
+            </w:r>
+          </w:hyperlink>
+        </w:p>
+        <w:p>
+          <w:pPr>
+            <w:pStyle w:val="Sumrio1"/>
+            <w:tabs>
+              <w:tab w:val="right" w:leader="dot" w:pos="9395"/>
+            </w:tabs>
+            <w:rPr>
+              <w:rFonts w:ascii="Arial" w:hAnsi="Arial" w:cs="Arial"/>
+              <w:noProof/>
+              <w:sz w:val="24"/>
+              <w:szCs w:val="24"/>
+            </w:rPr>
+          </w:pPr>
+          <w:hyperlink w:anchor="_Toc180094575" w:history="1">
+            <w:r>
+              <w:rPr>
+                <w:rStyle w:val="Hyperlink"/>
+                <w:rFonts w:ascii="Arial" w:hAnsi="Arial" w:cs="Arial"/>
+                <w:noProof/>
+                <w:sz w:val="24"/>
+                <w:szCs w:val="24"/>
+              </w:rPr>
+              <w:t>Business model canvas</w:t>
+            </w:r>
+            <w:r>
+              <w:rPr>
+                <w:rFonts w:ascii="Arial" w:hAnsi="Arial" w:cs="Arial"/>
+                <w:noProof/>
+                <w:webHidden/>
+                <w:sz w:val="24"/>
+                <w:szCs w:val="24"/>
+              </w:rPr>
+              <w:tab/>
+            </w:r>
+            <w:r>
+              <w:rPr>
+                <w:rFonts w:ascii="Arial" w:hAnsi="Arial" w:cs="Arial"/>
+                <w:noProof/>
+                <w:webHidden/>
+                <w:sz w:val="24"/>
+                <w:szCs w:val="24"/>
+              </w:rPr>
+              <w:fldChar w:fldCharType="begin"/>
+            </w:r>
+            <w:r>
+              <w:rPr>
+                <w:rFonts w:ascii="Arial" w:hAnsi="Arial" w:cs="Arial"/>
+                <w:noProof/>
+                <w:webHidden/>
+                <w:sz w:val="24"/>
+                <w:szCs w:val="24"/>
+              </w:rPr>
+              <w:instrText xml:space="preserve"> PAGEREF _Toc180094575 \h </w:instrText>
+            </w:r>
+            <w:r>
+              <w:rPr>
+                <w:rFonts w:ascii="Arial" w:hAnsi="Arial" w:cs="Arial"/>
+                <w:noProof/>
+                <w:webHidden/>
+                <w:sz w:val="24"/>
+                <w:szCs w:val="24"/>
+              </w:rPr>
+            </w:r>
+            <w:r>
+              <w:rPr>
+                <w:rFonts w:ascii="Arial" w:hAnsi="Arial" w:cs="Arial"/>
+                <w:noProof/>
+                <w:webHidden/>
+                <w:sz w:val="24"/>
+                <w:szCs w:val="24"/>
+              </w:rPr>
+              <w:fldChar w:fldCharType="separate"/>
+            </w:r>
+            <w:r>
+              <w:rPr>
+                <w:rFonts w:ascii="Arial" w:hAnsi="Arial" w:cs="Arial"/>
+                <w:noProof/>
+                <w:webHidden/>
+                <w:sz w:val="24"/>
+                <w:szCs w:val="24"/>
+              </w:rPr>
+              <w:t>18</w:t>
+            </w:r>
+            <w:r>
+              <w:rPr>
+                <w:rFonts w:ascii="Arial" w:hAnsi="Arial" w:cs="Arial"/>
+                <w:noProof/>
+                <w:webHidden/>
+                <w:sz w:val="24"/>
+                <w:szCs w:val="24"/>
+              </w:rPr>
+              <w:fldChar w:fldCharType="end"/>
+            </w:r>
+          </w:hyperlink>
+        </w:p>
+        <w:p>
+          <w:pPr>
+            <w:pStyle w:val="Sumrio1"/>
+            <w:tabs>
+              <w:tab w:val="right" w:leader="dot" w:pos="9395"/>
+            </w:tabs>
+            <w:rPr>
+              <w:rFonts w:ascii="Arial" w:hAnsi="Arial" w:cs="Arial"/>
+              <w:noProof/>
+              <w:sz w:val="24"/>
+              <w:szCs w:val="24"/>
+            </w:rPr>
+          </w:pPr>
+          <w:hyperlink w:anchor="_Toc180094576" w:history="1">
+            <w:r>
+              <w:rPr>
+                <w:rStyle w:val="Hyperlink"/>
+                <w:rFonts w:ascii="Arial" w:hAnsi="Arial" w:cs="Arial"/>
+                <w:noProof/>
+                <w:sz w:val="24"/>
+                <w:szCs w:val="24"/>
+              </w:rPr>
+              <w:t>Referências</w:t>
+            </w:r>
+            <w:r>
+              <w:rPr>
+                <w:rFonts w:ascii="Arial" w:hAnsi="Arial" w:cs="Arial"/>
+                <w:noProof/>
+                <w:webHidden/>
+                <w:sz w:val="24"/>
+                <w:szCs w:val="24"/>
+              </w:rPr>
+              <w:tab/>
+            </w:r>
+            <w:r>
+              <w:rPr>
+                <w:rFonts w:ascii="Arial" w:hAnsi="Arial" w:cs="Arial"/>
+                <w:noProof/>
+                <w:webHidden/>
+                <w:sz w:val="24"/>
+                <w:szCs w:val="24"/>
+              </w:rPr>
+              <w:fldChar w:fldCharType="begin"/>
+            </w:r>
+            <w:r>
+              <w:rPr>
+                <w:rFonts w:ascii="Arial" w:hAnsi="Arial" w:cs="Arial"/>
+                <w:noProof/>
+                <w:webHidden/>
+                <w:sz w:val="24"/>
+                <w:szCs w:val="24"/>
+              </w:rPr>
+              <w:instrText xml:space="preserve"> PAGEREF _Toc180094576 \h </w:instrText>
+            </w:r>
+            <w:r>
+              <w:rPr>
+                <w:rFonts w:ascii="Arial" w:hAnsi="Arial" w:cs="Arial"/>
+                <w:noProof/>
+                <w:webHidden/>
+                <w:sz w:val="24"/>
+                <w:szCs w:val="24"/>
+              </w:rPr>
+            </w:r>
+            <w:r>
+              <w:rPr>
+                <w:rFonts w:ascii="Arial" w:hAnsi="Arial" w:cs="Arial"/>
+                <w:noProof/>
+                <w:webHidden/>
+                <w:sz w:val="24"/>
+                <w:szCs w:val="24"/>
+              </w:rPr>
+              <w:fldChar w:fldCharType="separate"/>
+            </w:r>
+            <w:r>
+              <w:rPr>
+                <w:rFonts w:ascii="Arial" w:hAnsi="Arial" w:cs="Arial"/>
+                <w:noProof/>
+                <w:webHidden/>
+                <w:sz w:val="24"/>
+                <w:szCs w:val="24"/>
+              </w:rPr>
+              <w:t>19</w:t>
+            </w:r>
+            <w:r>
+              <w:rPr>
+                <w:rFonts w:ascii="Arial" w:hAnsi="Arial" w:cs="Arial"/>
+                <w:noProof/>
+                <w:webHidden/>
+                <w:sz w:val="24"/>
+                <w:szCs w:val="24"/>
+              </w:rPr>
+              <w:fldChar w:fldCharType="end"/>
+            </w:r>
+          </w:hyperlink>
+        </w:p>
+        <w:p>
+          <w:r>
+            <w:rPr>
+              <w:rFonts w:ascii="Arial" w:hAnsi="Arial" w:cs="Arial"/>
+              <w:b/>
+              <w:bCs/>
+              <w:sz w:val="24"/>
+              <w:szCs w:val="24"/>
+            </w:rPr>
+            <w:fldChar w:fldCharType="end"/>
+          </w:r>
+        </w:p>
+      </w:sdtContent>
+    </w:sdt>
+    <w:p>
+      <w:pPr>
+        <w:rPr>
+          <w:rFonts w:eastAsiaTheme="minorEastAsia" w:cs="Times New Roman"/>
+          <w:lang w:eastAsia="pt-BR"/>
+        </w:rPr>
+      </w:pPr>
     </w:p>
     <w:p>
       <w:pPr>
@@ -960,163 +2705,185 @@
         <w:ind w:firstLine="709"/>
       </w:pPr>
     </w:p>
-    <w:p>
-      <w:pPr>
-        <w:jc w:val="right"/>
-      </w:pPr>
-    </w:p>
     <w:p/>
+    <w:p>
+      <w:pPr>
+        <w:pStyle w:val="Ttulo1"/>
+      </w:pPr>
+      <w:bookmarkStart w:id="0" w:name="_Toc180094554"/>
+      <w:r>
+        <w:t>Definição da Empr</w:t>
+      </w:r>
+      <w:r>
+        <w:t>e</w:t>
+      </w:r>
+      <w:r>
+        <w:t>sa</w:t>
+      </w:r>
+      <w:bookmarkEnd w:id="0"/>
+    </w:p>
+    <w:p/>
+    <w:p>
+      <w:pPr>
+        <w:spacing w:after="0" w:line="360" w:lineRule="auto"/>
+        <w:ind w:firstLine="709"/>
+        <w:jc w:val="both"/>
+        <w:rPr>
+          <w:rFonts w:ascii="Arial" w:hAnsi="Arial" w:cs="Arial"/>
+          <w:sz w:val="24"/>
+          <w:szCs w:val="24"/>
+        </w:rPr>
+      </w:pPr>
+      <w:r>
+        <w:rPr>
+          <w:rFonts w:ascii="Arial" w:hAnsi="Arial" w:cs="Arial"/>
+          <w:sz w:val="24"/>
+          <w:szCs w:val="24"/>
+        </w:rPr>
+        <w:t xml:space="preserve">O pensador Zygmunt </w:t>
+      </w:r>
+      <w:proofErr w:type="spellStart"/>
+      <w:r>
+        <w:rPr>
+          <w:rFonts w:ascii="Arial" w:hAnsi="Arial" w:cs="Arial"/>
+          <w:sz w:val="24"/>
+          <w:szCs w:val="24"/>
+        </w:rPr>
+        <w:t>Bauman</w:t>
+      </w:r>
+      <w:proofErr w:type="spellEnd"/>
+      <w:r>
+        <w:rPr>
+          <w:rFonts w:ascii="Arial" w:hAnsi="Arial" w:cs="Arial"/>
+          <w:sz w:val="24"/>
+          <w:szCs w:val="24"/>
+        </w:rPr>
+        <w:t xml:space="preserve"> </w:t>
+      </w:r>
+      <w:r>
+        <w:rPr>
+          <w:rFonts w:ascii="Arial" w:hAnsi="Arial" w:cs="Arial"/>
+          <w:sz w:val="24"/>
+          <w:szCs w:val="24"/>
+        </w:rPr>
+        <w:t>(BAUMAN, 2001, p. 185) se destaca pela compreensão das crises na modernidade líquida, trazendo a ideia de que mudanças, fluidez das relações sociais e a identidade contemporânea são construídas a partir de uma sociedade economicamente incerta e instável. Para se adaptar às mudanças dessa nova modernidade, as pessoas têm escolhido hábitos sociais e econômicos mais fluidos. A vida estática é substituída pela temporária, e o planejamento é sempre de curto prazo. Não é diferente na escolha de seu lar ou local de convívio. Essa escolha está intimamente associada à proporção de boas experiências e significado, porém sem a necessidade de criar raízes ou gerar identificação. Com isso, buscam-se novos locais que tenham sentido para o indivíduo.</w:t>
+      </w:r>
+    </w:p>
+    <w:p>
+      <w:pPr>
+        <w:spacing w:line="360" w:lineRule="auto"/>
+        <w:ind w:firstLine="709"/>
+        <w:jc w:val="both"/>
+        <w:rPr>
+          <w:rFonts w:ascii="Arial" w:hAnsi="Arial" w:cs="Arial"/>
+          <w:sz w:val="24"/>
+          <w:szCs w:val="24"/>
+        </w:rPr>
+      </w:pPr>
+      <w:r>
+        <w:rPr>
+          <w:rFonts w:ascii="Arial" w:hAnsi="Arial" w:cs="Arial"/>
+          <w:sz w:val="24"/>
+          <w:szCs w:val="24"/>
+        </w:rPr>
+        <w:t>A pandemia acentuou esse comportamento líquido, com o aumento do home office e dos trabalhos híbridos, levando muitos a procurar lares mais espaçosos e tranquilos, como reportado na matéria "O impacto da pandemia no mercado imobiliário" (REVISTA DE NEGÓCIOS IMOBILIÁRIOS, 2021). Essa realidade evidenciou a necessidade de ferramentas que ajudem a tomar decisões mais assertivas em menos tempo.</w:t>
+      </w:r>
+    </w:p>
+    <w:p>
+      <w:pPr>
+        <w:spacing w:line="360" w:lineRule="auto"/>
+        <w:ind w:firstLine="709"/>
+        <w:jc w:val="both"/>
+        <w:rPr>
+          <w:rFonts w:ascii="Arial" w:hAnsi="Arial" w:cs="Arial"/>
+          <w:sz w:val="24"/>
+          <w:szCs w:val="24"/>
+        </w:rPr>
+      </w:pPr>
+      <w:r>
+        <w:rPr>
+          <w:rFonts w:ascii="Arial" w:hAnsi="Arial" w:cs="Arial"/>
+          <w:sz w:val="24"/>
+          <w:szCs w:val="24"/>
+        </w:rPr>
+        <w:t xml:space="preserve">Este projeto propõe soluções para os novos hábitos e a construção de uma plataforma para gerar informações estruturadas, baseadas em personalização de necessidades, com o intuito de encontrar o melhor local de convívio e trabalho. O sistema será baseado em filtros, recomendações automatizadas e uso de </w:t>
+      </w:r>
+      <w:proofErr w:type="spellStart"/>
+      <w:r>
+        <w:rPr>
+          <w:rFonts w:ascii="Arial" w:hAnsi="Arial" w:cs="Arial"/>
+          <w:sz w:val="24"/>
+          <w:szCs w:val="24"/>
+        </w:rPr>
+        <w:t>machine</w:t>
+      </w:r>
+      <w:proofErr w:type="spellEnd"/>
+      <w:r>
+        <w:rPr>
+          <w:rFonts w:ascii="Arial" w:hAnsi="Arial" w:cs="Arial"/>
+          <w:sz w:val="24"/>
+          <w:szCs w:val="24"/>
+        </w:rPr>
+        <w:t xml:space="preserve"> </w:t>
+      </w:r>
+      <w:proofErr w:type="spellStart"/>
+      <w:r>
+        <w:rPr>
+          <w:rFonts w:ascii="Arial" w:hAnsi="Arial" w:cs="Arial"/>
+          <w:sz w:val="24"/>
+          <w:szCs w:val="24"/>
+        </w:rPr>
+        <w:t>learning</w:t>
+      </w:r>
+      <w:proofErr w:type="spellEnd"/>
+      <w:r>
+        <w:rPr>
+          <w:rFonts w:ascii="Arial" w:hAnsi="Arial" w:cs="Arial"/>
+          <w:sz w:val="24"/>
+          <w:szCs w:val="24"/>
+        </w:rPr>
+        <w:t xml:space="preserve"> para entender as preferências dos usuários, seguindo os princípios de desenvolvimento de agentes inteligentes descritos por Russell e </w:t>
+      </w:r>
+      <w:proofErr w:type="spellStart"/>
+      <w:r>
+        <w:rPr>
+          <w:rFonts w:ascii="Arial" w:hAnsi="Arial" w:cs="Arial"/>
+          <w:sz w:val="24"/>
+          <w:szCs w:val="24"/>
+        </w:rPr>
+        <w:t>Norvig</w:t>
+      </w:r>
+      <w:proofErr w:type="spellEnd"/>
+      <w:r>
+        <w:rPr>
+          <w:rFonts w:ascii="Arial" w:hAnsi="Arial" w:cs="Arial"/>
+          <w:sz w:val="24"/>
+          <w:szCs w:val="24"/>
+        </w:rPr>
+        <w:t xml:space="preserve"> (RUSSELL; NORVIG, 2013), em que sistemas de IA são capazes de resolver problemas complexos de forma autônoma e eficiente, cruzando dados e oferecendo soluções personalizadas.</w:t>
+      </w:r>
+    </w:p>
     <w:p>
       <w:pPr>
         <w:pStyle w:val="Ttulo"/>
         <w:spacing w:line="360" w:lineRule="auto"/>
         <w:ind w:firstLine="709"/>
-        <w:rPr>
-          <w:b/>
-          <w:bCs/>
-        </w:rPr>
-      </w:pPr>
-      <w:r>
-        <w:rPr>
-          <w:b/>
-          <w:bCs/>
-        </w:rPr>
-        <w:t>Definição da Empresa</w:t>
-      </w:r>
-    </w:p>
-    <w:p>
-      <w:pPr>
-        <w:spacing w:after="0" w:line="360" w:lineRule="auto"/>
-        <w:ind w:firstLine="709"/>
-        <w:jc w:val="both"/>
-        <w:rPr>
-          <w:rFonts w:ascii="Arial" w:hAnsi="Arial" w:cs="Arial"/>
-          <w:sz w:val="24"/>
-          <w:szCs w:val="24"/>
-        </w:rPr>
-      </w:pPr>
-      <w:r>
-        <w:rPr>
-          <w:rFonts w:ascii="Arial" w:hAnsi="Arial" w:cs="Arial"/>
-          <w:sz w:val="24"/>
-          <w:szCs w:val="24"/>
-        </w:rPr>
-        <w:t xml:space="preserve">O pensador Zygmunt </w:t>
-      </w:r>
+        <w:jc w:val="both"/>
+      </w:pPr>
+    </w:p>
+    <w:p>
+      <w:pPr>
+        <w:pStyle w:val="Ttulo1"/>
+      </w:pPr>
+      <w:bookmarkStart w:id="1" w:name="_Toc180094555"/>
       <w:proofErr w:type="spellStart"/>
       <w:r>
-        <w:rPr>
-          <w:rFonts w:ascii="Arial" w:hAnsi="Arial" w:cs="Arial"/>
-          <w:sz w:val="24"/>
-          <w:szCs w:val="24"/>
-        </w:rPr>
-        <w:t>Bauman</w:t>
-      </w:r>
+        <w:t>VisionLar</w:t>
+      </w:r>
+      <w:bookmarkEnd w:id="1"/>
       <w:proofErr w:type="spellEnd"/>
-      <w:r>
-        <w:rPr>
-          <w:rFonts w:ascii="Arial" w:hAnsi="Arial" w:cs="Arial"/>
-          <w:sz w:val="24"/>
-          <w:szCs w:val="24"/>
-        </w:rPr>
-        <w:t xml:space="preserve"> </w:t>
-      </w:r>
-      <w:r>
-        <w:rPr>
-          <w:rFonts w:ascii="Arial" w:hAnsi="Arial" w:cs="Arial"/>
-          <w:sz w:val="24"/>
-          <w:szCs w:val="24"/>
-        </w:rPr>
-        <w:t>(BAUMAN, 2001, p. 185) se destaca pela compreensão das crises na modernidade líquida, trazendo a ideia de que mudanças, fluidez das relações sociais e a identidade contemporânea são construídas a partir de uma sociedade economicamente incerta e instável. Para se adaptar às mudanças dessa nova modernidade, as pessoas têm escolhido hábitos sociais e econômicos mais fluidos. A vida estática é substituída pela temporária, e o planejamento é sempre de curto prazo. Não é diferente na escolha de seu lar ou local de convívio. Essa escolha está intimamente associada à proporção de boas experiências e significado, porém sem a necessidade de criar raízes ou gerar identificação. Com isso, buscam-se novos locais que tenham sentido para o indivíduo.</w:t>
-      </w:r>
-    </w:p>
-    <w:p>
-      <w:pPr>
-        <w:spacing w:line="360" w:lineRule="auto"/>
-        <w:ind w:firstLine="709"/>
-        <w:jc w:val="both"/>
-        <w:rPr>
-          <w:rFonts w:ascii="Arial" w:hAnsi="Arial" w:cs="Arial"/>
-          <w:sz w:val="24"/>
-          <w:szCs w:val="24"/>
-        </w:rPr>
-      </w:pPr>
-      <w:r>
-        <w:rPr>
-          <w:rFonts w:ascii="Arial" w:hAnsi="Arial" w:cs="Arial"/>
-          <w:sz w:val="24"/>
-          <w:szCs w:val="24"/>
-        </w:rPr>
-        <w:t>A pandemia acentuou esse comportamento líquido, com o aumento do home office e dos trabalhos híbridos, levando muitos a procurar lares mais espaçosos e tranquilos, como reportado na matéria "O impacto da pandemia no mercado imobiliário" (REVISTA DE NEGÓCIOS IMOBILIÁRIOS, 2021). Essa realidade evidenciou a necessidade de ferramentas que ajudem a tomar decisões mais assertivas em menos tempo.</w:t>
-      </w:r>
-    </w:p>
-    <w:p>
-      <w:pPr>
-        <w:spacing w:line="360" w:lineRule="auto"/>
-        <w:ind w:firstLine="709"/>
-        <w:jc w:val="both"/>
-        <w:rPr>
-          <w:rFonts w:ascii="Arial" w:hAnsi="Arial" w:cs="Arial"/>
-          <w:sz w:val="24"/>
-          <w:szCs w:val="24"/>
-        </w:rPr>
-      </w:pPr>
-      <w:r>
-        <w:rPr>
-          <w:rFonts w:ascii="Arial" w:hAnsi="Arial" w:cs="Arial"/>
-          <w:sz w:val="24"/>
-          <w:szCs w:val="24"/>
-        </w:rPr>
-        <w:t xml:space="preserve">Este projeto propõe soluções para os novos hábitos e a construção de uma plataforma para gerar informações estruturadas, baseadas em personalização de necessidades, com o intuito de encontrar o melhor local de convívio e trabalho. O sistema será baseado em filtros, recomendações automatizadas e uso de machine learning para entender as preferências dos usuários, seguindo os princípios de desenvolvimento de agentes inteligentes descritos por Russell e </w:t>
-      </w:r>
-      <w:proofErr w:type="spellStart"/>
-      <w:r>
-        <w:rPr>
-          <w:rFonts w:ascii="Arial" w:hAnsi="Arial" w:cs="Arial"/>
-          <w:sz w:val="24"/>
-          <w:szCs w:val="24"/>
-        </w:rPr>
-        <w:t>Norvig</w:t>
-      </w:r>
-      <w:proofErr w:type="spellEnd"/>
-      <w:r>
-        <w:rPr>
-          <w:rFonts w:ascii="Arial" w:hAnsi="Arial" w:cs="Arial"/>
-          <w:sz w:val="24"/>
-          <w:szCs w:val="24"/>
-        </w:rPr>
-        <w:t xml:space="preserve"> (RUSSELL; NORVIG, 2013), em que sistemas de IA são capazes de resolver problemas complexos de forma autônoma e eficiente, cruzando dados e oferecendo soluções personalizadas.</w:t>
-      </w:r>
-    </w:p>
-    <w:p>
-      <w:pPr>
-        <w:pStyle w:val="Ttulo"/>
-        <w:spacing w:line="360" w:lineRule="auto"/>
-        <w:ind w:firstLine="709"/>
-        <w:jc w:val="both"/>
-      </w:pPr>
-    </w:p>
-    <w:p>
-      <w:pPr>
-        <w:pStyle w:val="Ttulo"/>
-        <w:spacing w:line="360" w:lineRule="auto"/>
-        <w:ind w:firstLine="709"/>
-        <w:jc w:val="both"/>
-        <w:rPr>
-          <w:b/>
-          <w:bCs/>
-        </w:rPr>
-      </w:pPr>
-      <w:proofErr w:type="spellStart"/>
-      <w:r>
-        <w:rPr>
-          <w:b/>
-          <w:bCs/>
-        </w:rPr>
-        <w:t>VisionLar</w:t>
-      </w:r>
-      <w:proofErr w:type="spellEnd"/>
-    </w:p>
+    </w:p>
+    <w:p/>
     <w:p>
       <w:pPr>
         <w:spacing w:line="360" w:lineRule="auto"/>
@@ -1137,6 +2904,7 @@
           <w:sz w:val="24"/>
           <w:szCs w:val="24"/>
         </w:rPr>
+        <w:lastRenderedPageBreak/>
         <w:t xml:space="preserve">O presente projeto propõe o desenvolvimento de uma plataforma denominada </w:t>
       </w:r>
       <w:proofErr w:type="spellStart"/>
@@ -1173,7 +2941,25 @@
           <w:sz w:val="24"/>
           <w:szCs w:val="24"/>
         </w:rPr>
-        <w:t xml:space="preserve"> learning) para otimizar o processo de seleção de locais para </w:t>
+        <w:t xml:space="preserve"> </w:t>
+      </w:r>
+      <w:proofErr w:type="spellStart"/>
+      <w:r>
+        <w:rPr>
+          <w:rFonts w:ascii="Arial" w:hAnsi="Arial" w:cs="Arial"/>
+          <w:sz w:val="24"/>
+          <w:szCs w:val="24"/>
+        </w:rPr>
+        <w:t>learning</w:t>
+      </w:r>
+      <w:proofErr w:type="spellEnd"/>
+      <w:r>
+        <w:rPr>
+          <w:rFonts w:ascii="Arial" w:hAnsi="Arial" w:cs="Arial"/>
+          <w:sz w:val="24"/>
+          <w:szCs w:val="24"/>
+        </w:rPr>
+        <w:t xml:space="preserve">) para otimizar o processo de seleção de locais para </w:t>
       </w:r>
       <w:r>
         <w:rPr>
@@ -1189,16 +2975,7 @@
           <w:sz w:val="24"/>
           <w:szCs w:val="24"/>
         </w:rPr>
-        <w:t xml:space="preserve"> e </w:t>
-      </w:r>
-      <w:r>
-        <w:rPr>
-          <w:rFonts w:ascii="Arial" w:hAnsi="Arial" w:cs="Arial"/>
-          <w:sz w:val="24"/>
-          <w:szCs w:val="24"/>
-        </w:rPr>
-        <w:lastRenderedPageBreak/>
-        <w:t xml:space="preserve">negócios. O sistema proposto realiza análises </w:t>
+        <w:t xml:space="preserve"> e negócios. O sistema proposto realiza análises </w:t>
       </w:r>
       <w:r>
         <w:rPr>
@@ -1407,20 +3184,17 @@
     </w:p>
     <w:p>
       <w:pPr>
-        <w:pStyle w:val="Ttulo"/>
-        <w:rPr>
-          <w:b/>
-          <w:bCs/>
-        </w:rPr>
-      </w:pPr>
-      <w:r>
-        <w:rPr>
-          <w:b/>
-          <w:bCs/>
-        </w:rPr>
+        <w:pStyle w:val="Ttulo1"/>
+        <w:rPr>
+          <w:b w:val="0"/>
+        </w:rPr>
+      </w:pPr>
+      <w:bookmarkStart w:id="2" w:name="_Toc180094556"/>
+      <w:r>
         <w:lastRenderedPageBreak/>
         <w:t>Fundadores</w:t>
       </w:r>
+      <w:bookmarkEnd w:id="2"/>
     </w:p>
     <w:p>
       <w:pPr>
@@ -1711,7 +3485,25 @@
           <w:sz w:val="24"/>
           <w:szCs w:val="24"/>
         </w:rPr>
-        <w:t xml:space="preserve"> em ciência de dados, trabalho atualmente como operador de caixa em um dos maiores atacarejos do Brasil o Atacadão, pretendo estudar bastante para me tornar um bom empresário no futuro.</w:t>
+        <w:t xml:space="preserve"> em ciência de dados, trabalho atualmente como operador de caixa em um dos maiores </w:t>
+      </w:r>
+      <w:proofErr w:type="spellStart"/>
+      <w:r>
+        <w:rPr>
+          <w:rFonts w:ascii="Arial" w:hAnsi="Arial" w:cs="Arial"/>
+          <w:sz w:val="24"/>
+          <w:szCs w:val="24"/>
+        </w:rPr>
+        <w:t>atacarejos</w:t>
+      </w:r>
+      <w:proofErr w:type="spellEnd"/>
+      <w:r>
+        <w:rPr>
+          <w:rFonts w:ascii="Arial" w:hAnsi="Arial" w:cs="Arial"/>
+          <w:sz w:val="24"/>
+          <w:szCs w:val="24"/>
+        </w:rPr>
+        <w:t xml:space="preserve"> do Brasil o Atacadão, pretendo estudar bastante para me tornar um bom empresário no futuro.</w:t>
       </w:r>
     </w:p>
     <w:p>
@@ -1839,22 +3631,16 @@
     </w:p>
     <w:p>
       <w:pPr>
-        <w:pStyle w:val="Ttulo"/>
-        <w:spacing w:line="360" w:lineRule="auto"/>
-        <w:ind w:firstLine="709"/>
-        <w:jc w:val="both"/>
-        <w:rPr>
-          <w:b/>
-          <w:bCs/>
-        </w:rPr>
-      </w:pPr>
-      <w:r>
-        <w:rPr>
-          <w:b/>
-          <w:bCs/>
-        </w:rPr>
+        <w:pStyle w:val="Ttulo1"/>
+        <w:rPr>
+          <w:b w:val="0"/>
+        </w:rPr>
+      </w:pPr>
+      <w:bookmarkStart w:id="3" w:name="_Toc180094557"/>
+      <w:r>
         <w:t>Missão, Visão e Valores</w:t>
       </w:r>
+      <w:bookmarkEnd w:id="3"/>
     </w:p>
     <w:p>
       <w:pPr>
@@ -2130,24 +3916,20 @@
     </w:p>
     <w:p>
       <w:pPr>
-        <w:pStyle w:val="Ttulo"/>
-        <w:spacing w:line="360" w:lineRule="auto"/>
-        <w:ind w:firstLine="709"/>
-        <w:jc w:val="both"/>
-        <w:rPr>
-          <w:b/>
-          <w:bCs/>
+        <w:pStyle w:val="Ttulo1"/>
+        <w:rPr>
+          <w:b w:val="0"/>
           <w:lang w:val="es-ES"/>
         </w:rPr>
       </w:pPr>
-      <w:r>
-        <w:rPr>
-          <w:b/>
-          <w:bCs/>
+      <w:bookmarkStart w:id="4" w:name="_Toc180094558"/>
+      <w:r>
+        <w:rPr>
           <w:lang w:val="es-ES"/>
         </w:rPr>
         <w:t>Manual de Conduta</w:t>
       </w:r>
+      <w:bookmarkEnd w:id="4"/>
     </w:p>
     <w:p>
       <w:pPr>
@@ -2351,23 +4133,17 @@
     </w:p>
     <w:p>
       <w:pPr>
-        <w:pStyle w:val="Ttulo"/>
-        <w:spacing w:line="360" w:lineRule="auto"/>
-        <w:ind w:firstLine="709"/>
-        <w:jc w:val="both"/>
-        <w:rPr>
-          <w:b/>
-          <w:bCs/>
-        </w:rPr>
-      </w:pPr>
-      <w:r>
-        <w:rPr>
-          <w:b/>
-          <w:bCs/>
-        </w:rPr>
+        <w:pStyle w:val="Ttulo1"/>
+      </w:pPr>
+      <w:bookmarkStart w:id="5" w:name="_Toc180094559"/>
+      <w:proofErr w:type="spellStart"/>
+      <w:r>
         <w:t>Compliance</w:t>
       </w:r>
-    </w:p>
+      <w:bookmarkEnd w:id="5"/>
+      <w:proofErr w:type="spellEnd"/>
+    </w:p>
+    <w:p/>
     <w:p>
       <w:pPr>
         <w:pStyle w:val="NormalWeb"/>
@@ -2438,6 +4214,7 @@
         </w:rPr>
         <w:t xml:space="preserve">O departamento de </w:t>
       </w:r>
+      <w:proofErr w:type="spellStart"/>
       <w:r>
         <w:rPr>
           <w:rFonts w:ascii="Arial" w:hAnsi="Arial" w:cs="Arial"/>
@@ -2450,7 +4227,15 @@
           <w:rFonts w:ascii="Arial" w:hAnsi="Arial" w:cs="Arial"/>
           <w:color w:val="000000"/>
         </w:rPr>
-        <w:t>ompliance desempenha um papel crucial nesse processo. Ele é responsável por receber, investigar e avaliar todas as denúncias recebidas, bem como por regular a aplicação das medidas disciplinares quando necessário.</w:t>
+        <w:t>ompliance</w:t>
+      </w:r>
+      <w:proofErr w:type="spellEnd"/>
+      <w:r>
+        <w:rPr>
+          <w:rFonts w:ascii="Arial" w:hAnsi="Arial" w:cs="Arial"/>
+          <w:color w:val="000000"/>
+        </w:rPr>
+        <w:t xml:space="preserve"> desempenha um papel crucial nesse processo. Ele é responsável por receber, investigar e avaliar todas as denúncias recebidas, bem como por regular a aplicação das medidas disciplinares quando necessário.</w:t>
       </w:r>
     </w:p>
     <w:p>
@@ -2469,7 +4254,23 @@
           <w:rFonts w:ascii="Arial" w:hAnsi="Arial" w:cs="Arial"/>
           <w:color w:val="000000"/>
         </w:rPr>
-        <w:t>Consequências por Violações: O não cumprimento do Código de Ética é tratado com extrema seriedade em nossa organização. O departamento de Compliance, após uma investigação minuciosa, determina as medidas disciplinares apropriadas para cada caso. Estas podem variar de acordo com a gravidade da infração e podem incluir:</w:t>
+        <w:t xml:space="preserve">Consequências por Violações: O não cumprimento do Código de Ética é tratado com extrema seriedade em nossa organização. O departamento de </w:t>
+      </w:r>
+      <w:proofErr w:type="spellStart"/>
+      <w:r>
+        <w:rPr>
+          <w:rFonts w:ascii="Arial" w:hAnsi="Arial" w:cs="Arial"/>
+          <w:color w:val="000000"/>
+        </w:rPr>
+        <w:t>Compliance</w:t>
+      </w:r>
+      <w:proofErr w:type="spellEnd"/>
+      <w:r>
+        <w:rPr>
+          <w:rFonts w:ascii="Arial" w:hAnsi="Arial" w:cs="Arial"/>
+          <w:color w:val="000000"/>
+        </w:rPr>
+        <w:t>, após uma investigação minuciosa, determina as medidas disciplinares apropriadas para cada caso. Estas podem variar de acordo com a gravidade da infração e podem incluir:</w:t>
       </w:r>
     </w:p>
     <w:p>
@@ -2561,6 +4362,7 @@
           <w:rFonts w:ascii="Arial" w:hAnsi="Arial" w:cs="Arial"/>
           <w:color w:val="000000"/>
         </w:rPr>
+        <w:lastRenderedPageBreak/>
         <w:t>Rescisão de contratos (para colaboradores ou parceiros)</w:t>
       </w:r>
     </w:p>
@@ -2584,7 +4386,6 @@
           <w:rFonts w:ascii="Arial" w:hAnsi="Arial" w:cs="Arial"/>
           <w:color w:val="000000"/>
         </w:rPr>
-        <w:lastRenderedPageBreak/>
         <w:t>Ações legais, quando aplicável</w:t>
       </w:r>
     </w:p>
@@ -2640,6 +4441,86 @@
     </w:p>
     <w:p>
       <w:pPr>
+        <w:pStyle w:val="Ttulo1"/>
+        <w:rPr>
+          <w:b w:val="0"/>
+          <w:lang w:val="es-ES"/>
+        </w:rPr>
+      </w:pPr>
+      <w:bookmarkStart w:id="6" w:name="_Toc180094560"/>
+      <w:r>
+        <w:rPr>
+          <w:lang w:val="es-ES"/>
+        </w:rPr>
+        <w:t>Diferencial Competitivo</w:t>
+      </w:r>
+      <w:bookmarkEnd w:id="6"/>
+    </w:p>
+    <w:p>
+      <w:pPr>
+        <w:rPr>
+          <w:lang w:val="es-ES"/>
+        </w:rPr>
+      </w:pPr>
+    </w:p>
+    <w:p>
+      <w:pPr>
+        <w:pStyle w:val="NormalWeb"/>
+        <w:spacing w:before="0" w:beforeAutospacing="0" w:after="0" w:afterAutospacing="0" w:line="360" w:lineRule="auto"/>
+        <w:ind w:firstLine="709"/>
+        <w:jc w:val="both"/>
+        <w:rPr>
+          <w:rFonts w:ascii="Arial" w:hAnsi="Arial" w:cs="Arial"/>
+          <w:color w:val="000000"/>
+        </w:rPr>
+      </w:pPr>
+      <w:r>
+        <w:rPr>
+          <w:rFonts w:ascii="Arial" w:hAnsi="Arial" w:cs="Arial"/>
+          <w:color w:val="000000"/>
+        </w:rPr>
+        <w:t>A</w:t>
+      </w:r>
+      <w:r>
+        <w:rPr>
+          <w:rFonts w:ascii="Arial" w:hAnsi="Arial" w:cs="Arial"/>
+          <w:color w:val="000000"/>
+        </w:rPr>
+        <w:t xml:space="preserve"> plataforma simplifica</w:t>
+      </w:r>
+      <w:r>
+        <w:rPr>
+          <w:rFonts w:ascii="Arial" w:hAnsi="Arial" w:cs="Arial"/>
+          <w:color w:val="000000"/>
+        </w:rPr>
+        <w:t xml:space="preserve"> e</w:t>
+      </w:r>
+      <w:r>
+        <w:rPr>
+          <w:rFonts w:ascii="Arial" w:hAnsi="Arial" w:cs="Arial"/>
+          <w:color w:val="000000"/>
+        </w:rPr>
+        <w:t xml:space="preserve"> otimiza o processo de busca pela localidade ideal, considerando as necessidades específicas e as preferências individuais de cada cliente. Em suma, a </w:t>
+      </w:r>
+      <w:proofErr w:type="spellStart"/>
+      <w:r>
+        <w:rPr>
+          <w:rFonts w:ascii="Arial" w:hAnsi="Arial" w:cs="Arial"/>
+          <w:color w:val="000000"/>
+        </w:rPr>
+        <w:t>VisionLar</w:t>
+      </w:r>
+      <w:proofErr w:type="spellEnd"/>
+      <w:r>
+        <w:rPr>
+          <w:rFonts w:ascii="Arial" w:hAnsi="Arial" w:cs="Arial"/>
+          <w:color w:val="000000"/>
+        </w:rPr>
+        <w:t xml:space="preserve"> contribui para uma evolução significativa na forma como as pessoas selecionam localidades, promovendo decisões mais informadas e potencialmente melhorando a qualidade de vida e a as escolhas dos usuários.</w:t>
+      </w:r>
+    </w:p>
+    <w:p>
+      <w:pPr>
         <w:pStyle w:val="Ttulo"/>
         <w:spacing w:line="360" w:lineRule="auto"/>
         <w:ind w:firstLine="709"/>
@@ -2647,25 +4528,23 @@
         <w:rPr>
           <w:b/>
           <w:bCs/>
-          <w:lang w:val="es-ES"/>
-        </w:rPr>
-      </w:pPr>
-      <w:r>
-        <w:rPr>
-          <w:b/>
-          <w:bCs/>
-          <w:lang w:val="es-ES"/>
-        </w:rPr>
-        <w:t>Diferencial Competitivo</w:t>
-      </w:r>
-    </w:p>
-    <w:p>
-      <w:pPr>
-        <w:rPr>
-          <w:lang w:val="es-ES"/>
-        </w:rPr>
-      </w:pPr>
-    </w:p>
+        </w:rPr>
+      </w:pPr>
+    </w:p>
+    <w:p>
+      <w:pPr>
+        <w:pStyle w:val="Ttulo1"/>
+        <w:rPr>
+          <w:b w:val="0"/>
+        </w:rPr>
+      </w:pPr>
+      <w:bookmarkStart w:id="7" w:name="_Toc180094561"/>
+      <w:r>
+        <w:t>Concorrente e referências de mercado</w:t>
+      </w:r>
+      <w:bookmarkEnd w:id="7"/>
+    </w:p>
+    <w:p/>
     <w:p>
       <w:pPr>
         <w:pStyle w:val="NormalWeb"/>
@@ -2682,103 +4561,15 @@
           <w:rFonts w:ascii="Arial" w:hAnsi="Arial" w:cs="Arial"/>
           <w:color w:val="000000"/>
         </w:rPr>
-        <w:t>A</w:t>
+        <w:t xml:space="preserve">Embora não tenham sido identificados concorrentes diretos para uma comparação precisa, o estudo de mercado revelou diversas empresas que servem como referências significativas, atuando em áreas correlatas. Estas organizações, ainda que não ofereçam serviços ou produtos idênticos, compartilham similaridades em aspectos estratégicos e fundamentais, tais como a oferta de serviços gratuitos, o suporte à tomada de decisões e a personalização de soluções. É importante ressaltar que a ausência de concorrentes diretos não implica na inexistência de competição, mas sim na possibilidade de a empresa estar explorando um nicho de mercado ainda não saturado. Esta situação pode representar tanto uma oportunidade quanto um desafio, exigindo uma constante </w:t>
       </w:r>
       <w:r>
         <w:rPr>
           <w:rFonts w:ascii="Arial" w:hAnsi="Arial" w:cs="Arial"/>
           <w:color w:val="000000"/>
         </w:rPr>
-        <w:t xml:space="preserve"> plataforma simplifica</w:t>
-      </w:r>
-      <w:r>
-        <w:rPr>
-          <w:rFonts w:ascii="Arial" w:hAnsi="Arial" w:cs="Arial"/>
-          <w:color w:val="000000"/>
-        </w:rPr>
-        <w:t xml:space="preserve"> e</w:t>
-      </w:r>
-      <w:r>
-        <w:rPr>
-          <w:rFonts w:ascii="Arial" w:hAnsi="Arial" w:cs="Arial"/>
-          <w:color w:val="000000"/>
-        </w:rPr>
-        <w:t xml:space="preserve"> otimiza o processo de busca pela localidade ideal, considerando as necessidades específicas e as preferências individuais de cada cliente. Em suma, a </w:t>
-      </w:r>
-      <w:proofErr w:type="spellStart"/>
-      <w:r>
-        <w:rPr>
-          <w:rFonts w:ascii="Arial" w:hAnsi="Arial" w:cs="Arial"/>
-          <w:color w:val="000000"/>
-        </w:rPr>
-        <w:t>VisionLar</w:t>
-      </w:r>
-      <w:proofErr w:type="spellEnd"/>
-      <w:r>
-        <w:rPr>
-          <w:rFonts w:ascii="Arial" w:hAnsi="Arial" w:cs="Arial"/>
-          <w:color w:val="000000"/>
-        </w:rPr>
-        <w:t xml:space="preserve"> contribui para uma evolução significativa na forma como as pessoas selecionam localidades, promovendo decisões mais informadas e potencialmente melhorando a qualidade de vida e a as escolhas dos usuários.</w:t>
-      </w:r>
-    </w:p>
-    <w:p>
-      <w:pPr>
-        <w:pStyle w:val="Ttulo"/>
-        <w:spacing w:line="360" w:lineRule="auto"/>
-        <w:ind w:firstLine="709"/>
-        <w:jc w:val="both"/>
-        <w:rPr>
-          <w:b/>
-          <w:bCs/>
-        </w:rPr>
-      </w:pPr>
-    </w:p>
-    <w:p>
-      <w:pPr>
-        <w:pStyle w:val="Ttulo"/>
-        <w:spacing w:line="360" w:lineRule="auto"/>
-        <w:ind w:firstLine="709"/>
-        <w:jc w:val="both"/>
-        <w:rPr>
-          <w:b/>
-          <w:bCs/>
-        </w:rPr>
-      </w:pPr>
-      <w:r>
-        <w:rPr>
-          <w:b/>
-          <w:bCs/>
-        </w:rPr>
-        <w:t>Concorrente e referências de mercado</w:t>
-      </w:r>
-    </w:p>
-    <w:p/>
-    <w:p>
-      <w:pPr>
-        <w:pStyle w:val="NormalWeb"/>
-        <w:spacing w:before="0" w:beforeAutospacing="0" w:after="0" w:afterAutospacing="0" w:line="360" w:lineRule="auto"/>
-        <w:ind w:firstLine="709"/>
-        <w:jc w:val="both"/>
-        <w:rPr>
-          <w:rFonts w:ascii="Arial" w:hAnsi="Arial" w:cs="Arial"/>
-          <w:color w:val="000000"/>
-        </w:rPr>
-      </w:pPr>
-      <w:r>
-        <w:rPr>
-          <w:rFonts w:ascii="Arial" w:hAnsi="Arial" w:cs="Arial"/>
-          <w:color w:val="000000"/>
-        </w:rPr>
-        <w:t xml:space="preserve">Embora não tenham sido identificados concorrentes diretos para uma comparação precisa, o estudo de mercado revelou diversas empresas que servem como referências significativas, atuando em áreas correlatas. Estas organizações, ainda que não ofereçam serviços ou produtos idênticos, compartilham similaridades em aspectos estratégicos e fundamentais, tais como a oferta de serviços gratuitos, o suporte à tomada de decisões e a personalização de soluções. É importante ressaltar que a ausência de concorrentes diretos não implica na inexistência de competição, mas sim na possibilidade de a empresa estar explorando um nicho de mercado ainda não saturado. Esta situação pode representar tanto uma oportunidade quanto um desafio, exigindo uma constante vigilância das mudanças no cenário competitivo e uma contínua busca por inovação e </w:t>
-      </w:r>
-      <w:r>
-        <w:rPr>
-          <w:rFonts w:ascii="Arial" w:hAnsi="Arial" w:cs="Arial"/>
-          <w:color w:val="000000"/>
-        </w:rPr>
         <w:lastRenderedPageBreak/>
-        <w:t xml:space="preserve">diferenciação. O gráfico abaixo demonstra </w:t>
+        <w:t xml:space="preserve">vigilância das mudanças no cenário competitivo e uma contínua busca por inovação e diferenciação. O gráfico abaixo demonstra </w:t>
       </w:r>
       <w:r>
         <w:rPr>
@@ -2905,22 +4696,16 @@
     </w:p>
     <w:p>
       <w:pPr>
-        <w:pStyle w:val="Ttulo"/>
-        <w:spacing w:line="360" w:lineRule="auto"/>
-        <w:ind w:firstLine="709"/>
-        <w:jc w:val="both"/>
-        <w:rPr>
-          <w:b/>
-          <w:bCs/>
-        </w:rPr>
-      </w:pPr>
-      <w:r>
-        <w:rPr>
-          <w:b/>
-          <w:bCs/>
-        </w:rPr>
+        <w:pStyle w:val="Ttulo1"/>
+        <w:rPr>
+          <w:b w:val="0"/>
+        </w:rPr>
+      </w:pPr>
+      <w:bookmarkStart w:id="8" w:name="_Toc180094562"/>
+      <w:r>
         <w:t>Perfil dos Clientes</w:t>
       </w:r>
+      <w:bookmarkEnd w:id="8"/>
     </w:p>
     <w:p/>
     <w:p>
@@ -3035,15 +4820,13 @@
     </w:p>
     <w:p>
       <w:pPr>
-        <w:pStyle w:val="Ttulo"/>
-        <w:spacing w:line="360" w:lineRule="auto"/>
-        <w:ind w:firstLine="709"/>
-        <w:jc w:val="both"/>
+        <w:pStyle w:val="Ttulo2"/>
         <w:rPr>
           <w:rFonts w:eastAsia="Times New Roman"/>
           <w:lang w:eastAsia="pt-BR"/>
         </w:rPr>
       </w:pPr>
+      <w:bookmarkStart w:id="9" w:name="_Toc180094563"/>
       <w:r>
         <w:rPr>
           <w:rFonts w:eastAsia="Times New Roman"/>
@@ -3059,6 +4842,7 @@
         </w:rPr>
         <w:t>Pessoais</w:t>
       </w:r>
+      <w:bookmarkEnd w:id="9"/>
     </w:p>
     <w:p>
       <w:pPr>
@@ -3156,37 +4940,17 @@
     </w:p>
     <w:p>
       <w:pPr>
-        <w:spacing w:after="0" w:line="360" w:lineRule="auto"/>
-        <w:ind w:firstLine="709"/>
-        <w:jc w:val="both"/>
-        <w:rPr>
-          <w:rFonts w:ascii="Arial" w:hAnsi="Arial" w:cs="Arial"/>
-          <w:sz w:val="24"/>
-          <w:szCs w:val="24"/>
-        </w:rPr>
-      </w:pPr>
-      <w:r>
-        <w:rPr>
-          <w:rFonts w:ascii="Arial" w:hAnsi="Arial" w:cs="Arial"/>
-          <w:sz w:val="24"/>
-          <w:szCs w:val="24"/>
-        </w:rPr>
+        <w:pStyle w:val="Ttulo2"/>
+      </w:pPr>
+      <w:bookmarkStart w:id="10" w:name="_Toc180094564"/>
+      <w:r>
         <w:t>Cuidados com a Saúde</w:t>
       </w:r>
       <w:r>
-        <w:rPr>
-          <w:rFonts w:ascii="Arial" w:hAnsi="Arial" w:cs="Arial"/>
-          <w:sz w:val="24"/>
-          <w:szCs w:val="24"/>
-        </w:rPr>
         <w:t>:</w:t>
       </w:r>
-      <w:r>
-        <w:rPr>
-          <w:rFonts w:ascii="Arial" w:hAnsi="Arial" w:cs="Arial"/>
-          <w:sz w:val="24"/>
-          <w:szCs w:val="24"/>
-        </w:rPr>
+      <w:bookmarkEnd w:id="10"/>
+      <w:r>
         <w:t xml:space="preserve"> </w:t>
       </w:r>
     </w:p>
@@ -3287,17 +5051,16 @@
     </w:p>
     <w:p>
       <w:pPr>
-        <w:pStyle w:val="Ttulo"/>
-        <w:spacing w:line="360" w:lineRule="auto"/>
-        <w:ind w:firstLine="709"/>
-        <w:jc w:val="both"/>
-      </w:pPr>
+        <w:pStyle w:val="Ttulo2"/>
+      </w:pPr>
+      <w:bookmarkStart w:id="11" w:name="_Toc180094565"/>
       <w:r>
         <w:t>Fatores Profissionais</w:t>
       </w:r>
       <w:r>
         <w:t>:</w:t>
       </w:r>
+      <w:bookmarkEnd w:id="11"/>
     </w:p>
     <w:p/>
     <w:p>
@@ -3370,14 +5133,13 @@
     </w:p>
     <w:p>
       <w:pPr>
-        <w:pStyle w:val="Ttulo"/>
-        <w:spacing w:line="360" w:lineRule="auto"/>
-        <w:ind w:firstLine="708"/>
-        <w:jc w:val="both"/>
-      </w:pPr>
+        <w:pStyle w:val="Ttulo2"/>
+      </w:pPr>
+      <w:bookmarkStart w:id="12" w:name="_Toc180094566"/>
       <w:r>
         <w:t>Fatores econômicos</w:t>
       </w:r>
+      <w:bookmarkEnd w:id="12"/>
     </w:p>
     <w:p/>
     <w:p>
@@ -3459,22 +5221,16 @@
     </w:p>
     <w:p>
       <w:pPr>
-        <w:pStyle w:val="Ttulo"/>
-        <w:spacing w:line="360" w:lineRule="auto"/>
-        <w:ind w:firstLine="709"/>
-        <w:jc w:val="both"/>
-        <w:rPr>
-          <w:b/>
-          <w:bCs/>
-        </w:rPr>
-      </w:pPr>
-      <w:r>
-        <w:rPr>
-          <w:b/>
-          <w:bCs/>
-        </w:rPr>
+        <w:pStyle w:val="Ttulo1"/>
+        <w:rPr>
+          <w:b w:val="0"/>
+        </w:rPr>
+      </w:pPr>
+      <w:bookmarkStart w:id="13" w:name="_Toc180094567"/>
+      <w:r>
         <w:t>Matriz SWOT</w:t>
       </w:r>
+      <w:bookmarkEnd w:id="13"/>
     </w:p>
     <w:p/>
     <w:p>
@@ -3732,30 +5488,22 @@
     </w:p>
     <w:p>
       <w:pPr>
-        <w:ind w:firstLine="708"/>
-        <w:rPr>
-          <w:rFonts w:ascii="Arial" w:hAnsi="Arial" w:cs="Arial"/>
-          <w:sz w:val="24"/>
-          <w:szCs w:val="24"/>
-        </w:rPr>
-      </w:pPr>
-      <w:r>
-        <w:rPr>
-          <w:rFonts w:ascii="Arial" w:hAnsi="Arial" w:cs="Arial"/>
-          <w:b/>
+        <w:pStyle w:val="Ttulo1"/>
+      </w:pPr>
+      <w:bookmarkStart w:id="14" w:name="_Toc180094568"/>
+      <w:r>
+        <w:rPr>
           <w:bCs/>
           <w:noProof/>
-          <w:sz w:val="24"/>
-          <w:szCs w:val="24"/>
         </w:rPr>
         <w:drawing>
-          <wp:anchor distT="0" distB="0" distL="114300" distR="114300" simplePos="0" relativeHeight="251660288" behindDoc="1" locked="0" layoutInCell="1" allowOverlap="1" wp14:anchorId="0CA17AC4" wp14:editId="4EEBBC3C">
+          <wp:anchor distT="0" distB="0" distL="114300" distR="114300" simplePos="0" relativeHeight="251660288" behindDoc="1" locked="0" layoutInCell="1" allowOverlap="1" wp14:anchorId="0CA17AC4" wp14:editId="52EBCCD1">
             <wp:simplePos x="0" y="0"/>
             <wp:positionH relativeFrom="margin">
-              <wp:posOffset>-8890</wp:posOffset>
+              <wp:align>right</wp:align>
             </wp:positionH>
             <wp:positionV relativeFrom="paragraph">
-              <wp:posOffset>264795</wp:posOffset>
+              <wp:posOffset>447675</wp:posOffset>
             </wp:positionV>
             <wp:extent cx="5974080" cy="2937510"/>
             <wp:effectExtent l="0" t="0" r="7620" b="0"/>
@@ -3820,13 +5568,28 @@
         </w:drawing>
       </w:r>
       <w:r>
-        <w:rPr>
-          <w:rFonts w:ascii="Arial" w:hAnsi="Arial" w:cs="Arial"/>
-          <w:sz w:val="24"/>
-          <w:szCs w:val="24"/>
-        </w:rPr>
         <w:t>Estratégia de enfrentamento</w:t>
       </w:r>
+      <w:bookmarkEnd w:id="14"/>
+    </w:p>
+    <w:p>
+      <w:pPr>
+        <w:rPr>
+          <w:rFonts w:ascii="Arial" w:hAnsi="Arial" w:cs="Arial"/>
+          <w:sz w:val="24"/>
+          <w:szCs w:val="24"/>
+        </w:rPr>
+      </w:pPr>
+    </w:p>
+    <w:p>
+      <w:pPr>
+        <w:ind w:firstLine="708"/>
+        <w:rPr>
+          <w:rFonts w:ascii="Arial" w:hAnsi="Arial" w:cs="Arial"/>
+          <w:sz w:val="24"/>
+          <w:szCs w:val="24"/>
+        </w:rPr>
+      </w:pPr>
     </w:p>
     <w:p>
       <w:pPr>
@@ -3874,30 +5637,17 @@
     </w:p>
     <w:p>
       <w:pPr>
-        <w:ind w:firstLine="708"/>
-        <w:rPr>
-          <w:rFonts w:ascii="Arial" w:hAnsi="Arial" w:cs="Arial"/>
-          <w:sz w:val="24"/>
-          <w:szCs w:val="24"/>
-        </w:rPr>
-      </w:pPr>
-      <w:r>
-        <w:rPr>
-          <w:rFonts w:ascii="Arial" w:hAnsi="Arial" w:cs="Arial"/>
-          <w:sz w:val="24"/>
-          <w:szCs w:val="24"/>
-        </w:rPr>
+        <w:pStyle w:val="Ttulo1"/>
+      </w:pPr>
+      <w:r>
         <w:br w:type="page"/>
       </w:r>
-      <w:r>
-        <w:rPr>
-          <w:rFonts w:ascii="Arial" w:hAnsi="Arial" w:cs="Arial"/>
-          <w:sz w:val="24"/>
-          <w:szCs w:val="24"/>
-        </w:rPr>
+      <w:bookmarkStart w:id="15" w:name="_Toc180094569"/>
+      <w:r>
         <w:lastRenderedPageBreak/>
         <w:t>Estratégia de melhoria</w:t>
       </w:r>
+      <w:bookmarkEnd w:id="15"/>
     </w:p>
     <w:p>
       <w:pPr>
@@ -4001,23 +5751,13 @@
     </w:p>
     <w:p>
       <w:pPr>
-        <w:spacing w:after="0" w:line="360" w:lineRule="auto"/>
-        <w:ind w:firstLine="709"/>
-        <w:jc w:val="both"/>
-        <w:rPr>
-          <w:rFonts w:ascii="Arial" w:hAnsi="Arial" w:cs="Arial"/>
-          <w:sz w:val="24"/>
-          <w:szCs w:val="24"/>
-        </w:rPr>
-      </w:pPr>
-      <w:r>
-        <w:rPr>
-          <w:rFonts w:ascii="Arial" w:hAnsi="Arial" w:cs="Arial"/>
-          <w:sz w:val="24"/>
-          <w:szCs w:val="24"/>
-        </w:rPr>
+        <w:pStyle w:val="Ttulo1"/>
+      </w:pPr>
+      <w:bookmarkStart w:id="16" w:name="_Toc180094570"/>
+      <w:r>
         <w:t>Estratégia de defesa</w:t>
       </w:r>
+      <w:bookmarkEnd w:id="16"/>
     </w:p>
     <w:p>
       <w:pPr>
@@ -4155,25 +5895,16 @@
     </w:p>
     <w:p>
       <w:pPr>
-        <w:pStyle w:val="NormalWeb"/>
-        <w:spacing w:before="0" w:beforeAutospacing="0" w:after="0" w:afterAutospacing="0" w:line="360" w:lineRule="auto"/>
-        <w:ind w:firstLine="709"/>
-        <w:rPr>
-          <w:rFonts w:ascii="Arial" w:hAnsi="Arial" w:cs="Arial"/>
-          <w:b/>
-          <w:bCs/>
-        </w:rPr>
-      </w:pPr>
-      <w:r>
-        <w:rPr>
-          <w:rFonts w:ascii="Arial" w:hAnsi="Arial" w:cs="Arial"/>
-          <w:b/>
-          <w:bCs/>
-        </w:rPr>
+        <w:pStyle w:val="Ttulo1"/>
+      </w:pPr>
+      <w:bookmarkStart w:id="17" w:name="_Toc180094571"/>
+      <w:r>
         <w:lastRenderedPageBreak/>
         <w:t>Matriz de Risco</w:t>
       </w:r>
-    </w:p>
+      <w:bookmarkEnd w:id="17"/>
+    </w:p>
+    <w:p/>
     <w:p>
       <w:pPr>
         <w:pStyle w:val="NormalWeb"/>
@@ -4234,7 +5965,7 @@
                     </pic:cNvPicPr>
                   </pic:nvPicPr>
                   <pic:blipFill>
-                    <a:blip r:embed="rId15">
+                    <a:blip r:embed="rId15" cstate="print">
                       <a:extLst>
                         <a:ext uri="{28A0092B-C50C-407E-A947-70E740481C1C}">
                           <a14:useLocalDpi xmlns:a14="http://schemas.microsoft.com/office/drawing/2010/main" val="0"/>
@@ -4307,24 +6038,15 @@
     </w:p>
     <w:p>
       <w:pPr>
-        <w:pStyle w:val="NormalWeb"/>
-        <w:spacing w:before="240" w:beforeAutospacing="0" w:after="240" w:afterAutospacing="0"/>
-        <w:ind w:firstLine="708"/>
-        <w:rPr>
-          <w:rFonts w:ascii="Arial" w:hAnsi="Arial" w:cs="Arial"/>
-          <w:sz w:val="20"/>
-          <w:szCs w:val="20"/>
-        </w:rPr>
-      </w:pPr>
-      <w:r>
-        <w:rPr>
-          <w:rFonts w:ascii="Arial" w:hAnsi="Arial" w:cs="Arial"/>
-          <w:b/>
-          <w:bCs/>
-        </w:rPr>
+        <w:pStyle w:val="Ttulo1"/>
+      </w:pPr>
+      <w:bookmarkStart w:id="18" w:name="_Toc180094572"/>
+      <w:r>
         <w:t>Estrutura da empresa</w:t>
       </w:r>
-    </w:p>
+      <w:bookmarkEnd w:id="18"/>
+    </w:p>
+    <w:p/>
     <w:p>
       <w:pPr>
         <w:pStyle w:val="Ttulo"/>
@@ -4449,25 +6171,16 @@
     <w:p/>
     <w:p>
       <w:pPr>
-        <w:ind w:firstLine="708"/>
-        <w:rPr>
-          <w:rFonts w:ascii="Arial" w:hAnsi="Arial" w:cs="Arial"/>
-          <w:b/>
-          <w:bCs/>
-          <w:sz w:val="24"/>
-          <w:szCs w:val="24"/>
-        </w:rPr>
-      </w:pPr>
-      <w:r>
-        <w:rPr>
-          <w:rFonts w:ascii="Arial" w:hAnsi="Arial" w:cs="Arial"/>
-          <w:b/>
-          <w:bCs/>
-          <w:sz w:val="24"/>
-          <w:szCs w:val="24"/>
-        </w:rPr>
+        <w:pStyle w:val="Ttulo1"/>
+        <w:rPr>
+          <w:b w:val="0"/>
+        </w:rPr>
+      </w:pPr>
+      <w:bookmarkStart w:id="19" w:name="_Toc180094573"/>
+      <w:r>
         <w:t>Organograma</w:t>
       </w:r>
+      <w:bookmarkEnd w:id="19"/>
     </w:p>
     <w:p>
       <w:pPr>
@@ -4551,7 +6264,7 @@
           <w:szCs w:val="20"/>
         </w:rPr>
       </w:pPr>
-      <w:bookmarkStart w:id="0" w:name="_Hlk179624008"/>
+      <w:bookmarkStart w:id="20" w:name="_Hlk179624008"/>
       <w:r>
         <w:rPr>
           <w:rFonts w:ascii="Arial" w:hAnsi="Arial" w:cs="Arial"/>
@@ -4584,7 +6297,7 @@
         </w:rPr>
         <w:t>Organograma</w:t>
       </w:r>
-      <w:bookmarkEnd w:id="0"/>
+      <w:bookmarkEnd w:id="20"/>
     </w:p>
     <w:p>
       <w:pPr>
@@ -4602,23 +6315,17 @@
     </w:p>
     <w:p>
       <w:pPr>
-        <w:pStyle w:val="Ttulo"/>
-        <w:spacing w:line="360" w:lineRule="auto"/>
-        <w:ind w:firstLine="709"/>
-        <w:jc w:val="both"/>
-        <w:rPr>
-          <w:b/>
-          <w:bCs/>
-        </w:rPr>
-      </w:pPr>
-      <w:r>
-        <w:rPr>
-          <w:b/>
-          <w:bCs/>
-        </w:rPr>
+        <w:pStyle w:val="Ttulo1"/>
+        <w:rPr>
+          <w:b w:val="0"/>
+        </w:rPr>
+      </w:pPr>
+      <w:bookmarkStart w:id="21" w:name="_Toc180094574"/>
+      <w:r>
         <w:lastRenderedPageBreak/>
         <w:t>Fluxograma processo criação de contas</w:t>
       </w:r>
+      <w:bookmarkEnd w:id="21"/>
     </w:p>
     <w:p/>
     <w:p>
@@ -4926,80 +6633,37 @@
     </w:p>
     <w:p>
       <w:pPr>
-        <w:spacing w:after="0" w:line="360" w:lineRule="auto"/>
-        <w:ind w:firstLine="709"/>
-        <w:rPr>
-          <w:rFonts w:ascii="Arial" w:eastAsiaTheme="majorEastAsia" w:hAnsi="Arial" w:cs="Arial"/>
-          <w:b/>
-          <w:bCs/>
+        <w:pStyle w:val="Ttulo1"/>
+        <w:rPr>
+          <w:b w:val="0"/>
           <w:spacing w:val="-10"/>
           <w:kern w:val="28"/>
           <w:sz w:val="28"/>
           <w:szCs w:val="72"/>
         </w:rPr>
       </w:pPr>
-      <w:r>
-        <w:rPr>
-          <w:rFonts w:ascii="Arial" w:hAnsi="Arial" w:cs="Arial"/>
-          <w:b/>
-          <w:bCs/>
-          <w:sz w:val="24"/>
-          <w:szCs w:val="24"/>
-        </w:rPr>
+      <w:bookmarkStart w:id="22" w:name="_Toc180094575"/>
+      <w:r>
         <w:lastRenderedPageBreak/>
         <w:t>B</w:t>
       </w:r>
       <w:r>
-        <w:rPr>
-          <w:rFonts w:ascii="Arial" w:hAnsi="Arial" w:cs="Arial"/>
-          <w:b/>
-          <w:bCs/>
-          <w:sz w:val="24"/>
-          <w:szCs w:val="24"/>
-        </w:rPr>
         <w:t>usiness</w:t>
       </w:r>
       <w:r>
-        <w:rPr>
-          <w:rFonts w:ascii="Arial" w:hAnsi="Arial" w:cs="Arial"/>
-          <w:b/>
-          <w:bCs/>
-          <w:sz w:val="24"/>
-          <w:szCs w:val="24"/>
-        </w:rPr>
         <w:t xml:space="preserve"> </w:t>
       </w:r>
       <w:r>
-        <w:rPr>
-          <w:rFonts w:ascii="Arial" w:hAnsi="Arial" w:cs="Arial"/>
-          <w:b/>
-          <w:bCs/>
-          <w:sz w:val="24"/>
-          <w:szCs w:val="24"/>
-        </w:rPr>
         <w:t>model</w:t>
       </w:r>
       <w:r>
-        <w:rPr>
-          <w:rFonts w:ascii="Arial" w:hAnsi="Arial" w:cs="Arial"/>
-          <w:b/>
-          <w:bCs/>
-          <w:sz w:val="24"/>
-          <w:szCs w:val="24"/>
-        </w:rPr>
         <w:t xml:space="preserve"> </w:t>
       </w:r>
       <w:proofErr w:type="spellStart"/>
       <w:r>
-        <w:rPr>
-          <w:rFonts w:ascii="Arial" w:hAnsi="Arial" w:cs="Arial"/>
-          <w:b/>
-          <w:bCs/>
-          <w:sz w:val="24"/>
-          <w:szCs w:val="24"/>
-        </w:rPr>
         <w:t>canvas</w:t>
       </w:r>
+      <w:bookmarkEnd w:id="22"/>
       <w:proofErr w:type="spellEnd"/>
     </w:p>
     <w:p>
@@ -5294,13 +6958,15 @@
     </w:p>
     <w:p>
       <w:pPr>
-        <w:pStyle w:val="Ttulo"/>
+        <w:pStyle w:val="Ttulo1"/>
         <w:jc w:val="center"/>
       </w:pPr>
+      <w:bookmarkStart w:id="23" w:name="_Toc180094576"/>
       <w:r>
         <w:lastRenderedPageBreak/>
         <w:t>Referências</w:t>
       </w:r>
+      <w:bookmarkEnd w:id="23"/>
     </w:p>
     <w:p>
       <w:pPr>
@@ -5554,7 +7220,7 @@
 </file>
 
 <file path=word/endnotes.xml><?xml version="1.0" encoding="utf-8"?>
-<w:endnotes xmlns:wpc="http://schemas.microsoft.com/office/word/2010/wordprocessingCanvas" xmlns:cx="http://schemas.microsoft.com/office/drawing/2014/chartex" xmlns:cx1="http://schemas.microsoft.com/office/drawing/2015/9/8/chartex" xmlns:cx2="http://schemas.microsoft.com/office/drawing/2015/10/21/chartex" xmlns:cx3="http://schemas.microsoft.com/office/drawing/2016/5/9/chartex" xmlns:cx4="http://schemas.microsoft.com/office/drawing/2016/5/10/chartex" xmlns:cx5="http://schemas.microsoft.com/office/drawing/2016/5/11/chartex" xmlns:cx6="http://schemas.microsoft.com/office/drawing/2016/5/12/chartex" xmlns:cx7="http://schemas.microsoft.com/office/drawing/2016/5/13/chartex" xmlns:cx8="http://schemas.microsoft.com/office/drawing/2016/5/14/chartex" xmlns:mc="http://schemas.openxmlformats.org/markup-compatibility/2006" xmlns:aink="http://schemas.microsoft.com/office/drawing/2016/ink" xmlns:am3d="http://schemas.microsoft.com/office/drawing/2017/model3d" xmlns:o="urn:schemas-microsoft-com:office:office" xmlns:oel="http://schemas.microsoft.com/office/2019/extlst" xmlns:r="http://schemas.openxmlformats.org/officeDocument/2006/relationships" xmlns:m="http://schemas.openxmlformats.org/officeDocument/2006/math" xmlns:v="urn:schemas-microsoft-com:vml" xmlns:wp14="http://schemas.microsoft.com/office/word/2010/wordprocessingDrawing" xmlns:wp="http://schemas.openxmlformats.org/drawingml/2006/wordprocessingDrawing" xmlns:w10="urn:schemas-microsoft-com:office:word" xmlns:w="http://schemas.openxmlformats.org/wordprocessingml/2006/main" xmlns:w14="http://schemas.microsoft.com/office/word/2010/wordml" xmlns:w15="http://schemas.microsoft.com/office/word/2012/wordml" xmlns:w16cex="http://schemas.microsoft.com/office/word/2018/wordml/cex" xmlns:w16cid="http://schemas.microsoft.com/office/word/2016/wordml/cid" xmlns:w16="http://schemas.microsoft.com/office/word/2018/wordml" xmlns:w16du="http://schemas.microsoft.com/office/word/2023/wordml/word16du" xmlns:w16sdtdh="http://schemas.microsoft.com/office/word/2020/wordml/sdtdatahash" xmlns:w16se="http://schemas.microsoft.com/office/word/2015/wordml/symex" xmlns:wpg="http://schemas.microsoft.com/office/word/2010/wordprocessingGroup" xmlns:wpi="http://schemas.microsoft.com/office/word/2010/wordprocessingInk" xmlns:wne="http://schemas.microsoft.com/office/word/2006/wordml" xmlns:wps="http://schemas.microsoft.com/office/word/2010/wordprocessingShape" mc:Ignorable="w14 w15 w16se w16cid w16 w16cex w16sdtdh w16du wp14">
+<w:endnotes xmlns:wpc="http://schemas.microsoft.com/office/word/2010/wordprocessingCanvas" xmlns:cx="http://schemas.microsoft.com/office/drawing/2014/chartex" xmlns:cx1="http://schemas.microsoft.com/office/drawing/2015/9/8/chartex" xmlns:cx2="http://schemas.microsoft.com/office/drawing/2015/10/21/chartex" xmlns:cx3="http://schemas.microsoft.com/office/drawing/2016/5/9/chartex" xmlns:cx4="http://schemas.microsoft.com/office/drawing/2016/5/10/chartex" xmlns:cx5="http://schemas.microsoft.com/office/drawing/2016/5/11/chartex" xmlns:cx6="http://schemas.microsoft.com/office/drawing/2016/5/12/chartex" xmlns:cx7="http://schemas.microsoft.com/office/drawing/2016/5/13/chartex" xmlns:cx8="http://schemas.microsoft.com/office/drawing/2016/5/14/chartex" xmlns:mc="http://schemas.openxmlformats.org/markup-compatibility/2006" xmlns:aink="http://schemas.microsoft.com/office/drawing/2016/ink" xmlns:am3d="http://schemas.microsoft.com/office/drawing/2017/model3d" xmlns:o="urn:schemas-microsoft-com:office:office" xmlns:r="http://schemas.openxmlformats.org/officeDocument/2006/relationships" xmlns:m="http://schemas.openxmlformats.org/officeDocument/2006/math" xmlns:v="urn:schemas-microsoft-com:vml" xmlns:wp14="http://schemas.microsoft.com/office/word/2010/wordprocessingDrawing" xmlns:wp="http://schemas.openxmlformats.org/drawingml/2006/wordprocessingDrawing" xmlns:w10="urn:schemas-microsoft-com:office:word" xmlns:w="http://schemas.openxmlformats.org/wordprocessingml/2006/main" xmlns:w14="http://schemas.microsoft.com/office/word/2010/wordml" xmlns:w15="http://schemas.microsoft.com/office/word/2012/wordml" xmlns:w16cex="http://schemas.microsoft.com/office/word/2018/wordml/cex" xmlns:w16cid="http://schemas.microsoft.com/office/word/2016/wordml/cid" xmlns:w16="http://schemas.microsoft.com/office/word/2018/wordml" xmlns:w16sdtdh="http://schemas.microsoft.com/office/word/2020/wordml/sdtdatahash" xmlns:w16se="http://schemas.microsoft.com/office/word/2015/wordml/symex" xmlns:wpg="http://schemas.microsoft.com/office/word/2010/wordprocessingGroup" xmlns:wpi="http://schemas.microsoft.com/office/word/2010/wordprocessingInk" xmlns:wne="http://schemas.microsoft.com/office/word/2006/wordml" xmlns:wps="http://schemas.microsoft.com/office/word/2010/wordprocessingShape" mc:Ignorable="w14 w15 w16se w16cid w16 w16cex w16sdtdh wp14">
   <w:endnote w:type="separator" w:id="-1">
     <w:p>
       <w:pPr>
@@ -5579,7 +7245,7 @@
 </file>
 
 <file path=word/footer1.xml><?xml version="1.0" encoding="utf-8"?>
-<w:ftr xmlns:wpc="http://schemas.microsoft.com/office/word/2010/wordprocessingCanvas" xmlns:cx="http://schemas.microsoft.com/office/drawing/2014/chartex" xmlns:cx1="http://schemas.microsoft.com/office/drawing/2015/9/8/chartex" xmlns:cx2="http://schemas.microsoft.com/office/drawing/2015/10/21/chartex" xmlns:cx3="http://schemas.microsoft.com/office/drawing/2016/5/9/chartex" xmlns:cx4="http://schemas.microsoft.com/office/drawing/2016/5/10/chartex" xmlns:cx5="http://schemas.microsoft.com/office/drawing/2016/5/11/chartex" xmlns:cx6="http://schemas.microsoft.com/office/drawing/2016/5/12/chartex" xmlns:cx7="http://schemas.microsoft.com/office/drawing/2016/5/13/chartex" xmlns:cx8="http://schemas.microsoft.com/office/drawing/2016/5/14/chartex" xmlns:mc="http://schemas.openxmlformats.org/markup-compatibility/2006" xmlns:aink="http://schemas.microsoft.com/office/drawing/2016/ink" xmlns:am3d="http://schemas.microsoft.com/office/drawing/2017/model3d" xmlns:o="urn:schemas-microsoft-com:office:office" xmlns:oel="http://schemas.microsoft.com/office/2019/extlst" xmlns:r="http://schemas.openxmlformats.org/officeDocument/2006/relationships" xmlns:m="http://schemas.openxmlformats.org/officeDocument/2006/math" xmlns:v="urn:schemas-microsoft-com:vml" xmlns:wp14="http://schemas.microsoft.com/office/word/2010/wordprocessingDrawing" xmlns:wp="http://schemas.openxmlformats.org/drawingml/2006/wordprocessingDrawing" xmlns:w10="urn:schemas-microsoft-com:office:word" xmlns:w="http://schemas.openxmlformats.org/wordprocessingml/2006/main" xmlns:w14="http://schemas.microsoft.com/office/word/2010/wordml" xmlns:w15="http://schemas.microsoft.com/office/word/2012/wordml" xmlns:w16cex="http://schemas.microsoft.com/office/word/2018/wordml/cex" xmlns:w16cid="http://schemas.microsoft.com/office/word/2016/wordml/cid" xmlns:w16="http://schemas.microsoft.com/office/word/2018/wordml" xmlns:w16du="http://schemas.microsoft.com/office/word/2023/wordml/word16du" xmlns:w16sdtdh="http://schemas.microsoft.com/office/word/2020/wordml/sdtdatahash" xmlns:w16se="http://schemas.microsoft.com/office/word/2015/wordml/symex" xmlns:wpg="http://schemas.microsoft.com/office/word/2010/wordprocessingGroup" xmlns:wpi="http://schemas.microsoft.com/office/word/2010/wordprocessingInk" xmlns:wne="http://schemas.microsoft.com/office/word/2006/wordml" xmlns:wps="http://schemas.microsoft.com/office/word/2010/wordprocessingShape" mc:Ignorable="w14 w15 w16se w16cid w16 w16cex w16sdtdh w16du wp14">
+<w:ftr xmlns:wpc="http://schemas.microsoft.com/office/word/2010/wordprocessingCanvas" xmlns:cx="http://schemas.microsoft.com/office/drawing/2014/chartex" xmlns:cx1="http://schemas.microsoft.com/office/drawing/2015/9/8/chartex" xmlns:cx2="http://schemas.microsoft.com/office/drawing/2015/10/21/chartex" xmlns:cx3="http://schemas.microsoft.com/office/drawing/2016/5/9/chartex" xmlns:cx4="http://schemas.microsoft.com/office/drawing/2016/5/10/chartex" xmlns:cx5="http://schemas.microsoft.com/office/drawing/2016/5/11/chartex" xmlns:cx6="http://schemas.microsoft.com/office/drawing/2016/5/12/chartex" xmlns:cx7="http://schemas.microsoft.com/office/drawing/2016/5/13/chartex" xmlns:cx8="http://schemas.microsoft.com/office/drawing/2016/5/14/chartex" xmlns:mc="http://schemas.openxmlformats.org/markup-compatibility/2006" xmlns:aink="http://schemas.microsoft.com/office/drawing/2016/ink" xmlns:am3d="http://schemas.microsoft.com/office/drawing/2017/model3d" xmlns:o="urn:schemas-microsoft-com:office:office" xmlns:r="http://schemas.openxmlformats.org/officeDocument/2006/relationships" xmlns:m="http://schemas.openxmlformats.org/officeDocument/2006/math" xmlns:v="urn:schemas-microsoft-com:vml" xmlns:wp14="http://schemas.microsoft.com/office/word/2010/wordprocessingDrawing" xmlns:wp="http://schemas.openxmlformats.org/drawingml/2006/wordprocessingDrawing" xmlns:w10="urn:schemas-microsoft-com:office:word" xmlns:w="http://schemas.openxmlformats.org/wordprocessingml/2006/main" xmlns:w14="http://schemas.microsoft.com/office/word/2010/wordml" xmlns:w15="http://schemas.microsoft.com/office/word/2012/wordml" xmlns:w16cex="http://schemas.microsoft.com/office/word/2018/wordml/cex" xmlns:w16cid="http://schemas.microsoft.com/office/word/2016/wordml/cid" xmlns:w16="http://schemas.microsoft.com/office/word/2018/wordml" xmlns:w16sdtdh="http://schemas.microsoft.com/office/word/2020/wordml/sdtdatahash" xmlns:w16se="http://schemas.microsoft.com/office/word/2015/wordml/symex" xmlns:wpg="http://schemas.microsoft.com/office/word/2010/wordprocessingGroup" xmlns:wpi="http://schemas.microsoft.com/office/word/2010/wordprocessingInk" xmlns:wne="http://schemas.microsoft.com/office/word/2006/wordml" xmlns:wps="http://schemas.microsoft.com/office/word/2010/wordprocessingShape" mc:Ignorable="w14 w15 w16se w16cid w16 w16cex w16sdtdh wp14">
   <w:sdt>
     <w:sdtPr>
       <w:id w:val="1437320307"/>
@@ -5588,6 +7254,7 @@
         <w:docPartUnique/>
       </w:docPartObj>
     </w:sdtPr>
+    <w:sdtEndPr/>
     <w:sdtContent>
       <w:p>
         <w:pPr>
@@ -5621,7 +7288,7 @@
 </file>
 
 <file path=word/footnotes.xml><?xml version="1.0" encoding="utf-8"?>
-<w:footnotes xmlns:wpc="http://schemas.microsoft.com/office/word/2010/wordprocessingCanvas" xmlns:cx="http://schemas.microsoft.com/office/drawing/2014/chartex" xmlns:cx1="http://schemas.microsoft.com/office/drawing/2015/9/8/chartex" xmlns:cx2="http://schemas.microsoft.com/office/drawing/2015/10/21/chartex" xmlns:cx3="http://schemas.microsoft.com/office/drawing/2016/5/9/chartex" xmlns:cx4="http://schemas.microsoft.com/office/drawing/2016/5/10/chartex" xmlns:cx5="http://schemas.microsoft.com/office/drawing/2016/5/11/chartex" xmlns:cx6="http://schemas.microsoft.com/office/drawing/2016/5/12/chartex" xmlns:cx7="http://schemas.microsoft.com/office/drawing/2016/5/13/chartex" xmlns:cx8="http://schemas.microsoft.com/office/drawing/2016/5/14/chartex" xmlns:mc="http://schemas.openxmlformats.org/markup-compatibility/2006" xmlns:aink="http://schemas.microsoft.com/office/drawing/2016/ink" xmlns:am3d="http://schemas.microsoft.com/office/drawing/2017/model3d" xmlns:o="urn:schemas-microsoft-com:office:office" xmlns:oel="http://schemas.microsoft.com/office/2019/extlst" xmlns:r="http://schemas.openxmlformats.org/officeDocument/2006/relationships" xmlns:m="http://schemas.openxmlformats.org/officeDocument/2006/math" xmlns:v="urn:schemas-microsoft-com:vml" xmlns:wp14="http://schemas.microsoft.com/office/word/2010/wordprocessingDrawing" xmlns:wp="http://schemas.openxmlformats.org/drawingml/2006/wordprocessingDrawing" xmlns:w10="urn:schemas-microsoft-com:office:word" xmlns:w="http://schemas.openxmlformats.org/wordprocessingml/2006/main" xmlns:w14="http://schemas.microsoft.com/office/word/2010/wordml" xmlns:w15="http://schemas.microsoft.com/office/word/2012/wordml" xmlns:w16cex="http://schemas.microsoft.com/office/word/2018/wordml/cex" xmlns:w16cid="http://schemas.microsoft.com/office/word/2016/wordml/cid" xmlns:w16="http://schemas.microsoft.com/office/word/2018/wordml" xmlns:w16du="http://schemas.microsoft.com/office/word/2023/wordml/word16du" xmlns:w16sdtdh="http://schemas.microsoft.com/office/word/2020/wordml/sdtdatahash" xmlns:w16se="http://schemas.microsoft.com/office/word/2015/wordml/symex" xmlns:wpg="http://schemas.microsoft.com/office/word/2010/wordprocessingGroup" xmlns:wpi="http://schemas.microsoft.com/office/word/2010/wordprocessingInk" xmlns:wne="http://schemas.microsoft.com/office/word/2006/wordml" xmlns:wps="http://schemas.microsoft.com/office/word/2010/wordprocessingShape" mc:Ignorable="w14 w15 w16se w16cid w16 w16cex w16sdtdh w16du wp14">
+<w:footnotes xmlns:wpc="http://schemas.microsoft.com/office/word/2010/wordprocessingCanvas" xmlns:cx="http://schemas.microsoft.com/office/drawing/2014/chartex" xmlns:cx1="http://schemas.microsoft.com/office/drawing/2015/9/8/chartex" xmlns:cx2="http://schemas.microsoft.com/office/drawing/2015/10/21/chartex" xmlns:cx3="http://schemas.microsoft.com/office/drawing/2016/5/9/chartex" xmlns:cx4="http://schemas.microsoft.com/office/drawing/2016/5/10/chartex" xmlns:cx5="http://schemas.microsoft.com/office/drawing/2016/5/11/chartex" xmlns:cx6="http://schemas.microsoft.com/office/drawing/2016/5/12/chartex" xmlns:cx7="http://schemas.microsoft.com/office/drawing/2016/5/13/chartex" xmlns:cx8="http://schemas.microsoft.com/office/drawing/2016/5/14/chartex" xmlns:mc="http://schemas.openxmlformats.org/markup-compatibility/2006" xmlns:aink="http://schemas.microsoft.com/office/drawing/2016/ink" xmlns:am3d="http://schemas.microsoft.com/office/drawing/2017/model3d" xmlns:o="urn:schemas-microsoft-com:office:office" xmlns:r="http://schemas.openxmlformats.org/officeDocument/2006/relationships" xmlns:m="http://schemas.openxmlformats.org/officeDocument/2006/math" xmlns:v="urn:schemas-microsoft-com:vml" xmlns:wp14="http://schemas.microsoft.com/office/word/2010/wordprocessingDrawing" xmlns:wp="http://schemas.openxmlformats.org/drawingml/2006/wordprocessingDrawing" xmlns:w10="urn:schemas-microsoft-com:office:word" xmlns:w="http://schemas.openxmlformats.org/wordprocessingml/2006/main" xmlns:w14="http://schemas.microsoft.com/office/word/2010/wordml" xmlns:w15="http://schemas.microsoft.com/office/word/2012/wordml" xmlns:w16cex="http://schemas.microsoft.com/office/word/2018/wordml/cex" xmlns:w16cid="http://schemas.microsoft.com/office/word/2016/wordml/cid" xmlns:w16="http://schemas.microsoft.com/office/word/2018/wordml" xmlns:w16sdtdh="http://schemas.microsoft.com/office/word/2020/wordml/sdtdatahash" xmlns:w16se="http://schemas.microsoft.com/office/word/2015/wordml/symex" xmlns:wpg="http://schemas.microsoft.com/office/word/2010/wordprocessingGroup" xmlns:wpi="http://schemas.microsoft.com/office/word/2010/wordprocessingInk" xmlns:wne="http://schemas.microsoft.com/office/word/2006/wordml" xmlns:wps="http://schemas.microsoft.com/office/word/2010/wordprocessingShape" mc:Ignorable="w14 w15 w16se w16cid w16 w16cex w16sdtdh wp14">
   <w:footnote w:type="separator" w:id="-1">
     <w:p>
       <w:pPr>
@@ -5646,7 +7313,7 @@
 </file>
 
 <file path=word/header1.xml><?xml version="1.0" encoding="utf-8"?>
-<w:hdr xmlns:wpc="http://schemas.microsoft.com/office/word/2010/wordprocessingCanvas" xmlns:cx="http://schemas.microsoft.com/office/drawing/2014/chartex" xmlns:cx1="http://schemas.microsoft.com/office/drawing/2015/9/8/chartex" xmlns:cx2="http://schemas.microsoft.com/office/drawing/2015/10/21/chartex" xmlns:cx3="http://schemas.microsoft.com/office/drawing/2016/5/9/chartex" xmlns:cx4="http://schemas.microsoft.com/office/drawing/2016/5/10/chartex" xmlns:cx5="http://schemas.microsoft.com/office/drawing/2016/5/11/chartex" xmlns:cx6="http://schemas.microsoft.com/office/drawing/2016/5/12/chartex" xmlns:cx7="http://schemas.microsoft.com/office/drawing/2016/5/13/chartex" xmlns:cx8="http://schemas.microsoft.com/office/drawing/2016/5/14/chartex" xmlns:mc="http://schemas.openxmlformats.org/markup-compatibility/2006" xmlns:aink="http://schemas.microsoft.com/office/drawing/2016/ink" xmlns:am3d="http://schemas.microsoft.com/office/drawing/2017/model3d" xmlns:o="urn:schemas-microsoft-com:office:office" xmlns:oel="http://schemas.microsoft.com/office/2019/extlst" xmlns:r="http://schemas.openxmlformats.org/officeDocument/2006/relationships" xmlns:m="http://schemas.openxmlformats.org/officeDocument/2006/math" xmlns:v="urn:schemas-microsoft-com:vml" xmlns:wp14="http://schemas.microsoft.com/office/word/2010/wordprocessingDrawing" xmlns:wp="http://schemas.openxmlformats.org/drawingml/2006/wordprocessingDrawing" xmlns:w10="urn:schemas-microsoft-com:office:word" xmlns:w="http://schemas.openxmlformats.org/wordprocessingml/2006/main" xmlns:w14="http://schemas.microsoft.com/office/word/2010/wordml" xmlns:w15="http://schemas.microsoft.com/office/word/2012/wordml" xmlns:w16cex="http://schemas.microsoft.com/office/word/2018/wordml/cex" xmlns:w16cid="http://schemas.microsoft.com/office/word/2016/wordml/cid" xmlns:w16="http://schemas.microsoft.com/office/word/2018/wordml" xmlns:w16du="http://schemas.microsoft.com/office/word/2023/wordml/word16du" xmlns:w16sdtdh="http://schemas.microsoft.com/office/word/2020/wordml/sdtdatahash" xmlns:w16se="http://schemas.microsoft.com/office/word/2015/wordml/symex" xmlns:wpg="http://schemas.microsoft.com/office/word/2010/wordprocessingGroup" xmlns:wpi="http://schemas.microsoft.com/office/word/2010/wordprocessingInk" xmlns:wne="http://schemas.microsoft.com/office/word/2006/wordml" xmlns:wps="http://schemas.microsoft.com/office/word/2010/wordprocessingShape" mc:Ignorable="w14 w15 w16se w16cid w16 w16cex w16sdtdh w16du wp14">
+<w:hdr xmlns:wpc="http://schemas.microsoft.com/office/word/2010/wordprocessingCanvas" xmlns:cx="http://schemas.microsoft.com/office/drawing/2014/chartex" xmlns:cx1="http://schemas.microsoft.com/office/drawing/2015/9/8/chartex" xmlns:cx2="http://schemas.microsoft.com/office/drawing/2015/10/21/chartex" xmlns:cx3="http://schemas.microsoft.com/office/drawing/2016/5/9/chartex" xmlns:cx4="http://schemas.microsoft.com/office/drawing/2016/5/10/chartex" xmlns:cx5="http://schemas.microsoft.com/office/drawing/2016/5/11/chartex" xmlns:cx6="http://schemas.microsoft.com/office/drawing/2016/5/12/chartex" xmlns:cx7="http://schemas.microsoft.com/office/drawing/2016/5/13/chartex" xmlns:cx8="http://schemas.microsoft.com/office/drawing/2016/5/14/chartex" xmlns:mc="http://schemas.openxmlformats.org/markup-compatibility/2006" xmlns:aink="http://schemas.microsoft.com/office/drawing/2016/ink" xmlns:am3d="http://schemas.microsoft.com/office/drawing/2017/model3d" xmlns:o="urn:schemas-microsoft-com:office:office" xmlns:r="http://schemas.openxmlformats.org/officeDocument/2006/relationships" xmlns:m="http://schemas.openxmlformats.org/officeDocument/2006/math" xmlns:v="urn:schemas-microsoft-com:vml" xmlns:wp14="http://schemas.microsoft.com/office/word/2010/wordprocessingDrawing" xmlns:wp="http://schemas.openxmlformats.org/drawingml/2006/wordprocessingDrawing" xmlns:w10="urn:schemas-microsoft-com:office:word" xmlns:w="http://schemas.openxmlformats.org/wordprocessingml/2006/main" xmlns:w14="http://schemas.microsoft.com/office/word/2010/wordml" xmlns:w15="http://schemas.microsoft.com/office/word/2012/wordml" xmlns:w16cex="http://schemas.microsoft.com/office/word/2018/wordml/cex" xmlns:w16cid="http://schemas.microsoft.com/office/word/2016/wordml/cid" xmlns:w16="http://schemas.microsoft.com/office/word/2018/wordml" xmlns:w16sdtdh="http://schemas.microsoft.com/office/word/2020/wordml/sdtdatahash" xmlns:w16se="http://schemas.microsoft.com/office/word/2015/wordml/symex" xmlns:wpg="http://schemas.microsoft.com/office/word/2010/wordprocessingGroup" xmlns:wpi="http://schemas.microsoft.com/office/word/2010/wordprocessingInk" xmlns:wne="http://schemas.microsoft.com/office/word/2006/wordml" xmlns:wps="http://schemas.microsoft.com/office/word/2010/wordprocessingShape" mc:Ignorable="w14 w15 w16se w16cid w16 w16cex w16sdtdh wp14">
   <w:p>
     <w:pPr>
       <w:pStyle w:val="Cabealho"/>
@@ -5710,7 +7377,7 @@
 </file>
 
 <file path=word/header2.xml><?xml version="1.0" encoding="utf-8"?>
-<w:hdr xmlns:wpc="http://schemas.microsoft.com/office/word/2010/wordprocessingCanvas" xmlns:cx="http://schemas.microsoft.com/office/drawing/2014/chartex" xmlns:cx1="http://schemas.microsoft.com/office/drawing/2015/9/8/chartex" xmlns:cx2="http://schemas.microsoft.com/office/drawing/2015/10/21/chartex" xmlns:cx3="http://schemas.microsoft.com/office/drawing/2016/5/9/chartex" xmlns:cx4="http://schemas.microsoft.com/office/drawing/2016/5/10/chartex" xmlns:cx5="http://schemas.microsoft.com/office/drawing/2016/5/11/chartex" xmlns:cx6="http://schemas.microsoft.com/office/drawing/2016/5/12/chartex" xmlns:cx7="http://schemas.microsoft.com/office/drawing/2016/5/13/chartex" xmlns:cx8="http://schemas.microsoft.com/office/drawing/2016/5/14/chartex" xmlns:mc="http://schemas.openxmlformats.org/markup-compatibility/2006" xmlns:aink="http://schemas.microsoft.com/office/drawing/2016/ink" xmlns:am3d="http://schemas.microsoft.com/office/drawing/2017/model3d" xmlns:o="urn:schemas-microsoft-com:office:office" xmlns:oel="http://schemas.microsoft.com/office/2019/extlst" xmlns:r="http://schemas.openxmlformats.org/officeDocument/2006/relationships" xmlns:m="http://schemas.openxmlformats.org/officeDocument/2006/math" xmlns:v="urn:schemas-microsoft-com:vml" xmlns:wp14="http://schemas.microsoft.com/office/word/2010/wordprocessingDrawing" xmlns:wp="http://schemas.openxmlformats.org/drawingml/2006/wordprocessingDrawing" xmlns:w10="urn:schemas-microsoft-com:office:word" xmlns:w="http://schemas.openxmlformats.org/wordprocessingml/2006/main" xmlns:w14="http://schemas.microsoft.com/office/word/2010/wordml" xmlns:w15="http://schemas.microsoft.com/office/word/2012/wordml" xmlns:w16cex="http://schemas.microsoft.com/office/word/2018/wordml/cex" xmlns:w16cid="http://schemas.microsoft.com/office/word/2016/wordml/cid" xmlns:w16="http://schemas.microsoft.com/office/word/2018/wordml" xmlns:w16du="http://schemas.microsoft.com/office/word/2023/wordml/word16du" xmlns:w16sdtdh="http://schemas.microsoft.com/office/word/2020/wordml/sdtdatahash" xmlns:w16se="http://schemas.microsoft.com/office/word/2015/wordml/symex" xmlns:wpg="http://schemas.microsoft.com/office/word/2010/wordprocessingGroup" xmlns:wpi="http://schemas.microsoft.com/office/word/2010/wordprocessingInk" xmlns:wne="http://schemas.microsoft.com/office/word/2006/wordml" xmlns:wps="http://schemas.microsoft.com/office/word/2010/wordprocessingShape" mc:Ignorable="w14 w15 w16se w16cid w16 w16cex w16sdtdh w16du wp14">
+<w:hdr xmlns:wpc="http://schemas.microsoft.com/office/word/2010/wordprocessingCanvas" xmlns:cx="http://schemas.microsoft.com/office/drawing/2014/chartex" xmlns:cx1="http://schemas.microsoft.com/office/drawing/2015/9/8/chartex" xmlns:cx2="http://schemas.microsoft.com/office/drawing/2015/10/21/chartex" xmlns:cx3="http://schemas.microsoft.com/office/drawing/2016/5/9/chartex" xmlns:cx4="http://schemas.microsoft.com/office/drawing/2016/5/10/chartex" xmlns:cx5="http://schemas.microsoft.com/office/drawing/2016/5/11/chartex" xmlns:cx6="http://schemas.microsoft.com/office/drawing/2016/5/12/chartex" xmlns:cx7="http://schemas.microsoft.com/office/drawing/2016/5/13/chartex" xmlns:cx8="http://schemas.microsoft.com/office/drawing/2016/5/14/chartex" xmlns:mc="http://schemas.openxmlformats.org/markup-compatibility/2006" xmlns:aink="http://schemas.microsoft.com/office/drawing/2016/ink" xmlns:am3d="http://schemas.microsoft.com/office/drawing/2017/model3d" xmlns:o="urn:schemas-microsoft-com:office:office" xmlns:r="http://schemas.openxmlformats.org/officeDocument/2006/relationships" xmlns:m="http://schemas.openxmlformats.org/officeDocument/2006/math" xmlns:v="urn:schemas-microsoft-com:vml" xmlns:wp14="http://schemas.microsoft.com/office/word/2010/wordprocessingDrawing" xmlns:wp="http://schemas.openxmlformats.org/drawingml/2006/wordprocessingDrawing" xmlns:w10="urn:schemas-microsoft-com:office:word" xmlns:w="http://schemas.openxmlformats.org/wordprocessingml/2006/main" xmlns:w14="http://schemas.microsoft.com/office/word/2010/wordml" xmlns:w15="http://schemas.microsoft.com/office/word/2012/wordml" xmlns:w16cex="http://schemas.microsoft.com/office/word/2018/wordml/cex" xmlns:w16cid="http://schemas.microsoft.com/office/word/2016/wordml/cid" xmlns:w16="http://schemas.microsoft.com/office/word/2018/wordml" xmlns:w16sdtdh="http://schemas.microsoft.com/office/word/2020/wordml/sdtdatahash" xmlns:w16se="http://schemas.microsoft.com/office/word/2015/wordml/symex" xmlns:wpg="http://schemas.microsoft.com/office/word/2010/wordprocessingGroup" xmlns:wpi="http://schemas.microsoft.com/office/word/2010/wordprocessingInk" xmlns:wne="http://schemas.microsoft.com/office/word/2006/wordml" xmlns:wps="http://schemas.microsoft.com/office/word/2010/wordprocessingShape" mc:Ignorable="w14 w15 w16se w16cid w16 w16cex w16sdtdh wp14">
   <w:p>
     <w:pPr>
       <w:pStyle w:val="Cabealho"/>
@@ -5774,7 +7441,7 @@
 </file>
 
 <file path=word/numbering.xml><?xml version="1.0" encoding="utf-8"?>
-<w:numbering xmlns:wpc="http://schemas.microsoft.com/office/word/2010/wordprocessingCanvas" xmlns:cx="http://schemas.microsoft.com/office/drawing/2014/chartex" xmlns:cx1="http://schemas.microsoft.com/office/drawing/2015/9/8/chartex" xmlns:cx2="http://schemas.microsoft.com/office/drawing/2015/10/21/chartex" xmlns:cx3="http://schemas.microsoft.com/office/drawing/2016/5/9/chartex" xmlns:cx4="http://schemas.microsoft.com/office/drawing/2016/5/10/chartex" xmlns:cx5="http://schemas.microsoft.com/office/drawing/2016/5/11/chartex" xmlns:cx6="http://schemas.microsoft.com/office/drawing/2016/5/12/chartex" xmlns:cx7="http://schemas.microsoft.com/office/drawing/2016/5/13/chartex" xmlns:cx8="http://schemas.microsoft.com/office/drawing/2016/5/14/chartex" xmlns:mc="http://schemas.openxmlformats.org/markup-compatibility/2006" xmlns:aink="http://schemas.microsoft.com/office/drawing/2016/ink" xmlns:am3d="http://schemas.microsoft.com/office/drawing/2017/model3d" xmlns:o="urn:schemas-microsoft-com:office:office" xmlns:oel="http://schemas.microsoft.com/office/2019/extlst" xmlns:r="http://schemas.openxmlformats.org/officeDocument/2006/relationships" xmlns:m="http://schemas.openxmlformats.org/officeDocument/2006/math" xmlns:v="urn:schemas-microsoft-com:vml" xmlns:wp14="http://schemas.microsoft.com/office/word/2010/wordprocessingDrawing" xmlns:wp="http://schemas.openxmlformats.org/drawingml/2006/wordprocessingDrawing" xmlns:w10="urn:schemas-microsoft-com:office:word" xmlns:w="http://schemas.openxmlformats.org/wordprocessingml/2006/main" xmlns:w14="http://schemas.microsoft.com/office/word/2010/wordml" xmlns:w15="http://schemas.microsoft.com/office/word/2012/wordml" xmlns:w16cex="http://schemas.microsoft.com/office/word/2018/wordml/cex" xmlns:w16cid="http://schemas.microsoft.com/office/word/2016/wordml/cid" xmlns:w16="http://schemas.microsoft.com/office/word/2018/wordml" xmlns:w16du="http://schemas.microsoft.com/office/word/2023/wordml/word16du" xmlns:w16sdtdh="http://schemas.microsoft.com/office/word/2020/wordml/sdtdatahash" xmlns:w16se="http://schemas.microsoft.com/office/word/2015/wordml/symex" xmlns:wpg="http://schemas.microsoft.com/office/word/2010/wordprocessingGroup" xmlns:wpi="http://schemas.microsoft.com/office/word/2010/wordprocessingInk" xmlns:wne="http://schemas.microsoft.com/office/word/2006/wordml" xmlns:wps="http://schemas.microsoft.com/office/word/2010/wordprocessingShape" mc:Ignorable="w14 w15 w16se w16cid w16 w16cex w16sdtdh w16du wp14">
+<w:numbering xmlns:wpc="http://schemas.microsoft.com/office/word/2010/wordprocessingCanvas" xmlns:cx="http://schemas.microsoft.com/office/drawing/2014/chartex" xmlns:cx1="http://schemas.microsoft.com/office/drawing/2015/9/8/chartex" xmlns:cx2="http://schemas.microsoft.com/office/drawing/2015/10/21/chartex" xmlns:cx3="http://schemas.microsoft.com/office/drawing/2016/5/9/chartex" xmlns:cx4="http://schemas.microsoft.com/office/drawing/2016/5/10/chartex" xmlns:cx5="http://schemas.microsoft.com/office/drawing/2016/5/11/chartex" xmlns:cx6="http://schemas.microsoft.com/office/drawing/2016/5/12/chartex" xmlns:cx7="http://schemas.microsoft.com/office/drawing/2016/5/13/chartex" xmlns:cx8="http://schemas.microsoft.com/office/drawing/2016/5/14/chartex" xmlns:mc="http://schemas.openxmlformats.org/markup-compatibility/2006" xmlns:aink="http://schemas.microsoft.com/office/drawing/2016/ink" xmlns:am3d="http://schemas.microsoft.com/office/drawing/2017/model3d" xmlns:o="urn:schemas-microsoft-com:office:office" xmlns:r="http://schemas.openxmlformats.org/officeDocument/2006/relationships" xmlns:m="http://schemas.openxmlformats.org/officeDocument/2006/math" xmlns:v="urn:schemas-microsoft-com:vml" xmlns:wp14="http://schemas.microsoft.com/office/word/2010/wordprocessingDrawing" xmlns:wp="http://schemas.openxmlformats.org/drawingml/2006/wordprocessingDrawing" xmlns:w10="urn:schemas-microsoft-com:office:word" xmlns:w="http://schemas.openxmlformats.org/wordprocessingml/2006/main" xmlns:w14="http://schemas.microsoft.com/office/word/2010/wordml" xmlns:w15="http://schemas.microsoft.com/office/word/2012/wordml" xmlns:w16cex="http://schemas.microsoft.com/office/word/2018/wordml/cex" xmlns:w16cid="http://schemas.microsoft.com/office/word/2016/wordml/cid" xmlns:w16="http://schemas.microsoft.com/office/word/2018/wordml" xmlns:w16sdtdh="http://schemas.microsoft.com/office/word/2020/wordml/sdtdatahash" xmlns:w16se="http://schemas.microsoft.com/office/word/2015/wordml/symex" xmlns:wpg="http://schemas.microsoft.com/office/word/2010/wordprocessingGroup" xmlns:wpi="http://schemas.microsoft.com/office/word/2010/wordprocessingInk" xmlns:wne="http://schemas.microsoft.com/office/word/2006/wordml" xmlns:wps="http://schemas.microsoft.com/office/word/2010/wordprocessingShape" mc:Ignorable="w14 w15 w16se w16cid w16 w16cex w16sdtdh wp14">
   <w:abstractNum w:abstractNumId="0" w15:restartNumberingAfterBreak="0">
     <w:nsid w:val="02FC1FF4"/>
     <w:multiLevelType w:val="hybridMultilevel"/>
@@ -6489,29 +8156,29 @@
       </w:rPr>
     </w:lvl>
   </w:abstractNum>
-  <w:num w:numId="1" w16cid:durableId="320626057">
+  <w:num w:numId="1">
     <w:abstractNumId w:val="5"/>
   </w:num>
-  <w:num w:numId="2" w16cid:durableId="290598873">
+  <w:num w:numId="2">
     <w:abstractNumId w:val="1"/>
   </w:num>
-  <w:num w:numId="3" w16cid:durableId="1226840261">
+  <w:num w:numId="3">
     <w:abstractNumId w:val="0"/>
   </w:num>
-  <w:num w:numId="4" w16cid:durableId="2026438803">
+  <w:num w:numId="4">
     <w:abstractNumId w:val="2"/>
   </w:num>
-  <w:num w:numId="5" w16cid:durableId="752776100">
+  <w:num w:numId="5">
     <w:abstractNumId w:val="3"/>
   </w:num>
-  <w:num w:numId="6" w16cid:durableId="1976372485">
+  <w:num w:numId="6">
     <w:abstractNumId w:val="4"/>
   </w:num>
 </w:numbering>
 </file>
 
 <file path=word/styles.xml><?xml version="1.0" encoding="utf-8"?>
-<w:styles xmlns:mc="http://schemas.openxmlformats.org/markup-compatibility/2006" xmlns:r="http://schemas.openxmlformats.org/officeDocument/2006/relationships" xmlns:w="http://schemas.openxmlformats.org/wordprocessingml/2006/main" xmlns:w14="http://schemas.microsoft.com/office/word/2010/wordml" xmlns:w15="http://schemas.microsoft.com/office/word/2012/wordml" xmlns:w16cex="http://schemas.microsoft.com/office/word/2018/wordml/cex" xmlns:w16cid="http://schemas.microsoft.com/office/word/2016/wordml/cid" xmlns:w16="http://schemas.microsoft.com/office/word/2018/wordml" xmlns:w16du="http://schemas.microsoft.com/office/word/2023/wordml/word16du" xmlns:w16sdtdh="http://schemas.microsoft.com/office/word/2020/wordml/sdtdatahash" xmlns:w16se="http://schemas.microsoft.com/office/word/2015/wordml/symex" mc:Ignorable="w14 w15 w16se w16cid w16 w16cex w16sdtdh w16du">
+<w:styles xmlns:mc="http://schemas.openxmlformats.org/markup-compatibility/2006" xmlns:r="http://schemas.openxmlformats.org/officeDocument/2006/relationships" xmlns:w="http://schemas.openxmlformats.org/wordprocessingml/2006/main" xmlns:w14="http://schemas.microsoft.com/office/word/2010/wordml" xmlns:w15="http://schemas.microsoft.com/office/word/2012/wordml" xmlns:w16cex="http://schemas.microsoft.com/office/word/2018/wordml/cex" xmlns:w16cid="http://schemas.microsoft.com/office/word/2016/wordml/cid" xmlns:w16="http://schemas.microsoft.com/office/word/2018/wordml" xmlns:w16sdtdh="http://schemas.microsoft.com/office/word/2020/wordml/sdtdatahash" xmlns:w16se="http://schemas.microsoft.com/office/word/2015/wordml/symex" mc:Ignorable="w14 w15 w16se w16cid w16 w16cex w16sdtdh">
   <w:docDefaults>
     <w:rPrDefault>
       <w:rPr>
@@ -6916,7 +8583,7 @@
     <w:link w:val="Ttulo1Char"/>
     <w:uiPriority w:val="9"/>
     <w:qFormat/>
-    <w:rsid w:val="00CC38F6"/>
+    <w:rsid w:val="00F0085C"/>
     <w:pPr>
       <w:keepNext/>
       <w:keepLines/>
@@ -6924,10 +8591,33 @@
       <w:outlineLvl w:val="0"/>
     </w:pPr>
     <w:rPr>
-      <w:rFonts w:asciiTheme="majorHAnsi" w:eastAsiaTheme="majorEastAsia" w:hAnsiTheme="majorHAnsi" w:cstheme="majorBidi"/>
-      <w:color w:val="2F5496" w:themeColor="accent1" w:themeShade="BF"/>
-      <w:sz w:val="32"/>
+      <w:rFonts w:ascii="Arial" w:eastAsiaTheme="majorEastAsia" w:hAnsi="Arial" w:cstheme="majorBidi"/>
+      <w:b/>
+      <w:color w:val="000000" w:themeColor="text1"/>
+      <w:sz w:val="24"/>
       <w:szCs w:val="32"/>
+    </w:rPr>
+  </w:style>
+  <w:style w:type="paragraph" w:styleId="Ttulo2">
+    <w:name w:val="heading 2"/>
+    <w:basedOn w:val="Normal"/>
+    <w:next w:val="Normal"/>
+    <w:link w:val="Ttulo2Char"/>
+    <w:uiPriority w:val="9"/>
+    <w:unhideWhenUsed/>
+    <w:qFormat/>
+    <w:rsid w:val="004B5ABA"/>
+    <w:pPr>
+      <w:keepNext/>
+      <w:keepLines/>
+      <w:spacing w:before="40" w:after="0"/>
+      <w:outlineLvl w:val="1"/>
+    </w:pPr>
+    <w:rPr>
+      <w:rFonts w:ascii="Arial" w:eastAsiaTheme="majorEastAsia" w:hAnsi="Arial" w:cstheme="majorBidi"/>
+      <w:b/>
+      <w:sz w:val="24"/>
+      <w:szCs w:val="26"/>
     </w:rPr>
   </w:style>
   <w:style w:type="character" w:default="1" w:styleId="Fontepargpadro">
@@ -7159,11 +8849,12 @@
     <w:basedOn w:val="Fontepargpadro"/>
     <w:link w:val="Ttulo1"/>
     <w:uiPriority w:val="9"/>
-    <w:rsid w:val="00CC38F6"/>
+    <w:rsid w:val="00F0085C"/>
     <w:rPr>
-      <w:rFonts w:asciiTheme="majorHAnsi" w:eastAsiaTheme="majorEastAsia" w:hAnsiTheme="majorHAnsi" w:cstheme="majorBidi"/>
-      <w:color w:val="2F5496" w:themeColor="accent1" w:themeShade="BF"/>
-      <w:sz w:val="32"/>
+      <w:rFonts w:ascii="Arial" w:eastAsiaTheme="majorEastAsia" w:hAnsi="Arial" w:cstheme="majorBidi"/>
+      <w:b/>
+      <w:color w:val="000000" w:themeColor="text1"/>
+      <w:sz w:val="24"/>
       <w:szCs w:val="32"/>
     </w:rPr>
   </w:style>
@@ -7230,6 +8921,19 @@
     <w:rPr>
       <w:rFonts w:eastAsiaTheme="minorEastAsia" w:cs="Times New Roman"/>
       <w:lang w:eastAsia="pt-BR"/>
+    </w:rPr>
+  </w:style>
+  <w:style w:type="character" w:customStyle="1" w:styleId="Ttulo2Char">
+    <w:name w:val="Título 2 Char"/>
+    <w:basedOn w:val="Fontepargpadro"/>
+    <w:link w:val="Ttulo2"/>
+    <w:uiPriority w:val="9"/>
+    <w:rsid w:val="004B5ABA"/>
+    <w:rPr>
+      <w:rFonts w:ascii="Arial" w:eastAsiaTheme="majorEastAsia" w:hAnsi="Arial" w:cstheme="majorBidi"/>
+      <w:b/>
+      <w:sz w:val="24"/>
+      <w:szCs w:val="26"/>
     </w:rPr>
   </w:style>
 </w:styles>

</xml_diff>

<commit_message>
Adicionado o link para a apresentação de narração no Word
</commit_message>
<xml_diff>
--- a/projeto_v01 (1).docx
+++ b/projeto_v01 (1).docx
@@ -6956,11 +6956,51 @@
     <w:p>
       <w:pPr>
         <w:pStyle w:val="Ttulo1"/>
+      </w:pPr>
+      <w:bookmarkStart w:id="23" w:name="_Toc180094576"/>
+      <w:r>
+        <w:br w:type="page"/>
+      </w:r>
+      <w:r>
+        <w:lastRenderedPageBreak/>
+        <w:t>Vídeo de apresentação</w:t>
+      </w:r>
+    </w:p>
+    <w:p/>
+    <w:p>
+      <w:hyperlink r:id="rId19" w:history="1">
+        <w:r>
+          <w:rPr>
+            <w:rStyle w:val="Hyperlink"/>
+          </w:rPr>
+          <w:t>https://docs.google.com/presentation/d/1gxjFCF0Otv7nsipYpV7EEjVSeSeVQyE0/edit?usp=sharing&amp;ouid=115951232077197328800&amp;rtpof=true&amp;sd=true</w:t>
+        </w:r>
+      </w:hyperlink>
+    </w:p>
+    <w:p/>
+    <w:p>
+      <w:r>
+        <w:br w:type="page"/>
+      </w:r>
+    </w:p>
+    <w:p/>
+    <w:p>
+      <w:pPr>
+        <w:rPr>
+          <w:rFonts w:ascii="Arial" w:eastAsiaTheme="majorEastAsia" w:hAnsi="Arial" w:cstheme="majorBidi"/>
+          <w:b/>
+          <w:color w:val="000000" w:themeColor="text1"/>
+          <w:sz w:val="24"/>
+          <w:szCs w:val="32"/>
+        </w:rPr>
+      </w:pPr>
+    </w:p>
+    <w:p>
+      <w:pPr>
+        <w:pStyle w:val="Ttulo1"/>
         <w:jc w:val="center"/>
       </w:pPr>
-      <w:bookmarkStart w:id="23" w:name="_Toc180094576"/>
-      <w:r>
-        <w:lastRenderedPageBreak/>
+      <w:r>
         <w:t>Referências</w:t>
       </w:r>
       <w:bookmarkEnd w:id="23"/>
@@ -7202,9 +7242,9 @@
       </w:pPr>
     </w:p>
     <w:sectPr>
-      <w:headerReference w:type="default" r:id="rId19"/>
-      <w:footerReference w:type="default" r:id="rId20"/>
-      <w:headerReference w:type="first" r:id="rId21"/>
+      <w:headerReference w:type="default" r:id="rId20"/>
+      <w:footerReference w:type="default" r:id="rId21"/>
+      <w:headerReference w:type="first" r:id="rId22"/>
       <w:pgSz w:w="12240" w:h="15840"/>
       <w:pgMar w:top="1701" w:right="1701" w:bottom="1134" w:left="1134" w:header="720" w:footer="720" w:gutter="0"/>
       <w:pgNumType w:start="0"/>

</xml_diff>

<commit_message>
Adicionado Foco no Cliente
</commit_message>
<xml_diff>
--- a/projeto_v01 (1).docx
+++ b/projeto_v01 (1).docx
@@ -1,6 +1,6 @@
 
 <file path=word/document.xml><?xml version="1.0" encoding="utf-8"?>
-<w:document xmlns:wpc="http://schemas.microsoft.com/office/word/2010/wordprocessingCanvas" xmlns:cx="http://schemas.microsoft.com/office/drawing/2014/chartex" xmlns:cx1="http://schemas.microsoft.com/office/drawing/2015/9/8/chartex" xmlns:cx2="http://schemas.microsoft.com/office/drawing/2015/10/21/chartex" xmlns:cx3="http://schemas.microsoft.com/office/drawing/2016/5/9/chartex" xmlns:cx4="http://schemas.microsoft.com/office/drawing/2016/5/10/chartex" xmlns:cx5="http://schemas.microsoft.com/office/drawing/2016/5/11/chartex" xmlns:cx6="http://schemas.microsoft.com/office/drawing/2016/5/12/chartex" xmlns:cx7="http://schemas.microsoft.com/office/drawing/2016/5/13/chartex" xmlns:cx8="http://schemas.microsoft.com/office/drawing/2016/5/14/chartex" xmlns:mc="http://schemas.openxmlformats.org/markup-compatibility/2006" xmlns:aink="http://schemas.microsoft.com/office/drawing/2016/ink" xmlns:am3d="http://schemas.microsoft.com/office/drawing/2017/model3d" xmlns:o="urn:schemas-microsoft-com:office:office" xmlns:oel="http://schemas.microsoft.com/office/2019/extlst" xmlns:r="http://schemas.openxmlformats.org/officeDocument/2006/relationships" xmlns:m="http://schemas.openxmlformats.org/officeDocument/2006/math" xmlns:v="urn:schemas-microsoft-com:vml" xmlns:wp14="http://schemas.microsoft.com/office/word/2010/wordprocessingDrawing" xmlns:wp="http://schemas.openxmlformats.org/drawingml/2006/wordprocessingDrawing" xmlns:w10="urn:schemas-microsoft-com:office:word" xmlns:w="http://schemas.openxmlformats.org/wordprocessingml/2006/main" xmlns:w14="http://schemas.microsoft.com/office/word/2010/wordml" xmlns:w15="http://schemas.microsoft.com/office/word/2012/wordml" xmlns:w16cex="http://schemas.microsoft.com/office/word/2018/wordml/cex" xmlns:w16cid="http://schemas.microsoft.com/office/word/2016/wordml/cid" xmlns:w16="http://schemas.microsoft.com/office/word/2018/wordml" xmlns:w16du="http://schemas.microsoft.com/office/word/2023/wordml/word16du" xmlns:w16sdtdh="http://schemas.microsoft.com/office/word/2020/wordml/sdtdatahash" xmlns:w16se="http://schemas.microsoft.com/office/word/2015/wordml/symex" xmlns:wpg="http://schemas.microsoft.com/office/word/2010/wordprocessingGroup" xmlns:wpi="http://schemas.microsoft.com/office/word/2010/wordprocessingInk" xmlns:wne="http://schemas.microsoft.com/office/word/2006/wordml" xmlns:wps="http://schemas.microsoft.com/office/word/2010/wordprocessingShape" mc:Ignorable="w14 w15 w16se w16cid w16 w16cex w16sdtdh w16du wp14">
+<w:document xmlns:wpc="http://schemas.microsoft.com/office/word/2010/wordprocessingCanvas" xmlns:cx="http://schemas.microsoft.com/office/drawing/2014/chartex" xmlns:cx1="http://schemas.microsoft.com/office/drawing/2015/9/8/chartex" xmlns:cx2="http://schemas.microsoft.com/office/drawing/2015/10/21/chartex" xmlns:cx3="http://schemas.microsoft.com/office/drawing/2016/5/9/chartex" xmlns:cx4="http://schemas.microsoft.com/office/drawing/2016/5/10/chartex" xmlns:cx5="http://schemas.microsoft.com/office/drawing/2016/5/11/chartex" xmlns:cx6="http://schemas.microsoft.com/office/drawing/2016/5/12/chartex" xmlns:cx7="http://schemas.microsoft.com/office/drawing/2016/5/13/chartex" xmlns:cx8="http://schemas.microsoft.com/office/drawing/2016/5/14/chartex" xmlns:mc="http://schemas.openxmlformats.org/markup-compatibility/2006" xmlns:aink="http://schemas.microsoft.com/office/drawing/2016/ink" xmlns:am3d="http://schemas.microsoft.com/office/drawing/2017/model3d" xmlns:o="urn:schemas-microsoft-com:office:office" xmlns:r="http://schemas.openxmlformats.org/officeDocument/2006/relationships" xmlns:m="http://schemas.openxmlformats.org/officeDocument/2006/math" xmlns:v="urn:schemas-microsoft-com:vml" xmlns:wp14="http://schemas.microsoft.com/office/word/2010/wordprocessingDrawing" xmlns:wp="http://schemas.openxmlformats.org/drawingml/2006/wordprocessingDrawing" xmlns:w10="urn:schemas-microsoft-com:office:word" xmlns:w="http://schemas.openxmlformats.org/wordprocessingml/2006/main" xmlns:w14="http://schemas.microsoft.com/office/word/2010/wordml" xmlns:w15="http://schemas.microsoft.com/office/word/2012/wordml" xmlns:w16cex="http://schemas.microsoft.com/office/word/2018/wordml/cex" xmlns:w16cid="http://schemas.microsoft.com/office/word/2016/wordml/cid" xmlns:w16="http://schemas.microsoft.com/office/word/2018/wordml" xmlns:w16sdtdh="http://schemas.microsoft.com/office/word/2020/wordml/sdtdatahash" xmlns:w16se="http://schemas.microsoft.com/office/word/2015/wordml/symex" xmlns:wpg="http://schemas.microsoft.com/office/word/2010/wordprocessingGroup" xmlns:wpi="http://schemas.microsoft.com/office/word/2010/wordprocessingInk" xmlns:wne="http://schemas.microsoft.com/office/word/2006/wordml" xmlns:wps="http://schemas.microsoft.com/office/word/2010/wordprocessingShape" mc:Ignorable="w14 w15 w16se w16cid w16 w16cex w16sdtdh wp14">
   <w:body>
     <w:p>
       <w:pPr>
@@ -123,7 +123,6 @@
           <w:szCs w:val="24"/>
         </w:rPr>
       </w:pPr>
-      <w:proofErr w:type="spellStart"/>
       <w:r>
         <w:rPr>
           <w:rFonts w:ascii="Arial" w:hAnsi="Arial" w:cs="Arial"/>
@@ -132,7 +131,6 @@
         </w:rPr>
         <w:t>VisionLar</w:t>
       </w:r>
-      <w:proofErr w:type="spellEnd"/>
     </w:p>
     <w:p>
       <w:pPr>
@@ -249,36 +247,8 @@
           <w:sz w:val="24"/>
           <w:szCs w:val="24"/>
         </w:rPr>
-        <w:t xml:space="preserve">Vinicius </w:t>
-      </w:r>
-      <w:proofErr w:type="spellStart"/>
-      <w:r>
-        <w:rPr>
-          <w:rFonts w:ascii="Arial" w:hAnsi="Arial" w:cs="Arial"/>
-          <w:sz w:val="24"/>
-          <w:szCs w:val="24"/>
-        </w:rPr>
-        <w:t>Montanini</w:t>
-      </w:r>
-      <w:proofErr w:type="spellEnd"/>
-      <w:r>
-        <w:rPr>
-          <w:rFonts w:ascii="Arial" w:hAnsi="Arial" w:cs="Arial"/>
-          <w:sz w:val="24"/>
-          <w:szCs w:val="24"/>
-        </w:rPr>
-        <w:t xml:space="preserve"> </w:t>
-      </w:r>
-      <w:proofErr w:type="spellStart"/>
-      <w:r>
-        <w:rPr>
-          <w:rFonts w:ascii="Arial" w:hAnsi="Arial" w:cs="Arial"/>
-          <w:sz w:val="24"/>
-          <w:szCs w:val="24"/>
-        </w:rPr>
-        <w:t>Pierote</w:t>
-      </w:r>
-      <w:proofErr w:type="spellEnd"/>
+        <w:t>Vinicius Montanini Pierote</w:t>
+      </w:r>
     </w:p>
     <w:p>
       <w:pPr>
@@ -2740,18 +2710,8 @@
           <w:sz w:val="24"/>
           <w:szCs w:val="24"/>
         </w:rPr>
-        <w:t xml:space="preserve">O pensador Zygmunt </w:t>
-      </w:r>
-      <w:proofErr w:type="spellStart"/>
-      <w:r>
-        <w:rPr>
-          <w:rFonts w:ascii="Arial" w:hAnsi="Arial" w:cs="Arial"/>
-          <w:sz w:val="24"/>
-          <w:szCs w:val="24"/>
-        </w:rPr>
-        <w:t>Bauman</w:t>
-      </w:r>
-      <w:proofErr w:type="spellEnd"/>
+        <w:t>O pensador Zygmunt Bauman</w:t>
+      </w:r>
       <w:r>
         <w:rPr>
           <w:rFonts w:ascii="Arial" w:hAnsi="Arial" w:cs="Arial"/>
@@ -2806,25 +2766,7 @@
           <w:sz w:val="24"/>
           <w:szCs w:val="24"/>
         </w:rPr>
-        <w:t xml:space="preserve">Este projeto propõe soluções para os novos hábitos e a construção de uma plataforma para gerar informações estruturadas, baseadas em personalização de necessidades, com o intuito de encontrar o melhor local de convívio e trabalho. O sistema será baseado em filtros, recomendações automatizadas e uso de machine learning para entender as preferências dos usuários, seguindo os princípios de desenvolvimento de agentes inteligentes descritos por Russell e </w:t>
-      </w:r>
-      <w:proofErr w:type="spellStart"/>
-      <w:r>
-        <w:rPr>
-          <w:rFonts w:ascii="Arial" w:hAnsi="Arial" w:cs="Arial"/>
-          <w:sz w:val="24"/>
-          <w:szCs w:val="24"/>
-        </w:rPr>
-        <w:t>Norvig</w:t>
-      </w:r>
-      <w:proofErr w:type="spellEnd"/>
-      <w:r>
-        <w:rPr>
-          <w:rFonts w:ascii="Arial" w:hAnsi="Arial" w:cs="Arial"/>
-          <w:sz w:val="24"/>
-          <w:szCs w:val="24"/>
-        </w:rPr>
-        <w:t xml:space="preserve"> (RUSSELL; NORVIG, 2013), em que sistemas de IA são capazes de resolver problemas complexos de forma autônoma e eficiente, cruzando dados e oferecendo soluções personalizadas.</w:t>
+        <w:t>Este projeto propõe soluções para os novos hábitos e a construção de uma plataforma para gerar informações estruturadas, baseadas em personalização de necessidades, com o intuito de encontrar o melhor local de convívio e trabalho. O sistema será baseado em filtros, recomendações automatizadas e uso de machine learning para entender as preferências dos usuários, seguindo os princípios de desenvolvimento de agentes inteligentes descritos por Russell e Norvig (RUSSELL; NORVIG, 2013), em que sistemas de IA são capazes de resolver problemas complexos de forma autônoma e eficiente, cruzando dados e oferecendo soluções personalizadas.</w:t>
       </w:r>
     </w:p>
     <w:p>
@@ -2845,12 +2787,10 @@
       <w:pPr>
         <w:pStyle w:val="Ttulo1"/>
       </w:pPr>
-      <w:proofErr w:type="spellStart"/>
       <w:r>
         <w:t>VisionLar</w:t>
       </w:r>
       <w:bookmarkEnd w:id="1"/>
-      <w:proofErr w:type="spellEnd"/>
     </w:p>
     <w:p/>
     <w:p>
@@ -2873,43 +2813,7 @@
           <w:sz w:val="24"/>
           <w:szCs w:val="24"/>
         </w:rPr>
-        <w:t xml:space="preserve">O presente projeto propõe o desenvolvimento de uma plataforma denominada </w:t>
-      </w:r>
-      <w:proofErr w:type="spellStart"/>
-      <w:r>
-        <w:rPr>
-          <w:rFonts w:ascii="Arial" w:hAnsi="Arial" w:cs="Arial"/>
-          <w:sz w:val="24"/>
-          <w:szCs w:val="24"/>
-        </w:rPr>
-        <w:t>VisionLar</w:t>
-      </w:r>
-      <w:proofErr w:type="spellEnd"/>
-      <w:r>
-        <w:rPr>
-          <w:rFonts w:ascii="Arial" w:hAnsi="Arial" w:cs="Arial"/>
-          <w:sz w:val="24"/>
-          <w:szCs w:val="24"/>
-        </w:rPr>
-        <w:t>, que utiliza tecnologias de inteligência artificial (IA) e aprendizado profundo (</w:t>
-      </w:r>
-      <w:proofErr w:type="spellStart"/>
-      <w:r>
-        <w:rPr>
-          <w:rFonts w:ascii="Arial" w:hAnsi="Arial" w:cs="Arial"/>
-          <w:sz w:val="24"/>
-          <w:szCs w:val="24"/>
-        </w:rPr>
-        <w:t>deep</w:t>
-      </w:r>
-      <w:proofErr w:type="spellEnd"/>
-      <w:r>
-        <w:rPr>
-          <w:rFonts w:ascii="Arial" w:hAnsi="Arial" w:cs="Arial"/>
-          <w:sz w:val="24"/>
-          <w:szCs w:val="24"/>
-        </w:rPr>
-        <w:t xml:space="preserve"> learning) para otimizar o processo de seleção de locais para </w:t>
+        <w:t xml:space="preserve">O presente projeto propõe o desenvolvimento de uma plataforma denominada VisionLar, que utiliza tecnologias de inteligência artificial (IA) e aprendizado profundo (deep learning) para otimizar o processo de seleção de locais para </w:t>
       </w:r>
       <w:r>
         <w:rPr>
@@ -2961,25 +2865,7 @@
           <w:sz w:val="24"/>
           <w:szCs w:val="24"/>
         </w:rPr>
-        <w:t xml:space="preserve">A relevância deste sistema reside em sua capacidade de transformar o processo de seleção de localidades em uma experiência mais eficiente e confiável. O </w:t>
-      </w:r>
-      <w:proofErr w:type="spellStart"/>
-      <w:r>
-        <w:rPr>
-          <w:rFonts w:ascii="Arial" w:hAnsi="Arial" w:cs="Arial"/>
-          <w:sz w:val="24"/>
-          <w:szCs w:val="24"/>
-        </w:rPr>
-        <w:t>VisionLar</w:t>
-      </w:r>
-      <w:proofErr w:type="spellEnd"/>
-      <w:r>
-        <w:rPr>
-          <w:rFonts w:ascii="Arial" w:hAnsi="Arial" w:cs="Arial"/>
-          <w:sz w:val="24"/>
-          <w:szCs w:val="24"/>
-        </w:rPr>
-        <w:t xml:space="preserve"> visa atender a diversos perfis de usuários, incluindo indivíduos em processo de mudança de cidade, jovens em busca de sua primeira residência independente, ou empreendedores procurando o local ideal para estabelecer seus negócios.</w:t>
+        <w:t>A relevância deste sistema reside em sua capacidade de transformar o processo de seleção de localidades em uma experiência mais eficiente e confiável. O VisionLar visa atender a diversos perfis de usuários, incluindo indivíduos em processo de mudança de cidade, jovens em busca de sua primeira residência independente, ou empreendedores procurando o local ideal para estabelecer seus negócios.</w:t>
       </w:r>
     </w:p>
     <w:p>
@@ -3105,18 +2991,8 @@
           <w:sz w:val="22"/>
           <w:szCs w:val="22"/>
         </w:rPr>
-        <w:t xml:space="preserve">Figura 01 – Logo da </w:t>
-      </w:r>
-      <w:proofErr w:type="spellStart"/>
-      <w:r>
-        <w:rPr>
-          <w:rFonts w:ascii="Arial" w:hAnsi="Arial" w:cs="Arial"/>
-          <w:sz w:val="22"/>
-          <w:szCs w:val="22"/>
-        </w:rPr>
-        <w:t>VisionLar</w:t>
-      </w:r>
-      <w:proofErr w:type="spellEnd"/>
+        <w:t>Figura 01 – Logo da VisionLar</w:t>
+      </w:r>
     </w:p>
     <w:p>
       <w:pPr>
@@ -3259,25 +3135,7 @@
           <w:sz w:val="24"/>
           <w:szCs w:val="24"/>
         </w:rPr>
-        <w:t xml:space="preserve">André Lopes Dias, 45 anos, pai de um menino de 10 anos. Com formação em Licenciatura em Matemática e Técnico em Segurança do Trabalho. Há mais de 9 anos servidor público da Prefeitura Municipal de Sorocaba, na Secretaria de Segurança Urbana, que atua no atendimento telefônico de emergência, </w:t>
-      </w:r>
-      <w:proofErr w:type="spellStart"/>
-      <w:r>
-        <w:rPr>
-          <w:rFonts w:ascii="Arial" w:hAnsi="Arial" w:cs="Arial"/>
-          <w:sz w:val="24"/>
-          <w:szCs w:val="24"/>
-        </w:rPr>
-        <w:t>rádiocomunicação</w:t>
-      </w:r>
-      <w:proofErr w:type="spellEnd"/>
-      <w:r>
-        <w:rPr>
-          <w:rFonts w:ascii="Arial" w:hAnsi="Arial" w:cs="Arial"/>
-          <w:sz w:val="24"/>
-          <w:szCs w:val="24"/>
-        </w:rPr>
-        <w:t xml:space="preserve"> com as viaturas da Guarda Civil Municipal e visualização de câmeras localizadas nas vias públicas.</w:t>
+        <w:t>André Lopes Dias, 45 anos, pai de um menino de 10 anos. Com formação em Licenciatura em Matemática e Técnico em Segurança do Trabalho. Há mais de 9 anos servidor público da Prefeitura Municipal de Sorocaba, na Secretaria de Segurança Urbana, que atua no atendimento telefônico de emergência, rádiocomunicação com as viaturas da Guarda Civil Municipal e visualização de câmeras localizadas nas vias públicas.</w:t>
       </w:r>
     </w:p>
     <w:p>
@@ -3345,25 +3203,7 @@
           <w:sz w:val="24"/>
           <w:szCs w:val="24"/>
         </w:rPr>
-        <w:t xml:space="preserve"> na </w:t>
-      </w:r>
-      <w:proofErr w:type="spellStart"/>
-      <w:r>
-        <w:rPr>
-          <w:rFonts w:ascii="Arial" w:hAnsi="Arial" w:cs="Arial"/>
-          <w:sz w:val="24"/>
-          <w:szCs w:val="24"/>
-        </w:rPr>
-        <w:t>Veolia</w:t>
-      </w:r>
-      <w:proofErr w:type="spellEnd"/>
-      <w:r>
-        <w:rPr>
-          <w:rFonts w:ascii="Arial" w:hAnsi="Arial" w:cs="Arial"/>
-          <w:sz w:val="24"/>
-          <w:szCs w:val="24"/>
-        </w:rPr>
-        <w:t xml:space="preserve"> como pesquisador. Gosta de ler livros e assistir animes.</w:t>
+        <w:t xml:space="preserve"> na Veolia como pesquisador. Gosta de ler livros e assistir animes.</w:t>
       </w:r>
     </w:p>
     <w:p>
@@ -3399,43 +3239,7 @@
           <w:sz w:val="24"/>
           <w:szCs w:val="24"/>
         </w:rPr>
-        <w:t xml:space="preserve"> tenho 19 anos comecei meu primeiro curso superior esse ano na </w:t>
-      </w:r>
-      <w:proofErr w:type="spellStart"/>
-      <w:r>
-        <w:rPr>
-          <w:rFonts w:ascii="Arial" w:hAnsi="Arial" w:cs="Arial"/>
-          <w:sz w:val="24"/>
-          <w:szCs w:val="24"/>
-        </w:rPr>
-        <w:t>fatec</w:t>
-      </w:r>
-      <w:proofErr w:type="spellEnd"/>
-      <w:r>
-        <w:rPr>
-          <w:rFonts w:ascii="Arial" w:hAnsi="Arial" w:cs="Arial"/>
-          <w:sz w:val="24"/>
-          <w:szCs w:val="24"/>
-        </w:rPr>
-        <w:t xml:space="preserve"> de </w:t>
-      </w:r>
-      <w:proofErr w:type="spellStart"/>
-      <w:r>
-        <w:rPr>
-          <w:rFonts w:ascii="Arial" w:hAnsi="Arial" w:cs="Arial"/>
-          <w:sz w:val="24"/>
-          <w:szCs w:val="24"/>
-        </w:rPr>
-        <w:t>votorantim</w:t>
-      </w:r>
-      <w:proofErr w:type="spellEnd"/>
-      <w:r>
-        <w:rPr>
-          <w:rFonts w:ascii="Arial" w:hAnsi="Arial" w:cs="Arial"/>
-          <w:sz w:val="24"/>
-          <w:szCs w:val="24"/>
-        </w:rPr>
-        <w:t xml:space="preserve"> em ciência de dados, trabalho atualmente como operador de caixa em um dos maiores atacarejos do Brasil o Atacadão, pretendo estudar bastante para me tornar um bom empresário no futuro.</w:t>
+        <w:t xml:space="preserve"> tenho 19 anos comecei meu primeiro curso superior esse ano na fatec de votorantim em ciência de dados, trabalho atualmente como operador de caixa em um dos maiores atacarejos do Brasil o Atacadão, pretendo estudar bastante para me tornar um bom empresário no futuro.</w:t>
       </w:r>
     </w:p>
     <w:p>
@@ -3528,25 +3332,7 @@
           <w:sz w:val="24"/>
           <w:szCs w:val="24"/>
         </w:rPr>
-        <w:t xml:space="preserve">Vinicius, 39 anos, formado em Sistemas de Informação pela Academia de Ensino Superior, com especialização em MBA de Business </w:t>
-      </w:r>
-      <w:proofErr w:type="spellStart"/>
-      <w:r>
-        <w:rPr>
-          <w:rFonts w:ascii="Arial" w:hAnsi="Arial" w:cs="Arial"/>
-          <w:sz w:val="24"/>
-          <w:szCs w:val="24"/>
-        </w:rPr>
-        <w:t>Intelligence</w:t>
-      </w:r>
-      <w:proofErr w:type="spellEnd"/>
-      <w:r>
-        <w:rPr>
-          <w:rFonts w:ascii="Arial" w:hAnsi="Arial" w:cs="Arial"/>
-          <w:sz w:val="24"/>
-          <w:szCs w:val="24"/>
-        </w:rPr>
-        <w:t xml:space="preserve"> e Gestão de Projetos, sempre foi apaixonado pela combinação de tecnologia e inovação.</w:t>
+        <w:t>Vinicius, 39 anos, formado em Sistemas de Informação pela Academia de Ensino Superior, com especialização em MBA de Business Intelligence e Gestão de Projetos, sempre foi apaixonado pela combinação de tecnologia e inovação.</w:t>
       </w:r>
     </w:p>
     <w:p>
@@ -3753,7 +3539,17 @@
           <w:szCs w:val="24"/>
           <w:lang w:eastAsia="pt-BR"/>
         </w:rPr>
-        <w:t>Personalização: Cada cliente é único. Por isso, nos dedicamos a entender e atender suas necessidades individuais com soluções personalizadas.</w:t>
+        <w:t>Foco no cliente</w:t>
+      </w:r>
+      <w:r>
+        <w:rPr>
+          <w:rFonts w:ascii="Arial" w:eastAsia="Times New Roman" w:hAnsi="Arial" w:cs="Arial"/>
+          <w:color w:val="000000"/>
+          <w:sz w:val="24"/>
+          <w:szCs w:val="24"/>
+          <w:lang w:eastAsia="pt-BR"/>
+        </w:rPr>
+        <w:t>: Cada cliente é único. Por isso, nos dedicamos a entender e atender suas necessidades individuais com soluções personalizadas.</w:t>
       </w:r>
     </w:p>
     <w:p>
@@ -4405,23 +4201,7 @@
           <w:rFonts w:ascii="Arial" w:hAnsi="Arial" w:cs="Arial"/>
           <w:color w:val="000000"/>
         </w:rPr>
-        <w:t xml:space="preserve"> otimiza o processo de busca pela localidade ideal, considerando as necessidades específicas e as preferências individuais de cada cliente. Em suma, a </w:t>
-      </w:r>
-      <w:proofErr w:type="spellStart"/>
-      <w:r>
-        <w:rPr>
-          <w:rFonts w:ascii="Arial" w:hAnsi="Arial" w:cs="Arial"/>
-          <w:color w:val="000000"/>
-        </w:rPr>
-        <w:t>VisionLar</w:t>
-      </w:r>
-      <w:proofErr w:type="spellEnd"/>
-      <w:r>
-        <w:rPr>
-          <w:rFonts w:ascii="Arial" w:hAnsi="Arial" w:cs="Arial"/>
-          <w:color w:val="000000"/>
-        </w:rPr>
-        <w:t xml:space="preserve"> contribui para uma evolução significativa na forma como as pessoas selecionam localidades, promovendo decisões mais informadas e potencialmente melhorando a qualidade de vida e a as escolhas dos usuários.</w:t>
+        <w:t xml:space="preserve"> otimiza o processo de busca pela localidade ideal, considerando as necessidades específicas e as preferências individuais de cada cliente. Em suma, a VisionLar contribui para uma evolução significativa na forma como as pessoas selecionam localidades, promovendo decisões mais informadas e potencialmente melhorando a qualidade de vida e a as escolhas dos usuários.</w:t>
       </w:r>
     </w:p>
     <w:p>
@@ -5057,25 +4837,7 @@
           <w:sz w:val="24"/>
           <w:szCs w:val="24"/>
         </w:rPr>
-        <w:t xml:space="preserve">Preços dos aluguéis: O mercado de locação tem apresentado um aquecimento significativo, especialmente em grandes centros urbanos. Este fenômeno é atribuído, em parte, ao aumento das taxas de juros, que tem dissuadido potenciais compradores de imóveis. Consequentemente, observa-se uma maior procura por aluguéis, exercendo pressão ascendente sobre os preços no mercado de locação. De acordo com o índice </w:t>
-      </w:r>
-      <w:proofErr w:type="spellStart"/>
-      <w:r>
-        <w:rPr>
-          <w:rFonts w:ascii="Arial" w:hAnsi="Arial" w:cs="Arial"/>
-          <w:sz w:val="24"/>
-          <w:szCs w:val="24"/>
-        </w:rPr>
-        <w:t>FipeZap</w:t>
-      </w:r>
-      <w:proofErr w:type="spellEnd"/>
-      <w:r>
-        <w:rPr>
-          <w:rFonts w:ascii="Arial" w:hAnsi="Arial" w:cs="Arial"/>
-          <w:sz w:val="24"/>
-          <w:szCs w:val="24"/>
-        </w:rPr>
-        <w:t>, o preço do aluguel residencial subiu 16% em 2023, um aumento três vezes superior à inflação do período (G1, 2024).</w:t>
+        <w:t>Preços dos aluguéis: O mercado de locação tem apresentado um aquecimento significativo, especialmente em grandes centros urbanos. Este fenômeno é atribuído, em parte, ao aumento das taxas de juros, que tem dissuadido potenciais compradores de imóveis. Consequentemente, observa-se uma maior procura por aluguéis, exercendo pressão ascendente sobre os preços no mercado de locação. De acordo com o índice FipeZap, o preço do aluguel residencial subiu 16% em 2023, um aumento três vezes superior à inflação do período (G1, 2024).</w:t>
       </w:r>
     </w:p>
     <w:p>
@@ -5120,79 +4882,7 @@
           <w:sz w:val="24"/>
           <w:szCs w:val="24"/>
         </w:rPr>
-        <w:t>A matriz SWOT (</w:t>
-      </w:r>
-      <w:proofErr w:type="spellStart"/>
-      <w:r>
-        <w:rPr>
-          <w:rFonts w:ascii="Arial" w:hAnsi="Arial" w:cs="Arial"/>
-          <w:sz w:val="24"/>
-          <w:szCs w:val="24"/>
-        </w:rPr>
-        <w:t>Strengths</w:t>
-      </w:r>
-      <w:proofErr w:type="spellEnd"/>
-      <w:r>
-        <w:rPr>
-          <w:rFonts w:ascii="Arial" w:hAnsi="Arial" w:cs="Arial"/>
-          <w:sz w:val="24"/>
-          <w:szCs w:val="24"/>
-        </w:rPr>
-        <w:t xml:space="preserve">, </w:t>
-      </w:r>
-      <w:proofErr w:type="spellStart"/>
-      <w:r>
-        <w:rPr>
-          <w:rFonts w:ascii="Arial" w:hAnsi="Arial" w:cs="Arial"/>
-          <w:sz w:val="24"/>
-          <w:szCs w:val="24"/>
-        </w:rPr>
-        <w:t>Weaknesses</w:t>
-      </w:r>
-      <w:proofErr w:type="spellEnd"/>
-      <w:r>
-        <w:rPr>
-          <w:rFonts w:ascii="Arial" w:hAnsi="Arial" w:cs="Arial"/>
-          <w:sz w:val="24"/>
-          <w:szCs w:val="24"/>
-        </w:rPr>
-        <w:t xml:space="preserve">, </w:t>
-      </w:r>
-      <w:proofErr w:type="spellStart"/>
-      <w:r>
-        <w:rPr>
-          <w:rFonts w:ascii="Arial" w:hAnsi="Arial" w:cs="Arial"/>
-          <w:sz w:val="24"/>
-          <w:szCs w:val="24"/>
-        </w:rPr>
-        <w:t>Opportunities</w:t>
-      </w:r>
-      <w:proofErr w:type="spellEnd"/>
-      <w:r>
-        <w:rPr>
-          <w:rFonts w:ascii="Arial" w:hAnsi="Arial" w:cs="Arial"/>
-          <w:sz w:val="24"/>
-          <w:szCs w:val="24"/>
-        </w:rPr>
-        <w:t xml:space="preserve">, </w:t>
-      </w:r>
-      <w:proofErr w:type="spellStart"/>
-      <w:r>
-        <w:rPr>
-          <w:rFonts w:ascii="Arial" w:hAnsi="Arial" w:cs="Arial"/>
-          <w:sz w:val="24"/>
-          <w:szCs w:val="24"/>
-        </w:rPr>
-        <w:t>Threats</w:t>
-      </w:r>
-      <w:proofErr w:type="spellEnd"/>
-      <w:r>
-        <w:rPr>
-          <w:rFonts w:ascii="Arial" w:hAnsi="Arial" w:cs="Arial"/>
-          <w:sz w:val="24"/>
-          <w:szCs w:val="24"/>
-        </w:rPr>
-        <w:t xml:space="preserve">) é uma ferramenta analítica fundamental no planejamento estratégico organizacional. Sua utilização permite uma avaliação abrangente dos fatores internos (forças e fraquezas) e externos (oportunidades e ameaças) que influenciam o desempenho de uma empresa. Esta análise facilita a identificação de vantagens competitivas, áreas de melhoria, potenciais de crescimento e riscos do mercado, fornecendo uma base sólida para a </w:t>
+        <w:t xml:space="preserve">A matriz SWOT (Strengths, Weaknesses, Opportunities, Threats) é uma ferramenta analítica fundamental no planejamento estratégico organizacional. Sua utilização permite uma avaliação abrangente dos fatores internos (forças e fraquezas) e externos (oportunidades e ameaças) que influenciam o desempenho de uma empresa. Esta análise facilita a identificação de vantagens competitivas, áreas de melhoria, potenciais de crescimento e riscos do mercado, fornecendo uma base sólida para a </w:t>
       </w:r>
       <w:r>
         <w:rPr>
@@ -5925,21 +5615,7 @@
         <w:rPr>
           <w:rFonts w:eastAsiaTheme="minorHAnsi" w:cs="Arial"/>
         </w:rPr>
-        <w:t xml:space="preserve">A </w:t>
-      </w:r>
-      <w:proofErr w:type="spellStart"/>
-      <w:r>
-        <w:rPr>
-          <w:rFonts w:eastAsiaTheme="minorHAnsi" w:cs="Arial"/>
-        </w:rPr>
-        <w:t>VisionLar</w:t>
-      </w:r>
-      <w:proofErr w:type="spellEnd"/>
-      <w:r>
-        <w:rPr>
-          <w:rFonts w:eastAsiaTheme="minorHAnsi" w:cs="Arial"/>
-        </w:rPr>
-        <w:t xml:space="preserve"> é uma empresa composta por 17 colaboradores, distribuídos em quatro principais departamentos: Tecnologia da Informação (TI), Vendas e Marketing, Financeiro e Contábil, e Administração.</w:t>
+        <w:t>A VisionLar é uma empresa composta por 17 colaboradores, distribuídos em quatro principais departamentos: Tecnologia da Informação (TI), Vendas e Marketing, Financeiro e Contábil, e Administração.</w:t>
       </w:r>
     </w:p>
     <w:p>
@@ -5977,23 +5653,7 @@
           <w:rFonts w:ascii="Arial" w:eastAsiaTheme="minorHAnsi" w:hAnsi="Arial" w:cs="Arial"/>
           <w:lang w:eastAsia="en-US"/>
         </w:rPr>
-        <w:t xml:space="preserve">O departamento de Vendas e Marketing trabalha na promoção e venda dos produtos e serviços da </w:t>
-      </w:r>
-      <w:proofErr w:type="spellStart"/>
-      <w:r>
-        <w:rPr>
-          <w:rFonts w:ascii="Arial" w:eastAsiaTheme="minorHAnsi" w:hAnsi="Arial" w:cs="Arial"/>
-          <w:lang w:eastAsia="en-US"/>
-        </w:rPr>
-        <w:t>VisionLar</w:t>
-      </w:r>
-      <w:proofErr w:type="spellEnd"/>
-      <w:r>
-        <w:rPr>
-          <w:rFonts w:ascii="Arial" w:eastAsiaTheme="minorHAnsi" w:hAnsi="Arial" w:cs="Arial"/>
-          <w:lang w:eastAsia="en-US"/>
-        </w:rPr>
-        <w:t>, além de estabelecer estratégias de marketing que visam a captação de novos clientes e o fortalecimento da marca no mercado.</w:t>
+        <w:t>O departamento de Vendas e Marketing trabalha na promoção e venda dos produtos e serviços da VisionLar, além de estabelecer estratégias de marketing que visam a captação de novos clientes e o fortalecimento da marca no mercado.</w:t>
       </w:r>
     </w:p>
     <w:p>
@@ -6210,21 +5870,7 @@
         <w:rPr>
           <w:rFonts w:cs="Arial"/>
         </w:rPr>
-        <w:t xml:space="preserve">O fluxo de criação de contas na </w:t>
-      </w:r>
-      <w:proofErr w:type="spellStart"/>
-      <w:r>
-        <w:rPr>
-          <w:rFonts w:cs="Arial"/>
-        </w:rPr>
-        <w:t>VisionLar</w:t>
-      </w:r>
-      <w:proofErr w:type="spellEnd"/>
-      <w:r>
-        <w:rPr>
-          <w:rFonts w:cs="Arial"/>
-        </w:rPr>
-        <w:t xml:space="preserve"> segue uma sequência estruturada que prioriza a segurança e a experiência do usuário. Inicialmente, o usuário insere suas informações básicas, como nome e e-mail, através de um formulário online. Em seguida, ocorre a verificação de identidade por meio de um e-mail de confirmação ou código de verificação enviado por SMS, garantindo a autenticidade dos dados fornecidos. Após a verificação, o usuário cria suas credenciais de acesso, seguindo critérios rigorosos de segurança para a definição de senha. Uma vez autenticado, o usuário pode ajustar configurações adicionais de sua conta, permitindo a personalização da experiência e o acesso contínuo aos serviços oferecidos pela empresa. Este processo visa assegurar a integridade dos dados e a proteção do sistema, alinhado às melhores práticas de segurança digital.</w:t>
+        <w:t>O fluxo de criação de contas na VisionLar segue uma sequência estruturada que prioriza a segurança e a experiência do usuário. Inicialmente, o usuário insere suas informações básicas, como nome e e-mail, através de um formulário online. Em seguida, ocorre a verificação de identidade por meio de um e-mail de confirmação ou código de verificação enviado por SMS, garantindo a autenticidade dos dados fornecidos. Após a verificação, o usuário cria suas credenciais de acesso, seguindo critérios rigorosos de segurança para a definição de senha. Uma vez autenticado, o usuário pode ajustar configurações adicionais de sua conta, permitindo a personalização da experiência e o acesso contínuo aos serviços oferecidos pela empresa. Este processo visa assegurar a integridade dos dados e a proteção do sistema, alinhado às melhores práticas de segurança digital.</w:t>
       </w:r>
     </w:p>
     <w:p>
@@ -6526,12 +6172,10 @@
       <w:r>
         <w:t xml:space="preserve"> </w:t>
       </w:r>
-      <w:proofErr w:type="spellStart"/>
       <w:r>
         <w:t>canvas</w:t>
       </w:r>
       <w:bookmarkEnd w:id="22"/>
-      <w:proofErr w:type="spellEnd"/>
     </w:p>
     <w:p>
       <w:pPr>
@@ -6581,7 +6225,6 @@
         </w:rPr>
         <w:t xml:space="preserve">odel </w:t>
       </w:r>
-      <w:proofErr w:type="spellStart"/>
       <w:r>
         <w:rPr>
           <w:rFonts w:cs="Arial"/>
@@ -6592,48 +6235,13 @@
         <w:rPr>
           <w:rFonts w:cs="Arial"/>
         </w:rPr>
-        <w:t>anvas</w:t>
-      </w:r>
-      <w:proofErr w:type="spellEnd"/>
+        <w:t>anvas, desenvolvido por Alexander Osterwalder, é uma ferramenta visual e estratégica amplamente utilizada no planejamento de negócios. Sua aplicação permite uma visão holística e integrada dos elementos-chave de um modelo de negócios, esta abordagem facilita a compreensão, análise e inovação de modelos de negócios, promovendo uma comunicação eficaz entre stakeholders e possibilitando ajustes rápidos em resposta às dinâmicas do mercado.</w:t>
+      </w:r>
       <w:r>
         <w:rPr>
           <w:rFonts w:cs="Arial"/>
         </w:rPr>
-        <w:t xml:space="preserve">, desenvolvido por Alexander </w:t>
-      </w:r>
-      <w:proofErr w:type="spellStart"/>
-      <w:r>
-        <w:rPr>
-          <w:rFonts w:cs="Arial"/>
-        </w:rPr>
-        <w:t>Osterwalder</w:t>
-      </w:r>
-      <w:proofErr w:type="spellEnd"/>
-      <w:r>
-        <w:rPr>
-          <w:rFonts w:cs="Arial"/>
-        </w:rPr>
-        <w:t>, é uma ferramenta visual e estratégica amplamente utilizada no planejamento de negócios. Sua aplicação permite uma visão holística e integrada dos elementos-chave de um modelo de negócios, esta abordagem facilita a compreensão, análise e inovação de modelos de negócios, promovendo uma comunicação eficaz entre stakeholders e possibilitando ajustes rápidos em resposta às dinâmicas do mercado.</w:t>
-      </w:r>
-      <w:r>
-        <w:rPr>
-          <w:rFonts w:cs="Arial"/>
-        </w:rPr>
-        <w:t xml:space="preserve"> A seguir apresentaremos nosso business model </w:t>
-      </w:r>
-      <w:proofErr w:type="spellStart"/>
-      <w:r>
-        <w:rPr>
-          <w:rFonts w:cs="Arial"/>
-        </w:rPr>
-        <w:t>canvas</w:t>
-      </w:r>
-      <w:proofErr w:type="spellEnd"/>
-      <w:r>
-        <w:rPr>
-          <w:rFonts w:cs="Arial"/>
-        </w:rPr>
-        <w:t xml:space="preserve"> para </w:t>
+        <w:t xml:space="preserve"> A seguir apresentaremos nosso business model canvas para </w:t>
       </w:r>
       <w:r>
         <w:rPr>
@@ -6922,61 +6530,25 @@
           <w:sz w:val="24"/>
           <w:szCs w:val="24"/>
         </w:rPr>
-        <w:t xml:space="preserve">BAUMAN, Z. *Modernidade líquida*. Tradução: Plínio </w:t>
-      </w:r>
-      <w:proofErr w:type="spellStart"/>
-      <w:r>
-        <w:rPr>
-          <w:rFonts w:ascii="Arial" w:hAnsi="Arial" w:cs="Arial"/>
-          <w:sz w:val="24"/>
-          <w:szCs w:val="24"/>
-        </w:rPr>
-        <w:t>Dentzien</w:t>
-      </w:r>
-      <w:proofErr w:type="spellEnd"/>
-      <w:r>
-        <w:rPr>
-          <w:rFonts w:ascii="Arial" w:hAnsi="Arial" w:cs="Arial"/>
-          <w:sz w:val="24"/>
-          <w:szCs w:val="24"/>
-        </w:rPr>
-        <w:t xml:space="preserve">. Rio de Janeiro: Zahar, 2001.  </w:t>
-      </w:r>
-    </w:p>
-    <w:p>
-      <w:pPr>
-        <w:jc w:val="both"/>
-        <w:rPr>
-          <w:rFonts w:ascii="Arial" w:hAnsi="Arial" w:cs="Arial"/>
-          <w:sz w:val="24"/>
-          <w:szCs w:val="24"/>
-        </w:rPr>
-      </w:pPr>
-      <w:r>
-        <w:rPr>
-          <w:rFonts w:ascii="Arial" w:hAnsi="Arial" w:cs="Arial"/>
-          <w:sz w:val="24"/>
-          <w:szCs w:val="24"/>
-        </w:rPr>
-        <w:t xml:space="preserve">G1. Preço do aluguel residencial sobe 16% em 2023, três vezes mais que a inflação, mostra </w:t>
-      </w:r>
-      <w:proofErr w:type="spellStart"/>
-      <w:r>
-        <w:rPr>
-          <w:rFonts w:ascii="Arial" w:hAnsi="Arial" w:cs="Arial"/>
-          <w:sz w:val="24"/>
-          <w:szCs w:val="24"/>
-        </w:rPr>
-        <w:t>FipeZap</w:t>
-      </w:r>
-      <w:proofErr w:type="spellEnd"/>
-      <w:r>
-        <w:rPr>
-          <w:rFonts w:ascii="Arial" w:hAnsi="Arial" w:cs="Arial"/>
-          <w:sz w:val="24"/>
-          <w:szCs w:val="24"/>
-        </w:rPr>
-        <w:t xml:space="preserve">. *G1 Economia*, 16 jan. 2024. Disponível em: &lt;https://g1.globo.com/economia/noticia/2024/01/16/preco-do-aluguel-residencial-sobe-16percent-em-2023-tres-vezes-mais-que-a-inflacao-mostra-fipezap.ghtml&gt;. Acesso em: 04/10/2024.  </w:t>
+        <w:t xml:space="preserve">BAUMAN, Z. *Modernidade líquida*. Tradução: Plínio Dentzien. Rio de Janeiro: Zahar, 2001.  </w:t>
+      </w:r>
+    </w:p>
+    <w:p>
+      <w:pPr>
+        <w:jc w:val="both"/>
+        <w:rPr>
+          <w:rFonts w:ascii="Arial" w:hAnsi="Arial" w:cs="Arial"/>
+          <w:sz w:val="24"/>
+          <w:szCs w:val="24"/>
+        </w:rPr>
+      </w:pPr>
+      <w:r>
+        <w:rPr>
+          <w:rFonts w:ascii="Arial" w:hAnsi="Arial" w:cs="Arial"/>
+          <w:sz w:val="24"/>
+          <w:szCs w:val="24"/>
+        </w:rPr>
+        <w:t xml:space="preserve">G1. Preço do aluguel residencial sobe 16% em 2023, três vezes mais que a inflação, mostra FipeZap. *G1 Economia*, 16 jan. 2024. Disponível em: &lt;https://g1.globo.com/economia/noticia/2024/01/16/preco-do-aluguel-residencial-sobe-16percent-em-2023-tres-vezes-mais-que-a-inflacao-mostra-fipezap.ghtml&gt;. Acesso em: 04/10/2024.  </w:t>
       </w:r>
     </w:p>
     <w:p>
@@ -7030,25 +6602,7 @@
           <w:sz w:val="24"/>
           <w:szCs w:val="24"/>
         </w:rPr>
-        <w:t xml:space="preserve">RUSSELL, S.; NORVIG, P. *Inteligência artificial: uma abordagem moderna*. Tradução: Regina Célia </w:t>
-      </w:r>
-      <w:proofErr w:type="spellStart"/>
-      <w:r>
-        <w:rPr>
-          <w:rFonts w:ascii="Arial" w:hAnsi="Arial" w:cs="Arial"/>
-          <w:sz w:val="24"/>
-          <w:szCs w:val="24"/>
-        </w:rPr>
-        <w:t>Simille</w:t>
-      </w:r>
-      <w:proofErr w:type="spellEnd"/>
-      <w:r>
-        <w:rPr>
-          <w:rFonts w:ascii="Arial" w:hAnsi="Arial" w:cs="Arial"/>
-          <w:sz w:val="24"/>
-          <w:szCs w:val="24"/>
-        </w:rPr>
-        <w:t xml:space="preserve">. 3. ed. Rio de Janeiro: Elsevier, 2013.  </w:t>
+        <w:t xml:space="preserve">RUSSELL, S.; NORVIG, P. *Inteligência artificial: uma abordagem moderna*. Tradução: Regina Célia Simille. 3. ed. Rio de Janeiro: Elsevier, 2013.  </w:t>
       </w:r>
     </w:p>
     <w:p>
@@ -7131,7 +6685,7 @@
 </file>
 
 <file path=word/endnotes.xml><?xml version="1.0" encoding="utf-8"?>
-<w:endnotes xmlns:wpc="http://schemas.microsoft.com/office/word/2010/wordprocessingCanvas" xmlns:cx="http://schemas.microsoft.com/office/drawing/2014/chartex" xmlns:cx1="http://schemas.microsoft.com/office/drawing/2015/9/8/chartex" xmlns:cx2="http://schemas.microsoft.com/office/drawing/2015/10/21/chartex" xmlns:cx3="http://schemas.microsoft.com/office/drawing/2016/5/9/chartex" xmlns:cx4="http://schemas.microsoft.com/office/drawing/2016/5/10/chartex" xmlns:cx5="http://schemas.microsoft.com/office/drawing/2016/5/11/chartex" xmlns:cx6="http://schemas.microsoft.com/office/drawing/2016/5/12/chartex" xmlns:cx7="http://schemas.microsoft.com/office/drawing/2016/5/13/chartex" xmlns:cx8="http://schemas.microsoft.com/office/drawing/2016/5/14/chartex" xmlns:mc="http://schemas.openxmlformats.org/markup-compatibility/2006" xmlns:aink="http://schemas.microsoft.com/office/drawing/2016/ink" xmlns:am3d="http://schemas.microsoft.com/office/drawing/2017/model3d" xmlns:o="urn:schemas-microsoft-com:office:office" xmlns:oel="http://schemas.microsoft.com/office/2019/extlst" xmlns:r="http://schemas.openxmlformats.org/officeDocument/2006/relationships" xmlns:m="http://schemas.openxmlformats.org/officeDocument/2006/math" xmlns:v="urn:schemas-microsoft-com:vml" xmlns:wp14="http://schemas.microsoft.com/office/word/2010/wordprocessingDrawing" xmlns:wp="http://schemas.openxmlformats.org/drawingml/2006/wordprocessingDrawing" xmlns:w10="urn:schemas-microsoft-com:office:word" xmlns:w="http://schemas.openxmlformats.org/wordprocessingml/2006/main" xmlns:w14="http://schemas.microsoft.com/office/word/2010/wordml" xmlns:w15="http://schemas.microsoft.com/office/word/2012/wordml" xmlns:w16cex="http://schemas.microsoft.com/office/word/2018/wordml/cex" xmlns:w16cid="http://schemas.microsoft.com/office/word/2016/wordml/cid" xmlns:w16="http://schemas.microsoft.com/office/word/2018/wordml" xmlns:w16du="http://schemas.microsoft.com/office/word/2023/wordml/word16du" xmlns:w16sdtdh="http://schemas.microsoft.com/office/word/2020/wordml/sdtdatahash" xmlns:w16se="http://schemas.microsoft.com/office/word/2015/wordml/symex" xmlns:wpg="http://schemas.microsoft.com/office/word/2010/wordprocessingGroup" xmlns:wpi="http://schemas.microsoft.com/office/word/2010/wordprocessingInk" xmlns:wne="http://schemas.microsoft.com/office/word/2006/wordml" xmlns:wps="http://schemas.microsoft.com/office/word/2010/wordprocessingShape" mc:Ignorable="w14 w15 w16se w16cid w16 w16cex w16sdtdh w16du wp14">
+<w:endnotes xmlns:wpc="http://schemas.microsoft.com/office/word/2010/wordprocessingCanvas" xmlns:cx="http://schemas.microsoft.com/office/drawing/2014/chartex" xmlns:cx1="http://schemas.microsoft.com/office/drawing/2015/9/8/chartex" xmlns:cx2="http://schemas.microsoft.com/office/drawing/2015/10/21/chartex" xmlns:cx3="http://schemas.microsoft.com/office/drawing/2016/5/9/chartex" xmlns:cx4="http://schemas.microsoft.com/office/drawing/2016/5/10/chartex" xmlns:cx5="http://schemas.microsoft.com/office/drawing/2016/5/11/chartex" xmlns:cx6="http://schemas.microsoft.com/office/drawing/2016/5/12/chartex" xmlns:cx7="http://schemas.microsoft.com/office/drawing/2016/5/13/chartex" xmlns:cx8="http://schemas.microsoft.com/office/drawing/2016/5/14/chartex" xmlns:mc="http://schemas.openxmlformats.org/markup-compatibility/2006" xmlns:aink="http://schemas.microsoft.com/office/drawing/2016/ink" xmlns:am3d="http://schemas.microsoft.com/office/drawing/2017/model3d" xmlns:o="urn:schemas-microsoft-com:office:office" xmlns:r="http://schemas.openxmlformats.org/officeDocument/2006/relationships" xmlns:m="http://schemas.openxmlformats.org/officeDocument/2006/math" xmlns:v="urn:schemas-microsoft-com:vml" xmlns:wp14="http://schemas.microsoft.com/office/word/2010/wordprocessingDrawing" xmlns:wp="http://schemas.openxmlformats.org/drawingml/2006/wordprocessingDrawing" xmlns:w10="urn:schemas-microsoft-com:office:word" xmlns:w="http://schemas.openxmlformats.org/wordprocessingml/2006/main" xmlns:w14="http://schemas.microsoft.com/office/word/2010/wordml" xmlns:w15="http://schemas.microsoft.com/office/word/2012/wordml" xmlns:w16cex="http://schemas.microsoft.com/office/word/2018/wordml/cex" xmlns:w16cid="http://schemas.microsoft.com/office/word/2016/wordml/cid" xmlns:w16="http://schemas.microsoft.com/office/word/2018/wordml" xmlns:w16sdtdh="http://schemas.microsoft.com/office/word/2020/wordml/sdtdatahash" xmlns:w16se="http://schemas.microsoft.com/office/word/2015/wordml/symex" xmlns:wpg="http://schemas.microsoft.com/office/word/2010/wordprocessingGroup" xmlns:wpi="http://schemas.microsoft.com/office/word/2010/wordprocessingInk" xmlns:wne="http://schemas.microsoft.com/office/word/2006/wordml" xmlns:wps="http://schemas.microsoft.com/office/word/2010/wordprocessingShape" mc:Ignorable="w14 w15 w16se w16cid w16 w16cex w16sdtdh wp14">
   <w:endnote w:type="separator" w:id="-1">
     <w:p>
       <w:pPr>
@@ -7156,7 +6710,7 @@
 </file>
 
 <file path=word/footer1.xml><?xml version="1.0" encoding="utf-8"?>
-<w:ftr xmlns:wpc="http://schemas.microsoft.com/office/word/2010/wordprocessingCanvas" xmlns:cx="http://schemas.microsoft.com/office/drawing/2014/chartex" xmlns:cx1="http://schemas.microsoft.com/office/drawing/2015/9/8/chartex" xmlns:cx2="http://schemas.microsoft.com/office/drawing/2015/10/21/chartex" xmlns:cx3="http://schemas.microsoft.com/office/drawing/2016/5/9/chartex" xmlns:cx4="http://schemas.microsoft.com/office/drawing/2016/5/10/chartex" xmlns:cx5="http://schemas.microsoft.com/office/drawing/2016/5/11/chartex" xmlns:cx6="http://schemas.microsoft.com/office/drawing/2016/5/12/chartex" xmlns:cx7="http://schemas.microsoft.com/office/drawing/2016/5/13/chartex" xmlns:cx8="http://schemas.microsoft.com/office/drawing/2016/5/14/chartex" xmlns:mc="http://schemas.openxmlformats.org/markup-compatibility/2006" xmlns:aink="http://schemas.microsoft.com/office/drawing/2016/ink" xmlns:am3d="http://schemas.microsoft.com/office/drawing/2017/model3d" xmlns:o="urn:schemas-microsoft-com:office:office" xmlns:oel="http://schemas.microsoft.com/office/2019/extlst" xmlns:r="http://schemas.openxmlformats.org/officeDocument/2006/relationships" xmlns:m="http://schemas.openxmlformats.org/officeDocument/2006/math" xmlns:v="urn:schemas-microsoft-com:vml" xmlns:wp14="http://schemas.microsoft.com/office/word/2010/wordprocessingDrawing" xmlns:wp="http://schemas.openxmlformats.org/drawingml/2006/wordprocessingDrawing" xmlns:w10="urn:schemas-microsoft-com:office:word" xmlns:w="http://schemas.openxmlformats.org/wordprocessingml/2006/main" xmlns:w14="http://schemas.microsoft.com/office/word/2010/wordml" xmlns:w15="http://schemas.microsoft.com/office/word/2012/wordml" xmlns:w16cex="http://schemas.microsoft.com/office/word/2018/wordml/cex" xmlns:w16cid="http://schemas.microsoft.com/office/word/2016/wordml/cid" xmlns:w16="http://schemas.microsoft.com/office/word/2018/wordml" xmlns:w16du="http://schemas.microsoft.com/office/word/2023/wordml/word16du" xmlns:w16sdtdh="http://schemas.microsoft.com/office/word/2020/wordml/sdtdatahash" xmlns:w16se="http://schemas.microsoft.com/office/word/2015/wordml/symex" xmlns:wpg="http://schemas.microsoft.com/office/word/2010/wordprocessingGroup" xmlns:wpi="http://schemas.microsoft.com/office/word/2010/wordprocessingInk" xmlns:wne="http://schemas.microsoft.com/office/word/2006/wordml" xmlns:wps="http://schemas.microsoft.com/office/word/2010/wordprocessingShape" mc:Ignorable="w14 w15 w16se w16cid w16 w16cex w16sdtdh w16du wp14">
+<w:ftr xmlns:wpc="http://schemas.microsoft.com/office/word/2010/wordprocessingCanvas" xmlns:cx="http://schemas.microsoft.com/office/drawing/2014/chartex" xmlns:cx1="http://schemas.microsoft.com/office/drawing/2015/9/8/chartex" xmlns:cx2="http://schemas.microsoft.com/office/drawing/2015/10/21/chartex" xmlns:cx3="http://schemas.microsoft.com/office/drawing/2016/5/9/chartex" xmlns:cx4="http://schemas.microsoft.com/office/drawing/2016/5/10/chartex" xmlns:cx5="http://schemas.microsoft.com/office/drawing/2016/5/11/chartex" xmlns:cx6="http://schemas.microsoft.com/office/drawing/2016/5/12/chartex" xmlns:cx7="http://schemas.microsoft.com/office/drawing/2016/5/13/chartex" xmlns:cx8="http://schemas.microsoft.com/office/drawing/2016/5/14/chartex" xmlns:mc="http://schemas.openxmlformats.org/markup-compatibility/2006" xmlns:aink="http://schemas.microsoft.com/office/drawing/2016/ink" xmlns:am3d="http://schemas.microsoft.com/office/drawing/2017/model3d" xmlns:o="urn:schemas-microsoft-com:office:office" xmlns:r="http://schemas.openxmlformats.org/officeDocument/2006/relationships" xmlns:m="http://schemas.openxmlformats.org/officeDocument/2006/math" xmlns:v="urn:schemas-microsoft-com:vml" xmlns:wp14="http://schemas.microsoft.com/office/word/2010/wordprocessingDrawing" xmlns:wp="http://schemas.openxmlformats.org/drawingml/2006/wordprocessingDrawing" xmlns:w10="urn:schemas-microsoft-com:office:word" xmlns:w="http://schemas.openxmlformats.org/wordprocessingml/2006/main" xmlns:w14="http://schemas.microsoft.com/office/word/2010/wordml" xmlns:w15="http://schemas.microsoft.com/office/word/2012/wordml" xmlns:w16cex="http://schemas.microsoft.com/office/word/2018/wordml/cex" xmlns:w16cid="http://schemas.microsoft.com/office/word/2016/wordml/cid" xmlns:w16="http://schemas.microsoft.com/office/word/2018/wordml" xmlns:w16sdtdh="http://schemas.microsoft.com/office/word/2020/wordml/sdtdatahash" xmlns:w16se="http://schemas.microsoft.com/office/word/2015/wordml/symex" xmlns:wpg="http://schemas.microsoft.com/office/word/2010/wordprocessingGroup" xmlns:wpi="http://schemas.microsoft.com/office/word/2010/wordprocessingInk" xmlns:wne="http://schemas.microsoft.com/office/word/2006/wordml" xmlns:wps="http://schemas.microsoft.com/office/word/2010/wordprocessingShape" mc:Ignorable="w14 w15 w16se w16cid w16 w16cex w16sdtdh wp14">
   <w:sdt>
     <w:sdtPr>
       <w:id w:val="1437320307"/>
@@ -7165,6 +6719,7 @@
         <w:docPartUnique/>
       </w:docPartObj>
     </w:sdtPr>
+    <w:sdtEndPr/>
     <w:sdtContent>
       <w:p>
         <w:pPr>
@@ -7198,7 +6753,7 @@
 </file>
 
 <file path=word/footnotes.xml><?xml version="1.0" encoding="utf-8"?>
-<w:footnotes xmlns:wpc="http://schemas.microsoft.com/office/word/2010/wordprocessingCanvas" xmlns:cx="http://schemas.microsoft.com/office/drawing/2014/chartex" xmlns:cx1="http://schemas.microsoft.com/office/drawing/2015/9/8/chartex" xmlns:cx2="http://schemas.microsoft.com/office/drawing/2015/10/21/chartex" xmlns:cx3="http://schemas.microsoft.com/office/drawing/2016/5/9/chartex" xmlns:cx4="http://schemas.microsoft.com/office/drawing/2016/5/10/chartex" xmlns:cx5="http://schemas.microsoft.com/office/drawing/2016/5/11/chartex" xmlns:cx6="http://schemas.microsoft.com/office/drawing/2016/5/12/chartex" xmlns:cx7="http://schemas.microsoft.com/office/drawing/2016/5/13/chartex" xmlns:cx8="http://schemas.microsoft.com/office/drawing/2016/5/14/chartex" xmlns:mc="http://schemas.openxmlformats.org/markup-compatibility/2006" xmlns:aink="http://schemas.microsoft.com/office/drawing/2016/ink" xmlns:am3d="http://schemas.microsoft.com/office/drawing/2017/model3d" xmlns:o="urn:schemas-microsoft-com:office:office" xmlns:oel="http://schemas.microsoft.com/office/2019/extlst" xmlns:r="http://schemas.openxmlformats.org/officeDocument/2006/relationships" xmlns:m="http://schemas.openxmlformats.org/officeDocument/2006/math" xmlns:v="urn:schemas-microsoft-com:vml" xmlns:wp14="http://schemas.microsoft.com/office/word/2010/wordprocessingDrawing" xmlns:wp="http://schemas.openxmlformats.org/drawingml/2006/wordprocessingDrawing" xmlns:w10="urn:schemas-microsoft-com:office:word" xmlns:w="http://schemas.openxmlformats.org/wordprocessingml/2006/main" xmlns:w14="http://schemas.microsoft.com/office/word/2010/wordml" xmlns:w15="http://schemas.microsoft.com/office/word/2012/wordml" xmlns:w16cex="http://schemas.microsoft.com/office/word/2018/wordml/cex" xmlns:w16cid="http://schemas.microsoft.com/office/word/2016/wordml/cid" xmlns:w16="http://schemas.microsoft.com/office/word/2018/wordml" xmlns:w16du="http://schemas.microsoft.com/office/word/2023/wordml/word16du" xmlns:w16sdtdh="http://schemas.microsoft.com/office/word/2020/wordml/sdtdatahash" xmlns:w16se="http://schemas.microsoft.com/office/word/2015/wordml/symex" xmlns:wpg="http://schemas.microsoft.com/office/word/2010/wordprocessingGroup" xmlns:wpi="http://schemas.microsoft.com/office/word/2010/wordprocessingInk" xmlns:wne="http://schemas.microsoft.com/office/word/2006/wordml" xmlns:wps="http://schemas.microsoft.com/office/word/2010/wordprocessingShape" mc:Ignorable="w14 w15 w16se w16cid w16 w16cex w16sdtdh w16du wp14">
+<w:footnotes xmlns:wpc="http://schemas.microsoft.com/office/word/2010/wordprocessingCanvas" xmlns:cx="http://schemas.microsoft.com/office/drawing/2014/chartex" xmlns:cx1="http://schemas.microsoft.com/office/drawing/2015/9/8/chartex" xmlns:cx2="http://schemas.microsoft.com/office/drawing/2015/10/21/chartex" xmlns:cx3="http://schemas.microsoft.com/office/drawing/2016/5/9/chartex" xmlns:cx4="http://schemas.microsoft.com/office/drawing/2016/5/10/chartex" xmlns:cx5="http://schemas.microsoft.com/office/drawing/2016/5/11/chartex" xmlns:cx6="http://schemas.microsoft.com/office/drawing/2016/5/12/chartex" xmlns:cx7="http://schemas.microsoft.com/office/drawing/2016/5/13/chartex" xmlns:cx8="http://schemas.microsoft.com/office/drawing/2016/5/14/chartex" xmlns:mc="http://schemas.openxmlformats.org/markup-compatibility/2006" xmlns:aink="http://schemas.microsoft.com/office/drawing/2016/ink" xmlns:am3d="http://schemas.microsoft.com/office/drawing/2017/model3d" xmlns:o="urn:schemas-microsoft-com:office:office" xmlns:r="http://schemas.openxmlformats.org/officeDocument/2006/relationships" xmlns:m="http://schemas.openxmlformats.org/officeDocument/2006/math" xmlns:v="urn:schemas-microsoft-com:vml" xmlns:wp14="http://schemas.microsoft.com/office/word/2010/wordprocessingDrawing" xmlns:wp="http://schemas.openxmlformats.org/drawingml/2006/wordprocessingDrawing" xmlns:w10="urn:schemas-microsoft-com:office:word" xmlns:w="http://schemas.openxmlformats.org/wordprocessingml/2006/main" xmlns:w14="http://schemas.microsoft.com/office/word/2010/wordml" xmlns:w15="http://schemas.microsoft.com/office/word/2012/wordml" xmlns:w16cex="http://schemas.microsoft.com/office/word/2018/wordml/cex" xmlns:w16cid="http://schemas.microsoft.com/office/word/2016/wordml/cid" xmlns:w16="http://schemas.microsoft.com/office/word/2018/wordml" xmlns:w16sdtdh="http://schemas.microsoft.com/office/word/2020/wordml/sdtdatahash" xmlns:w16se="http://schemas.microsoft.com/office/word/2015/wordml/symex" xmlns:wpg="http://schemas.microsoft.com/office/word/2010/wordprocessingGroup" xmlns:wpi="http://schemas.microsoft.com/office/word/2010/wordprocessingInk" xmlns:wne="http://schemas.microsoft.com/office/word/2006/wordml" xmlns:wps="http://schemas.microsoft.com/office/word/2010/wordprocessingShape" mc:Ignorable="w14 w15 w16se w16cid w16 w16cex w16sdtdh wp14">
   <w:footnote w:type="separator" w:id="-1">
     <w:p>
       <w:pPr>
@@ -7223,7 +6778,7 @@
 </file>
 
 <file path=word/header1.xml><?xml version="1.0" encoding="utf-8"?>
-<w:hdr xmlns:wpc="http://schemas.microsoft.com/office/word/2010/wordprocessingCanvas" xmlns:cx="http://schemas.microsoft.com/office/drawing/2014/chartex" xmlns:cx1="http://schemas.microsoft.com/office/drawing/2015/9/8/chartex" xmlns:cx2="http://schemas.microsoft.com/office/drawing/2015/10/21/chartex" xmlns:cx3="http://schemas.microsoft.com/office/drawing/2016/5/9/chartex" xmlns:cx4="http://schemas.microsoft.com/office/drawing/2016/5/10/chartex" xmlns:cx5="http://schemas.microsoft.com/office/drawing/2016/5/11/chartex" xmlns:cx6="http://schemas.microsoft.com/office/drawing/2016/5/12/chartex" xmlns:cx7="http://schemas.microsoft.com/office/drawing/2016/5/13/chartex" xmlns:cx8="http://schemas.microsoft.com/office/drawing/2016/5/14/chartex" xmlns:mc="http://schemas.openxmlformats.org/markup-compatibility/2006" xmlns:aink="http://schemas.microsoft.com/office/drawing/2016/ink" xmlns:am3d="http://schemas.microsoft.com/office/drawing/2017/model3d" xmlns:o="urn:schemas-microsoft-com:office:office" xmlns:oel="http://schemas.microsoft.com/office/2019/extlst" xmlns:r="http://schemas.openxmlformats.org/officeDocument/2006/relationships" xmlns:m="http://schemas.openxmlformats.org/officeDocument/2006/math" xmlns:v="urn:schemas-microsoft-com:vml" xmlns:wp14="http://schemas.microsoft.com/office/word/2010/wordprocessingDrawing" xmlns:wp="http://schemas.openxmlformats.org/drawingml/2006/wordprocessingDrawing" xmlns:w10="urn:schemas-microsoft-com:office:word" xmlns:w="http://schemas.openxmlformats.org/wordprocessingml/2006/main" xmlns:w14="http://schemas.microsoft.com/office/word/2010/wordml" xmlns:w15="http://schemas.microsoft.com/office/word/2012/wordml" xmlns:w16cex="http://schemas.microsoft.com/office/word/2018/wordml/cex" xmlns:w16cid="http://schemas.microsoft.com/office/word/2016/wordml/cid" xmlns:w16="http://schemas.microsoft.com/office/word/2018/wordml" xmlns:w16du="http://schemas.microsoft.com/office/word/2023/wordml/word16du" xmlns:w16sdtdh="http://schemas.microsoft.com/office/word/2020/wordml/sdtdatahash" xmlns:w16se="http://schemas.microsoft.com/office/word/2015/wordml/symex" xmlns:wpg="http://schemas.microsoft.com/office/word/2010/wordprocessingGroup" xmlns:wpi="http://schemas.microsoft.com/office/word/2010/wordprocessingInk" xmlns:wne="http://schemas.microsoft.com/office/word/2006/wordml" xmlns:wps="http://schemas.microsoft.com/office/word/2010/wordprocessingShape" mc:Ignorable="w14 w15 w16se w16cid w16 w16cex w16sdtdh w16du wp14">
+<w:hdr xmlns:wpc="http://schemas.microsoft.com/office/word/2010/wordprocessingCanvas" xmlns:cx="http://schemas.microsoft.com/office/drawing/2014/chartex" xmlns:cx1="http://schemas.microsoft.com/office/drawing/2015/9/8/chartex" xmlns:cx2="http://schemas.microsoft.com/office/drawing/2015/10/21/chartex" xmlns:cx3="http://schemas.microsoft.com/office/drawing/2016/5/9/chartex" xmlns:cx4="http://schemas.microsoft.com/office/drawing/2016/5/10/chartex" xmlns:cx5="http://schemas.microsoft.com/office/drawing/2016/5/11/chartex" xmlns:cx6="http://schemas.microsoft.com/office/drawing/2016/5/12/chartex" xmlns:cx7="http://schemas.microsoft.com/office/drawing/2016/5/13/chartex" xmlns:cx8="http://schemas.microsoft.com/office/drawing/2016/5/14/chartex" xmlns:mc="http://schemas.openxmlformats.org/markup-compatibility/2006" xmlns:aink="http://schemas.microsoft.com/office/drawing/2016/ink" xmlns:am3d="http://schemas.microsoft.com/office/drawing/2017/model3d" xmlns:o="urn:schemas-microsoft-com:office:office" xmlns:r="http://schemas.openxmlformats.org/officeDocument/2006/relationships" xmlns:m="http://schemas.openxmlformats.org/officeDocument/2006/math" xmlns:v="urn:schemas-microsoft-com:vml" xmlns:wp14="http://schemas.microsoft.com/office/word/2010/wordprocessingDrawing" xmlns:wp="http://schemas.openxmlformats.org/drawingml/2006/wordprocessingDrawing" xmlns:w10="urn:schemas-microsoft-com:office:word" xmlns:w="http://schemas.openxmlformats.org/wordprocessingml/2006/main" xmlns:w14="http://schemas.microsoft.com/office/word/2010/wordml" xmlns:w15="http://schemas.microsoft.com/office/word/2012/wordml" xmlns:w16cex="http://schemas.microsoft.com/office/word/2018/wordml/cex" xmlns:w16cid="http://schemas.microsoft.com/office/word/2016/wordml/cid" xmlns:w16="http://schemas.microsoft.com/office/word/2018/wordml" xmlns:w16sdtdh="http://schemas.microsoft.com/office/word/2020/wordml/sdtdatahash" xmlns:w16se="http://schemas.microsoft.com/office/word/2015/wordml/symex" xmlns:wpg="http://schemas.microsoft.com/office/word/2010/wordprocessingGroup" xmlns:wpi="http://schemas.microsoft.com/office/word/2010/wordprocessingInk" xmlns:wne="http://schemas.microsoft.com/office/word/2006/wordml" xmlns:wps="http://schemas.microsoft.com/office/word/2010/wordprocessingShape" mc:Ignorable="w14 w15 w16se w16cid w16 w16cex w16sdtdh wp14">
   <w:p>
     <w:pPr>
       <w:pStyle w:val="Cabealho"/>
@@ -7287,7 +6842,7 @@
 </file>
 
 <file path=word/header2.xml><?xml version="1.0" encoding="utf-8"?>
-<w:hdr xmlns:wpc="http://schemas.microsoft.com/office/word/2010/wordprocessingCanvas" xmlns:cx="http://schemas.microsoft.com/office/drawing/2014/chartex" xmlns:cx1="http://schemas.microsoft.com/office/drawing/2015/9/8/chartex" xmlns:cx2="http://schemas.microsoft.com/office/drawing/2015/10/21/chartex" xmlns:cx3="http://schemas.microsoft.com/office/drawing/2016/5/9/chartex" xmlns:cx4="http://schemas.microsoft.com/office/drawing/2016/5/10/chartex" xmlns:cx5="http://schemas.microsoft.com/office/drawing/2016/5/11/chartex" xmlns:cx6="http://schemas.microsoft.com/office/drawing/2016/5/12/chartex" xmlns:cx7="http://schemas.microsoft.com/office/drawing/2016/5/13/chartex" xmlns:cx8="http://schemas.microsoft.com/office/drawing/2016/5/14/chartex" xmlns:mc="http://schemas.openxmlformats.org/markup-compatibility/2006" xmlns:aink="http://schemas.microsoft.com/office/drawing/2016/ink" xmlns:am3d="http://schemas.microsoft.com/office/drawing/2017/model3d" xmlns:o="urn:schemas-microsoft-com:office:office" xmlns:oel="http://schemas.microsoft.com/office/2019/extlst" xmlns:r="http://schemas.openxmlformats.org/officeDocument/2006/relationships" xmlns:m="http://schemas.openxmlformats.org/officeDocument/2006/math" xmlns:v="urn:schemas-microsoft-com:vml" xmlns:wp14="http://schemas.microsoft.com/office/word/2010/wordprocessingDrawing" xmlns:wp="http://schemas.openxmlformats.org/drawingml/2006/wordprocessingDrawing" xmlns:w10="urn:schemas-microsoft-com:office:word" xmlns:w="http://schemas.openxmlformats.org/wordprocessingml/2006/main" xmlns:w14="http://schemas.microsoft.com/office/word/2010/wordml" xmlns:w15="http://schemas.microsoft.com/office/word/2012/wordml" xmlns:w16cex="http://schemas.microsoft.com/office/word/2018/wordml/cex" xmlns:w16cid="http://schemas.microsoft.com/office/word/2016/wordml/cid" xmlns:w16="http://schemas.microsoft.com/office/word/2018/wordml" xmlns:w16du="http://schemas.microsoft.com/office/word/2023/wordml/word16du" xmlns:w16sdtdh="http://schemas.microsoft.com/office/word/2020/wordml/sdtdatahash" xmlns:w16se="http://schemas.microsoft.com/office/word/2015/wordml/symex" xmlns:wpg="http://schemas.microsoft.com/office/word/2010/wordprocessingGroup" xmlns:wpi="http://schemas.microsoft.com/office/word/2010/wordprocessingInk" xmlns:wne="http://schemas.microsoft.com/office/word/2006/wordml" xmlns:wps="http://schemas.microsoft.com/office/word/2010/wordprocessingShape" mc:Ignorable="w14 w15 w16se w16cid w16 w16cex w16sdtdh w16du wp14">
+<w:hdr xmlns:wpc="http://schemas.microsoft.com/office/word/2010/wordprocessingCanvas" xmlns:cx="http://schemas.microsoft.com/office/drawing/2014/chartex" xmlns:cx1="http://schemas.microsoft.com/office/drawing/2015/9/8/chartex" xmlns:cx2="http://schemas.microsoft.com/office/drawing/2015/10/21/chartex" xmlns:cx3="http://schemas.microsoft.com/office/drawing/2016/5/9/chartex" xmlns:cx4="http://schemas.microsoft.com/office/drawing/2016/5/10/chartex" xmlns:cx5="http://schemas.microsoft.com/office/drawing/2016/5/11/chartex" xmlns:cx6="http://schemas.microsoft.com/office/drawing/2016/5/12/chartex" xmlns:cx7="http://schemas.microsoft.com/office/drawing/2016/5/13/chartex" xmlns:cx8="http://schemas.microsoft.com/office/drawing/2016/5/14/chartex" xmlns:mc="http://schemas.openxmlformats.org/markup-compatibility/2006" xmlns:aink="http://schemas.microsoft.com/office/drawing/2016/ink" xmlns:am3d="http://schemas.microsoft.com/office/drawing/2017/model3d" xmlns:o="urn:schemas-microsoft-com:office:office" xmlns:r="http://schemas.openxmlformats.org/officeDocument/2006/relationships" xmlns:m="http://schemas.openxmlformats.org/officeDocument/2006/math" xmlns:v="urn:schemas-microsoft-com:vml" xmlns:wp14="http://schemas.microsoft.com/office/word/2010/wordprocessingDrawing" xmlns:wp="http://schemas.openxmlformats.org/drawingml/2006/wordprocessingDrawing" xmlns:w10="urn:schemas-microsoft-com:office:word" xmlns:w="http://schemas.openxmlformats.org/wordprocessingml/2006/main" xmlns:w14="http://schemas.microsoft.com/office/word/2010/wordml" xmlns:w15="http://schemas.microsoft.com/office/word/2012/wordml" xmlns:w16cex="http://schemas.microsoft.com/office/word/2018/wordml/cex" xmlns:w16cid="http://schemas.microsoft.com/office/word/2016/wordml/cid" xmlns:w16="http://schemas.microsoft.com/office/word/2018/wordml" xmlns:w16sdtdh="http://schemas.microsoft.com/office/word/2020/wordml/sdtdatahash" xmlns:w16se="http://schemas.microsoft.com/office/word/2015/wordml/symex" xmlns:wpg="http://schemas.microsoft.com/office/word/2010/wordprocessingGroup" xmlns:wpi="http://schemas.microsoft.com/office/word/2010/wordprocessingInk" xmlns:wne="http://schemas.microsoft.com/office/word/2006/wordml" xmlns:wps="http://schemas.microsoft.com/office/word/2010/wordprocessingShape" mc:Ignorable="w14 w15 w16se w16cid w16 w16cex w16sdtdh wp14">
   <w:p>
     <w:pPr>
       <w:pStyle w:val="Cabealho"/>
@@ -7351,7 +6906,7 @@
 </file>
 
 <file path=word/numbering.xml><?xml version="1.0" encoding="utf-8"?>
-<w:numbering xmlns:wpc="http://schemas.microsoft.com/office/word/2010/wordprocessingCanvas" xmlns:cx="http://schemas.microsoft.com/office/drawing/2014/chartex" xmlns:cx1="http://schemas.microsoft.com/office/drawing/2015/9/8/chartex" xmlns:cx2="http://schemas.microsoft.com/office/drawing/2015/10/21/chartex" xmlns:cx3="http://schemas.microsoft.com/office/drawing/2016/5/9/chartex" xmlns:cx4="http://schemas.microsoft.com/office/drawing/2016/5/10/chartex" xmlns:cx5="http://schemas.microsoft.com/office/drawing/2016/5/11/chartex" xmlns:cx6="http://schemas.microsoft.com/office/drawing/2016/5/12/chartex" xmlns:cx7="http://schemas.microsoft.com/office/drawing/2016/5/13/chartex" xmlns:cx8="http://schemas.microsoft.com/office/drawing/2016/5/14/chartex" xmlns:mc="http://schemas.openxmlformats.org/markup-compatibility/2006" xmlns:aink="http://schemas.microsoft.com/office/drawing/2016/ink" xmlns:am3d="http://schemas.microsoft.com/office/drawing/2017/model3d" xmlns:o="urn:schemas-microsoft-com:office:office" xmlns:oel="http://schemas.microsoft.com/office/2019/extlst" xmlns:r="http://schemas.openxmlformats.org/officeDocument/2006/relationships" xmlns:m="http://schemas.openxmlformats.org/officeDocument/2006/math" xmlns:v="urn:schemas-microsoft-com:vml" xmlns:wp14="http://schemas.microsoft.com/office/word/2010/wordprocessingDrawing" xmlns:wp="http://schemas.openxmlformats.org/drawingml/2006/wordprocessingDrawing" xmlns:w10="urn:schemas-microsoft-com:office:word" xmlns:w="http://schemas.openxmlformats.org/wordprocessingml/2006/main" xmlns:w14="http://schemas.microsoft.com/office/word/2010/wordml" xmlns:w15="http://schemas.microsoft.com/office/word/2012/wordml" xmlns:w16cex="http://schemas.microsoft.com/office/word/2018/wordml/cex" xmlns:w16cid="http://schemas.microsoft.com/office/word/2016/wordml/cid" xmlns:w16="http://schemas.microsoft.com/office/word/2018/wordml" xmlns:w16du="http://schemas.microsoft.com/office/word/2023/wordml/word16du" xmlns:w16sdtdh="http://schemas.microsoft.com/office/word/2020/wordml/sdtdatahash" xmlns:w16se="http://schemas.microsoft.com/office/word/2015/wordml/symex" xmlns:wpg="http://schemas.microsoft.com/office/word/2010/wordprocessingGroup" xmlns:wpi="http://schemas.microsoft.com/office/word/2010/wordprocessingInk" xmlns:wne="http://schemas.microsoft.com/office/word/2006/wordml" xmlns:wps="http://schemas.microsoft.com/office/word/2010/wordprocessingShape" mc:Ignorable="w14 w15 w16se w16cid w16 w16cex w16sdtdh w16du wp14">
+<w:numbering xmlns:wpc="http://schemas.microsoft.com/office/word/2010/wordprocessingCanvas" xmlns:cx="http://schemas.microsoft.com/office/drawing/2014/chartex" xmlns:cx1="http://schemas.microsoft.com/office/drawing/2015/9/8/chartex" xmlns:cx2="http://schemas.microsoft.com/office/drawing/2015/10/21/chartex" xmlns:cx3="http://schemas.microsoft.com/office/drawing/2016/5/9/chartex" xmlns:cx4="http://schemas.microsoft.com/office/drawing/2016/5/10/chartex" xmlns:cx5="http://schemas.microsoft.com/office/drawing/2016/5/11/chartex" xmlns:cx6="http://schemas.microsoft.com/office/drawing/2016/5/12/chartex" xmlns:cx7="http://schemas.microsoft.com/office/drawing/2016/5/13/chartex" xmlns:cx8="http://schemas.microsoft.com/office/drawing/2016/5/14/chartex" xmlns:mc="http://schemas.openxmlformats.org/markup-compatibility/2006" xmlns:aink="http://schemas.microsoft.com/office/drawing/2016/ink" xmlns:am3d="http://schemas.microsoft.com/office/drawing/2017/model3d" xmlns:o="urn:schemas-microsoft-com:office:office" xmlns:r="http://schemas.openxmlformats.org/officeDocument/2006/relationships" xmlns:m="http://schemas.openxmlformats.org/officeDocument/2006/math" xmlns:v="urn:schemas-microsoft-com:vml" xmlns:wp14="http://schemas.microsoft.com/office/word/2010/wordprocessingDrawing" xmlns:wp="http://schemas.openxmlformats.org/drawingml/2006/wordprocessingDrawing" xmlns:w10="urn:schemas-microsoft-com:office:word" xmlns:w="http://schemas.openxmlformats.org/wordprocessingml/2006/main" xmlns:w14="http://schemas.microsoft.com/office/word/2010/wordml" xmlns:w15="http://schemas.microsoft.com/office/word/2012/wordml" xmlns:w16cex="http://schemas.microsoft.com/office/word/2018/wordml/cex" xmlns:w16cid="http://schemas.microsoft.com/office/word/2016/wordml/cid" xmlns:w16="http://schemas.microsoft.com/office/word/2018/wordml" xmlns:w16sdtdh="http://schemas.microsoft.com/office/word/2020/wordml/sdtdatahash" xmlns:w16se="http://schemas.microsoft.com/office/word/2015/wordml/symex" xmlns:wpg="http://schemas.microsoft.com/office/word/2010/wordprocessingGroup" xmlns:wpi="http://schemas.microsoft.com/office/word/2010/wordprocessingInk" xmlns:wne="http://schemas.microsoft.com/office/word/2006/wordml" xmlns:wps="http://schemas.microsoft.com/office/word/2010/wordprocessingShape" mc:Ignorable="w14 w15 w16se w16cid w16 w16cex w16sdtdh wp14">
   <w:abstractNum w:abstractNumId="0" w15:restartNumberingAfterBreak="0">
     <w:nsid w:val="02FC1FF4"/>
     <w:multiLevelType w:val="hybridMultilevel"/>
@@ -8066,29 +7621,29 @@
       </w:rPr>
     </w:lvl>
   </w:abstractNum>
-  <w:num w:numId="1" w16cid:durableId="1874926987">
+  <w:num w:numId="1">
     <w:abstractNumId w:val="5"/>
   </w:num>
-  <w:num w:numId="2" w16cid:durableId="7291519">
+  <w:num w:numId="2">
     <w:abstractNumId w:val="1"/>
   </w:num>
-  <w:num w:numId="3" w16cid:durableId="956760570">
+  <w:num w:numId="3">
     <w:abstractNumId w:val="0"/>
   </w:num>
-  <w:num w:numId="4" w16cid:durableId="1710570572">
+  <w:num w:numId="4">
     <w:abstractNumId w:val="2"/>
   </w:num>
-  <w:num w:numId="5" w16cid:durableId="1650287047">
+  <w:num w:numId="5">
     <w:abstractNumId w:val="3"/>
   </w:num>
-  <w:num w:numId="6" w16cid:durableId="1944334456">
+  <w:num w:numId="6">
     <w:abstractNumId w:val="4"/>
   </w:num>
 </w:numbering>
 </file>
 
 <file path=word/styles.xml><?xml version="1.0" encoding="utf-8"?>
-<w:styles xmlns:mc="http://schemas.openxmlformats.org/markup-compatibility/2006" xmlns:r="http://schemas.openxmlformats.org/officeDocument/2006/relationships" xmlns:w="http://schemas.openxmlformats.org/wordprocessingml/2006/main" xmlns:w14="http://schemas.microsoft.com/office/word/2010/wordml" xmlns:w15="http://schemas.microsoft.com/office/word/2012/wordml" xmlns:w16cex="http://schemas.microsoft.com/office/word/2018/wordml/cex" xmlns:w16cid="http://schemas.microsoft.com/office/word/2016/wordml/cid" xmlns:w16="http://schemas.microsoft.com/office/word/2018/wordml" xmlns:w16du="http://schemas.microsoft.com/office/word/2023/wordml/word16du" xmlns:w16sdtdh="http://schemas.microsoft.com/office/word/2020/wordml/sdtdatahash" xmlns:w16se="http://schemas.microsoft.com/office/word/2015/wordml/symex" mc:Ignorable="w14 w15 w16se w16cid w16 w16cex w16sdtdh w16du">
+<w:styles xmlns:mc="http://schemas.openxmlformats.org/markup-compatibility/2006" xmlns:r="http://schemas.openxmlformats.org/officeDocument/2006/relationships" xmlns:w="http://schemas.openxmlformats.org/wordprocessingml/2006/main" xmlns:w14="http://schemas.microsoft.com/office/word/2010/wordml" xmlns:w15="http://schemas.microsoft.com/office/word/2012/wordml" xmlns:w16cex="http://schemas.microsoft.com/office/word/2018/wordml/cex" xmlns:w16cid="http://schemas.microsoft.com/office/word/2016/wordml/cid" xmlns:w16="http://schemas.microsoft.com/office/word/2018/wordml" xmlns:w16sdtdh="http://schemas.microsoft.com/office/word/2020/wordml/sdtdatahash" xmlns:w16se="http://schemas.microsoft.com/office/word/2015/wordml/symex" mc:Ignorable="w14 w15 w16se w16cid w16 w16cex w16sdtdh">
   <w:docDefaults>
     <w:rPrDefault>
       <w:rPr>

</xml_diff>

<commit_message>
Versão com dados de criminalidade
</commit_message>
<xml_diff>
--- a/projeto_v01 (1).docx
+++ b/projeto_v01 (1).docx
@@ -123,7 +123,6 @@
           <w:szCs w:val="24"/>
         </w:rPr>
       </w:pPr>
-      <w:proofErr w:type="spellStart"/>
       <w:r>
         <w:rPr>
           <w:rFonts w:ascii="Arial" w:hAnsi="Arial" w:cs="Arial"/>
@@ -132,7 +131,6 @@
         </w:rPr>
         <w:t>VisionLar</w:t>
       </w:r>
-      <w:proofErr w:type="spellEnd"/>
     </w:p>
     <w:p>
       <w:pPr>
@@ -249,36 +247,8 @@
           <w:sz w:val="24"/>
           <w:szCs w:val="24"/>
         </w:rPr>
-        <w:t xml:space="preserve">Vinicius </w:t>
-      </w:r>
-      <w:proofErr w:type="spellStart"/>
-      <w:r>
-        <w:rPr>
-          <w:rFonts w:ascii="Arial" w:hAnsi="Arial" w:cs="Arial"/>
-          <w:sz w:val="24"/>
-          <w:szCs w:val="24"/>
-        </w:rPr>
-        <w:t>Montanini</w:t>
-      </w:r>
-      <w:proofErr w:type="spellEnd"/>
-      <w:r>
-        <w:rPr>
-          <w:rFonts w:ascii="Arial" w:hAnsi="Arial" w:cs="Arial"/>
-          <w:sz w:val="24"/>
-          <w:szCs w:val="24"/>
-        </w:rPr>
-        <w:t xml:space="preserve"> </w:t>
-      </w:r>
-      <w:proofErr w:type="spellStart"/>
-      <w:r>
-        <w:rPr>
-          <w:rFonts w:ascii="Arial" w:hAnsi="Arial" w:cs="Arial"/>
-          <w:sz w:val="24"/>
-          <w:szCs w:val="24"/>
-        </w:rPr>
-        <w:t>Pierote</w:t>
-      </w:r>
-      <w:proofErr w:type="spellEnd"/>
+        <w:t>Vinicius Montanini Pierote</w:t>
+      </w:r>
     </w:p>
     <w:p>
       <w:pPr>
@@ -2740,18 +2710,8 @@
           <w:sz w:val="24"/>
           <w:szCs w:val="24"/>
         </w:rPr>
-        <w:t xml:space="preserve">O pensador Zygmunt </w:t>
-      </w:r>
-      <w:proofErr w:type="spellStart"/>
-      <w:r>
-        <w:rPr>
-          <w:rFonts w:ascii="Arial" w:hAnsi="Arial" w:cs="Arial"/>
-          <w:sz w:val="24"/>
-          <w:szCs w:val="24"/>
-        </w:rPr>
-        <w:t>Bauman</w:t>
-      </w:r>
-      <w:proofErr w:type="spellEnd"/>
+        <w:t>O pensador Zygmunt Bauman</w:t>
+      </w:r>
       <w:r>
         <w:rPr>
           <w:rFonts w:ascii="Arial" w:hAnsi="Arial" w:cs="Arial"/>
@@ -2806,25 +2766,7 @@
           <w:sz w:val="24"/>
           <w:szCs w:val="24"/>
         </w:rPr>
-        <w:t xml:space="preserve">Este projeto propõe soluções para os novos hábitos e a construção de uma plataforma para gerar informações estruturadas, baseadas em personalização de necessidades, com o intuito de encontrar o melhor local de convívio e trabalho. O sistema será baseado em filtros, recomendações automatizadas e uso de machine learning para entender as preferências dos usuários, seguindo os princípios de desenvolvimento de agentes inteligentes descritos por Russell e </w:t>
-      </w:r>
-      <w:proofErr w:type="spellStart"/>
-      <w:r>
-        <w:rPr>
-          <w:rFonts w:ascii="Arial" w:hAnsi="Arial" w:cs="Arial"/>
-          <w:sz w:val="24"/>
-          <w:szCs w:val="24"/>
-        </w:rPr>
-        <w:t>Norvig</w:t>
-      </w:r>
-      <w:proofErr w:type="spellEnd"/>
-      <w:r>
-        <w:rPr>
-          <w:rFonts w:ascii="Arial" w:hAnsi="Arial" w:cs="Arial"/>
-          <w:sz w:val="24"/>
-          <w:szCs w:val="24"/>
-        </w:rPr>
-        <w:t xml:space="preserve"> (RUSSELL; NORVIG, 2013), em que sistemas de IA são capazes de resolver problemas complexos de forma autônoma e eficiente, cruzando dados e oferecendo soluções personalizadas.</w:t>
+        <w:t>Este projeto propõe soluções para os novos hábitos e a construção de uma plataforma para gerar informações estruturadas, baseadas em personalização de necessidades, com o intuito de encontrar o melhor local de convívio e trabalho. O sistema será baseado em filtros, recomendações automatizadas e uso de machine learning para entender as preferências dos usuários, seguindo os princípios de desenvolvimento de agentes inteligentes descritos por Russell e Norvig (RUSSELL; NORVIG, 2013), em que sistemas de IA são capazes de resolver problemas complexos de forma autônoma e eficiente, cruzando dados e oferecendo soluções personalizadas.</w:t>
       </w:r>
     </w:p>
     <w:p>
@@ -2845,12 +2787,10 @@
       <w:pPr>
         <w:pStyle w:val="Ttulo1"/>
       </w:pPr>
-      <w:proofErr w:type="spellStart"/>
       <w:r>
         <w:t>VisionLar</w:t>
       </w:r>
       <w:bookmarkEnd w:id="1"/>
-      <w:proofErr w:type="spellEnd"/>
     </w:p>
     <w:p/>
     <w:p>
@@ -2873,43 +2813,7 @@
           <w:sz w:val="24"/>
           <w:szCs w:val="24"/>
         </w:rPr>
-        <w:t xml:space="preserve">O presente projeto propõe o desenvolvimento de uma plataforma denominada </w:t>
-      </w:r>
-      <w:proofErr w:type="spellStart"/>
-      <w:r>
-        <w:rPr>
-          <w:rFonts w:ascii="Arial" w:hAnsi="Arial" w:cs="Arial"/>
-          <w:sz w:val="24"/>
-          <w:szCs w:val="24"/>
-        </w:rPr>
-        <w:t>VisionLar</w:t>
-      </w:r>
-      <w:proofErr w:type="spellEnd"/>
-      <w:r>
-        <w:rPr>
-          <w:rFonts w:ascii="Arial" w:hAnsi="Arial" w:cs="Arial"/>
-          <w:sz w:val="24"/>
-          <w:szCs w:val="24"/>
-        </w:rPr>
-        <w:t>, que utiliza tecnologias de inteligência artificial (IA) e aprendizado profundo (</w:t>
-      </w:r>
-      <w:proofErr w:type="spellStart"/>
-      <w:r>
-        <w:rPr>
-          <w:rFonts w:ascii="Arial" w:hAnsi="Arial" w:cs="Arial"/>
-          <w:sz w:val="24"/>
-          <w:szCs w:val="24"/>
-        </w:rPr>
-        <w:t>deep</w:t>
-      </w:r>
-      <w:proofErr w:type="spellEnd"/>
-      <w:r>
-        <w:rPr>
-          <w:rFonts w:ascii="Arial" w:hAnsi="Arial" w:cs="Arial"/>
-          <w:sz w:val="24"/>
-          <w:szCs w:val="24"/>
-        </w:rPr>
-        <w:t xml:space="preserve"> learning) para otimizar o processo de seleção de locais para </w:t>
+        <w:t xml:space="preserve">O presente projeto propõe o desenvolvimento de uma plataforma denominada VisionLar, que utiliza tecnologias de inteligência artificial (IA) e aprendizado profundo (deep learning) para otimizar o processo de seleção de locais para </w:t>
       </w:r>
       <w:r>
         <w:rPr>
@@ -2961,25 +2865,7 @@
           <w:sz w:val="24"/>
           <w:szCs w:val="24"/>
         </w:rPr>
-        <w:t xml:space="preserve">A relevância deste sistema reside em sua capacidade de transformar o processo de seleção de localidades em uma experiência mais eficiente e confiável. O </w:t>
-      </w:r>
-      <w:proofErr w:type="spellStart"/>
-      <w:r>
-        <w:rPr>
-          <w:rFonts w:ascii="Arial" w:hAnsi="Arial" w:cs="Arial"/>
-          <w:sz w:val="24"/>
-          <w:szCs w:val="24"/>
-        </w:rPr>
-        <w:t>VisionLar</w:t>
-      </w:r>
-      <w:proofErr w:type="spellEnd"/>
-      <w:r>
-        <w:rPr>
-          <w:rFonts w:ascii="Arial" w:hAnsi="Arial" w:cs="Arial"/>
-          <w:sz w:val="24"/>
-          <w:szCs w:val="24"/>
-        </w:rPr>
-        <w:t xml:space="preserve"> visa atender a diversos perfis de usuários, incluindo indivíduos em processo de mudança de cidade, jovens em busca de sua primeira residência independente, ou empreendedores procurando o local ideal para estabelecer seus negócios.</w:t>
+        <w:t>A relevância deste sistema reside em sua capacidade de transformar o processo de seleção de localidades em uma experiência mais eficiente e confiável. O VisionLar visa atender a diversos perfis de usuários, incluindo indivíduos em processo de mudança de cidade, jovens em busca de sua primeira residência independente, ou empreendedores procurando o local ideal para estabelecer seus negócios.</w:t>
       </w:r>
     </w:p>
     <w:p>
@@ -3105,18 +2991,8 @@
           <w:sz w:val="22"/>
           <w:szCs w:val="22"/>
         </w:rPr>
-        <w:t xml:space="preserve">Figura 01 – Logo da </w:t>
-      </w:r>
-      <w:proofErr w:type="spellStart"/>
-      <w:r>
-        <w:rPr>
-          <w:rFonts w:ascii="Arial" w:hAnsi="Arial" w:cs="Arial"/>
-          <w:sz w:val="22"/>
-          <w:szCs w:val="22"/>
-        </w:rPr>
-        <w:t>VisionLar</w:t>
-      </w:r>
-      <w:proofErr w:type="spellEnd"/>
+        <w:t>Figura 01 – Logo da VisionLar</w:t>
+      </w:r>
     </w:p>
     <w:p>
       <w:pPr>
@@ -3259,25 +3135,7 @@
           <w:sz w:val="24"/>
           <w:szCs w:val="24"/>
         </w:rPr>
-        <w:t xml:space="preserve">André Lopes Dias, 45 anos, pai de um menino de 10 anos. Com formação em Licenciatura em Matemática e Técnico em Segurança do Trabalho. Há mais de 9 anos servidor público da Prefeitura Municipal de Sorocaba, na Secretaria de Segurança Urbana, que atua no atendimento telefônico de emergência, </w:t>
-      </w:r>
-      <w:proofErr w:type="spellStart"/>
-      <w:r>
-        <w:rPr>
-          <w:rFonts w:ascii="Arial" w:hAnsi="Arial" w:cs="Arial"/>
-          <w:sz w:val="24"/>
-          <w:szCs w:val="24"/>
-        </w:rPr>
-        <w:t>rádiocomunicação</w:t>
-      </w:r>
-      <w:proofErr w:type="spellEnd"/>
-      <w:r>
-        <w:rPr>
-          <w:rFonts w:ascii="Arial" w:hAnsi="Arial" w:cs="Arial"/>
-          <w:sz w:val="24"/>
-          <w:szCs w:val="24"/>
-        </w:rPr>
-        <w:t xml:space="preserve"> com as viaturas da Guarda Civil Municipal e visualização de câmeras localizadas nas vias públicas.</w:t>
+        <w:t>André Lopes Dias, 45 anos, pai de um menino de 10 anos. Com formação em Licenciatura em Matemática e Técnico em Segurança do Trabalho. Há mais de 9 anos servidor público da Prefeitura Municipal de Sorocaba, na Secretaria de Segurança Urbana, que atua no atendimento telefônico de emergência, rádiocomunicação com as viaturas da Guarda Civil Municipal e visualização de câmeras localizadas nas vias públicas.</w:t>
       </w:r>
     </w:p>
     <w:p>
@@ -3345,25 +3203,7 @@
           <w:sz w:val="24"/>
           <w:szCs w:val="24"/>
         </w:rPr>
-        <w:t xml:space="preserve"> na </w:t>
-      </w:r>
-      <w:proofErr w:type="spellStart"/>
-      <w:r>
-        <w:rPr>
-          <w:rFonts w:ascii="Arial" w:hAnsi="Arial" w:cs="Arial"/>
-          <w:sz w:val="24"/>
-          <w:szCs w:val="24"/>
-        </w:rPr>
-        <w:t>Veolia</w:t>
-      </w:r>
-      <w:proofErr w:type="spellEnd"/>
-      <w:r>
-        <w:rPr>
-          <w:rFonts w:ascii="Arial" w:hAnsi="Arial" w:cs="Arial"/>
-          <w:sz w:val="24"/>
-          <w:szCs w:val="24"/>
-        </w:rPr>
-        <w:t xml:space="preserve"> como pesquisador. Gosta de ler livros e assistir animes.</w:t>
+        <w:t xml:space="preserve"> na Veolia como pesquisador. Gosta de ler livros e assistir animes.</w:t>
       </w:r>
     </w:p>
     <w:p>
@@ -3399,43 +3239,7 @@
           <w:sz w:val="24"/>
           <w:szCs w:val="24"/>
         </w:rPr>
-        <w:t xml:space="preserve"> tenho 19 anos comecei meu primeiro curso superior esse ano na </w:t>
-      </w:r>
-      <w:proofErr w:type="spellStart"/>
-      <w:r>
-        <w:rPr>
-          <w:rFonts w:ascii="Arial" w:hAnsi="Arial" w:cs="Arial"/>
-          <w:sz w:val="24"/>
-          <w:szCs w:val="24"/>
-        </w:rPr>
-        <w:t>fatec</w:t>
-      </w:r>
-      <w:proofErr w:type="spellEnd"/>
-      <w:r>
-        <w:rPr>
-          <w:rFonts w:ascii="Arial" w:hAnsi="Arial" w:cs="Arial"/>
-          <w:sz w:val="24"/>
-          <w:szCs w:val="24"/>
-        </w:rPr>
-        <w:t xml:space="preserve"> de </w:t>
-      </w:r>
-      <w:proofErr w:type="spellStart"/>
-      <w:r>
-        <w:rPr>
-          <w:rFonts w:ascii="Arial" w:hAnsi="Arial" w:cs="Arial"/>
-          <w:sz w:val="24"/>
-          <w:szCs w:val="24"/>
-        </w:rPr>
-        <w:t>votorantim</w:t>
-      </w:r>
-      <w:proofErr w:type="spellEnd"/>
-      <w:r>
-        <w:rPr>
-          <w:rFonts w:ascii="Arial" w:hAnsi="Arial" w:cs="Arial"/>
-          <w:sz w:val="24"/>
-          <w:szCs w:val="24"/>
-        </w:rPr>
-        <w:t xml:space="preserve"> em ciência de dados, trabalho atualmente como operador de caixa em um dos maiores atacarejos do Brasil o Atacadão, pretendo estudar bastante para me tornar um bom empresário no futuro.</w:t>
+        <w:t xml:space="preserve"> tenho 19 anos comecei meu primeiro curso superior esse ano na fatec de votorantim em ciência de dados, trabalho atualmente como operador de caixa em um dos maiores atacarejos do Brasil o Atacadão, pretendo estudar bastante para me tornar um bom empresário no futuro.</w:t>
       </w:r>
     </w:p>
     <w:p>
@@ -3528,25 +3332,7 @@
           <w:sz w:val="24"/>
           <w:szCs w:val="24"/>
         </w:rPr>
-        <w:t xml:space="preserve">Vinicius, 39 anos, formado em Sistemas de Informação pela Academia de Ensino Superior, com especialização em MBA de Business </w:t>
-      </w:r>
-      <w:proofErr w:type="spellStart"/>
-      <w:r>
-        <w:rPr>
-          <w:rFonts w:ascii="Arial" w:hAnsi="Arial" w:cs="Arial"/>
-          <w:sz w:val="24"/>
-          <w:szCs w:val="24"/>
-        </w:rPr>
-        <w:t>Intelligence</w:t>
-      </w:r>
-      <w:proofErr w:type="spellEnd"/>
-      <w:r>
-        <w:rPr>
-          <w:rFonts w:ascii="Arial" w:hAnsi="Arial" w:cs="Arial"/>
-          <w:sz w:val="24"/>
-          <w:szCs w:val="24"/>
-        </w:rPr>
-        <w:t xml:space="preserve"> e Gestão de Projetos, sempre foi apaixonado pela combinação de tecnologia e inovação.</w:t>
+        <w:t>Vinicius, 39 anos, formado em Sistemas de Informação pela Academia de Ensino Superior, com especialização em MBA de Business Intelligence e Gestão de Projetos, sempre foi apaixonado pela combinação de tecnologia e inovação.</w:t>
       </w:r>
     </w:p>
     <w:p>
@@ -4415,23 +4201,7 @@
           <w:rFonts w:ascii="Arial" w:hAnsi="Arial" w:cs="Arial"/>
           <w:color w:val="000000"/>
         </w:rPr>
-        <w:t xml:space="preserve"> otimiza o processo de busca pela localidade ideal, considerando as necessidades específicas e as preferências individuais de cada cliente. Em suma, a </w:t>
-      </w:r>
-      <w:proofErr w:type="spellStart"/>
-      <w:r>
-        <w:rPr>
-          <w:rFonts w:ascii="Arial" w:hAnsi="Arial" w:cs="Arial"/>
-          <w:color w:val="000000"/>
-        </w:rPr>
-        <w:t>VisionLar</w:t>
-      </w:r>
-      <w:proofErr w:type="spellEnd"/>
-      <w:r>
-        <w:rPr>
-          <w:rFonts w:ascii="Arial" w:hAnsi="Arial" w:cs="Arial"/>
-          <w:color w:val="000000"/>
-        </w:rPr>
-        <w:t xml:space="preserve"> contribui para uma evolução significativa na forma como as pessoas selecionam localidades, promovendo decisões mais informadas e potencialmente melhorando a qualidade de vida e a as escolhas dos usuários.</w:t>
+        <w:t xml:space="preserve"> otimiza o processo de busca pela localidade ideal, considerando as necessidades específicas e as preferências individuais de cada cliente. Em suma, a VisionLar contribui para uma evolução significativa na forma como as pessoas selecionam localidades, promovendo decisões mais informadas e potencialmente melhorando a qualidade de vida e a as escolhas dos usuários.</w:t>
       </w:r>
     </w:p>
     <w:p>
@@ -5067,25 +4837,7 @@
           <w:sz w:val="24"/>
           <w:szCs w:val="24"/>
         </w:rPr>
-        <w:t xml:space="preserve">Preços dos aluguéis: O mercado de locação tem apresentado um aquecimento significativo, especialmente em grandes centros urbanos. Este fenômeno é atribuído, em parte, ao aumento das taxas de juros, que tem dissuadido potenciais compradores de imóveis. Consequentemente, observa-se uma maior procura por aluguéis, exercendo pressão ascendente sobre os preços no mercado de locação. De acordo com o índice </w:t>
-      </w:r>
-      <w:proofErr w:type="spellStart"/>
-      <w:r>
-        <w:rPr>
-          <w:rFonts w:ascii="Arial" w:hAnsi="Arial" w:cs="Arial"/>
-          <w:sz w:val="24"/>
-          <w:szCs w:val="24"/>
-        </w:rPr>
-        <w:t>FipeZap</w:t>
-      </w:r>
-      <w:proofErr w:type="spellEnd"/>
-      <w:r>
-        <w:rPr>
-          <w:rFonts w:ascii="Arial" w:hAnsi="Arial" w:cs="Arial"/>
-          <w:sz w:val="24"/>
-          <w:szCs w:val="24"/>
-        </w:rPr>
-        <w:t>, o preço do aluguel residencial subiu 16% em 2023, um aumento três vezes superior à inflação do período (G1, 2024).</w:t>
+        <w:t>Preços dos aluguéis: O mercado de locação tem apresentado um aquecimento significativo, especialmente em grandes centros urbanos. Este fenômeno é atribuído, em parte, ao aumento das taxas de juros, que tem dissuadido potenciais compradores de imóveis. Consequentemente, observa-se uma maior procura por aluguéis, exercendo pressão ascendente sobre os preços no mercado de locação. De acordo com o índice FipeZap, o preço do aluguel residencial subiu 16% em 2023, um aumento três vezes superior à inflação do período (G1, 2024).</w:t>
       </w:r>
     </w:p>
     <w:p>
@@ -5130,79 +4882,7 @@
           <w:sz w:val="24"/>
           <w:szCs w:val="24"/>
         </w:rPr>
-        <w:t>A matriz SWOT (</w:t>
-      </w:r>
-      <w:proofErr w:type="spellStart"/>
-      <w:r>
-        <w:rPr>
-          <w:rFonts w:ascii="Arial" w:hAnsi="Arial" w:cs="Arial"/>
-          <w:sz w:val="24"/>
-          <w:szCs w:val="24"/>
-        </w:rPr>
-        <w:t>Strengths</w:t>
-      </w:r>
-      <w:proofErr w:type="spellEnd"/>
-      <w:r>
-        <w:rPr>
-          <w:rFonts w:ascii="Arial" w:hAnsi="Arial" w:cs="Arial"/>
-          <w:sz w:val="24"/>
-          <w:szCs w:val="24"/>
-        </w:rPr>
-        <w:t xml:space="preserve">, </w:t>
-      </w:r>
-      <w:proofErr w:type="spellStart"/>
-      <w:r>
-        <w:rPr>
-          <w:rFonts w:ascii="Arial" w:hAnsi="Arial" w:cs="Arial"/>
-          <w:sz w:val="24"/>
-          <w:szCs w:val="24"/>
-        </w:rPr>
-        <w:t>Weaknesses</w:t>
-      </w:r>
-      <w:proofErr w:type="spellEnd"/>
-      <w:r>
-        <w:rPr>
-          <w:rFonts w:ascii="Arial" w:hAnsi="Arial" w:cs="Arial"/>
-          <w:sz w:val="24"/>
-          <w:szCs w:val="24"/>
-        </w:rPr>
-        <w:t xml:space="preserve">, </w:t>
-      </w:r>
-      <w:proofErr w:type="spellStart"/>
-      <w:r>
-        <w:rPr>
-          <w:rFonts w:ascii="Arial" w:hAnsi="Arial" w:cs="Arial"/>
-          <w:sz w:val="24"/>
-          <w:szCs w:val="24"/>
-        </w:rPr>
-        <w:t>Opportunities</w:t>
-      </w:r>
-      <w:proofErr w:type="spellEnd"/>
-      <w:r>
-        <w:rPr>
-          <w:rFonts w:ascii="Arial" w:hAnsi="Arial" w:cs="Arial"/>
-          <w:sz w:val="24"/>
-          <w:szCs w:val="24"/>
-        </w:rPr>
-        <w:t xml:space="preserve">, </w:t>
-      </w:r>
-      <w:proofErr w:type="spellStart"/>
-      <w:r>
-        <w:rPr>
-          <w:rFonts w:ascii="Arial" w:hAnsi="Arial" w:cs="Arial"/>
-          <w:sz w:val="24"/>
-          <w:szCs w:val="24"/>
-        </w:rPr>
-        <w:t>Threats</w:t>
-      </w:r>
-      <w:proofErr w:type="spellEnd"/>
-      <w:r>
-        <w:rPr>
-          <w:rFonts w:ascii="Arial" w:hAnsi="Arial" w:cs="Arial"/>
-          <w:sz w:val="24"/>
-          <w:szCs w:val="24"/>
-        </w:rPr>
-        <w:t xml:space="preserve">) é uma ferramenta analítica fundamental no planejamento estratégico organizacional. Sua utilização permite uma avaliação abrangente dos fatores internos (forças e fraquezas) e externos (oportunidades e ameaças) que influenciam o desempenho de uma empresa. Esta análise facilita a identificação de vantagens competitivas, áreas de melhoria, potenciais de crescimento e riscos do mercado, fornecendo uma base sólida para a </w:t>
+        <w:t xml:space="preserve">A matriz SWOT (Strengths, Weaknesses, Opportunities, Threats) é uma ferramenta analítica fundamental no planejamento estratégico organizacional. Sua utilização permite uma avaliação abrangente dos fatores internos (forças e fraquezas) e externos (oportunidades e ameaças) que influenciam o desempenho de uma empresa. Esta análise facilita a identificação de vantagens competitivas, áreas de melhoria, potenciais de crescimento e riscos do mercado, fornecendo uma base sólida para a </w:t>
       </w:r>
       <w:r>
         <w:rPr>
@@ -5395,11 +5075,12 @@
       <w:r>
         <w:rPr>
           <w:rFonts w:ascii="Arial" w:hAnsi="Arial" w:cs="Arial"/>
+          <w:noProof/>
           <w:sz w:val="24"/>
           <w:szCs w:val="24"/>
         </w:rPr>
         <w:drawing>
-          <wp:inline distT="0" distB="0" distL="0" distR="0" wp14:anchorId="09173F6E" wp14:editId="0BD6E80A">
+          <wp:inline distT="0" distB="0" distL="0" distR="0" wp14:anchorId="09173F6E" wp14:editId="31EB8AD7">
             <wp:extent cx="5972175" cy="3359150"/>
             <wp:effectExtent l="0" t="0" r="9525" b="0"/>
             <wp:docPr id="1905050046" name="Imagem 4" descr="Uma imagem contendo Calendário&#10;&#10;Descrição gerada automaticamente"/>
@@ -5520,11 +5201,12 @@
       <w:r>
         <w:rPr>
           <w:rFonts w:ascii="Arial" w:hAnsi="Arial" w:cs="Arial"/>
+          <w:noProof/>
           <w:sz w:val="20"/>
           <w:szCs w:val="20"/>
         </w:rPr>
         <w:drawing>
-          <wp:inline distT="0" distB="0" distL="0" distR="0" wp14:anchorId="70354E3C" wp14:editId="13750895">
+          <wp:inline distT="0" distB="0" distL="0" distR="0" wp14:anchorId="70354E3C" wp14:editId="03320B63">
             <wp:extent cx="5972175" cy="3359150"/>
             <wp:effectExtent l="0" t="0" r="9525" b="0"/>
             <wp:docPr id="1346016166" name="Imagem 6" descr="Uma imagem contendo Tabela&#10;&#10;Descrição gerada automaticamente"/>
@@ -5643,11 +5325,12 @@
           <w:rFonts w:ascii="Arial" w:hAnsi="Arial" w:cs="Arial"/>
           <w:b/>
           <w:bCs/>
+          <w:noProof/>
           <w:sz w:val="24"/>
           <w:szCs w:val="24"/>
         </w:rPr>
         <w:drawing>
-          <wp:inline distT="0" distB="0" distL="0" distR="0" wp14:anchorId="475A60C1" wp14:editId="207A6B59">
+          <wp:inline distT="0" distB="0" distL="0" distR="0" wp14:anchorId="475A60C1" wp14:editId="732C3D21">
             <wp:extent cx="5972175" cy="3276600"/>
             <wp:effectExtent l="0" t="0" r="9525" b="0"/>
             <wp:docPr id="881186267" name="Imagem 10" descr="Tabela&#10;&#10;Descrição gerada automaticamente"/>
@@ -5921,21 +5604,7 @@
         <w:rPr>
           <w:rFonts w:eastAsiaTheme="minorHAnsi" w:cs="Arial"/>
         </w:rPr>
-        <w:t xml:space="preserve">A </w:t>
-      </w:r>
-      <w:proofErr w:type="spellStart"/>
-      <w:r>
-        <w:rPr>
-          <w:rFonts w:eastAsiaTheme="minorHAnsi" w:cs="Arial"/>
-        </w:rPr>
-        <w:t>VisionLar</w:t>
-      </w:r>
-      <w:proofErr w:type="spellEnd"/>
-      <w:r>
-        <w:rPr>
-          <w:rFonts w:eastAsiaTheme="minorHAnsi" w:cs="Arial"/>
-        </w:rPr>
-        <w:t xml:space="preserve"> é uma empresa composta por 17 colaboradores, distribuídos em quatro principais departamentos: Tecnologia da Informação (TI), Vendas e Marketing, Financeiro e Contábil, e Administração.</w:t>
+        <w:t>A VisionLar é uma empresa composta por 17 colaboradores, distribuídos em quatro principais departamentos: Tecnologia da Informação (TI), Vendas e Marketing, Financeiro e Contábil, e Administração.</w:t>
       </w:r>
     </w:p>
     <w:p>
@@ -5973,23 +5642,7 @@
           <w:rFonts w:ascii="Arial" w:eastAsiaTheme="minorHAnsi" w:hAnsi="Arial" w:cs="Arial"/>
           <w:lang w:eastAsia="en-US"/>
         </w:rPr>
-        <w:t xml:space="preserve">O departamento de Vendas e Marketing trabalha na promoção e venda dos produtos e serviços da </w:t>
-      </w:r>
-      <w:proofErr w:type="spellStart"/>
-      <w:r>
-        <w:rPr>
-          <w:rFonts w:ascii="Arial" w:eastAsiaTheme="minorHAnsi" w:hAnsi="Arial" w:cs="Arial"/>
-          <w:lang w:eastAsia="en-US"/>
-        </w:rPr>
-        <w:t>VisionLar</w:t>
-      </w:r>
-      <w:proofErr w:type="spellEnd"/>
-      <w:r>
-        <w:rPr>
-          <w:rFonts w:ascii="Arial" w:eastAsiaTheme="minorHAnsi" w:hAnsi="Arial" w:cs="Arial"/>
-          <w:lang w:eastAsia="en-US"/>
-        </w:rPr>
-        <w:t>, além de estabelecer estratégias de marketing que visam a captação de novos clientes e o fortalecimento da marca no mercado.</w:t>
+        <w:t>O departamento de Vendas e Marketing trabalha na promoção e venda dos produtos e serviços da VisionLar, além de estabelecer estratégias de marketing que visam a captação de novos clientes e o fortalecimento da marca no mercado.</w:t>
       </w:r>
     </w:p>
     <w:p>
@@ -6206,21 +5859,7 @@
         <w:rPr>
           <w:rFonts w:cs="Arial"/>
         </w:rPr>
-        <w:t xml:space="preserve">O fluxo de criação de contas na </w:t>
-      </w:r>
-      <w:proofErr w:type="spellStart"/>
-      <w:r>
-        <w:rPr>
-          <w:rFonts w:cs="Arial"/>
-        </w:rPr>
-        <w:t>VisionLar</w:t>
-      </w:r>
-      <w:proofErr w:type="spellEnd"/>
-      <w:r>
-        <w:rPr>
-          <w:rFonts w:cs="Arial"/>
-        </w:rPr>
-        <w:t xml:space="preserve"> segue uma sequência estruturada que prioriza a segurança e a experiência do usuário. Inicialmente, o usuário insere suas informações básicas, como nome e e-mail, através de um formulário online. Em seguida, ocorre a verificação de identidade por meio de um e-mail de confirmação ou código de verificação enviado por SMS, garantindo a autenticidade dos dados fornecidos. Após a verificação, o usuário cria suas credenciais de acesso, seguindo critérios rigorosos de segurança para a definição de senha. Uma vez autenticado, o usuário pode ajustar configurações adicionais de sua conta, permitindo a personalização da experiência e o acesso contínuo aos serviços oferecidos pela empresa. Este processo visa assegurar a integridade dos dados e a proteção do sistema, alinhado às melhores práticas de segurança digital.</w:t>
+        <w:t>O fluxo de criação de contas na VisionLar segue uma sequência estruturada que prioriza a segurança e a experiência do usuário. Inicialmente, o usuário insere suas informações básicas, como nome e e-mail, através de um formulário online. Em seguida, ocorre a verificação de identidade por meio de um e-mail de confirmação ou código de verificação enviado por SMS, garantindo a autenticidade dos dados fornecidos. Após a verificação, o usuário cria suas credenciais de acesso, seguindo critérios rigorosos de segurança para a definição de senha. Uma vez autenticado, o usuário pode ajustar configurações adicionais de sua conta, permitindo a personalização da experiência e o acesso contínuo aos serviços oferecidos pela empresa. Este processo visa assegurar a integridade dos dados e a proteção do sistema, alinhado às melhores práticas de segurança digital.</w:t>
       </w:r>
     </w:p>
     <w:p>
@@ -6522,12 +6161,10 @@
       <w:r>
         <w:t xml:space="preserve"> </w:t>
       </w:r>
-      <w:proofErr w:type="spellStart"/>
       <w:r>
         <w:t>canvas</w:t>
       </w:r>
       <w:bookmarkEnd w:id="22"/>
-      <w:proofErr w:type="spellEnd"/>
     </w:p>
     <w:p>
       <w:pPr>
@@ -6577,7 +6214,6 @@
         </w:rPr>
         <w:t xml:space="preserve">odel </w:t>
       </w:r>
-      <w:proofErr w:type="spellStart"/>
       <w:r>
         <w:rPr>
           <w:rFonts w:cs="Arial"/>
@@ -6588,48 +6224,13 @@
         <w:rPr>
           <w:rFonts w:cs="Arial"/>
         </w:rPr>
-        <w:t>anvas</w:t>
-      </w:r>
-      <w:proofErr w:type="spellEnd"/>
+        <w:t>anvas, desenvolvido por Alexander Osterwalder, é uma ferramenta visual e estratégica amplamente utilizada no planejamento de negócios. Sua aplicação permite uma visão holística e integrada dos elementos-chave de um modelo de negócios, esta abordagem facilita a compreensão, análise e inovação de modelos de negócios, promovendo uma comunicação eficaz entre stakeholders e possibilitando ajustes rápidos em resposta às dinâmicas do mercado.</w:t>
+      </w:r>
       <w:r>
         <w:rPr>
           <w:rFonts w:cs="Arial"/>
         </w:rPr>
-        <w:t xml:space="preserve">, desenvolvido por Alexander </w:t>
-      </w:r>
-      <w:proofErr w:type="spellStart"/>
-      <w:r>
-        <w:rPr>
-          <w:rFonts w:cs="Arial"/>
-        </w:rPr>
-        <w:t>Osterwalder</w:t>
-      </w:r>
-      <w:proofErr w:type="spellEnd"/>
-      <w:r>
-        <w:rPr>
-          <w:rFonts w:cs="Arial"/>
-        </w:rPr>
-        <w:t>, é uma ferramenta visual e estratégica amplamente utilizada no planejamento de negócios. Sua aplicação permite uma visão holística e integrada dos elementos-chave de um modelo de negócios, esta abordagem facilita a compreensão, análise e inovação de modelos de negócios, promovendo uma comunicação eficaz entre stakeholders e possibilitando ajustes rápidos em resposta às dinâmicas do mercado.</w:t>
-      </w:r>
-      <w:r>
-        <w:rPr>
-          <w:rFonts w:cs="Arial"/>
-        </w:rPr>
-        <w:t xml:space="preserve"> A seguir apresentaremos nosso business model </w:t>
-      </w:r>
-      <w:proofErr w:type="spellStart"/>
-      <w:r>
-        <w:rPr>
-          <w:rFonts w:cs="Arial"/>
-        </w:rPr>
-        <w:t>canvas</w:t>
-      </w:r>
-      <w:proofErr w:type="spellEnd"/>
-      <w:r>
-        <w:rPr>
-          <w:rFonts w:cs="Arial"/>
-        </w:rPr>
-        <w:t xml:space="preserve"> para </w:t>
+        <w:t xml:space="preserve"> A seguir apresentaremos nosso business model canvas para </w:t>
       </w:r>
       <w:r>
         <w:rPr>
@@ -6748,12 +6349,289 @@
     </w:p>
     <w:p>
       <w:pPr>
+        <w:pStyle w:val="Ttulo1"/>
+        <w:rPr>
+          <w:b w:val="0"/>
+          <w:spacing w:val="-10"/>
+          <w:kern w:val="28"/>
+          <w:sz w:val="28"/>
+          <w:szCs w:val="72"/>
+        </w:rPr>
+      </w:pPr>
+      <w:r>
+        <w:t>Gráficos Inteligentes</w:t>
+      </w:r>
+    </w:p>
+    <w:p>
+      <w:pPr>
+        <w:pStyle w:val="Ttulo"/>
+        <w:spacing w:line="360" w:lineRule="auto"/>
+        <w:ind w:firstLine="709"/>
+        <w:jc w:val="both"/>
+        <w:rPr>
+          <w:rFonts w:cs="Arial"/>
+        </w:rPr>
+      </w:pPr>
+    </w:p>
+    <w:p>
+      <w:pPr>
+        <w:pStyle w:val="Ttulo"/>
+        <w:spacing w:line="360" w:lineRule="auto"/>
+        <w:ind w:firstLine="709"/>
+        <w:jc w:val="both"/>
+        <w:rPr>
+          <w:rFonts w:cs="Arial"/>
+        </w:rPr>
+      </w:pPr>
+      <w:r>
+        <w:rPr>
+          <w:rFonts w:cs="Arial"/>
+        </w:rPr>
+        <w:t xml:space="preserve">A VisionLar opera como uma fábrica de transformação, onde, em vez de aço, os dados são a matéria-prima fundamental. Esses dados são processados e convertidos em informações que podem ser </w:t>
+      </w:r>
+      <w:r>
+        <w:rPr>
+          <w:rFonts w:cs="Arial"/>
+        </w:rPr>
+        <w:t>mais bem</w:t>
+      </w:r>
+      <w:r>
+        <w:rPr>
+          <w:rFonts w:cs="Arial"/>
+        </w:rPr>
+        <w:t xml:space="preserve"> compreendidas por meio de representações gráficas. A seguir, apresentamos alguns dos gráficos gerados utilizando a linguagem de programação Python e a biblioteca pandas, nos quais os dados brutos sobre criminalidade em Sorocaba foram transformados em um DataFrame que contém as ocorrências totais por delegacia de polícia.</w:t>
+      </w:r>
+    </w:p>
+    <w:p/>
+    <w:p>
+      <w:r>
+        <w:rPr>
+          <w:noProof/>
+        </w:rPr>
+        <w:lastRenderedPageBreak/>
+        <w:drawing>
+          <wp:inline distT="0" distB="0" distL="0" distR="0" wp14:anchorId="116080FC" wp14:editId="2EBF1F5C">
+            <wp:extent cx="5972175" cy="3558540"/>
+            <wp:effectExtent l="0" t="0" r="9525" b="3810"/>
+            <wp:docPr id="1357515487" name="Imagem 1" descr="Gráfico, Gráfico de barras&#10;&#10;Descrição gerada automaticamente"/>
+            <wp:cNvGraphicFramePr>
+              <a:graphicFrameLocks xmlns:a="http://schemas.openxmlformats.org/drawingml/2006/main" noChangeAspect="1"/>
+            </wp:cNvGraphicFramePr>
+            <a:graphic xmlns:a="http://schemas.openxmlformats.org/drawingml/2006/main">
+              <a:graphicData uri="http://schemas.openxmlformats.org/drawingml/2006/picture">
+                <pic:pic xmlns:pic="http://schemas.openxmlformats.org/drawingml/2006/picture">
+                  <pic:nvPicPr>
+                    <pic:cNvPr id="1357515487" name="Imagem 1" descr="Gráfico, Gráfico de barras&#10;&#10;Descrição gerada automaticamente"/>
+                    <pic:cNvPicPr>
+                      <a:picLocks noChangeAspect="1" noChangeArrowheads="1"/>
+                    </pic:cNvPicPr>
+                  </pic:nvPicPr>
+                  <pic:blipFill>
+                    <a:blip r:embed="rId19">
+                      <a:extLst>
+                        <a:ext uri="{28A0092B-C50C-407E-A947-70E740481C1C}">
+                          <a14:useLocalDpi xmlns:a14="http://schemas.microsoft.com/office/drawing/2010/main" val="0"/>
+                        </a:ext>
+                      </a:extLst>
+                    </a:blip>
+                    <a:srcRect/>
+                    <a:stretch>
+                      <a:fillRect/>
+                    </a:stretch>
+                  </pic:blipFill>
+                  <pic:spPr bwMode="auto">
+                    <a:xfrm>
+                      <a:off x="0" y="0"/>
+                      <a:ext cx="5972175" cy="3558540"/>
+                    </a:xfrm>
+                    <a:prstGeom prst="rect">
+                      <a:avLst/>
+                    </a:prstGeom>
+                    <a:noFill/>
+                    <a:ln>
+                      <a:noFill/>
+                    </a:ln>
+                  </pic:spPr>
+                </pic:pic>
+              </a:graphicData>
+            </a:graphic>
+          </wp:inline>
+        </w:drawing>
+      </w:r>
+    </w:p>
+    <w:p>
+      <w:pPr>
+        <w:pStyle w:val="NormalWeb"/>
+        <w:spacing w:before="240" w:after="240"/>
+        <w:jc w:val="center"/>
+        <w:rPr>
+          <w:rFonts w:ascii="Arial" w:hAnsi="Arial" w:cs="Arial"/>
+          <w:sz w:val="22"/>
+          <w:szCs w:val="22"/>
+        </w:rPr>
+      </w:pPr>
+      <w:r>
+        <w:rPr>
+          <w:rFonts w:ascii="Arial" w:hAnsi="Arial" w:cs="Arial"/>
+          <w:sz w:val="22"/>
+          <w:szCs w:val="22"/>
+        </w:rPr>
+        <w:t xml:space="preserve">Figura </w:t>
+      </w:r>
+      <w:r>
+        <w:rPr>
+          <w:rFonts w:ascii="Arial" w:hAnsi="Arial" w:cs="Arial"/>
+          <w:sz w:val="22"/>
+          <w:szCs w:val="22"/>
+        </w:rPr>
+        <w:t>1</w:t>
+      </w:r>
+      <w:r>
+        <w:rPr>
+          <w:rFonts w:ascii="Arial" w:hAnsi="Arial" w:cs="Arial"/>
+          <w:sz w:val="22"/>
+          <w:szCs w:val="22"/>
+        </w:rPr>
+        <w:t>1</w:t>
+      </w:r>
+      <w:r>
+        <w:rPr>
+          <w:rFonts w:ascii="Arial" w:hAnsi="Arial" w:cs="Arial"/>
+          <w:sz w:val="22"/>
+          <w:szCs w:val="22"/>
+        </w:rPr>
+        <w:t xml:space="preserve"> – </w:t>
+      </w:r>
+      <w:r>
+        <w:rPr>
+          <w:rFonts w:ascii="Arial" w:hAnsi="Arial" w:cs="Arial"/>
+          <w:sz w:val="22"/>
+          <w:szCs w:val="22"/>
+        </w:rPr>
+        <w:t>Gráfico de Barras</w:t>
+      </w:r>
+    </w:p>
+    <w:p>
+      <w:pPr>
         <w:pStyle w:val="NormalWeb"/>
         <w:spacing w:before="240" w:beforeAutospacing="0" w:after="240" w:afterAutospacing="0"/>
         <w:rPr>
           <w:rFonts w:ascii="Arial" w:hAnsi="Arial" w:cs="Arial"/>
         </w:rPr>
       </w:pPr>
+      <w:r>
+        <w:rPr>
+          <w:noProof/>
+        </w:rPr>
+        <w:drawing>
+          <wp:inline distT="0" distB="0" distL="0" distR="0" wp14:anchorId="1511A979" wp14:editId="75BC475B">
+            <wp:extent cx="5972175" cy="3570605"/>
+            <wp:effectExtent l="0" t="0" r="9525" b="0"/>
+            <wp:docPr id="3064473" name="Imagem 2" descr="Gráfico, Gráfico de linhas&#10;&#10;Descrição gerada automaticamente"/>
+            <wp:cNvGraphicFramePr>
+              <a:graphicFrameLocks xmlns:a="http://schemas.openxmlformats.org/drawingml/2006/main" noChangeAspect="1"/>
+            </wp:cNvGraphicFramePr>
+            <a:graphic xmlns:a="http://schemas.openxmlformats.org/drawingml/2006/main">
+              <a:graphicData uri="http://schemas.openxmlformats.org/drawingml/2006/picture">
+                <pic:pic xmlns:pic="http://schemas.openxmlformats.org/drawingml/2006/picture">
+                  <pic:nvPicPr>
+                    <pic:cNvPr id="3064473" name="Imagem 2" descr="Gráfico, Gráfico de linhas&#10;&#10;Descrição gerada automaticamente"/>
+                    <pic:cNvPicPr>
+                      <a:picLocks noChangeAspect="1" noChangeArrowheads="1"/>
+                    </pic:cNvPicPr>
+                  </pic:nvPicPr>
+                  <pic:blipFill>
+                    <a:blip r:embed="rId20">
+                      <a:extLst>
+                        <a:ext uri="{28A0092B-C50C-407E-A947-70E740481C1C}">
+                          <a14:useLocalDpi xmlns:a14="http://schemas.microsoft.com/office/drawing/2010/main" val="0"/>
+                        </a:ext>
+                      </a:extLst>
+                    </a:blip>
+                    <a:srcRect/>
+                    <a:stretch>
+                      <a:fillRect/>
+                    </a:stretch>
+                  </pic:blipFill>
+                  <pic:spPr bwMode="auto">
+                    <a:xfrm>
+                      <a:off x="0" y="0"/>
+                      <a:ext cx="5972175" cy="3570605"/>
+                    </a:xfrm>
+                    <a:prstGeom prst="rect">
+                      <a:avLst/>
+                    </a:prstGeom>
+                    <a:noFill/>
+                    <a:ln>
+                      <a:noFill/>
+                    </a:ln>
+                  </pic:spPr>
+                </pic:pic>
+              </a:graphicData>
+            </a:graphic>
+          </wp:inline>
+        </w:drawing>
+      </w:r>
+    </w:p>
+    <w:p>
+      <w:pPr>
+        <w:pStyle w:val="NormalWeb"/>
+        <w:spacing w:before="240" w:after="240"/>
+        <w:jc w:val="center"/>
+        <w:rPr>
+          <w:rFonts w:ascii="Arial" w:hAnsi="Arial" w:cs="Arial"/>
+          <w:sz w:val="22"/>
+          <w:szCs w:val="22"/>
+        </w:rPr>
+      </w:pPr>
+      <w:r>
+        <w:rPr>
+          <w:rFonts w:ascii="Arial" w:hAnsi="Arial" w:cs="Arial"/>
+          <w:sz w:val="22"/>
+          <w:szCs w:val="22"/>
+        </w:rPr>
+        <w:t xml:space="preserve">Figura </w:t>
+      </w:r>
+      <w:r>
+        <w:rPr>
+          <w:rFonts w:ascii="Arial" w:hAnsi="Arial" w:cs="Arial"/>
+          <w:sz w:val="22"/>
+          <w:szCs w:val="22"/>
+        </w:rPr>
+        <w:t>1</w:t>
+      </w:r>
+      <w:r>
+        <w:rPr>
+          <w:rFonts w:ascii="Arial" w:hAnsi="Arial" w:cs="Arial"/>
+          <w:sz w:val="22"/>
+          <w:szCs w:val="22"/>
+        </w:rPr>
+        <w:t>2</w:t>
+      </w:r>
+      <w:r>
+        <w:rPr>
+          <w:rFonts w:ascii="Arial" w:hAnsi="Arial" w:cs="Arial"/>
+          <w:sz w:val="22"/>
+          <w:szCs w:val="22"/>
+        </w:rPr>
+        <w:t xml:space="preserve"> – </w:t>
+      </w:r>
+      <w:r>
+        <w:rPr>
+          <w:rFonts w:ascii="Arial" w:hAnsi="Arial" w:cs="Arial"/>
+          <w:sz w:val="22"/>
+          <w:szCs w:val="22"/>
+        </w:rPr>
+        <w:t xml:space="preserve">Gráfico de </w:t>
+      </w:r>
+      <w:r>
+        <w:rPr>
+          <w:rFonts w:ascii="Arial" w:hAnsi="Arial" w:cs="Arial"/>
+          <w:sz w:val="22"/>
+          <w:szCs w:val="22"/>
+        </w:rPr>
+        <w:t>Linhas</w:t>
+      </w:r>
     </w:p>
     <w:p>
       <w:pPr>
@@ -6780,24 +6658,231 @@
     </w:p>
     <w:p>
       <w:pPr>
-        <w:jc w:val="both"/>
-        <w:rPr>
-          <w:rFonts w:ascii="Arial" w:hAnsi="Arial" w:cs="Arial"/>
-          <w:sz w:val="24"/>
-          <w:szCs w:val="24"/>
-        </w:rPr>
-      </w:pPr>
-    </w:p>
-    <w:p>
-      <w:pPr>
-        <w:jc w:val="both"/>
-        <w:rPr>
-          <w:rFonts w:ascii="Arial" w:hAnsi="Arial" w:cs="Arial"/>
-          <w:sz w:val="24"/>
-          <w:szCs w:val="24"/>
-        </w:rPr>
-      </w:pPr>
-    </w:p>
+        <w:jc w:val="center"/>
+        <w:rPr>
+          <w:rFonts w:ascii="Arial" w:hAnsi="Arial" w:cs="Arial"/>
+        </w:rPr>
+      </w:pPr>
+      <w:r>
+        <w:rPr>
+          <w:noProof/>
+        </w:rPr>
+        <w:drawing>
+          <wp:inline distT="0" distB="0" distL="0" distR="0" wp14:anchorId="0028606B" wp14:editId="3869DEB6">
+            <wp:extent cx="4112121" cy="3310759"/>
+            <wp:effectExtent l="0" t="0" r="3175" b="4445"/>
+            <wp:docPr id="587436001" name="Imagem 3" descr="Gráfico, Gráfico de pizza&#10;&#10;Descrição gerada automaticamente"/>
+            <wp:cNvGraphicFramePr>
+              <a:graphicFrameLocks xmlns:a="http://schemas.openxmlformats.org/drawingml/2006/main" noChangeAspect="1"/>
+            </wp:cNvGraphicFramePr>
+            <a:graphic xmlns:a="http://schemas.openxmlformats.org/drawingml/2006/main">
+              <a:graphicData uri="http://schemas.openxmlformats.org/drawingml/2006/picture">
+                <pic:pic xmlns:pic="http://schemas.openxmlformats.org/drawingml/2006/picture">
+                  <pic:nvPicPr>
+                    <pic:cNvPr id="587436001" name="Imagem 3" descr="Gráfico, Gráfico de pizza&#10;&#10;Descrição gerada automaticamente"/>
+                    <pic:cNvPicPr>
+                      <a:picLocks noChangeAspect="1" noChangeArrowheads="1"/>
+                    </pic:cNvPicPr>
+                  </pic:nvPicPr>
+                  <pic:blipFill>
+                    <a:blip r:embed="rId21">
+                      <a:extLst>
+                        <a:ext uri="{28A0092B-C50C-407E-A947-70E740481C1C}">
+                          <a14:useLocalDpi xmlns:a14="http://schemas.microsoft.com/office/drawing/2010/main" val="0"/>
+                        </a:ext>
+                      </a:extLst>
+                    </a:blip>
+                    <a:srcRect/>
+                    <a:stretch>
+                      <a:fillRect/>
+                    </a:stretch>
+                  </pic:blipFill>
+                  <pic:spPr bwMode="auto">
+                    <a:xfrm>
+                      <a:off x="0" y="0"/>
+                      <a:ext cx="4124132" cy="3320429"/>
+                    </a:xfrm>
+                    <a:prstGeom prst="rect">
+                      <a:avLst/>
+                    </a:prstGeom>
+                    <a:noFill/>
+                    <a:ln>
+                      <a:noFill/>
+                    </a:ln>
+                  </pic:spPr>
+                </pic:pic>
+              </a:graphicData>
+            </a:graphic>
+          </wp:inline>
+        </w:drawing>
+      </w:r>
+    </w:p>
+    <w:p>
+      <w:pPr>
+        <w:jc w:val="center"/>
+        <w:rPr>
+          <w:rFonts w:ascii="Arial" w:hAnsi="Arial" w:cs="Arial"/>
+        </w:rPr>
+      </w:pPr>
+      <w:r>
+        <w:rPr>
+          <w:rFonts w:ascii="Arial" w:hAnsi="Arial" w:cs="Arial"/>
+        </w:rPr>
+        <w:t xml:space="preserve">Figura </w:t>
+      </w:r>
+      <w:r>
+        <w:rPr>
+          <w:rFonts w:ascii="Arial" w:hAnsi="Arial" w:cs="Arial"/>
+        </w:rPr>
+        <w:t>1</w:t>
+      </w:r>
+      <w:r>
+        <w:rPr>
+          <w:rFonts w:ascii="Arial" w:hAnsi="Arial" w:cs="Arial"/>
+        </w:rPr>
+        <w:t>2</w:t>
+      </w:r>
+      <w:r>
+        <w:rPr>
+          <w:rFonts w:ascii="Arial" w:hAnsi="Arial" w:cs="Arial"/>
+        </w:rPr>
+        <w:t xml:space="preserve"> – </w:t>
+      </w:r>
+      <w:r>
+        <w:rPr>
+          <w:rFonts w:ascii="Arial" w:hAnsi="Arial" w:cs="Arial"/>
+        </w:rPr>
+        <w:t xml:space="preserve">Gráfico de </w:t>
+      </w:r>
+      <w:r>
+        <w:rPr>
+          <w:rFonts w:ascii="Arial" w:hAnsi="Arial" w:cs="Arial"/>
+        </w:rPr>
+        <w:t>Pizza</w:t>
+      </w:r>
+    </w:p>
+    <w:p>
+      <w:pPr>
+        <w:jc w:val="center"/>
+        <w:rPr>
+          <w:rFonts w:ascii="Arial" w:hAnsi="Arial" w:cs="Arial"/>
+        </w:rPr>
+      </w:pPr>
+      <w:r>
+        <w:rPr>
+          <w:noProof/>
+        </w:rPr>
+        <w:drawing>
+          <wp:inline distT="0" distB="0" distL="0" distR="0" wp14:anchorId="00DB912A" wp14:editId="5283B13B">
+            <wp:extent cx="5972175" cy="3558540"/>
+            <wp:effectExtent l="0" t="0" r="9525" b="3810"/>
+            <wp:docPr id="465800876" name="Imagem 4" descr="Gráfico, Gráfico de barras&#10;&#10;Descrição gerada automaticamente"/>
+            <wp:cNvGraphicFramePr>
+              <a:graphicFrameLocks xmlns:a="http://schemas.openxmlformats.org/drawingml/2006/main" noChangeAspect="1"/>
+            </wp:cNvGraphicFramePr>
+            <a:graphic xmlns:a="http://schemas.openxmlformats.org/drawingml/2006/main">
+              <a:graphicData uri="http://schemas.openxmlformats.org/drawingml/2006/picture">
+                <pic:pic xmlns:pic="http://schemas.openxmlformats.org/drawingml/2006/picture">
+                  <pic:nvPicPr>
+                    <pic:cNvPr id="465800876" name="Imagem 4" descr="Gráfico, Gráfico de barras&#10;&#10;Descrição gerada automaticamente"/>
+                    <pic:cNvPicPr>
+                      <a:picLocks noChangeAspect="1" noChangeArrowheads="1"/>
+                    </pic:cNvPicPr>
+                  </pic:nvPicPr>
+                  <pic:blipFill>
+                    <a:blip r:embed="rId22">
+                      <a:extLst>
+                        <a:ext uri="{28A0092B-C50C-407E-A947-70E740481C1C}">
+                          <a14:useLocalDpi xmlns:a14="http://schemas.microsoft.com/office/drawing/2010/main" val="0"/>
+                        </a:ext>
+                      </a:extLst>
+                    </a:blip>
+                    <a:srcRect/>
+                    <a:stretch>
+                      <a:fillRect/>
+                    </a:stretch>
+                  </pic:blipFill>
+                  <pic:spPr bwMode="auto">
+                    <a:xfrm>
+                      <a:off x="0" y="0"/>
+                      <a:ext cx="5972175" cy="3558540"/>
+                    </a:xfrm>
+                    <a:prstGeom prst="rect">
+                      <a:avLst/>
+                    </a:prstGeom>
+                    <a:noFill/>
+                    <a:ln>
+                      <a:noFill/>
+                    </a:ln>
+                  </pic:spPr>
+                </pic:pic>
+              </a:graphicData>
+            </a:graphic>
+          </wp:inline>
+        </w:drawing>
+      </w:r>
+      <w:r>
+        <w:rPr>
+          <w:rFonts w:ascii="Arial" w:hAnsi="Arial" w:cs="Arial"/>
+        </w:rPr>
+        <w:t xml:space="preserve"> </w:t>
+      </w:r>
+      <w:r>
+        <w:rPr>
+          <w:rFonts w:ascii="Arial" w:hAnsi="Arial" w:cs="Arial"/>
+        </w:rPr>
+        <w:t xml:space="preserve">Figura </w:t>
+      </w:r>
+      <w:r>
+        <w:rPr>
+          <w:rFonts w:ascii="Arial" w:hAnsi="Arial" w:cs="Arial"/>
+        </w:rPr>
+        <w:t>1</w:t>
+      </w:r>
+      <w:r>
+        <w:rPr>
+          <w:rFonts w:ascii="Arial" w:hAnsi="Arial" w:cs="Arial"/>
+        </w:rPr>
+        <w:t>3</w:t>
+      </w:r>
+      <w:r>
+        <w:rPr>
+          <w:rFonts w:ascii="Arial" w:hAnsi="Arial" w:cs="Arial"/>
+        </w:rPr>
+        <w:t xml:space="preserve"> – </w:t>
+      </w:r>
+      <w:r>
+        <w:rPr>
+          <w:rFonts w:ascii="Arial" w:hAnsi="Arial" w:cs="Arial"/>
+        </w:rPr>
+        <w:t xml:space="preserve">Gráfico de </w:t>
+      </w:r>
+      <w:r>
+        <w:rPr>
+          <w:rFonts w:ascii="Arial" w:hAnsi="Arial" w:cs="Arial"/>
+        </w:rPr>
+        <w:t>Barras Laterais</w:t>
+      </w:r>
+    </w:p>
+    <w:p>
+      <w:pPr>
+        <w:pStyle w:val="Ttulo"/>
+        <w:spacing w:line="360" w:lineRule="auto"/>
+        <w:ind w:firstLine="709"/>
+        <w:jc w:val="both"/>
+        <w:rPr>
+          <w:rFonts w:cs="Arial"/>
+        </w:rPr>
+      </w:pPr>
+      <w:r>
+        <w:rPr>
+          <w:rFonts w:cs="Arial"/>
+        </w:rPr>
+        <w:lastRenderedPageBreak/>
+        <w:t>A segmentação das ocorrências por departamento de polícia proporciona uma nova perspectiva sobre a criminalidade, permitindo a divisão dos dados pelo número de ocorrências em diferentes regiões de Sorocaba. Como próximas etapas, buscamos compreender a estratégia de atendimento das ocorrências de cada departamento de polícia e, com base nesses dados, representar esses números por meio de um mapa de calor, segmentado pelas regiões de Sorocaba, incluindo também a cidade de Votorantim.</w:t>
+      </w:r>
+    </w:p>
+    <w:p/>
     <w:p>
       <w:pPr>
         <w:jc w:val="both"/>
@@ -6834,7 +6919,7 @@
     </w:p>
     <w:p/>
     <w:p>
-      <w:hyperlink r:id="rId19" w:history="1">
+      <w:hyperlink r:id="rId23" w:history="1">
         <w:r>
           <w:rPr>
             <w:rStyle w:val="Hyperlink"/>
@@ -6845,25 +6930,37 @@
     </w:p>
     <w:p/>
     <w:p>
-      <w:r>
-        <w:t>https://github.com/gitchorume/.github/blob/main/Apresenta%C3%A7%C3%A3o_narra%C3%A7%C3%A3o.pptx</w:t>
-      </w:r>
+      <w:hyperlink r:id="rId24" w:history="1">
+        <w:r>
+          <w:rPr>
+            <w:rStyle w:val="Hyperlink"/>
+          </w:rPr>
+          <w:t>https://github.com/gitchorume/.github/blob/main/Apresenta%C3%A7%C3%A3o_narra%C3%A7%C3%A3o.pptx</w:t>
+        </w:r>
+      </w:hyperlink>
+    </w:p>
+    <w:p/>
+    <w:p>
+      <w:pPr>
+        <w:pStyle w:val="Ttulo1"/>
+      </w:pPr>
+      <w:r>
+        <w:t xml:space="preserve">Link para tratamento de dados através do Python: </w:t>
+      </w:r>
+    </w:p>
+    <w:p/>
+    <w:p>
+      <w:hyperlink r:id="rId25" w:history="1">
+        <w:r>
+          <w:rPr>
+            <w:rStyle w:val="Hyperlink"/>
+          </w:rPr>
+          <w:t>https://colab.research.google.com/drive/1zjWGHBSgOwweE464l3IIDVZOp325cB23?authuser=0#scrollTo=QNOe8EsTmF-e</w:t>
+        </w:r>
+      </w:hyperlink>
       <w:r>
         <w:br w:type="page"/>
       </w:r>
-    </w:p>
-    <w:p/>
-    <w:p/>
-    <w:p>
-      <w:pPr>
-        <w:rPr>
-          <w:rFonts w:ascii="Arial" w:eastAsiaTheme="majorEastAsia" w:hAnsi="Arial" w:cstheme="majorBidi"/>
-          <w:b/>
-          <w:color w:val="000000" w:themeColor="text1"/>
-          <w:sz w:val="24"/>
-          <w:szCs w:val="32"/>
-        </w:rPr>
-      </w:pPr>
     </w:p>
     <w:p>
       <w:pPr>
@@ -6871,6 +6968,7 @@
         <w:jc w:val="center"/>
       </w:pPr>
       <w:r>
+        <w:lastRenderedPageBreak/>
         <w:t>Referências</w:t>
       </w:r>
       <w:bookmarkEnd w:id="23"/>
@@ -6918,61 +7016,25 @@
           <w:sz w:val="24"/>
           <w:szCs w:val="24"/>
         </w:rPr>
-        <w:t xml:space="preserve">BAUMAN, Z. *Modernidade líquida*. Tradução: Plínio </w:t>
-      </w:r>
-      <w:proofErr w:type="spellStart"/>
-      <w:r>
-        <w:rPr>
-          <w:rFonts w:ascii="Arial" w:hAnsi="Arial" w:cs="Arial"/>
-          <w:sz w:val="24"/>
-          <w:szCs w:val="24"/>
-        </w:rPr>
-        <w:t>Dentzien</w:t>
-      </w:r>
-      <w:proofErr w:type="spellEnd"/>
-      <w:r>
-        <w:rPr>
-          <w:rFonts w:ascii="Arial" w:hAnsi="Arial" w:cs="Arial"/>
-          <w:sz w:val="24"/>
-          <w:szCs w:val="24"/>
-        </w:rPr>
-        <w:t xml:space="preserve">. Rio de Janeiro: Zahar, 2001.  </w:t>
-      </w:r>
-    </w:p>
-    <w:p>
-      <w:pPr>
-        <w:jc w:val="both"/>
-        <w:rPr>
-          <w:rFonts w:ascii="Arial" w:hAnsi="Arial" w:cs="Arial"/>
-          <w:sz w:val="24"/>
-          <w:szCs w:val="24"/>
-        </w:rPr>
-      </w:pPr>
-      <w:r>
-        <w:rPr>
-          <w:rFonts w:ascii="Arial" w:hAnsi="Arial" w:cs="Arial"/>
-          <w:sz w:val="24"/>
-          <w:szCs w:val="24"/>
-        </w:rPr>
-        <w:t xml:space="preserve">G1. Preço do aluguel residencial sobe 16% em 2023, três vezes mais que a inflação, mostra </w:t>
-      </w:r>
-      <w:proofErr w:type="spellStart"/>
-      <w:r>
-        <w:rPr>
-          <w:rFonts w:ascii="Arial" w:hAnsi="Arial" w:cs="Arial"/>
-          <w:sz w:val="24"/>
-          <w:szCs w:val="24"/>
-        </w:rPr>
-        <w:t>FipeZap</w:t>
-      </w:r>
-      <w:proofErr w:type="spellEnd"/>
-      <w:r>
-        <w:rPr>
-          <w:rFonts w:ascii="Arial" w:hAnsi="Arial" w:cs="Arial"/>
-          <w:sz w:val="24"/>
-          <w:szCs w:val="24"/>
-        </w:rPr>
-        <w:t xml:space="preserve">. *G1 Economia*, 16 jan. 2024. Disponível em: &lt;https://g1.globo.com/economia/noticia/2024/01/16/preco-do-aluguel-residencial-sobe-16percent-em-2023-tres-vezes-mais-que-a-inflacao-mostra-fipezap.ghtml&gt;. Acesso em: 04/10/2024.  </w:t>
+        <w:t xml:space="preserve">BAUMAN, Z. *Modernidade líquida*. Tradução: Plínio Dentzien. Rio de Janeiro: Zahar, 2001.  </w:t>
+      </w:r>
+    </w:p>
+    <w:p>
+      <w:pPr>
+        <w:jc w:val="both"/>
+        <w:rPr>
+          <w:rFonts w:ascii="Arial" w:hAnsi="Arial" w:cs="Arial"/>
+          <w:sz w:val="24"/>
+          <w:szCs w:val="24"/>
+        </w:rPr>
+      </w:pPr>
+      <w:r>
+        <w:rPr>
+          <w:rFonts w:ascii="Arial" w:hAnsi="Arial" w:cs="Arial"/>
+          <w:sz w:val="24"/>
+          <w:szCs w:val="24"/>
+        </w:rPr>
+        <w:t xml:space="preserve">G1. Preço do aluguel residencial sobe 16% em 2023, três vezes mais que a inflação, mostra FipeZap. *G1 Economia*, 16 jan. 2024. Disponível em: &lt;https://g1.globo.com/economia/noticia/2024/01/16/preco-do-aluguel-residencial-sobe-16percent-em-2023-tres-vezes-mais-que-a-inflacao-mostra-fipezap.ghtml&gt;. Acesso em: 04/10/2024.  </w:t>
       </w:r>
     </w:p>
     <w:p>
@@ -7026,25 +7088,7 @@
           <w:sz w:val="24"/>
           <w:szCs w:val="24"/>
         </w:rPr>
-        <w:t xml:space="preserve">RUSSELL, S.; NORVIG, P. *Inteligência artificial: uma abordagem moderna*. Tradução: Regina Célia </w:t>
-      </w:r>
-      <w:proofErr w:type="spellStart"/>
-      <w:r>
-        <w:rPr>
-          <w:rFonts w:ascii="Arial" w:hAnsi="Arial" w:cs="Arial"/>
-          <w:sz w:val="24"/>
-          <w:szCs w:val="24"/>
-        </w:rPr>
-        <w:t>Simille</w:t>
-      </w:r>
-      <w:proofErr w:type="spellEnd"/>
-      <w:r>
-        <w:rPr>
-          <w:rFonts w:ascii="Arial" w:hAnsi="Arial" w:cs="Arial"/>
-          <w:sz w:val="24"/>
-          <w:szCs w:val="24"/>
-        </w:rPr>
-        <w:t xml:space="preserve">. 3. ed. Rio de Janeiro: Elsevier, 2013.  </w:t>
+        <w:t xml:space="preserve">RUSSELL, S.; NORVIG, P. *Inteligência artificial: uma abordagem moderna*. Tradução: Regina Célia Simille. 3. ed. Rio de Janeiro: Elsevier, 2013.  </w:t>
       </w:r>
     </w:p>
     <w:p>
@@ -7067,16 +7111,22 @@
     </w:p>
     <w:p>
       <w:pPr>
-        <w:rPr>
-          <w:rFonts w:ascii="Arial" w:hAnsi="Arial" w:cs="Arial"/>
-          <w:sz w:val="24"/>
-          <w:szCs w:val="24"/>
-        </w:rPr>
-      </w:pPr>
-    </w:p>
-    <w:p>
-      <w:pPr>
-        <w:jc w:val="center"/>
+        <w:jc w:val="both"/>
+        <w:rPr>
+          <w:rFonts w:ascii="Arial" w:hAnsi="Arial" w:cs="Arial"/>
+          <w:sz w:val="24"/>
+          <w:szCs w:val="24"/>
+        </w:rPr>
+      </w:pPr>
+      <w:r>
+        <w:rPr>
+          <w:rFonts w:ascii="Arial" w:hAnsi="Arial" w:cs="Arial"/>
+          <w:sz w:val="24"/>
+          <w:szCs w:val="24"/>
+        </w:rPr>
+        <w:t xml:space="preserve">SECRETARIA DE SEGURANÇA PÚBLICA DO ESTADO DE SÃO PAULO. </w:t>
+      </w:r>
+      <w:r>
         <w:rPr>
           <w:rFonts w:ascii="Arial" w:hAnsi="Arial" w:cs="Arial"/>
           <w:b/>
@@ -7084,6 +7134,55 @@
           <w:sz w:val="24"/>
           <w:szCs w:val="24"/>
         </w:rPr>
+        <w:t>Dados Mensais</w:t>
+      </w:r>
+      <w:r>
+        <w:rPr>
+          <w:rFonts w:ascii="Arial" w:hAnsi="Arial" w:cs="Arial"/>
+          <w:sz w:val="24"/>
+          <w:szCs w:val="24"/>
+        </w:rPr>
+        <w:t xml:space="preserve">. Disponível em: </w:t>
+      </w:r>
+      <w:hyperlink r:id="rId26" w:tgtFrame="_new" w:history="1">
+        <w:r>
+          <w:rPr>
+            <w:rStyle w:val="Hyperlink"/>
+            <w:rFonts w:ascii="Arial" w:hAnsi="Arial" w:cs="Arial"/>
+            <w:sz w:val="24"/>
+            <w:szCs w:val="24"/>
+          </w:rPr>
+          <w:t>https://www.ssp.sp.gov.br/estatistica/dados-mensais</w:t>
+        </w:r>
+      </w:hyperlink>
+      <w:r>
+        <w:rPr>
+          <w:rFonts w:ascii="Arial" w:hAnsi="Arial" w:cs="Arial"/>
+          <w:sz w:val="24"/>
+          <w:szCs w:val="24"/>
+        </w:rPr>
+        <w:t>. Acesso em: 17 nov. 2024</w:t>
+      </w:r>
+    </w:p>
+    <w:p>
+      <w:pPr>
+        <w:rPr>
+          <w:rFonts w:ascii="Arial" w:hAnsi="Arial" w:cs="Arial"/>
+          <w:sz w:val="24"/>
+          <w:szCs w:val="24"/>
+        </w:rPr>
+      </w:pPr>
+    </w:p>
+    <w:p>
+      <w:pPr>
+        <w:jc w:val="center"/>
+        <w:rPr>
+          <w:rFonts w:ascii="Arial" w:hAnsi="Arial" w:cs="Arial"/>
+          <w:b/>
+          <w:bCs/>
+          <w:sz w:val="24"/>
+          <w:szCs w:val="24"/>
+        </w:rPr>
       </w:pPr>
     </w:p>
     <w:p>
@@ -7112,9 +7211,9 @@
       </w:pPr>
     </w:p>
     <w:sectPr>
-      <w:headerReference w:type="default" r:id="rId20"/>
-      <w:footerReference w:type="default" r:id="rId21"/>
-      <w:headerReference w:type="first" r:id="rId22"/>
+      <w:headerReference w:type="default" r:id="rId27"/>
+      <w:footerReference w:type="default" r:id="rId28"/>
+      <w:headerReference w:type="first" r:id="rId29"/>
       <w:pgSz w:w="12240" w:h="15840"/>
       <w:pgMar w:top="1701" w:right="1701" w:bottom="1134" w:left="1134" w:header="720" w:footer="720" w:gutter="0"/>
       <w:pgNumType w:start="0"/>

</xml_diff>